<commit_message>
Incorporate material from the messages into examples, fixed bug causing protocol examples to be lost.
</commit_message>
<xml_diff>
--- a/Outputs/Documents/Word/hallambaker-mesh-4-schema.docx
+++ b/Outputs/Documents/Word/hallambaker-mesh-4-schema.docx
@@ -6596,10 +6596,24 @@
     </w:p>
     <w:p>
       <w:r>
+        <w:t xml:space="preserve">Alice responds with her own contact information. </w:t>
+      </w:r>
+      <w:r>
+        <w:t>Since she already has Bob's contact information, there is no need to request a response or provide a PIN code.</w:t>
+      </w:r>
+    </w:p>
+    <w:p>
+      <w:r>
         <w:t>The current protocol assumes that all contact management will be performed end-to-end</w:t>
       </w:r>
       <w:r>
-        <w:t xml:space="preserve"> through the Mesh Services themselves. If the number of Mesh users were to become very large, additional infrastructure to facilitate contact management will be required. These topics are discussed at a high level in </w:t>
+        <w:t xml:space="preserve"> through the Mesh Services themselves. If the number of Mesh users were to become </w:t>
+      </w:r>
+      <w:r>
+        <w:t>exceptionally large</w:t>
+      </w:r>
+      <w:r>
+        <w:t xml:space="preserve">, additional infrastructure to facilitate contact management will be required. These topics are discussed at a high level in </w:t>
       </w:r>
       <w:r>
         <w:t>&lt;info="draft-hallambaker-mesh-trust"/&gt;</w:t>

</xml_diff>

<commit_message>
Complete docs for IETF 109, fix line wrap issues in all examples.
</commit_message>
<xml_diff>
--- a/Outputs/Documents/Word/hallambaker-mesh-4-schema.docx
+++ b/Outputs/Documents/Word/hallambaker-mesh-4-schema.docx
@@ -2784,18 +2784,10 @@
     </w:p>
     <w:p>
       <w:pPr>
-        <w:pStyle w:val="pre"/>
-      </w:pPr>
-      <w:r>
-        <w:t xml:space="preserve">        public static string GetEnvelopeId(string messageID) =&gt;</w:t>
-      </w:r>
-    </w:p>
-    <w:p>
-      <w:pPr>
-        <w:pStyle w:val="pre"/>
-      </w:pPr>
-      <w:r>
-        <w:t xml:space="preserve">                    UDF.ContentDigestOfUDF(messageID);</w:t>
+        <w:pStyle w:val="Meta"/>
+      </w:pPr>
+      <w:r>
+        <w:t>&lt;include="..\Examples\SchemaCode1.md"&gt;</w:t>
       </w:r>
     </w:p>
     <w:p>
@@ -2814,88 +2806,29 @@
     </w:p>
     <w:p>
       <w:pPr>
-        <w:pStyle w:val="pre"/>
-      </w:pPr>
-      <w:r>
-        <w:t xml:space="preserve">        static string MakeID(string udf, string content) {</w:t>
-      </w:r>
-    </w:p>
-    <w:p>
-      <w:pPr>
-        <w:pStyle w:val="pre"/>
-      </w:pPr>
-      <w:r>
-        <w:t xml:space="preserve">            var (code, bds) = UDF.Parse(udf);</w:t>
-      </w:r>
-    </w:p>
-    <w:p>
-      <w:pPr>
-        <w:pStyle w:val="pre"/>
-      </w:pPr>
-      <w:r>
-        <w:t xml:space="preserve">            return code switch</w:t>
-      </w:r>
-    </w:p>
-    <w:p>
-      <w:pPr>
-        <w:pStyle w:val="pre"/>
-      </w:pPr>
-      <w:r>
-        <w:t xml:space="preserve">                {</w:t>
-      </w:r>
-    </w:p>
-    <w:p>
-      <w:pPr>
-        <w:pStyle w:val="pre"/>
-      </w:pPr>
-      <w:r>
-        <w:t xml:space="preserve">                    UdfTypeIdentifier.Digest_SHA_3_512 =&gt; UDF.ContentDigestOfDataString(</w:t>
-      </w:r>
-    </w:p>
-    <w:p>
-      <w:pPr>
-        <w:pStyle w:val="pre"/>
-      </w:pPr>
-      <w:r>
-        <w:t xml:space="preserve">                        bds, content, cryptoAlgorithmId: CryptoAlgorithmId.SHA_3_512),</w:t>
-      </w:r>
-    </w:p>
-    <w:p>
-      <w:pPr>
-        <w:pStyle w:val="pre"/>
-      </w:pPr>
-      <w:r>
-        <w:t xml:space="preserve">                    _ =&gt; UDF.ContentDigestOfDataString(</w:t>
-      </w:r>
-    </w:p>
-    <w:p>
-      <w:pPr>
-        <w:pStyle w:val="pre"/>
-      </w:pPr>
-      <w:r>
-        <w:t xml:space="preserve">                    bds, content, cryptoAlgorithmId: CryptoAlgorithmId.SHA_2_512),</w:t>
-      </w:r>
-    </w:p>
-    <w:p>
-      <w:pPr>
-        <w:pStyle w:val="pre"/>
-      </w:pPr>
-      <w:r>
-        <w:t xml:space="preserve">                    };</w:t>
-      </w:r>
-    </w:p>
-    <w:p>
-      <w:pPr>
         <w:pStyle w:val="Meta"/>
       </w:pPr>
       <w:r>
-        <w:t>&lt;include="..\Examples\Schema</w:t>
-      </w:r>
-      <w:r>
-        <w:t>MessageIds</w:t>
+        <w:t>&lt;include="..\Examples\SchemaCode</w:t>
+      </w:r>
+      <w:r>
+        <w:t>2</w:t>
       </w:r>
       <w:r>
         <w:t>.md"&gt;</w:t>
+      </w:r>
+    </w:p>
+    <w:p>
+      <w:r>
+        <w:t>For example:</w:t>
+      </w:r>
+    </w:p>
+    <w:p>
+      <w:pPr>
+        <w:pStyle w:val="Meta"/>
+      </w:pPr>
+      <w:r>
+        <w:t>&lt;include="..\Examples\SchemaMessageIds.md"&gt;</w:t>
       </w:r>
     </w:p>
     <w:p>
@@ -3268,115 +3201,21 @@
     </w:p>
     <w:p>
       <w:pPr>
-        <w:pStyle w:val="pre"/>
-      </w:pPr>
-      <w:r>
-        <w:t>alg = UdfAlg (PIN)</w:t>
-      </w:r>
-    </w:p>
-    <w:p>
-      <w:pPr>
-        <w:pStyle w:val="pre"/>
-      </w:pPr>
-      <w:r>
-        <w:t>pinData = UdfBDS (PIN)</w:t>
-      </w:r>
-    </w:p>
-    <w:p>
-      <w:pPr>
-        <w:pStyle w:val="pre"/>
-      </w:pPr>
-      <w:r>
-        <w:t>saltedPIN</w:t>
-      </w:r>
-      <w:r>
-        <w:t>Data</w:t>
-      </w:r>
-      <w:r>
-        <w:t xml:space="preserve"> = MAC (</w:t>
-      </w:r>
-      <w:r>
-        <w:t xml:space="preserve">Action, </w:t>
-      </w:r>
-      <w:r>
-        <w:t>pinData</w:t>
-      </w:r>
-      <w:r>
-        <w:t>)</w:t>
-      </w:r>
-    </w:p>
-    <w:p>
-      <w:pPr>
-        <w:pStyle w:val="pre"/>
-      </w:pPr>
-      <w:r>
-        <w:t>saltedPIN = UDFPresent (</w:t>
-      </w:r>
-      <w:r>
-        <w:t>Authenticator_HMAC_SHA_2_512</w:t>
-      </w:r>
-      <w:r>
-        <w:t xml:space="preserve"> + </w:t>
-      </w:r>
-      <w:r>
-        <w:t>saltedPINData</w:t>
-      </w:r>
-      <w:r>
-        <w:t>)</w:t>
-      </w:r>
-    </w:p>
-    <w:p>
-      <w:pPr>
-        <w:pStyle w:val="pre"/>
-      </w:pPr>
-      <w:r>
-        <w:t>Pin</w:t>
-      </w:r>
-      <w:r>
-        <w:t xml:space="preserve">Id = </w:t>
-      </w:r>
-      <w:r>
-        <w:t>UDFPresent (</w:t>
-      </w:r>
-      <w:r>
-        <w:t>MAC (</w:t>
-      </w:r>
-      <w:r>
-        <w:t>Account</w:t>
-      </w:r>
-      <w:r>
-        <w:t xml:space="preserve">, </w:t>
-      </w:r>
-      <w:r>
-        <w:t>saltedPINData</w:t>
-      </w:r>
-      <w:r>
-        <w:t>)</w:t>
-      </w:r>
-      <w:r>
-        <w:t>)</w:t>
-      </w:r>
-    </w:p>
-    <w:p>
-      <w:pPr>
-        <w:pStyle w:val="pre"/>
-      </w:pPr>
-      <w:r>
-        <w:t xml:space="preserve">witnessData = Account.ToUTF8() + ClientNonce + </w:t>
-      </w:r>
-      <w:r>
-        <w:t>PayloadDigest</w:t>
-      </w:r>
-    </w:p>
-    <w:p>
-      <w:pPr>
-        <w:pStyle w:val="pre"/>
-      </w:pPr>
-      <w:r>
-        <w:t xml:space="preserve">witnessValue = </w:t>
-      </w:r>
-      <w:r>
-        <w:t xml:space="preserve"> MAC (witnessData , saltedPINData)</w:t>
+        <w:pStyle w:val="Meta"/>
+      </w:pPr>
+      <w:r>
+        <w:t>&lt;include="..\Examples\SchemaCode</w:t>
+      </w:r>
+      <w:r>
+        <w:t>3</w:t>
+      </w:r>
+      <w:r>
+        <w:t>.md"&gt;</w:t>
+      </w:r>
+    </w:p>
+    <w:p>
+      <w:r>
+        <w:t>Eg.</w:t>
       </w:r>
     </w:p>
     <w:p>
@@ -6596,10 +6435,7 @@
     </w:p>
     <w:p>
       <w:r>
-        <w:t xml:space="preserve">Alice responds with her own contact information. </w:t>
-      </w:r>
-      <w:r>
-        <w:t>Since she already has Bob's contact information, there is no need to request a response or provide a PIN code.</w:t>
+        <w:t>Alice responds with her own contact information. Since she already has Bob's contact information, there is no need to request a response or provide a PIN code.</w:t>
       </w:r>
     </w:p>
     <w:p>

</xml_diff>

<commit_message>
Identify cause of remaining docs issues.
</commit_message>
<xml_diff>
--- a/Outputs/Documents/Word/hallambaker-mesh-4-schema.docx
+++ b/Outputs/Documents/Word/hallambaker-mesh-4-schema.docx
@@ -426,6 +426,7 @@
         <w:rPr>
           <w:highlight w:val="white"/>
         </w:rPr>
+        <w:lastRenderedPageBreak/>
         <w:t>Definitions</w:t>
       </w:r>
     </w:p>
@@ -719,6 +720,7 @@
         <w:pStyle w:val="DD"/>
       </w:pPr>
       <w:r>
+        <w:lastRenderedPageBreak/>
         <w:t>Describes a group account used to share confidential information between a group of users.</w:t>
       </w:r>
     </w:p>
@@ -1046,6 +1048,7 @@
         <w:pStyle w:val="Meta"/>
       </w:pPr>
       <w:r>
+        <w:lastRenderedPageBreak/>
         <w:t>&lt;include="..\Examples\SchemaAlice</w:t>
       </w:r>
       <w:r>
@@ -1186,7 +1189,11 @@
     </w:p>
     <w:p>
       <w:r>
-        <w:t>Since Alice's coffee pot does not require the external communication right, the activation record for the coffee pot does not provide access to the account keys required to perform external communications. Alice's watch device does require access to the account keys so it can receive messages and task updates. But since it is a device that Alice has to carry on her person to use, it is a device that might easily be lost or stolen. Accordingly, the activation record for Alice's watch provides access to the account decryption and signature keys but in the form of threshold key shares mediated by the Mesh service. Thus, Alice's watch can sign and read message sent to the account but only under the control of the Mesh service.</w:t>
+        <w:t xml:space="preserve">Since Alice's coffee pot does not require the external communication right, the activation record for the coffee pot does not provide access to the account keys required to perform external communications. Alice's watch device does require access to the account keys so it can receive messages and task updates. But since it is a device that Alice has to carry on her person to use, it is a device that might easily be lost or stolen. Accordingly, the activation record for Alice's watch provides access to the </w:t>
+      </w:r>
+      <w:r>
+        <w:lastRenderedPageBreak/>
+        <w:t>account decryption and signature keys but in the form of threshold key shares mediated by the Mesh service. Thus, Alice's watch can sign and read message sent to the account but only under the control of the Mesh service.</w:t>
       </w:r>
     </w:p>
     <w:p>
@@ -1388,6 +1395,7 @@
         <w:pStyle w:val="DD"/>
       </w:pPr>
       <w:r>
+        <w:lastRenderedPageBreak/>
         <w:t xml:space="preserve">Describes </w:t>
       </w:r>
       <w:r>
@@ -1679,7 +1687,11 @@
         <w:t xml:space="preserve"> entries which describe</w:t>
       </w:r>
       <w:r>
-        <w:t xml:space="preserve"> the use of specific applications under the Mesh Service Account. Multiple application accounts for a single application MAY be connected to a single Mesh Service Account. Each account being specified in a separate entry.</w:t>
+        <w:t xml:space="preserve"> the use of specific applications under the Mesh Service Account. Multiple application accounts for a single </w:t>
+      </w:r>
+      <w:r>
+        <w:lastRenderedPageBreak/>
+        <w:t>application MAY be connected to a single Mesh Service Account. Each account being specified in a separate entry.</w:t>
       </w:r>
     </w:p>
     <w:p>
@@ -1980,6 +1992,7 @@
         <w:pStyle w:val="Meta"/>
       </w:pPr>
       <w:r>
+        <w:lastRenderedPageBreak/>
         <w:t>&lt;include=..\</w:t>
       </w:r>
       <w:r>
@@ -2304,6 +2317,7 @@
         <w:pStyle w:val="DT"/>
       </w:pPr>
       <w:r>
+        <w:lastRenderedPageBreak/>
         <w:t>Inbound</w:t>
       </w:r>
     </w:p>
@@ -2571,6 +2585,7 @@
         <w:pStyle w:val="DD"/>
       </w:pPr>
       <w:r>
+        <w:lastRenderedPageBreak/>
         <w:t>The initial state of a message posted to the spool.</w:t>
       </w:r>
     </w:p>
@@ -2792,6 +2807,7 @@
     </w:p>
     <w:p>
       <w:r>
+        <w:lastRenderedPageBreak/>
         <w:t xml:space="preserve">When processing a Mesh message results in the creation of a response to the sender, the MessageId of the response is </w:t>
       </w:r>
       <w:r>
@@ -3263,6 +3279,7 @@
     </w:p>
     <w:p>
       <w:r>
+        <w:lastRenderedPageBreak/>
         <w:t>When an administrative device issues a PIN code, a Message PIN is appended to the local spool</w:t>
       </w:r>
       <w:r>
@@ -3301,24 +3318,39 @@
         <w:t xml:space="preserve">When PIN code authentication is used, a message of type </w:t>
       </w:r>
       <w:r>
-        <w:t xml:space="preserve">MessagePinValidated </w:t>
+        <w:rPr>
+          <w:u w:val="single"/>
+        </w:rPr>
+        <w:t>MessagePinValidated</w:t>
+      </w:r>
+      <w:r>
+        <w:t xml:space="preserve"> </w:t>
       </w:r>
       <w:r>
         <w:t xml:space="preserve">specifies the values </w:t>
       </w:r>
       <w:r>
+        <w:rPr>
+          <w:u w:val="single"/>
+        </w:rPr>
         <w:t>ClientNonce</w:t>
       </w:r>
       <w:r>
         <w:t xml:space="preserve">, </w:t>
       </w:r>
       <w:r>
+        <w:rPr>
+          <w:u w:val="single"/>
+        </w:rPr>
         <w:t>PinWitness</w:t>
       </w:r>
       <w:r>
         <w:t xml:space="preserve"> and </w:t>
       </w:r>
       <w:r>
+        <w:rPr>
+          <w:u w:val="single"/>
+        </w:rPr>
         <w:t>PinId</w:t>
       </w:r>
       <w:r>
@@ -3342,16 +3374,147 @@
       <w:r>
         <w:t>.</w:t>
       </w:r>
+      <w:r>
+        <w:t xml:space="preserve"> These values are used to authenticate the inner message data specified by the </w:t>
+      </w:r>
+      <w:r>
+        <w:rPr>
+          <w:u w:val="single"/>
+        </w:rPr>
+        <w:t>AuthenticatedData</w:t>
+      </w:r>
+      <w:r>
+        <w:t xml:space="preserve"> field.</w:t>
+      </w:r>
+    </w:p>
+    <w:p>
+      <w:pPr>
+        <w:pStyle w:val="Heading2"/>
+      </w:pPr>
+      <w:r>
+        <w:t>EARL</w:t>
+      </w:r>
+    </w:p>
+    <w:p>
+      <w:r>
+        <w:t>The UDF Encrypted Authenticated Resource Locator mechanism is used to publish data and provide means of authentication and access through a static identifier such as a QR code.</w:t>
+      </w:r>
+    </w:p>
+    <w:p>
+      <w:r>
+        <w:t>This mechanism is used to allow contact exchange by means of a QR code printed on a business card and to connect a device to an account using a static identifier printed on the device in the form of a QR code.</w:t>
+      </w:r>
+    </w:p>
+    <w:p>
+      <w:r>
+        <w:t xml:space="preserve">In both cases, the information is passed using the EARL format described in </w:t>
+      </w:r>
+      <w:r>
+        <w:t xml:space="preserve"> &lt;norm="draft-hallambaker-mesh-udf"/&gt;</w:t>
+      </w:r>
+      <w:r>
+        <w:t>.</w:t>
+      </w:r>
+    </w:p>
+    <w:p>
+      <w:pPr>
+        <w:pStyle w:val="Heading2"/>
+      </w:pPr>
+      <w:r>
+        <w:t>Key Agreement</w:t>
+      </w:r>
+    </w:p>
+    <w:p>
+      <w:r>
+        <w:t>All Mesh Protocol requests except for the HelloRequest and every response MUST be authenticated under the device key of the host or device making the request.</w:t>
+      </w:r>
+    </w:p>
+    <w:p>
+      <w:r>
+        <w:t xml:space="preserve">Initial authentication is achieved by performing a Key agreement under the </w:t>
+      </w:r>
+      <w:r>
+        <w:rPr>
+          <w:u w:val="single"/>
+        </w:rPr>
+        <w:t>DeviceAuthentication</w:t>
+      </w:r>
+      <w:r>
+        <w:t xml:space="preserve"> key of each of the hosts and combining the result with nonce values provided by the requestor and respondent using a KDF function as follows:</w:t>
+      </w:r>
+    </w:p>
+    <w:p>
+      <w:r>
+        <w:t>Two bindings are currently planned.</w:t>
+      </w:r>
+    </w:p>
+    <w:p>
+      <w:pPr>
+        <w:pStyle w:val="DT"/>
+      </w:pPr>
+      <w:r>
+        <w:t>DARE Envelope over HTTPS</w:t>
+      </w:r>
+    </w:p>
+    <w:p>
+      <w:pPr>
+        <w:pStyle w:val="DD"/>
+      </w:pPr>
+      <w:r>
+        <w:t xml:space="preserve">The request or response is encapsulated in a DARE Envelope that is exchanged by means of a HTTP POST method over a TLS transport. The </w:t>
+      </w:r>
+      <w:r>
+        <w:t>shared secret is used as the key on Message Authentication Code that authenticates the request payload.</w:t>
+      </w:r>
+    </w:p>
+    <w:p>
+      <w:pPr>
+        <w:pStyle w:val="DT"/>
+      </w:pPr>
+      <w:r>
+        <w:t>UDP Transport</w:t>
+      </w:r>
+    </w:p>
+    <w:p>
+      <w:pPr>
+        <w:pStyle w:val="DD"/>
+      </w:pPr>
+      <w:r>
+        <w:t xml:space="preserve">Presents the same information as for the DARE Envelope over HTTPS case but in a compact encoding using the shared secret </w:t>
+      </w:r>
+      <w:r>
+        <w:t xml:space="preserve">and an authenticated encryption scheme to pass the required information. </w:t>
+      </w:r>
+    </w:p>
+    <w:p>
+      <w:r>
+        <w:t>Once authentication has been performed, the same pair of devices MAY re-authenticate using the previously agreed key.</w:t>
+      </w:r>
+      <w:r>
+        <w:t xml:space="preserve"> To facilitate stateless implementation, a host specifies an opaque </w:t>
+      </w:r>
+      <w:r>
+        <w:t>identifier</w:t>
+      </w:r>
+      <w:r>
+        <w:t xml:space="preserve"> </w:t>
+      </w:r>
+      <w:r>
+        <w:t xml:space="preserve">to be used to identify the shared secret on subsequent uses which MAY be used to recover the shared secret from the </w:t>
+      </w:r>
+      <w:r>
+        <w:t>opaque identifier.</w:t>
+      </w:r>
     </w:p>
     <w:p>
       <w:pPr>
         <w:pStyle w:val="Meta"/>
       </w:pPr>
       <w:r>
-        <w:t>&lt;include="..\Examples\</w:t>
-      </w:r>
-      <w:r>
-        <w:t>SchemaPINWitness</w:t>
+        <w:t>&lt;include="..\Examples\Schema</w:t>
+      </w:r>
+      <w:r>
+        <w:t>ClientAuthKeyAgreement</w:t>
       </w:r>
       <w:r>
         <w:t>.md"&gt;</w:t>
@@ -3362,139 +3525,6 @@
         <w:pStyle w:val="Heading2"/>
       </w:pPr>
       <w:r>
-        <w:t>EARL</w:t>
-      </w:r>
-    </w:p>
-    <w:p>
-      <w:r>
-        <w:t>The UDF Encrypted Authenticated Resource Locator mechanism is used to publish data and provide means of authentication and access through a static identifier such as a QR code.</w:t>
-      </w:r>
-    </w:p>
-    <w:p>
-      <w:r>
-        <w:t>This mechanism is used to allow contact exchange by means of a QR code printed on a business card and to connect a device to an account using a static identifier printed on the device in the form of a QR code.</w:t>
-      </w:r>
-    </w:p>
-    <w:p>
-      <w:r>
-        <w:t xml:space="preserve">In both cases, the information is passed using the EARL format described in </w:t>
-      </w:r>
-      <w:r>
-        <w:t xml:space="preserve"> &lt;norm="draft-hallambaker-mesh-udf"/&gt;</w:t>
-      </w:r>
-      <w:r>
-        <w:t>.</w:t>
-      </w:r>
-    </w:p>
-    <w:p>
-      <w:pPr>
-        <w:pStyle w:val="Heading2"/>
-      </w:pPr>
-      <w:r>
-        <w:t>Key Agreement</w:t>
-      </w:r>
-    </w:p>
-    <w:p>
-      <w:r>
-        <w:t>All Mesh Protocol requests except for the HelloRequest and every response MUST be authenticated under the device key of the host or device making the request.</w:t>
-      </w:r>
-    </w:p>
-    <w:p>
-      <w:r>
-        <w:t xml:space="preserve">Initial authentication is achieved by performing a Key agreement under the </w:t>
-      </w:r>
-      <w:r>
-        <w:rPr>
-          <w:u w:val="single"/>
-        </w:rPr>
-        <w:t>DeviceAuthentication</w:t>
-      </w:r>
-      <w:r>
-        <w:t xml:space="preserve"> key of each of the hosts and combining the result with nonce values provided by the requestor and respondent using a KDF function as follows:</w:t>
-      </w:r>
-    </w:p>
-    <w:p>
-      <w:r>
-        <w:t>Two bindings are currently planned.</w:t>
-      </w:r>
-    </w:p>
-    <w:p>
-      <w:pPr>
-        <w:pStyle w:val="DT"/>
-      </w:pPr>
-      <w:r>
-        <w:t>DARE Envelope over HTTPS</w:t>
-      </w:r>
-    </w:p>
-    <w:p>
-      <w:pPr>
-        <w:pStyle w:val="DD"/>
-      </w:pPr>
-      <w:r>
-        <w:t xml:space="preserve">The request or response is encapsulated in a DARE Envelope that is exchanged by means of a HTTP POST method over a TLS transport. The </w:t>
-      </w:r>
-      <w:r>
-        <w:t>shared secret is used as the key on Message Authentication Code that authenticates the request payload.</w:t>
-      </w:r>
-    </w:p>
-    <w:p>
-      <w:pPr>
-        <w:pStyle w:val="DT"/>
-      </w:pPr>
-      <w:r>
-        <w:t>UDP Transport</w:t>
-      </w:r>
-    </w:p>
-    <w:p>
-      <w:pPr>
-        <w:pStyle w:val="DD"/>
-      </w:pPr>
-      <w:r>
-        <w:t xml:space="preserve">Presents the same information as for the DARE Envelope over HTTPS case but in a compact encoding using the shared secret </w:t>
-      </w:r>
-      <w:r>
-        <w:t xml:space="preserve">and an authenticated encryption scheme to pass the required information. </w:t>
-      </w:r>
-    </w:p>
-    <w:p>
-      <w:r>
-        <w:t>Once authentication has been performed, the same pair of devices MAY re-authenticate using the previously agreed key.</w:t>
-      </w:r>
-      <w:r>
-        <w:t xml:space="preserve"> To facilitate stateless implementation, a host specifies an opaque </w:t>
-      </w:r>
-      <w:r>
-        <w:t>identifier</w:t>
-      </w:r>
-      <w:r>
-        <w:t xml:space="preserve"> </w:t>
-      </w:r>
-      <w:r>
-        <w:t xml:space="preserve">to be used to identify the shared secret on subsequent uses which MAY be used to recover the shared secret from the </w:t>
-      </w:r>
-      <w:r>
-        <w:t>opaque identifier.</w:t>
-      </w:r>
-    </w:p>
-    <w:p>
-      <w:pPr>
-        <w:pStyle w:val="Meta"/>
-      </w:pPr>
-      <w:r>
-        <w:t>&lt;include="..\Examples\Schema</w:t>
-      </w:r>
-      <w:r>
-        <w:t>ClientAuthKeyAgreement</w:t>
-      </w:r>
-      <w:r>
-        <w:t>.md"&gt;</w:t>
-      </w:r>
-    </w:p>
-    <w:p>
-      <w:pPr>
-        <w:pStyle w:val="Heading2"/>
-      </w:pPr>
-      <w:r>
         <w:t>Service Cryptographic</w:t>
       </w:r>
       <w:r>
@@ -3508,6 +3538,7 @@
     </w:p>
     <w:p>
       <w:r>
+        <w:lastRenderedPageBreak/>
         <w:t>When acting in this role, the Mesh service controls the use of the cryptographic function but does not have the ability to perform the action either by itself or by collaborating with other services to which the account has been bound in the past.</w:t>
       </w:r>
     </w:p>
@@ -3846,6 +3877,7 @@
         <w:pStyle w:val="DT"/>
       </w:pPr>
       <w:r>
+        <w:lastRenderedPageBreak/>
         <w:t>Conditions</w:t>
       </w:r>
     </w:p>
@@ -4035,6 +4067,7 @@
     </w:p>
     <w:p>
       <w:r>
+        <w:lastRenderedPageBreak/>
         <w:t xml:space="preserve">Mesh connections provide similar functionality to 'end-entity' certificates in PKIX but with the important proviso that they are only used to provide trust </w:t>
       </w:r>
       <w:r>
@@ -4432,7 +4465,11 @@
     </w:p>
     <w:p>
       <w:r>
-        <w:t xml:space="preserve">A Mesh Account May be active or inactive. By definition, an active Mesh account is serviced by exactly one Mesh Service, an inactive Mesh account is not serviced by a Mesh Service. A Mesh Service Provider MAY offer a backup service for accounts hosted by other providers. In this case the backup provider is connected to the account as a Mesh device, thus allowing the backup provider to maintain a copy of the stores contained in the account and facilitating a rapid transfer of responsibility for servicing the account should that be desired. The use of backup providers is described further in </w:t>
+        <w:t xml:space="preserve">A Mesh Account May be active or inactive. By definition, an active Mesh account is serviced by exactly one Mesh Service, an inactive Mesh account is not serviced by a Mesh Service. A Mesh Service Provider </w:t>
+      </w:r>
+      <w:r>
+        <w:lastRenderedPageBreak/>
+        <w:t xml:space="preserve">MAY offer a backup service for accounts hosted by other providers. In this case the backup provider is connected to the account as a Mesh device, thus allowing the backup provider to maintain a copy of the stores contained in the account and facilitating a rapid transfer of responsibility for servicing the account should that be desired. The use of backup providers is described further in </w:t>
       </w:r>
       <w:r>
         <w:t>&lt;norm="draft-hallambaker-mesh-discovery"/&gt;</w:t>
@@ -4777,6 +4814,7 @@
         <w:pStyle w:val="Heading4"/>
       </w:pPr>
       <w:r>
+        <w:lastRenderedPageBreak/>
         <w:t>The Device Catalog</w:t>
       </w:r>
     </w:p>
@@ -5041,6 +5079,7 @@
         <w:pStyle w:val="Heading4"/>
       </w:pPr>
       <w:r>
+        <w:lastRenderedPageBreak/>
         <w:t>Connection to a Personal Mesh</w:t>
       </w:r>
     </w:p>
@@ -5429,6 +5468,7 @@
         </w:numPr>
       </w:pPr>
       <w:r>
+        <w:lastRenderedPageBreak/>
         <w:t>[TBS]</w:t>
       </w:r>
     </w:p>
@@ -5838,6 +5878,7 @@
         <w:pStyle w:val="Heading2"/>
       </w:pPr>
       <w:r>
+        <w:lastRenderedPageBreak/>
         <w:t>Mesh Messag</w:t>
       </w:r>
       <w:r>
@@ -6126,6 +6167,7 @@
         <w:pStyle w:val="Heading2"/>
       </w:pPr>
       <w:r>
+        <w:lastRenderedPageBreak/>
         <w:t>PIN</w:t>
       </w:r>
     </w:p>
@@ -6421,6 +6463,7 @@
         <w:pStyle w:val="Meta"/>
       </w:pPr>
       <w:r>
+        <w:lastRenderedPageBreak/>
         <w:t>&lt;include=..\</w:t>
       </w:r>
       <w:r>
@@ -6634,6 +6677,7 @@
     </w:p>
     <w:p>
       <w:r>
+        <w:lastRenderedPageBreak/>
         <w:t xml:space="preserve">For example, Alice's coffee pot was preconfigured for connection to a Mesh account at the factory and the following </w:t>
       </w:r>
       <w:r>
@@ -6768,6 +6812,7 @@
         <w:pageBreakBefore/>
       </w:pPr>
       <w:r>
+        <w:lastRenderedPageBreak/>
         <w:t>Appendix A: Example Container Organization (not normative)</w:t>
       </w:r>
     </w:p>
@@ -7056,6 +7101,7 @@
         <w:pageBreakBefore/>
       </w:pPr>
       <w:r>
+        <w:lastRenderedPageBreak/>
         <w:t xml:space="preserve">Appendix B: </w:t>
       </w:r>
       <w:r>

</xml_diff>

<commit_message>
Fix remaining schema examples.
</commit_message>
<xml_diff>
--- a/Outputs/Documents/Word/hallambaker-mesh-4-schema.docx
+++ b/Outputs/Documents/Word/hallambaker-mesh-4-schema.docx
@@ -426,7 +426,6 @@
         <w:rPr>
           <w:highlight w:val="white"/>
         </w:rPr>
-        <w:lastRenderedPageBreak/>
         <w:t>Definitions</w:t>
       </w:r>
     </w:p>
@@ -720,7 +719,6 @@
         <w:pStyle w:val="DD"/>
       </w:pPr>
       <w:r>
-        <w:lastRenderedPageBreak/>
         <w:t>Describes a group account used to share confidential information between a group of users.</w:t>
       </w:r>
     </w:p>
@@ -1048,7 +1046,6 @@
         <w:pStyle w:val="Meta"/>
       </w:pPr>
       <w:r>
-        <w:lastRenderedPageBreak/>
         <w:t>&lt;include="..\Examples\SchemaAlice</w:t>
       </w:r>
       <w:r>
@@ -1189,11 +1186,7 @@
     </w:p>
     <w:p>
       <w:r>
-        <w:t xml:space="preserve">Since Alice's coffee pot does not require the external communication right, the activation record for the coffee pot does not provide access to the account keys required to perform external communications. Alice's watch device does require access to the account keys so it can receive messages and task updates. But since it is a device that Alice has to carry on her person to use, it is a device that might easily be lost or stolen. Accordingly, the activation record for Alice's watch provides access to the </w:t>
-      </w:r>
-      <w:r>
-        <w:lastRenderedPageBreak/>
-        <w:t>account decryption and signature keys but in the form of threshold key shares mediated by the Mesh service. Thus, Alice's watch can sign and read message sent to the account but only under the control of the Mesh service.</w:t>
+        <w:t>Since Alice's coffee pot does not require the external communication right, the activation record for the coffee pot does not provide access to the account keys required to perform external communications. Alice's watch device does require access to the account keys so it can receive messages and task updates. But since it is a device that Alice has to carry on her person to use, it is a device that might easily be lost or stolen. Accordingly, the activation record for Alice's watch provides access to the account decryption and signature keys but in the form of threshold key shares mediated by the Mesh service. Thus, Alice's watch can sign and read message sent to the account but only under the control of the Mesh service.</w:t>
       </w:r>
     </w:p>
     <w:p>
@@ -1395,7 +1388,6 @@
         <w:pStyle w:val="DD"/>
       </w:pPr>
       <w:r>
-        <w:lastRenderedPageBreak/>
         <w:t xml:space="preserve">Describes </w:t>
       </w:r>
       <w:r>
@@ -1687,11 +1679,7 @@
         <w:t xml:space="preserve"> entries which describe</w:t>
       </w:r>
       <w:r>
-        <w:t xml:space="preserve"> the use of specific applications under the Mesh Service Account. Multiple application accounts for a single </w:t>
-      </w:r>
-      <w:r>
-        <w:lastRenderedPageBreak/>
-        <w:t>application MAY be connected to a single Mesh Service Account. Each account being specified in a separate entry.</w:t>
+        <w:t xml:space="preserve"> the use of specific applications under the Mesh Service Account. Multiple application accounts for a single application MAY be connected to a single Mesh Service Account. Each account being specified in a separate entry.</w:t>
       </w:r>
     </w:p>
     <w:p>
@@ -1992,7 +1980,6 @@
         <w:pStyle w:val="Meta"/>
       </w:pPr>
       <w:r>
-        <w:lastRenderedPageBreak/>
         <w:t>&lt;include=..\</w:t>
       </w:r>
       <w:r>
@@ -2317,7 +2304,6 @@
         <w:pStyle w:val="DT"/>
       </w:pPr>
       <w:r>
-        <w:lastRenderedPageBreak/>
         <w:t>Inbound</w:t>
       </w:r>
     </w:p>
@@ -2585,7 +2571,6 @@
         <w:pStyle w:val="DD"/>
       </w:pPr>
       <w:r>
-        <w:lastRenderedPageBreak/>
         <w:t>The initial state of a message posted to the spool.</w:t>
       </w:r>
     </w:p>
@@ -2748,53 +2733,611 @@
     </w:p>
     <w:p>
       <w:pPr>
+        <w:pStyle w:val="Heading2"/>
+      </w:pPr>
+      <w:r>
+        <w:t>Message Envelope and Response Identifiers.</w:t>
+      </w:r>
+    </w:p>
+    <w:p>
+      <w:r>
+        <w:t xml:space="preserve">Every Mesh </w:t>
+      </w:r>
+      <w:r>
+        <w:t xml:space="preserve">message </w:t>
+      </w:r>
+      <w:r>
+        <w:t xml:space="preserve">has a unique </w:t>
+      </w:r>
+      <w:r>
+        <w:t>Message Identifier</w:t>
+      </w:r>
+      <w:r>
+        <w:t xml:space="preserve"> </w:t>
+      </w:r>
+      <w:r>
+        <w:rPr>
+          <w:u w:val="single"/>
+        </w:rPr>
+        <w:t>MessageId</w:t>
+      </w:r>
+      <w:r>
+        <w:t>.</w:t>
+      </w:r>
+      <w:r>
+        <w:t xml:space="preserve"> The </w:t>
+      </w:r>
+      <w:r>
+        <w:rPr>
+          <w:u w:val="single"/>
+        </w:rPr>
+        <w:t>MakeID()</w:t>
+      </w:r>
+      <w:r>
+        <w:t xml:space="preserve"> function is used to calculate the value of Envelope Identifier and Response identifier from the message identifier as follows:</w:t>
+      </w:r>
+    </w:p>
+    <w:p>
+      <w:pPr>
         <w:pStyle w:val="Meta"/>
       </w:pPr>
       <w:r>
-        <w:t>&lt;include="..\Examples\</w:t>
-      </w:r>
-      <w:r>
-        <w:t>SchemaDeriveTables</w:t>
+        <w:t>&lt;include="..\Examples\SchemaCode2.md"&gt;</w:t>
+      </w:r>
+    </w:p>
+    <w:p>
+      <w:r>
+        <w:t>Where the values of content are given as follows:</w:t>
+      </w:r>
+    </w:p>
+    <w:p>
+      <w:pPr>
+        <w:pStyle w:val="Meta"/>
+      </w:pPr>
+      <w:r>
+        <w:t>&lt;include="..\Generated\</w:t>
+      </w:r>
+      <w:r>
+        <w:t>Mesh</w:t>
+      </w:r>
+      <w:r>
+        <w:t>Constants</w:t>
+      </w:r>
+      <w:r>
+        <w:t>IdentifierDerrivation.md"&gt;</w:t>
+      </w:r>
+    </w:p>
+    <w:p>
+      <w:r>
+        <w:t>For example:</w:t>
+      </w:r>
+    </w:p>
+    <w:p>
+      <w:pPr>
+        <w:pStyle w:val="Meta"/>
+      </w:pPr>
+      <w:r>
+        <w:t>&lt;include="..\Examples\SchemaMessageIds.md"&gt;</w:t>
+      </w:r>
+    </w:p>
+    <w:p>
+      <w:pPr>
+        <w:pStyle w:val="Heading2"/>
+      </w:pPr>
+      <w:r>
+        <w:t>Proof of Knowledge of PIN</w:t>
+      </w:r>
+    </w:p>
+    <w:p>
+      <w:r>
+        <w:t xml:space="preserve">Mesh Message classes that are subclasses of </w:t>
+      </w:r>
+      <w:r>
+        <w:rPr>
+          <w:u w:val="single"/>
+        </w:rPr>
+        <w:t>MessagePinValidated</w:t>
+      </w:r>
+      <w:r>
+        <w:t xml:space="preserve"> MAY be authenticated by means of a PIN. Currently two such messages are defined: </w:t>
+      </w:r>
+      <w:r>
+        <w:rPr>
+          <w:u w:val="single"/>
+        </w:rPr>
+        <w:t>MessageContact</w:t>
+      </w:r>
+      <w:r>
+        <w:t xml:space="preserve"> </w:t>
+      </w:r>
+      <w:r>
+        <w:t>used in contact exchange</w:t>
+      </w:r>
+      <w:r>
+        <w:t xml:space="preserve"> and </w:t>
+      </w:r>
+      <w:r>
+        <w:rPr>
+          <w:u w:val="single"/>
+        </w:rPr>
+        <w:t>RequestConnection</w:t>
+      </w:r>
+      <w:r>
+        <w:t xml:space="preserve"> message used in device connection.</w:t>
+      </w:r>
+      <w:r>
+        <w:t xml:space="preserve"> </w:t>
+      </w:r>
+    </w:p>
+    <w:p>
+      <w:r>
+        <w:t xml:space="preserve">The PIN codes used to authenticate </w:t>
+      </w:r>
+      <w:r>
+        <w:rPr>
+          <w:u w:val="single"/>
+        </w:rPr>
+        <w:t>MessagePinValidated</w:t>
+      </w:r>
+      <w:r>
+        <w:t xml:space="preserve"> </w:t>
+      </w:r>
+      <w:r>
+        <w:t xml:space="preserve">messages are UDF Authenticator </w:t>
+      </w:r>
+      <w:r>
+        <w:t xml:space="preserve">strings. The type code of the identifier specifies the algorithm to be used to authenticate the PIN code and the </w:t>
+      </w:r>
+      <w:r>
+        <w:t>Binary Data Sequence value</w:t>
+      </w:r>
+      <w:r>
+        <w:t xml:space="preserve"> specifies the key.</w:t>
+      </w:r>
+    </w:p>
+    <w:p>
+      <w:r>
+        <w:t>The inputs to the PIN proof of knowledge functions are:</w:t>
+      </w:r>
+    </w:p>
+    <w:p>
+      <w:pPr>
+        <w:pStyle w:val="DT"/>
+      </w:pPr>
+      <w:r>
+        <w:t>PIN: string</w:t>
+      </w:r>
+    </w:p>
+    <w:p>
+      <w:pPr>
+        <w:pStyle w:val="DD"/>
+      </w:pPr>
+      <w:r>
+        <w:t xml:space="preserve">A </w:t>
+      </w:r>
+      <w:r>
+        <w:t>UDF Authenticator. The type code of the identifier specifies the algorithm to be used to authenticate the PIN code and the Binary Data Sequence value specifies the key.</w:t>
+      </w:r>
+    </w:p>
+    <w:p>
+      <w:pPr>
+        <w:pStyle w:val="DT"/>
+      </w:pPr>
+      <w:r>
+        <w:t>Action</w:t>
+      </w:r>
+      <w:r>
+        <w:t>: string</w:t>
+      </w:r>
+    </w:p>
+    <w:p>
+      <w:pPr>
+        <w:pStyle w:val="DD"/>
+      </w:pPr>
+      <w:r>
+        <w:t>A code determining the specific action that the PIN code MAY be used to authenticate. By convention this is the name of the Mesh message type used to perform the action.</w:t>
+      </w:r>
+    </w:p>
+    <w:p>
+      <w:pPr>
+        <w:pStyle w:val="DT"/>
+      </w:pPr>
+      <w:r>
+        <w:t>Account</w:t>
+      </w:r>
+      <w:r>
+        <w:t>: string</w:t>
+      </w:r>
+    </w:p>
+    <w:p>
+      <w:pPr>
+        <w:pStyle w:val="DD"/>
+      </w:pPr>
+      <w:r>
+        <w:t>The account for which the PIN code is issued.</w:t>
+      </w:r>
+    </w:p>
+    <w:p>
+      <w:pPr>
+        <w:pStyle w:val="DT"/>
+      </w:pPr>
+      <w:r>
+        <w:t>ClientNonce</w:t>
+      </w:r>
+      <w:r>
+        <w:t>: binary</w:t>
+      </w:r>
+    </w:p>
+    <w:p>
+      <w:pPr>
+        <w:pStyle w:val="DD"/>
+      </w:pPr>
+      <w:r>
+        <w:t xml:space="preserve">Nonce value </w:t>
+      </w:r>
+      <w:r>
+        <w:t>generated</w:t>
+      </w:r>
+      <w:r>
+        <w:t xml:space="preserve"> by the client </w:t>
+      </w:r>
+      <w:r>
+        <w:t>using the PIN code to authenticate its message</w:t>
+      </w:r>
+      <w:r>
+        <w:t>.</w:t>
+      </w:r>
+    </w:p>
+    <w:p>
+      <w:pPr>
+        <w:pStyle w:val="DT"/>
+      </w:pPr>
+      <w:r>
+        <w:t>PayloadDigest</w:t>
+      </w:r>
+      <w:r>
+        <w:t>: binary</w:t>
+      </w:r>
+    </w:p>
+    <w:p>
+      <w:pPr>
+        <w:pStyle w:val="DD"/>
+      </w:pPr>
+      <w:r>
+        <w:t xml:space="preserve">The </w:t>
+      </w:r>
+      <w:r>
+        <w:t>PayloadDigest</w:t>
+      </w:r>
+      <w:r>
+        <w:t xml:space="preserve"> </w:t>
+      </w:r>
+      <w:r>
+        <w:t>of a DARE Envelope that</w:t>
+      </w:r>
+      <w:r>
+        <w:t xml:space="preserve"> contains the message to be authenticated. Note that if the envelope is encrypted, th</w:t>
+      </w:r>
+      <w:r>
+        <w:t xml:space="preserve">is </w:t>
+      </w:r>
+      <w:r>
+        <w:t>value is calculated over the ciphertext</w:t>
+      </w:r>
+      <w:r>
+        <w:t xml:space="preserve"> and does not provide proof of knowledge of the plaintext.</w:t>
+      </w:r>
+    </w:p>
+    <w:p>
+      <w:r>
+        <w:t>The following values of Action are currently defined:</w:t>
+      </w:r>
+    </w:p>
+    <w:p>
+      <w:pPr>
+        <w:pStyle w:val="Meta"/>
+      </w:pPr>
+      <w:r>
+        <w:t>&lt;include="..\Generated\</w:t>
+      </w:r>
+      <w:r>
+        <w:t>Mesh</w:t>
+      </w:r>
+      <w:r>
+        <w:t>ConstantsPinActionCodes</w:t>
       </w:r>
       <w:r>
         <w:t>.md"&gt;</w:t>
       </w:r>
     </w:p>
     <w:p>
+      <w:r>
+        <w:t>These inputs are used to derive values as follows:</w:t>
+      </w:r>
+    </w:p>
+    <w:p>
+      <w:pPr>
+        <w:pStyle w:val="Meta"/>
+      </w:pPr>
+      <w:r>
+        <w:t>&lt;include="..\Examples\SchemaCode</w:t>
+      </w:r>
+      <w:r>
+        <w:t>3</w:t>
+      </w:r>
+      <w:r>
+        <w:t>.md"&gt;</w:t>
+      </w:r>
+    </w:p>
+    <w:p>
+      <w:pPr>
+        <w:pStyle w:val="Meta"/>
+      </w:pPr>
+      <w:r>
+        <w:t>&lt;include="..\Examples\SchemaPIN</w:t>
+      </w:r>
+      <w:r>
+        <w:t>Function</w:t>
+      </w:r>
+      <w:r>
+        <w:t>.md"&gt;</w:t>
+      </w:r>
+    </w:p>
+    <w:p>
+      <w:r>
+        <w:t xml:space="preserve">Where </w:t>
+      </w:r>
+      <w:r>
+        <w:rPr>
+          <w:u w:val="single"/>
+        </w:rPr>
+        <w:t>MAC</w:t>
+      </w:r>
+      <w:r>
+        <w:rPr>
+          <w:u w:val="single"/>
+        </w:rPr>
+        <w:t>(data, key)</w:t>
+      </w:r>
+      <w:r>
+        <w:t xml:space="preserve"> is the message authentication code algorithm specified by the value of </w:t>
+      </w:r>
+      <w:r>
+        <w:rPr>
+          <w:u w:val="single"/>
+        </w:rPr>
+        <w:t>alg</w:t>
+      </w:r>
+      <w:r>
+        <w:t>.</w:t>
+      </w:r>
+    </w:p>
+    <w:p>
+      <w:r>
+        <w:t>When an administrative device issues a PIN code, a Message PIN is appended to the local spool</w:t>
+      </w:r>
+      <w:r>
+        <w:t xml:space="preserve">. This </w:t>
+      </w:r>
+      <w:r>
+        <w:t xml:space="preserve">has the MessageId </w:t>
+      </w:r>
+      <w:r>
+        <w:t>PinId</w:t>
+      </w:r>
+      <w:r>
+        <w:t xml:space="preserve"> and specifies </w:t>
+      </w:r>
+      <w:r>
+        <w:t xml:space="preserve">the value </w:t>
+      </w:r>
+      <w:r>
+        <w:rPr>
+          <w:u w:val="single"/>
+        </w:rPr>
+        <w:t>saltedPIN</w:t>
+      </w:r>
+      <w:r>
+        <w:t xml:space="preserve"> </w:t>
+      </w:r>
+      <w:r>
+        <w:t>in the field of that name</w:t>
+      </w:r>
+      <w:r>
+        <w:t>.</w:t>
+      </w:r>
+    </w:p>
+    <w:p>
+      <w:r>
+        <w:t xml:space="preserve">When PIN code authentication is used, a message of type </w:t>
+      </w:r>
+      <w:r>
+        <w:rPr>
+          <w:u w:val="single"/>
+        </w:rPr>
+        <w:t>MessagePinValidated</w:t>
+      </w:r>
+      <w:r>
+        <w:t xml:space="preserve"> </w:t>
+      </w:r>
+      <w:r>
+        <w:t xml:space="preserve">specifies the values </w:t>
+      </w:r>
+      <w:r>
+        <w:rPr>
+          <w:u w:val="single"/>
+        </w:rPr>
+        <w:t>ClientNonce</w:t>
+      </w:r>
+      <w:r>
+        <w:t xml:space="preserve">, </w:t>
+      </w:r>
+      <w:r>
+        <w:rPr>
+          <w:u w:val="single"/>
+        </w:rPr>
+        <w:t>PinWitness</w:t>
+      </w:r>
+      <w:r>
+        <w:t xml:space="preserve"> and </w:t>
+      </w:r>
+      <w:r>
+        <w:rPr>
+          <w:u w:val="single"/>
+        </w:rPr>
+        <w:t>PinId</w:t>
+      </w:r>
+      <w:r>
+        <w:t xml:space="preserve"> in the field</w:t>
+      </w:r>
+      <w:r>
+        <w:t>s</w:t>
+      </w:r>
+      <w:r>
+        <w:t xml:space="preserve"> of th</w:t>
+      </w:r>
+      <w:r>
+        <w:t>ose</w:t>
+      </w:r>
+      <w:r>
+        <w:t xml:space="preserve"> name</w:t>
+      </w:r>
+      <w:r>
+        <w:t>s</w:t>
+      </w:r>
+      <w:r>
+        <w:t>.</w:t>
+      </w:r>
+      <w:r>
+        <w:t xml:space="preserve"> These values are used to authenticate the inner message data specified by the </w:t>
+      </w:r>
+      <w:r>
+        <w:rPr>
+          <w:u w:val="single"/>
+        </w:rPr>
+        <w:t>AuthenticatedData</w:t>
+      </w:r>
+      <w:r>
+        <w:t xml:space="preserve"> field.</w:t>
+      </w:r>
+    </w:p>
+    <w:p>
       <w:pPr>
         <w:pStyle w:val="Heading2"/>
       </w:pPr>
       <w:r>
-        <w:t>Message Response Identifier</w:t>
-      </w:r>
-    </w:p>
-    <w:p>
-      <w:r>
-        <w:t xml:space="preserve">Every Mesh </w:t>
-      </w:r>
-      <w:r>
-        <w:t xml:space="preserve">message </w:t>
-      </w:r>
-      <w:r>
-        <w:t xml:space="preserve">has a unique </w:t>
-      </w:r>
-      <w:r>
-        <w:rPr>
-          <w:u w:val="single"/>
-        </w:rPr>
-        <w:t>MessageId</w:t>
-      </w:r>
-      <w:r>
-        <w:t xml:space="preserve">. </w:t>
-      </w:r>
-      <w:r>
-        <w:t xml:space="preserve">When encapsulated in a DARE Envelope, the EnvelopeId field of the envelope header is the UDF Content Digest of the enclosed </w:t>
-      </w:r>
-      <w:r>
-        <w:t>MessageId</w:t>
-      </w:r>
-      <w:r>
-        <w:t xml:space="preserve"> as a string: </w:t>
+        <w:t>EARL</w:t>
+      </w:r>
+    </w:p>
+    <w:p>
+      <w:r>
+        <w:t>The UDF Encrypted Authenticated Resource Locator mechanism is used to publish data and provide means of authentication and access through a static identifier such as a QR code.</w:t>
+      </w:r>
+    </w:p>
+    <w:p>
+      <w:r>
+        <w:t>This mechanism is used to allow contact exchange by means of a QR code printed on a business card and to connect a device to an account using a static identifier printed on the device in the form of a QR code.</w:t>
+      </w:r>
+    </w:p>
+    <w:p>
+      <w:r>
+        <w:t xml:space="preserve">In both cases, the information is passed using the EARL format described in </w:t>
+      </w:r>
+      <w:r>
+        <w:t xml:space="preserve"> &lt;norm="draft-hallambaker-mesh-udf"/&gt;</w:t>
+      </w:r>
+      <w:r>
+        <w:t>.</w:t>
+      </w:r>
+    </w:p>
+    <w:p>
+      <w:pPr>
+        <w:pStyle w:val="Heading2"/>
+      </w:pPr>
+      <w:r>
+        <w:t>Key Agreement</w:t>
+      </w:r>
+    </w:p>
+    <w:p>
+      <w:r>
+        <w:t>All Mesh Protocol requests except for the HelloRequest and every response MUST be authenticated under the device key of the host or device making the request.</w:t>
+      </w:r>
+    </w:p>
+    <w:p>
+      <w:r>
+        <w:t xml:space="preserve">Initial authentication is achieved by performing a Key agreement under the </w:t>
+      </w:r>
+      <w:r>
+        <w:rPr>
+          <w:u w:val="single"/>
+        </w:rPr>
+        <w:t>DeviceAuthentication</w:t>
+      </w:r>
+      <w:r>
+        <w:t xml:space="preserve"> key of each of the hosts and combining the result with nonce values provided by the requestor and respondent using a KDF function as follows:</w:t>
+      </w:r>
+    </w:p>
+    <w:p>
+      <w:r>
+        <w:t>Two bindings are currently planned.</w:t>
+      </w:r>
+    </w:p>
+    <w:p>
+      <w:pPr>
+        <w:pStyle w:val="DT"/>
+      </w:pPr>
+      <w:r>
+        <w:t>DARE Envelope over HTTPS</w:t>
+      </w:r>
+    </w:p>
+    <w:p>
+      <w:pPr>
+        <w:pStyle w:val="DD"/>
+      </w:pPr>
+      <w:r>
+        <w:t xml:space="preserve">The request or response is encapsulated in a DARE Envelope that is exchanged by means of a HTTP POST method over a TLS transport. The </w:t>
+      </w:r>
+      <w:r>
+        <w:t>shared secret is used as the key on Message Authentication Code that authenticates the request payload.</w:t>
+      </w:r>
+    </w:p>
+    <w:p>
+      <w:pPr>
+        <w:pStyle w:val="DT"/>
+      </w:pPr>
+      <w:r>
+        <w:t>UDP Transport</w:t>
+      </w:r>
+    </w:p>
+    <w:p>
+      <w:pPr>
+        <w:pStyle w:val="DD"/>
+      </w:pPr>
+      <w:r>
+        <w:t xml:space="preserve">Presents the same information as for the DARE Envelope over HTTPS case but in a compact encoding using the shared secret </w:t>
+      </w:r>
+      <w:r>
+        <w:t xml:space="preserve">and an authenticated encryption scheme to pass the required information. </w:t>
+      </w:r>
+    </w:p>
+    <w:p>
+      <w:r>
+        <w:t>Once authentication has been performed, the same pair of devices MAY re-authenticate using the previously agreed key.</w:t>
+      </w:r>
+      <w:r>
+        <w:t xml:space="preserve"> To facilitate stateless implementation, a host specifies an opaque </w:t>
+      </w:r>
+      <w:r>
+        <w:t>identifier</w:t>
+      </w:r>
+      <w:r>
+        <w:t xml:space="preserve"> </w:t>
+      </w:r>
+      <w:r>
+        <w:t xml:space="preserve">to be used to identify the shared secret on subsequent uses which MAY be used to recover the shared secret from the </w:t>
+      </w:r>
+      <w:r>
+        <w:t>opaque identifier.</w:t>
       </w:r>
     </w:p>
     <w:p>
@@ -2802,729 +3345,20 @@
         <w:pStyle w:val="Meta"/>
       </w:pPr>
       <w:r>
-        <w:t>&lt;include="..\Examples\SchemaCode1.md"&gt;</w:t>
-      </w:r>
-    </w:p>
-    <w:p>
-      <w:r>
-        <w:lastRenderedPageBreak/>
-        <w:t xml:space="preserve">When processing a Mesh message results in the creation of a response to the sender, the MessageId of the response is </w:t>
-      </w:r>
-      <w:r>
-        <w:t xml:space="preserve">UDF Content Digest of the </w:t>
-      </w:r>
-      <w:r>
-        <w:t>Binary Data Sequence of the original</w:t>
-      </w:r>
-      <w:r>
-        <w:t xml:space="preserve"> MessageId:</w:t>
-      </w:r>
-    </w:p>
-    <w:p>
-      <w:pPr>
-        <w:pStyle w:val="Meta"/>
-      </w:pPr>
-      <w:r>
-        <w:t>&lt;include="..\Examples\SchemaCode</w:t>
-      </w:r>
-      <w:r>
-        <w:t>2</w:t>
+        <w:t>&lt;include="..\Examples\Schema</w:t>
+      </w:r>
+      <w:r>
+        <w:t>ClientAuthKeyAgreement</w:t>
       </w:r>
       <w:r>
         <w:t>.md"&gt;</w:t>
       </w:r>
     </w:p>
     <w:p>
-      <w:r>
-        <w:t>For example:</w:t>
-      </w:r>
-    </w:p>
-    <w:p>
-      <w:pPr>
-        <w:pStyle w:val="Meta"/>
-      </w:pPr>
-      <w:r>
-        <w:t>&lt;include="..\Examples\SchemaMessageIds.md"&gt;</w:t>
-      </w:r>
-    </w:p>
-    <w:p>
       <w:pPr>
         <w:pStyle w:val="Heading2"/>
       </w:pPr>
       <w:r>
-        <w:t>Proof of Knowledge of PIN</w:t>
-      </w:r>
-    </w:p>
-    <w:p>
-      <w:r>
-        <w:t xml:space="preserve">Mesh Message classes that are subclasses of </w:t>
-      </w:r>
-      <w:r>
-        <w:rPr>
-          <w:u w:val="single"/>
-        </w:rPr>
-        <w:t>MessagePinValidated</w:t>
-      </w:r>
-      <w:r>
-        <w:t xml:space="preserve"> MAY be authenticated by means of a PIN. Currently two such messages are defined: </w:t>
-      </w:r>
-      <w:r>
-        <w:rPr>
-          <w:u w:val="single"/>
-        </w:rPr>
-        <w:t>MessageContact</w:t>
-      </w:r>
-      <w:r>
-        <w:t xml:space="preserve"> </w:t>
-      </w:r>
-      <w:r>
-        <w:t>used in contact exchange</w:t>
-      </w:r>
-      <w:r>
-        <w:t xml:space="preserve"> and </w:t>
-      </w:r>
-      <w:r>
-        <w:rPr>
-          <w:u w:val="single"/>
-        </w:rPr>
-        <w:t>RequestConnection</w:t>
-      </w:r>
-      <w:r>
-        <w:t xml:space="preserve"> message used in device connection.</w:t>
-      </w:r>
-      <w:r>
-        <w:t xml:space="preserve"> </w:t>
-      </w:r>
-    </w:p>
-    <w:p>
-      <w:r>
-        <w:t xml:space="preserve">The PIN codes used to authenticate </w:t>
-      </w:r>
-      <w:r>
-        <w:rPr>
-          <w:u w:val="single"/>
-        </w:rPr>
-        <w:t>MessagePinValidated</w:t>
-      </w:r>
-      <w:r>
-        <w:t xml:space="preserve"> </w:t>
-      </w:r>
-      <w:r>
-        <w:t xml:space="preserve">messages are UDF Authenticator </w:t>
-      </w:r>
-      <w:r>
-        <w:t xml:space="preserve">strings. The type code of the identifier specifies the algorithm to be used to authenticate the PIN code and the </w:t>
-      </w:r>
-      <w:r>
-        <w:t>Binary Data Sequence value</w:t>
-      </w:r>
-      <w:r>
-        <w:t xml:space="preserve"> specifies the key.</w:t>
-      </w:r>
-    </w:p>
-    <w:p>
-      <w:r>
-        <w:t>The inputs to the PIN proof of knowledge functions are:</w:t>
-      </w:r>
-    </w:p>
-    <w:p>
-      <w:pPr>
-        <w:pStyle w:val="DT"/>
-      </w:pPr>
-      <w:r>
-        <w:t>PIN: string</w:t>
-      </w:r>
-    </w:p>
-    <w:p>
-      <w:pPr>
-        <w:pStyle w:val="DD"/>
-      </w:pPr>
-      <w:r>
-        <w:t xml:space="preserve">A </w:t>
-      </w:r>
-      <w:r>
-        <w:t>UDF Authenticator. The type code of the identifier specifies the algorithm to be used to authenticate the PIN code and the Binary Data Sequence value specifies the key.</w:t>
-      </w:r>
-    </w:p>
-    <w:p>
-      <w:pPr>
-        <w:pStyle w:val="DT"/>
-      </w:pPr>
-      <w:r>
-        <w:t>Action</w:t>
-      </w:r>
-      <w:r>
-        <w:t>: string</w:t>
-      </w:r>
-    </w:p>
-    <w:p>
-      <w:pPr>
-        <w:pStyle w:val="DD"/>
-      </w:pPr>
-      <w:r>
-        <w:t>A code determining the specific action that the PIN code MAY be used to authenticate. By convention this is the name of the Mesh message type used to perform the action.</w:t>
-      </w:r>
-    </w:p>
-    <w:p>
-      <w:pPr>
-        <w:pStyle w:val="DT"/>
-      </w:pPr>
-      <w:r>
-        <w:t>Account</w:t>
-      </w:r>
-      <w:r>
-        <w:t>: string</w:t>
-      </w:r>
-    </w:p>
-    <w:p>
-      <w:pPr>
-        <w:pStyle w:val="DD"/>
-      </w:pPr>
-      <w:r>
-        <w:t>The account for which the PIN code is issued.</w:t>
-      </w:r>
-    </w:p>
-    <w:p>
-      <w:pPr>
-        <w:pStyle w:val="DT"/>
-      </w:pPr>
-      <w:r>
-        <w:t>ClientNonce</w:t>
-      </w:r>
-      <w:r>
-        <w:t>: binary</w:t>
-      </w:r>
-    </w:p>
-    <w:p>
-      <w:pPr>
-        <w:pStyle w:val="DD"/>
-      </w:pPr>
-      <w:r>
-        <w:t xml:space="preserve">Nonce value </w:t>
-      </w:r>
-      <w:r>
-        <w:t>generated</w:t>
-      </w:r>
-      <w:r>
-        <w:t xml:space="preserve"> by the client </w:t>
-      </w:r>
-      <w:r>
-        <w:t>using the PIN code to authenticate its message</w:t>
-      </w:r>
-      <w:r>
-        <w:t>.</w:t>
-      </w:r>
-    </w:p>
-    <w:p>
-      <w:pPr>
-        <w:pStyle w:val="DT"/>
-      </w:pPr>
-      <w:r>
-        <w:t>PayloadDigest</w:t>
-      </w:r>
-      <w:r>
-        <w:t>: binary</w:t>
-      </w:r>
-    </w:p>
-    <w:p>
-      <w:pPr>
-        <w:pStyle w:val="DD"/>
-      </w:pPr>
-      <w:r>
-        <w:t xml:space="preserve">The </w:t>
-      </w:r>
-      <w:r>
-        <w:t>PayloadDigest</w:t>
-      </w:r>
-      <w:r>
-        <w:t xml:space="preserve"> </w:t>
-      </w:r>
-      <w:r>
-        <w:t>of a DARE Envelope that</w:t>
-      </w:r>
-      <w:r>
-        <w:t xml:space="preserve"> contains the message to be authenticated. Note that if the envelope is encrypted, th</w:t>
-      </w:r>
-      <w:r>
-        <w:t xml:space="preserve">is </w:t>
-      </w:r>
-      <w:r>
-        <w:t>value is calculated over the ciphertext</w:t>
-      </w:r>
-      <w:r>
-        <w:t xml:space="preserve"> and does not provide proof of knowledge of the plaintext.</w:t>
-      </w:r>
-    </w:p>
-    <w:p>
-      <w:r>
-        <w:t>The following values of Action are currently defined:</w:t>
-      </w:r>
-    </w:p>
-    <w:tbl>
-      <w:tblPr>
-        <w:tblStyle w:val="TableGrid"/>
-        <w:tblW w:w="0" w:type="auto"/>
-        <w:tblLook w:val="04A0" w:firstRow="1" w:lastRow="0" w:firstColumn="1" w:lastColumn="0" w:noHBand="0" w:noVBand="1"/>
-      </w:tblPr>
-      <w:tblGrid>
-        <w:gridCol w:w="2335"/>
-        <w:gridCol w:w="2159"/>
-        <w:gridCol w:w="4856"/>
-      </w:tblGrid>
-      <w:tr>
-        <w:tc>
-          <w:tcPr>
-            <w:tcW w:w="2335" w:type="dxa"/>
-          </w:tcPr>
-          <w:p>
-            <w:pPr>
-              <w:rPr>
-                <w:b/>
-                <w:bCs/>
-              </w:rPr>
-            </w:pPr>
-            <w:r>
-              <w:rPr>
-                <w:b/>
-                <w:bCs/>
-              </w:rPr>
-              <w:t>Code</w:t>
-            </w:r>
-          </w:p>
-        </w:tc>
-        <w:tc>
-          <w:tcPr>
-            <w:tcW w:w="2160" w:type="dxa"/>
-          </w:tcPr>
-          <w:p>
-            <w:pPr>
-              <w:rPr>
-                <w:b/>
-                <w:bCs/>
-              </w:rPr>
-            </w:pPr>
-            <w:r>
-              <w:rPr>
-                <w:b/>
-                <w:bCs/>
-              </w:rPr>
-              <w:t>Mesh Message</w:t>
-            </w:r>
-          </w:p>
-        </w:tc>
-        <w:tc>
-          <w:tcPr>
-            <w:tcW w:w="4869" w:type="dxa"/>
-          </w:tcPr>
-          <w:p>
-            <w:pPr>
-              <w:rPr>
-                <w:b/>
-                <w:bCs/>
-              </w:rPr>
-            </w:pPr>
-            <w:r>
-              <w:rPr>
-                <w:b/>
-                <w:bCs/>
-              </w:rPr>
-              <w:t>Purpose</w:t>
-            </w:r>
-          </w:p>
-        </w:tc>
-      </w:tr>
-      <w:tr>
-        <w:tc>
-          <w:tcPr>
-            <w:tcW w:w="2335" w:type="dxa"/>
-          </w:tcPr>
-          <w:p>
-            <w:r>
-              <w:t>"</w:t>
-            </w:r>
-            <w:r>
-              <w:t>MessageContact</w:t>
-            </w:r>
-            <w:r>
-              <w:t>"</w:t>
-            </w:r>
-          </w:p>
-        </w:tc>
-        <w:tc>
-          <w:tcPr>
-            <w:tcW w:w="2160" w:type="dxa"/>
-          </w:tcPr>
-          <w:p>
-            <w:r>
-              <w:t>MessageContact</w:t>
-            </w:r>
-          </w:p>
-        </w:tc>
-        <w:tc>
-          <w:tcPr>
-            <w:tcW w:w="4869" w:type="dxa"/>
-          </w:tcPr>
-          <w:p>
-            <w:r>
-              <w:t xml:space="preserve">Contact exchange </w:t>
-            </w:r>
-          </w:p>
-        </w:tc>
-      </w:tr>
-      <w:tr>
-        <w:tc>
-          <w:tcPr>
-            <w:tcW w:w="2335" w:type="dxa"/>
-          </w:tcPr>
-          <w:p>
-            <w:r>
-              <w:t>"</w:t>
-            </w:r>
-            <w:r>
-              <w:t>RequestConnection</w:t>
-            </w:r>
-            <w:r>
-              <w:t>"</w:t>
-            </w:r>
-          </w:p>
-        </w:tc>
-        <w:tc>
-          <w:tcPr>
-            <w:tcW w:w="2160" w:type="dxa"/>
-          </w:tcPr>
-          <w:p>
-            <w:r>
-              <w:t>RequestConnection</w:t>
-            </w:r>
-          </w:p>
-        </w:tc>
-        <w:tc>
-          <w:tcPr>
-            <w:tcW w:w="4869" w:type="dxa"/>
-          </w:tcPr>
-          <w:p>
-            <w:r>
-              <w:t>Device connection</w:t>
-            </w:r>
-          </w:p>
-        </w:tc>
-      </w:tr>
-    </w:tbl>
-    <w:p>
-      <w:r>
-        <w:t>These inputs are used to derive values as follows:</w:t>
-      </w:r>
-    </w:p>
-    <w:p>
-      <w:pPr>
-        <w:pStyle w:val="Meta"/>
-      </w:pPr>
-      <w:r>
-        <w:t>&lt;include="..\Examples\SchemaCode</w:t>
-      </w:r>
-      <w:r>
-        <w:t>3</w:t>
-      </w:r>
-      <w:r>
-        <w:t>.md"&gt;</w:t>
-      </w:r>
-    </w:p>
-    <w:p>
-      <w:r>
-        <w:t>Eg.</w:t>
-      </w:r>
-    </w:p>
-    <w:p>
-      <w:pPr>
-        <w:pStyle w:val="Meta"/>
-      </w:pPr>
-      <w:r>
-        <w:t>&lt;include="..\Examples\SchemaPIN</w:t>
-      </w:r>
-      <w:r>
-        <w:t>Function</w:t>
-      </w:r>
-      <w:r>
-        <w:t>.md"&gt;</w:t>
-      </w:r>
-    </w:p>
-    <w:p>
-      <w:r>
-        <w:t xml:space="preserve">Where </w:t>
-      </w:r>
-      <w:r>
-        <w:rPr>
-          <w:u w:val="single"/>
-        </w:rPr>
-        <w:t>MAC</w:t>
-      </w:r>
-      <w:r>
-        <w:rPr>
-          <w:u w:val="single"/>
-        </w:rPr>
-        <w:t>(data, key)</w:t>
-      </w:r>
-      <w:r>
-        <w:t xml:space="preserve"> is the message authentication code algorithm specified by the value of </w:t>
-      </w:r>
-      <w:r>
-        <w:rPr>
-          <w:u w:val="single"/>
-        </w:rPr>
-        <w:t>alg</w:t>
-      </w:r>
-      <w:r>
-        <w:t>.</w:t>
-      </w:r>
-    </w:p>
-    <w:p>
-      <w:r>
-        <w:lastRenderedPageBreak/>
-        <w:t>When an administrative device issues a PIN code, a Message PIN is appended to the local spool</w:t>
-      </w:r>
-      <w:r>
-        <w:t xml:space="preserve">. This </w:t>
-      </w:r>
-      <w:r>
-        <w:t xml:space="preserve">has the MessageId </w:t>
-      </w:r>
-      <w:r>
-        <w:t>PinId</w:t>
-      </w:r>
-      <w:r>
-        <w:t xml:space="preserve"> and specifies </w:t>
-      </w:r>
-      <w:r>
-        <w:t xml:space="preserve">the value </w:t>
-      </w:r>
-      <w:r>
-        <w:rPr>
-          <w:u w:val="single"/>
-        </w:rPr>
-        <w:t>saltedPIN</w:t>
-      </w:r>
-      <w:r>
-        <w:t xml:space="preserve"> </w:t>
-      </w:r>
-      <w:r>
-        <w:t>in the field of that name</w:t>
-      </w:r>
-      <w:r>
-        <w:t>.</w:t>
-      </w:r>
-    </w:p>
-    <w:p>
-      <w:r>
-        <w:t xml:space="preserve">When PIN code authentication is used, a message of type </w:t>
-      </w:r>
-      <w:r>
-        <w:rPr>
-          <w:u w:val="single"/>
-        </w:rPr>
-        <w:t>MessagePinValidated</w:t>
-      </w:r>
-      <w:r>
-        <w:t xml:space="preserve"> </w:t>
-      </w:r>
-      <w:r>
-        <w:t xml:space="preserve">specifies the values </w:t>
-      </w:r>
-      <w:r>
-        <w:rPr>
-          <w:u w:val="single"/>
-        </w:rPr>
-        <w:t>ClientNonce</w:t>
-      </w:r>
-      <w:r>
-        <w:t xml:space="preserve">, </w:t>
-      </w:r>
-      <w:r>
-        <w:rPr>
-          <w:u w:val="single"/>
-        </w:rPr>
-        <w:t>PinWitness</w:t>
-      </w:r>
-      <w:r>
-        <w:t xml:space="preserve"> and </w:t>
-      </w:r>
-      <w:r>
-        <w:rPr>
-          <w:u w:val="single"/>
-        </w:rPr>
-        <w:t>PinId</w:t>
-      </w:r>
-      <w:r>
-        <w:t xml:space="preserve"> in the field</w:t>
-      </w:r>
-      <w:r>
-        <w:t>s</w:t>
-      </w:r>
-      <w:r>
-        <w:t xml:space="preserve"> of th</w:t>
-      </w:r>
-      <w:r>
-        <w:t>ose</w:t>
-      </w:r>
-      <w:r>
-        <w:t xml:space="preserve"> name</w:t>
-      </w:r>
-      <w:r>
-        <w:t>s</w:t>
-      </w:r>
-      <w:r>
-        <w:t>.</w:t>
-      </w:r>
-      <w:r>
-        <w:t xml:space="preserve"> These values are used to authenticate the inner message data specified by the </w:t>
-      </w:r>
-      <w:r>
-        <w:rPr>
-          <w:u w:val="single"/>
-        </w:rPr>
-        <w:t>AuthenticatedData</w:t>
-      </w:r>
-      <w:r>
-        <w:t xml:space="preserve"> field.</w:t>
-      </w:r>
-    </w:p>
-    <w:p>
-      <w:pPr>
-        <w:pStyle w:val="Heading2"/>
-      </w:pPr>
-      <w:r>
-        <w:t>EARL</w:t>
-      </w:r>
-    </w:p>
-    <w:p>
-      <w:r>
-        <w:t>The UDF Encrypted Authenticated Resource Locator mechanism is used to publish data and provide means of authentication and access through a static identifier such as a QR code.</w:t>
-      </w:r>
-    </w:p>
-    <w:p>
-      <w:r>
-        <w:t>This mechanism is used to allow contact exchange by means of a QR code printed on a business card and to connect a device to an account using a static identifier printed on the device in the form of a QR code.</w:t>
-      </w:r>
-    </w:p>
-    <w:p>
-      <w:r>
-        <w:t xml:space="preserve">In both cases, the information is passed using the EARL format described in </w:t>
-      </w:r>
-      <w:r>
-        <w:t xml:space="preserve"> &lt;norm="draft-hallambaker-mesh-udf"/&gt;</w:t>
-      </w:r>
-      <w:r>
-        <w:t>.</w:t>
-      </w:r>
-    </w:p>
-    <w:p>
-      <w:pPr>
-        <w:pStyle w:val="Heading2"/>
-      </w:pPr>
-      <w:r>
-        <w:t>Key Agreement</w:t>
-      </w:r>
-    </w:p>
-    <w:p>
-      <w:r>
-        <w:t>All Mesh Protocol requests except for the HelloRequest and every response MUST be authenticated under the device key of the host or device making the request.</w:t>
-      </w:r>
-    </w:p>
-    <w:p>
-      <w:r>
-        <w:t xml:space="preserve">Initial authentication is achieved by performing a Key agreement under the </w:t>
-      </w:r>
-      <w:r>
-        <w:rPr>
-          <w:u w:val="single"/>
-        </w:rPr>
-        <w:t>DeviceAuthentication</w:t>
-      </w:r>
-      <w:r>
-        <w:t xml:space="preserve"> key of each of the hosts and combining the result with nonce values provided by the requestor and respondent using a KDF function as follows:</w:t>
-      </w:r>
-    </w:p>
-    <w:p>
-      <w:r>
-        <w:t>Two bindings are currently planned.</w:t>
-      </w:r>
-    </w:p>
-    <w:p>
-      <w:pPr>
-        <w:pStyle w:val="DT"/>
-      </w:pPr>
-      <w:r>
-        <w:t>DARE Envelope over HTTPS</w:t>
-      </w:r>
-    </w:p>
-    <w:p>
-      <w:pPr>
-        <w:pStyle w:val="DD"/>
-      </w:pPr>
-      <w:r>
-        <w:t xml:space="preserve">The request or response is encapsulated in a DARE Envelope that is exchanged by means of a HTTP POST method over a TLS transport. The </w:t>
-      </w:r>
-      <w:r>
-        <w:t>shared secret is used as the key on Message Authentication Code that authenticates the request payload.</w:t>
-      </w:r>
-    </w:p>
-    <w:p>
-      <w:pPr>
-        <w:pStyle w:val="DT"/>
-      </w:pPr>
-      <w:r>
-        <w:t>UDP Transport</w:t>
-      </w:r>
-    </w:p>
-    <w:p>
-      <w:pPr>
-        <w:pStyle w:val="DD"/>
-      </w:pPr>
-      <w:r>
-        <w:t xml:space="preserve">Presents the same information as for the DARE Envelope over HTTPS case but in a compact encoding using the shared secret </w:t>
-      </w:r>
-      <w:r>
-        <w:t xml:space="preserve">and an authenticated encryption scheme to pass the required information. </w:t>
-      </w:r>
-    </w:p>
-    <w:p>
-      <w:r>
-        <w:t>Once authentication has been performed, the same pair of devices MAY re-authenticate using the previously agreed key.</w:t>
-      </w:r>
-      <w:r>
-        <w:t xml:space="preserve"> To facilitate stateless implementation, a host specifies an opaque </w:t>
-      </w:r>
-      <w:r>
-        <w:t>identifier</w:t>
-      </w:r>
-      <w:r>
-        <w:t xml:space="preserve"> </w:t>
-      </w:r>
-      <w:r>
-        <w:t xml:space="preserve">to be used to identify the shared secret on subsequent uses which MAY be used to recover the shared secret from the </w:t>
-      </w:r>
-      <w:r>
-        <w:t>opaque identifier.</w:t>
-      </w:r>
-    </w:p>
-    <w:p>
-      <w:pPr>
-        <w:pStyle w:val="Meta"/>
-      </w:pPr>
-      <w:r>
-        <w:t>&lt;include="..\Examples\Schema</w:t>
-      </w:r>
-      <w:r>
-        <w:t>ClientAuthKeyAgreement</w:t>
-      </w:r>
-      <w:r>
-        <w:t>.md"&gt;</w:t>
-      </w:r>
-    </w:p>
-    <w:p>
-      <w:pPr>
-        <w:pStyle w:val="Heading2"/>
-      </w:pPr>
-      <w:r>
         <w:t>Service Cryptographic</w:t>
       </w:r>
       <w:r>
@@ -3538,7 +3372,6 @@
     </w:p>
     <w:p>
       <w:r>
-        <w:lastRenderedPageBreak/>
         <w:t>When acting in this role, the Mesh service controls the use of the cryptographic function but does not have the ability to perform the action either by itself or by collaborating with other services to which the account has been bound in the past.</w:t>
       </w:r>
     </w:p>
@@ -3877,7 +3710,6 @@
         <w:pStyle w:val="DT"/>
       </w:pPr>
       <w:r>
-        <w:lastRenderedPageBreak/>
         <w:t>Conditions</w:t>
       </w:r>
     </w:p>
@@ -4067,7 +3899,6 @@
     </w:p>
     <w:p>
       <w:r>
-        <w:lastRenderedPageBreak/>
         <w:t xml:space="preserve">Mesh connections provide similar functionality to 'end-entity' certificates in PKIX but with the important proviso that they are only used to provide trust </w:t>
       </w:r>
       <w:r>
@@ -4465,11 +4296,7 @@
     </w:p>
     <w:p>
       <w:r>
-        <w:t xml:space="preserve">A Mesh Account May be active or inactive. By definition, an active Mesh account is serviced by exactly one Mesh Service, an inactive Mesh account is not serviced by a Mesh Service. A Mesh Service Provider </w:t>
-      </w:r>
-      <w:r>
-        <w:lastRenderedPageBreak/>
-        <w:t xml:space="preserve">MAY offer a backup service for accounts hosted by other providers. In this case the backup provider is connected to the account as a Mesh device, thus allowing the backup provider to maintain a copy of the stores contained in the account and facilitating a rapid transfer of responsibility for servicing the account should that be desired. The use of backup providers is described further in </w:t>
+        <w:t xml:space="preserve">A Mesh Account May be active or inactive. By definition, an active Mesh account is serviced by exactly one Mesh Service, an inactive Mesh account is not serviced by a Mesh Service. A Mesh Service Provider MAY offer a backup service for accounts hosted by other providers. In this case the backup provider is connected to the account as a Mesh device, thus allowing the backup provider to maintain a copy of the stores contained in the account and facilitating a rapid transfer of responsibility for servicing the account should that be desired. The use of backup providers is described further in </w:t>
       </w:r>
       <w:r>
         <w:t>&lt;norm="draft-hallambaker-mesh-discovery"/&gt;</w:t>
@@ -4814,7 +4641,6 @@
         <w:pStyle w:val="Heading4"/>
       </w:pPr>
       <w:r>
-        <w:lastRenderedPageBreak/>
         <w:t>The Device Catalog</w:t>
       </w:r>
     </w:p>
@@ -5079,7 +4905,6 @@
         <w:pStyle w:val="Heading4"/>
       </w:pPr>
       <w:r>
-        <w:lastRenderedPageBreak/>
         <w:t>Connection to a Personal Mesh</w:t>
       </w:r>
     </w:p>
@@ -5468,7 +5293,6 @@
         </w:numPr>
       </w:pPr>
       <w:r>
-        <w:lastRenderedPageBreak/>
         <w:t>[TBS]</w:t>
       </w:r>
     </w:p>
@@ -5878,7 +5702,6 @@
         <w:pStyle w:val="Heading2"/>
       </w:pPr>
       <w:r>
-        <w:lastRenderedPageBreak/>
         <w:t>Mesh Messag</w:t>
       </w:r>
       <w:r>
@@ -5910,6 +5733,84 @@
     </w:p>
     <w:p>
       <w:r>
+        <w:t>All communications between Mesh accounts takes the form of a Mesh Message carried in a Dare Envelope. Mesh Messages are stored in two spools associated with the account, the SpoolOutbound and the SpoolInbound containing the messages sent and received respectively.</w:t>
+      </w:r>
+    </w:p>
+    <w:p>
+      <w:r>
+        <w:t>This document only describes the representation of the messages within the message spool. The Mesh Service protocol by which the messages are exchanged between devices and services and between services is described in &lt;norm="draft-hallambaker-mesh-protocol"/&gt;.</w:t>
+      </w:r>
+    </w:p>
+    <w:p>
+      <w:pPr>
+        <w:pStyle w:val="Heading3"/>
+      </w:pPr>
+      <w:bookmarkStart w:id="5" w:name="_Hlk61258777"/>
+      <w:r>
+        <w:t>Message Status</w:t>
+      </w:r>
+    </w:p>
+    <w:p>
+      <w:r>
+        <w:t>As previously described in section ###, every message stored in a spool has a specified state. The range of allowable states is defined by the message type.</w:t>
+      </w:r>
+      <w:r>
+        <w:t xml:space="preserve"> New message states MAY be defined for new message types as they are defined.</w:t>
+      </w:r>
+    </w:p>
+    <w:p>
+      <w:r>
+        <w:t xml:space="preserve">By default, messages are appended to a spool in the </w:t>
+      </w:r>
+      <w:r>
+        <w:rPr>
+          <w:u w:val="single"/>
+        </w:rPr>
+        <w:t>I</w:t>
+      </w:r>
+      <w:r>
+        <w:rPr>
+          <w:u w:val="single"/>
+        </w:rPr>
+        <w:t>nitial</w:t>
+      </w:r>
+      <w:r>
+        <w:t xml:space="preserve"> </w:t>
+      </w:r>
+      <w:r>
+        <w:t>state,</w:t>
+      </w:r>
+      <w:r>
+        <w:t xml:space="preserve"> but a spool entry MAY specify any state that is valid for that message type.</w:t>
+      </w:r>
+    </w:p>
+    <w:p>
+      <w:r>
+        <w:t xml:space="preserve">The state of a message is changed by appending a completion message to the spool as described in </w:t>
+      </w:r>
+      <w:r>
+        <w:t>&lt;norm="draft-hallambaker-mesh-protocol"/&gt;</w:t>
+      </w:r>
+      <w:r>
+        <w:t>.</w:t>
+      </w:r>
+    </w:p>
+    <w:p>
+      <w:r>
+        <w:t>Services MAY erase or redact messages in accordance with local site policy. Since messages are not removed from the spool on being marked deleted, they may be undeleted by marking them as read or unread. Marking a message deleted MAY make it more likely that the message will be removed if the sequence is subsequently purged.</w:t>
+      </w:r>
+    </w:p>
+    <w:bookmarkEnd w:id="5"/>
+    <w:p>
+      <w:pPr>
+        <w:pStyle w:val="Heading3"/>
+      </w:pPr>
+      <w:r>
+        <w:t>Four Corner Model</w:t>
+      </w:r>
+    </w:p>
+    <w:p>
+      <w:r>
         <w:t xml:space="preserve">A four-corner messaging model is enforced. Mesh Services only </w:t>
       </w:r>
       <w:r>
@@ -6092,74 +5993,56 @@
         <w:pStyle w:val="Heading1"/>
       </w:pPr>
       <w:r>
-        <w:t>Mesh Messages</w:t>
-      </w:r>
-    </w:p>
-    <w:p>
-      <w:r>
-        <w:t xml:space="preserve">All communications between Mesh </w:t>
-      </w:r>
-      <w:r>
-        <w:t xml:space="preserve">accounts takes the form of a </w:t>
-      </w:r>
-      <w:r>
-        <w:t>Mesh Message carried in a Dare Envelope</w:t>
+        <w:t>Publications</w:t>
+      </w:r>
+    </w:p>
+    <w:p>
+      <w:r>
+        <w:t xml:space="preserve">Static QR codes MAY be used to allow contact exchange or device connection. In either case, the QR code contains an EARL providing the means of locating, decrypting and authenticating the published data. </w:t>
+      </w:r>
+    </w:p>
+    <w:p>
+      <w:r>
+        <w:t xml:space="preserve">The use of EARLs as a means of publishing encrypted data and the use of EARLs for location, decryption and authentication is discussed in </w:t>
+      </w:r>
+      <w:r>
+        <w:t>&lt;norm="draft-hallambaker-mesh-</w:t>
+      </w:r>
+      <w:r>
+        <w:t>dare</w:t>
+      </w:r>
+      <w:r>
+        <w:t>"/&gt;</w:t>
+      </w:r>
+      <w:r>
+        <w:t xml:space="preserve"> .</w:t>
+      </w:r>
+    </w:p>
+    <w:p>
+      <w:pPr>
+        <w:pStyle w:val="Heading2"/>
+      </w:pPr>
+      <w:r>
+        <w:t>Contact Exchange</w:t>
+      </w:r>
+    </w:p>
+    <w:p>
+      <w:r>
+        <w:t xml:space="preserve">When used for contact exchange, the envelope payload is a CatalogedContact </w:t>
+      </w:r>
+      <w:r>
+        <w:t>record</w:t>
       </w:r>
       <w:r>
         <w:t>.</w:t>
       </w:r>
-      <w:r>
-        <w:t xml:space="preserve"> Mesh Messages are stored in two spools associated with the account, the </w:t>
-      </w:r>
-      <w:r>
-        <w:rPr>
-          <w:u w:val="single"/>
-        </w:rPr>
-        <w:t>SpoolOutbound</w:t>
-      </w:r>
-      <w:r>
-        <w:t xml:space="preserve"> </w:t>
-      </w:r>
-      <w:r>
-        <w:t xml:space="preserve">and the </w:t>
-      </w:r>
-      <w:r>
-        <w:rPr>
-          <w:u w:val="single"/>
-        </w:rPr>
-        <w:t>SpoolInbound</w:t>
-      </w:r>
-      <w:r>
-        <w:t xml:space="preserve"> containing </w:t>
-      </w:r>
-      <w:r>
-        <w:t xml:space="preserve">the messages </w:t>
-      </w:r>
-      <w:r>
-        <w:t>sent and received respectively.</w:t>
-      </w:r>
-    </w:p>
-    <w:p>
-      <w:r>
-        <w:t xml:space="preserve">This document </w:t>
-      </w:r>
-      <w:r>
-        <w:t xml:space="preserve">only </w:t>
-      </w:r>
-      <w:r>
-        <w:t xml:space="preserve">describes the </w:t>
-      </w:r>
-      <w:r>
-        <w:t xml:space="preserve">representation of the messages within the message spool. The </w:t>
-      </w:r>
-      <w:r>
-        <w:t xml:space="preserve">Mesh Service protocol by which the messages are exchanged between </w:t>
-      </w:r>
-      <w:r>
-        <w:t xml:space="preserve">devices and services and between services is described in </w:t>
-      </w:r>
-      <w:r>
-        <w:t>&lt;norm="draft-hallambaker-mesh-protocol"/&gt;.</w:t>
+    </w:p>
+    <w:p>
+      <w:r>
+        <w:t xml:space="preserve">Besides allowing for exchange of contact information on a business card, a user might have their contact information printed on personal property to </w:t>
+      </w:r>
+      <w:r>
+        <w:t>facilitate return of lost property.</w:t>
       </w:r>
     </w:p>
     <w:p>
@@ -6167,13 +6050,34 @@
         <w:pStyle w:val="Heading2"/>
       </w:pPr>
       <w:r>
-        <w:lastRenderedPageBreak/>
-        <w:t>PIN</w:t>
-      </w:r>
-    </w:p>
-    <w:p>
-      <w:r>
-        <w:t>One-time use 'PIN' codes are used to provide a means of out of band authentication in many Mesh Message applications. In particular the device connection and contact exchange message flows.</w:t>
+        <w:t>Device Preconfiguration</w:t>
+      </w:r>
+    </w:p>
+    <w:p>
+      <w:r>
+        <w:t>The static QR code device connection interaction allows a device with no keyboard, display or other user affordances to be connected to a Mesh account.</w:t>
+      </w:r>
+    </w:p>
+    <w:p>
+      <w:r>
+        <w:t>The information necessary to establish communication with the device and to complete a device connection workflow is provided by means of a D</w:t>
+      </w:r>
+      <w:r>
+        <w:t>evicePreconfiguration</w:t>
+      </w:r>
+      <w:r>
+        <w:t xml:space="preserve"> record accessed by means of an EARL.</w:t>
+      </w:r>
+    </w:p>
+    <w:p>
+      <w:r>
+        <w:t xml:space="preserve">For example, Alice's coffee pot was preconfigured for connection to a Mesh account at the factory and the following </w:t>
+      </w:r>
+      <w:r>
+        <w:t>DevicePreconfiguration record</w:t>
+      </w:r>
+      <w:r>
+        <w:t xml:space="preserve"> created:</w:t>
       </w:r>
     </w:p>
     <w:p>
@@ -6181,547 +6085,47 @@
         <w:pStyle w:val="Meta"/>
       </w:pPr>
       <w:r>
-        <w:t>&lt;include=..\Examples\</w:t>
-      </w:r>
-      <w:r>
-        <w:t>SchemaMessagePIN</w:t>
-      </w:r>
-      <w:r>
-        <w:t>.md&gt;</w:t>
-      </w:r>
-    </w:p>
-    <w:p>
-      <w:pPr>
-        <w:pStyle w:val="Heading2"/>
-      </w:pPr>
-      <w:r>
-        <w:t>Completion</w:t>
-      </w:r>
-    </w:p>
-    <w:p>
-      <w:r>
-        <w:t xml:space="preserve">Completion messages are dummy messages that are added to a Mesh Spool to change the status of messages previously posted. Any message that is in the inbound spool and has not been erased or redacted MAY be marked as </w:t>
-      </w:r>
-      <w:r>
-        <w:rPr>
-          <w:u w:val="single"/>
-        </w:rPr>
-        <w:t>read</w:t>
-      </w:r>
-      <w:r>
-        <w:t xml:space="preserve">, </w:t>
-      </w:r>
-      <w:r>
-        <w:rPr>
-          <w:u w:val="single"/>
-        </w:rPr>
-        <w:t>unread</w:t>
-      </w:r>
-      <w:r>
-        <w:t xml:space="preserve"> or </w:t>
-      </w:r>
-      <w:r>
-        <w:rPr>
-          <w:u w:val="single"/>
-        </w:rPr>
-        <w:t>deleted</w:t>
-      </w:r>
-      <w:r>
-        <w:t xml:space="preserve">. Any message in the outbound spool MAY be marked as </w:t>
-      </w:r>
-      <w:r>
-        <w:rPr>
-          <w:u w:val="single"/>
-        </w:rPr>
-        <w:t>sent</w:t>
-      </w:r>
-      <w:r>
-        <w:t xml:space="preserve">, </w:t>
-      </w:r>
-      <w:r>
-        <w:rPr>
-          <w:u w:val="single"/>
-        </w:rPr>
-        <w:t>received</w:t>
-      </w:r>
-      <w:r>
-        <w:t xml:space="preserve"> or </w:t>
-      </w:r>
-      <w:r>
-        <w:rPr>
-          <w:u w:val="single"/>
-        </w:rPr>
-        <w:t>deleted</w:t>
+        <w:t>&lt;include=..\Examples\DevicePreconfiguration.md&gt;</w:t>
+      </w:r>
+    </w:p>
+    <w:p>
+      <w:r>
+        <w:t xml:space="preserve">To connect to the </w:t>
+      </w:r>
+      <w:r>
+        <w:t>coffee pot</w:t>
+      </w:r>
+      <w:r>
+        <w:t>, Alice first scans the QR code with her administrative device which uses the PIN code and service to retrieve</w:t>
+      </w:r>
+      <w:r>
+        <w:t>, decrypt and authenticate</w:t>
+      </w:r>
+      <w:r>
+        <w:t xml:space="preserve"> the </w:t>
+      </w:r>
+      <w:r>
+        <w:t>DevicePreconfiguration record</w:t>
+      </w:r>
+      <w:r>
+        <w:t xml:space="preserve">. Future versions of the specification will allow this record to specify means by which the administration device can establish direct peer-to-peer communication to complete the connection process by any </w:t>
+      </w:r>
+      <w:r>
+        <w:t xml:space="preserve">communication </w:t>
+      </w:r>
+      <w:r>
+        <w:t>modality supported by both devices (e.g. IR, Bluetooth, WiFi-Direct, etc.)</w:t>
+      </w:r>
+    </w:p>
+    <w:p>
+      <w:r>
+        <w:t xml:space="preserve">The use of the publication mechanism in device connection is discussed further in </w:t>
+      </w:r>
+      <w:r>
+        <w:t>&lt;norm="draft-hallambaker-mesh-protocol"/&gt;</w:t>
       </w:r>
       <w:r>
         <w:t>.</w:t>
-      </w:r>
-    </w:p>
-    <w:p>
-      <w:r>
-        <w:t>Services MAY erase or redact messages in accordance with local site policy. Since messages are not removed from the spool on being marked deleted, they may be undeleted by marking them as read or unread. Marking a message deleted MAY make it more likely that the Service will purge the message however.</w:t>
-      </w:r>
-    </w:p>
-    <w:p>
-      <w:pPr>
-        <w:pStyle w:val="Meta"/>
-      </w:pPr>
-      <w:r>
-        <w:t>&lt;include=..\</w:t>
-      </w:r>
-      <w:r>
-        <w:t>Examples\</w:t>
-      </w:r>
-      <w:r>
-        <w:t>SchemaMessageCompletion.md&gt;</w:t>
-      </w:r>
-    </w:p>
-    <w:p>
-      <w:pPr>
-        <w:pStyle w:val="Heading2"/>
-      </w:pPr>
-      <w:r>
-        <w:t>Connection</w:t>
-      </w:r>
-    </w:p>
-    <w:p>
-      <w:r>
-        <w:t xml:space="preserve">Connection requests are sent by a device requesting connection to a </w:t>
-      </w:r>
-      <w:r>
-        <w:t>Mesh Service Account.</w:t>
-      </w:r>
-    </w:p>
-    <w:p>
-      <w:r>
-        <w:t xml:space="preserve">The </w:t>
-      </w:r>
-      <w:r>
-        <w:rPr>
-          <w:u w:val="single"/>
-        </w:rPr>
-        <w:t>MessageConnectionRequest</w:t>
-      </w:r>
-      <w:r>
-        <w:t xml:space="preserve"> is originally</w:t>
-      </w:r>
-      <w:r>
-        <w:t xml:space="preserve"> sent by the device requesting connection to the Mesh Service associated with the account. </w:t>
-      </w:r>
-    </w:p>
-    <w:p>
-      <w:r>
-        <w:t>If the connection request is accepted by t</w:t>
-      </w:r>
-      <w:r>
-        <w:t xml:space="preserve">he </w:t>
-      </w:r>
-      <w:r>
-        <w:t>Mesh Service</w:t>
-      </w:r>
-      <w:r>
-        <w:t xml:space="preserve">, it creates a </w:t>
-      </w:r>
-      <w:r>
-        <w:rPr>
-          <w:u w:val="single"/>
-        </w:rPr>
-        <w:t>MessageConnectionResponse</w:t>
-      </w:r>
-      <w:r>
-        <w:t xml:space="preserve"> containing the ServerNonce and Witness values used in the authentication of the response</w:t>
-      </w:r>
-      <w:r>
-        <w:t xml:space="preserve"> together with a verbatim copy of the original request. The </w:t>
-      </w:r>
-      <w:r>
-        <w:rPr>
-          <w:u w:val="single"/>
-        </w:rPr>
-        <w:t>MessageConnectionResponse</w:t>
-      </w:r>
-      <w:r>
-        <w:t xml:space="preserve"> is then returned to the </w:t>
-      </w:r>
-      <w:r>
-        <w:t>device that made the original request and placed on the SpoolInbound of the account to which the request was directed.</w:t>
-      </w:r>
-    </w:p>
-    <w:p>
-      <w:r>
-        <w:t>Further</w:t>
-      </w:r>
-      <w:r>
-        <w:t xml:space="preserve"> details of this mechanism are described in &lt;norm="draft-hallambaker-mesh-protocol"/&gt;.</w:t>
-      </w:r>
-    </w:p>
-    <w:p>
-      <w:pPr>
-        <w:pStyle w:val="Meta"/>
-      </w:pPr>
-      <w:r>
-        <w:t>&lt;include=..\</w:t>
-      </w:r>
-      <w:r>
-        <w:t>Examples\</w:t>
-      </w:r>
-      <w:r>
-        <w:t>Schema</w:t>
-      </w:r>
-      <w:r>
-        <w:t>MessageConnection</w:t>
-      </w:r>
-      <w:r>
-        <w:t>.md&gt;</w:t>
-      </w:r>
-    </w:p>
-    <w:p>
-      <w:pPr>
-        <w:pStyle w:val="Heading2"/>
-      </w:pPr>
-      <w:r>
-        <w:t>Contact</w:t>
-      </w:r>
-    </w:p>
-    <w:p>
-      <w:r>
-        <w:t xml:space="preserve">A contact request presents a </w:t>
-      </w:r>
-      <w:r>
-        <w:t>proposed contact entry and requests that it be added to the Contacts catalog of the specified Mesh Service Account.</w:t>
-      </w:r>
-      <w:r>
-        <w:t xml:space="preserve"> </w:t>
-      </w:r>
-      <w:r>
-        <w:t xml:space="preserve">A contact request is usually sent by the party requesting that </w:t>
-      </w:r>
-      <w:r>
-        <w:t>their contact be added but this is not necessarily the case.</w:t>
-      </w:r>
-    </w:p>
-    <w:p>
-      <w:r>
-        <w:t xml:space="preserve">The </w:t>
-      </w:r>
-      <w:r>
-        <w:t>MessageContact</w:t>
-      </w:r>
-      <w:r>
-        <w:t xml:space="preserve"> contains </w:t>
-      </w:r>
-      <w:r>
-        <w:t xml:space="preserve">a DARE Envelope containing the </w:t>
-      </w:r>
-      <w:r>
-        <w:t>Contact</w:t>
-      </w:r>
-      <w:r>
-        <w:t xml:space="preserve"> information of the requester.</w:t>
-      </w:r>
-      <w:r>
-        <w:t xml:space="preserve"> If the request is accepted, th</w:t>
-      </w:r>
-      <w:r>
-        <w:t>is information will be added to the contact catalog of the relevant account</w:t>
-      </w:r>
-      <w:r>
-        <w:t>.</w:t>
-      </w:r>
-      <w:r>
-        <w:t xml:space="preserve"> If the Re</w:t>
-      </w:r>
-      <w:r>
-        <w:t xml:space="preserve">ply field has the value 'true', </w:t>
-      </w:r>
-      <w:r>
-        <w:t xml:space="preserve">this indicates that the sender is asking for the </w:t>
-      </w:r>
-      <w:r>
-        <w:t>recipient to return their own credentials in reply.</w:t>
-      </w:r>
-    </w:p>
-    <w:p>
-      <w:r>
-        <w:t xml:space="preserve">Since the sender requires the user's contact information before the request can be made, the </w:t>
-      </w:r>
-      <w:r>
-        <w:t>MessageContact</w:t>
-      </w:r>
-      <w:r>
-        <w:t xml:space="preserve"> </w:t>
-      </w:r>
-      <w:r>
-        <w:t>message MAY be encrypted under either the user's account encryption key (if known) or the Mesh Service encryption key (which may be obtained from the service o</w:t>
-      </w:r>
-      <w:r>
-        <w:t>n request.</w:t>
-      </w:r>
-    </w:p>
-    <w:p>
-      <w:pPr>
-        <w:pStyle w:val="Meta"/>
-      </w:pPr>
-      <w:r>
-        <w:lastRenderedPageBreak/>
-        <w:t>&lt;include=..\</w:t>
-      </w:r>
-      <w:r>
-        <w:t>Examples\</w:t>
-      </w:r>
-      <w:r>
-        <w:t>SchemaMessageContact</w:t>
-      </w:r>
-      <w:r>
-        <w:t>.md&gt;</w:t>
-      </w:r>
-    </w:p>
-    <w:p>
-      <w:r>
-        <w:t>Alice responds with her own contact information. Since she already has Bob's contact information, there is no need to request a response or provide a PIN code.</w:t>
-      </w:r>
-    </w:p>
-    <w:p>
-      <w:r>
-        <w:t>The current protocol assumes that all contact management will be performed end-to-end</w:t>
-      </w:r>
-      <w:r>
-        <w:t xml:space="preserve"> through the Mesh Services themselves. If the number of Mesh users were to become </w:t>
-      </w:r>
-      <w:r>
-        <w:t>exceptionally large</w:t>
-      </w:r>
-      <w:r>
-        <w:t xml:space="preserve">, additional infrastructure to facilitate contact management will be required. These topics are discussed at a high level in </w:t>
-      </w:r>
-      <w:r>
-        <w:t>&lt;info="draft-hallambaker-mesh-trust"/&gt;</w:t>
-      </w:r>
-      <w:r>
-        <w:t>.</w:t>
-      </w:r>
-    </w:p>
-    <w:p>
-      <w:r>
-        <w:t xml:space="preserve">In situations where a </w:t>
-      </w:r>
-      <w:r>
-        <w:t>user is well known and has a very large number of contacts, they are likely to make use of a tiered approach to contact management in which they keep separate accounts for their 'public' and 'restricted' personas</w:t>
-      </w:r>
-      <w:r>
-        <w:t xml:space="preserve"> and delegate management of their public account to a subordinate or to their Mesh Service provider.</w:t>
-      </w:r>
-    </w:p>
-    <w:p>
-      <w:pPr>
-        <w:pStyle w:val="Heading2"/>
-      </w:pPr>
-      <w:r>
-        <w:t>Confirmation</w:t>
-      </w:r>
-    </w:p>
-    <w:p>
-      <w:r>
-        <w:t xml:space="preserve">Confirmation messages are used to provide </w:t>
-      </w:r>
-      <w:r>
-        <w:t xml:space="preserve">an improved form of </w:t>
-      </w:r>
-      <w:r>
-        <w:t xml:space="preserve">second factor authentication </w:t>
-      </w:r>
-      <w:r>
-        <w:t xml:space="preserve">capability. </w:t>
-      </w:r>
-    </w:p>
-    <w:p>
-      <w:r>
-        <w:t>Two confirmation messages are specified, a request and response.</w:t>
-      </w:r>
-    </w:p>
-    <w:p>
-      <w:r>
-        <w:t xml:space="preserve">A confirmation request is initiated by sending a </w:t>
-      </w:r>
-      <w:r>
-        <w:rPr>
-          <w:u w:val="single"/>
-        </w:rPr>
-        <w:t>MessageConfirmationRequest</w:t>
-      </w:r>
-      <w:r>
-        <w:t xml:space="preserve"> to the </w:t>
-      </w:r>
-      <w:r>
-        <w:t>Mesh Service hosting the recipient Mesh Service Account. The request specifies the question that is to be put to the user</w:t>
-      </w:r>
-      <w:r>
-        <w:t>.</w:t>
-      </w:r>
-    </w:p>
-    <w:p>
-      <w:r>
-        <w:t>To respond to a confirmation request, a user generates a</w:t>
-      </w:r>
-      <w:r>
-        <w:t xml:space="preserve"> </w:t>
-      </w:r>
-      <w:r>
-        <w:rPr>
-          <w:u w:val="single"/>
-        </w:rPr>
-        <w:t>MessageConfirmationResponse</w:t>
-      </w:r>
-      <w:r>
-        <w:t xml:space="preserve">. This MUST be signed by a </w:t>
-      </w:r>
-      <w:r>
-        <w:t xml:space="preserve">device authorized to respond to confirmation requests by a Device </w:t>
-      </w:r>
-      <w:r>
-        <w:t xml:space="preserve">Connection Assertion </w:t>
-      </w:r>
-      <w:r>
-        <w:t xml:space="preserve">with the </w:t>
-      </w:r>
-      <w:r>
-        <w:rPr>
-          <w:u w:val="single"/>
-        </w:rPr>
-        <w:t>Confirmation</w:t>
-      </w:r>
-      <w:r>
-        <w:t xml:space="preserve"> privilege.</w:t>
-      </w:r>
-    </w:p>
-    <w:p>
-      <w:pPr>
-        <w:pStyle w:val="Meta"/>
-      </w:pPr>
-      <w:r>
-        <w:t>&lt;include=..\</w:t>
-      </w:r>
-      <w:r>
-        <w:t>Examples\</w:t>
-      </w:r>
-      <w:r>
-        <w:t>SchemaMessageConfirmation</w:t>
-      </w:r>
-      <w:r>
-        <w:t>.md&gt;</w:t>
-      </w:r>
-    </w:p>
-    <w:p>
-      <w:pPr>
-        <w:pStyle w:val="Heading1"/>
-      </w:pPr>
-      <w:r>
-        <w:t>Publications</w:t>
-      </w:r>
-    </w:p>
-    <w:p>
-      <w:r>
-        <w:t xml:space="preserve">Static QR codes MAY be used to allow contact exchange or device connection. In either case, the QR code contains an EARL providing the means of locating, decrypting and authenticating the published data. </w:t>
-      </w:r>
-    </w:p>
-    <w:p>
-      <w:pPr>
-        <w:pStyle w:val="Heading2"/>
-      </w:pPr>
-      <w:r>
-        <w:t>Contact Exchange</w:t>
-      </w:r>
-    </w:p>
-    <w:p>
-      <w:r>
-        <w:t xml:space="preserve">When used for contact exchange, the envelope payload is a CatalogedContact </w:t>
-      </w:r>
-      <w:r>
-        <w:t>record</w:t>
-      </w:r>
-      <w:r>
-        <w:t>.</w:t>
-      </w:r>
-    </w:p>
-    <w:p>
-      <w:r>
-        <w:t xml:space="preserve">Besides allowing for exchange of contact information on a business card, a user might have their contact information printed on personal property to </w:t>
-      </w:r>
-      <w:r>
-        <w:t>facilitate return of lost property.</w:t>
-      </w:r>
-    </w:p>
-    <w:p>
-      <w:pPr>
-        <w:pStyle w:val="Heading2"/>
-      </w:pPr>
-      <w:r>
-        <w:t>Device Preconfiguration</w:t>
-      </w:r>
-    </w:p>
-    <w:p>
-      <w:r>
-        <w:t>The static QR code device connection interaction allows a device with no keyboard, display or other user affordances to be connected to a Mesh account.</w:t>
-      </w:r>
-    </w:p>
-    <w:p>
-      <w:r>
-        <w:t>The information necessary to establish communication with the device and to complete a device connection workflow is provided by means of a D</w:t>
-      </w:r>
-      <w:r>
-        <w:t>evicePreconfiguration</w:t>
-      </w:r>
-      <w:r>
-        <w:t xml:space="preserve"> record accessed by means of an EARL.</w:t>
-      </w:r>
-    </w:p>
-    <w:p>
-      <w:r>
-        <w:lastRenderedPageBreak/>
-        <w:t xml:space="preserve">For example, Alice's coffee pot was preconfigured for connection to a Mesh account at the factory and the following </w:t>
-      </w:r>
-      <w:r>
-        <w:t>DevicePreconfiguration record</w:t>
-      </w:r>
-      <w:r>
-        <w:t xml:space="preserve"> created:</w:t>
-      </w:r>
-    </w:p>
-    <w:p>
-      <w:pPr>
-        <w:pStyle w:val="Meta"/>
-      </w:pPr>
-      <w:r>
-        <w:t>&lt;include=..\Examples\DevicePreconfiguration.md&gt;</w:t>
-      </w:r>
-    </w:p>
-    <w:p>
-      <w:r>
-        <w:t xml:space="preserve">To connect to the </w:t>
-      </w:r>
-      <w:r>
-        <w:t>coffee pot</w:t>
-      </w:r>
-      <w:r>
-        <w:t>, Alice first scans the QR code with her administrative device which uses the PIN code and service to retrieve</w:t>
-      </w:r>
-      <w:r>
-        <w:t>, decrypt and authenticate</w:t>
-      </w:r>
-      <w:r>
-        <w:t xml:space="preserve"> the </w:t>
-      </w:r>
-      <w:r>
-        <w:t>DevicePreconfiguration record</w:t>
-      </w:r>
-      <w:r>
-        <w:t xml:space="preserve">. Future versions of the specification will allow this record to specify means by which the administration device can establish direct peer-to-peer communication to complete the connection process by any </w:t>
-      </w:r>
-      <w:r>
-        <w:t xml:space="preserve">communication </w:t>
-      </w:r>
-      <w:r>
-        <w:t>modality supported by both devices (e.g. IR, Bluetooth, WiFi-Direct, etc.)</w:t>
       </w:r>
     </w:p>
     <w:p>
@@ -6812,7 +6216,6 @@
         <w:pageBreakBefore/>
       </w:pPr>
       <w:r>
-        <w:lastRenderedPageBreak/>
         <w:t>Appendix A: Example Container Organization (not normative)</w:t>
       </w:r>
     </w:p>
@@ -7101,7 +6504,6 @@
         <w:pageBreakBefore/>
       </w:pPr>
       <w:r>
-        <w:lastRenderedPageBreak/>
         <w:t xml:space="preserve">Appendix B: </w:t>
       </w:r>
       <w:r>
@@ -9364,6 +8766,36 @@
       <w:shd w:val="clear" w:color="auto" w:fill="E1DFDD"/>
     </w:rPr>
   </w:style>
+  <w:style w:type="paragraph" w:styleId="BalloonText">
+    <w:name w:val="Balloon Text"/>
+    <w:basedOn w:val="Normal"/>
+    <w:link w:val="BalloonTextChar"/>
+    <w:uiPriority w:val="99"/>
+    <w:semiHidden/>
+    <w:unhideWhenUsed/>
+    <w:rsid w:val="002249BA"/>
+    <w:pPr>
+      <w:spacing w:after="0" w:line="240" w:lineRule="auto"/>
+    </w:pPr>
+    <w:rPr>
+      <w:rFonts w:ascii="Segoe UI" w:hAnsi="Segoe UI" w:cs="Segoe UI"/>
+      <w:sz w:val="18"/>
+      <w:szCs w:val="18"/>
+    </w:rPr>
+  </w:style>
+  <w:style w:type="character" w:customStyle="1" w:styleId="BalloonTextChar">
+    <w:name w:val="Balloon Text Char"/>
+    <w:basedOn w:val="DefaultParagraphFont"/>
+    <w:link w:val="BalloonText"/>
+    <w:uiPriority w:val="99"/>
+    <w:semiHidden/>
+    <w:rsid w:val="002249BA"/>
+    <w:rPr>
+      <w:rFonts w:ascii="Segoe UI" w:hAnsi="Segoe UI" w:cs="Segoe UI"/>
+      <w:sz w:val="18"/>
+      <w:szCs w:val="18"/>
+    </w:rPr>
+  </w:style>
 </w:styles>
 </file>
 

</xml_diff>

<commit_message>
Inserted all examples docs 1-5
</commit_message>
<xml_diff>
--- a/Outputs/Documents/Word/hallambaker-mesh-4-schema.docx
+++ b/Outputs/Documents/Word/hallambaker-mesh-4-schema.docx
@@ -1,6 +1,6 @@
 
 <file path=word/document.xml><?xml version="1.0" encoding="utf-8"?>
-<w:document xmlns:wpc="http://schemas.microsoft.com/office/word/2010/wordprocessingCanvas" xmlns:cx="http://schemas.microsoft.com/office/drawing/2014/chartex" xmlns:cx1="http://schemas.microsoft.com/office/drawing/2015/9/8/chartex" xmlns:cx2="http://schemas.microsoft.com/office/drawing/2015/10/21/chartex" xmlns:cx3="http://schemas.microsoft.com/office/drawing/2016/5/9/chartex" xmlns:cx4="http://schemas.microsoft.com/office/drawing/2016/5/10/chartex" xmlns:cx5="http://schemas.microsoft.com/office/drawing/2016/5/11/chartex" xmlns:cx6="http://schemas.microsoft.com/office/drawing/2016/5/12/chartex" xmlns:cx7="http://schemas.microsoft.com/office/drawing/2016/5/13/chartex" xmlns:cx8="http://schemas.microsoft.com/office/drawing/2016/5/14/chartex" xmlns:mc="http://schemas.openxmlformats.org/markup-compatibility/2006" xmlns:aink="http://schemas.microsoft.com/office/drawing/2016/ink" xmlns:am3d="http://schemas.microsoft.com/office/drawing/2017/model3d" xmlns:o="urn:schemas-microsoft-com:office:office" xmlns:r="http://schemas.openxmlformats.org/officeDocument/2006/relationships" xmlns:m="http://schemas.openxmlformats.org/officeDocument/2006/math" xmlns:v="urn:schemas-microsoft-com:vml" xmlns:wp14="http://schemas.microsoft.com/office/word/2010/wordprocessingDrawing" xmlns:wp="http://schemas.openxmlformats.org/drawingml/2006/wordprocessingDrawing" xmlns:w10="urn:schemas-microsoft-com:office:word" xmlns:w="http://schemas.openxmlformats.org/wordprocessingml/2006/main" xmlns:w14="http://schemas.microsoft.com/office/word/2010/wordml" xmlns:w15="http://schemas.microsoft.com/office/word/2012/wordml" xmlns:w16cex="http://schemas.microsoft.com/office/word/2018/wordml/cex" xmlns:w16cid="http://schemas.microsoft.com/office/word/2016/wordml/cid" xmlns:w16="http://schemas.microsoft.com/office/word/2018/wordml" xmlns:w16se="http://schemas.microsoft.com/office/word/2015/wordml/symex" xmlns:wpg="http://schemas.microsoft.com/office/word/2010/wordprocessingGroup" xmlns:wpi="http://schemas.microsoft.com/office/word/2010/wordprocessingInk" xmlns:wne="http://schemas.microsoft.com/office/word/2006/wordml" xmlns:wps="http://schemas.microsoft.com/office/word/2010/wordprocessingShape" mc:Ignorable="w14 w15 w16se w16cid w16 w16cex wp14">
+<w:document xmlns:wpc="http://schemas.microsoft.com/office/word/2010/wordprocessingCanvas" xmlns:cx="http://schemas.microsoft.com/office/drawing/2014/chartex" xmlns:cx1="http://schemas.microsoft.com/office/drawing/2015/9/8/chartex" xmlns:cx2="http://schemas.microsoft.com/office/drawing/2015/10/21/chartex" xmlns:cx3="http://schemas.microsoft.com/office/drawing/2016/5/9/chartex" xmlns:cx4="http://schemas.microsoft.com/office/drawing/2016/5/10/chartex" xmlns:cx5="http://schemas.microsoft.com/office/drawing/2016/5/11/chartex" xmlns:cx6="http://schemas.microsoft.com/office/drawing/2016/5/12/chartex" xmlns:cx7="http://schemas.microsoft.com/office/drawing/2016/5/13/chartex" xmlns:cx8="http://schemas.microsoft.com/office/drawing/2016/5/14/chartex" xmlns:mc="http://schemas.openxmlformats.org/markup-compatibility/2006" xmlns:aink="http://schemas.microsoft.com/office/drawing/2016/ink" xmlns:am3d="http://schemas.microsoft.com/office/drawing/2017/model3d" xmlns:o="urn:schemas-microsoft-com:office:office" xmlns:r="http://schemas.openxmlformats.org/officeDocument/2006/relationships" xmlns:m="http://schemas.openxmlformats.org/officeDocument/2006/math" xmlns:v="urn:schemas-microsoft-com:vml" xmlns:wp14="http://schemas.microsoft.com/office/word/2010/wordprocessingDrawing" xmlns:wp="http://schemas.openxmlformats.org/drawingml/2006/wordprocessingDrawing" xmlns:w10="urn:schemas-microsoft-com:office:word" xmlns:w="http://schemas.openxmlformats.org/wordprocessingml/2006/main" xmlns:w14="http://schemas.microsoft.com/office/word/2010/wordml" xmlns:w15="http://schemas.microsoft.com/office/word/2012/wordml" xmlns:w16cex="http://schemas.microsoft.com/office/word/2018/wordml/cex" xmlns:w16cid="http://schemas.microsoft.com/office/word/2016/wordml/cid" xmlns:w16="http://schemas.microsoft.com/office/word/2018/wordml" xmlns:w16sdtdh="http://schemas.microsoft.com/office/word/2020/wordml/sdtdatahash" xmlns:w16se="http://schemas.microsoft.com/office/word/2015/wordml/symex" xmlns:wpg="http://schemas.microsoft.com/office/word/2010/wordprocessingGroup" xmlns:wpi="http://schemas.microsoft.com/office/word/2010/wordprocessingInk" xmlns:wne="http://schemas.microsoft.com/office/word/2006/wordml" xmlns:wps="http://schemas.microsoft.com/office/word/2010/wordprocessingShape" mc:Ignorable="w14 w15 w16se w16cid w16 w16cex w16sdtdh wp14">
   <w:body>
     <w:p>
       <w:pPr>
@@ -426,7 +426,6 @@
         <w:rPr>
           <w:highlight w:val="white"/>
         </w:rPr>
-        <w:lastRenderedPageBreak/>
         <w:t>Definitions</w:t>
       </w:r>
     </w:p>
@@ -660,6 +659,9 @@
       <w:r>
         <w:t>physical machines called a device. Each device that is connected to an account has a separate set of cryptographic keys that are used to interact with other devices connected to the account and MAY be provisioned with access to the account private keys which MAY or MAY NOT be mediated by the current Mesh Service.</w:t>
       </w:r>
+      <w:r>
+        <w:t xml:space="preserve"> A user's Mesh accounts and the devices connected to them constitute that user's Personal Mesh.</w:t>
+      </w:r>
     </w:p>
     <w:p>
       <w:r>
@@ -720,7 +722,6 @@
         <w:pStyle w:val="DD"/>
       </w:pPr>
       <w:r>
-        <w:lastRenderedPageBreak/>
         <w:t>Describes a group account used to share confidential information between a group of users.</w:t>
       </w:r>
     </w:p>
@@ -889,6 +890,14 @@
       </w:r>
     </w:p>
     <w:p>
+      <w:r>
+        <w:t xml:space="preserve">For example, the personal account profile Alice created </w:t>
+      </w:r>
+      <w:r>
+        <w:t xml:space="preserve">in </w:t>
+      </w:r>
+    </w:p>
+    <w:p>
       <w:pPr>
         <w:pStyle w:val="Meta"/>
       </w:pPr>
@@ -1048,11 +1057,10 @@
         <w:pStyle w:val="Meta"/>
       </w:pPr>
       <w:r>
-        <w:lastRenderedPageBreak/>
-        <w:t>&lt;include="..\Examples\SchemaAlice</w:t>
-      </w:r>
-      <w:r>
-        <w:t>DeviceCoffee</w:t>
+        <w:t>&lt;include="..\Examples\</w:t>
+      </w:r>
+      <w:r>
+        <w:t>SchemaAliceDevice2</w:t>
       </w:r>
       <w:r>
         <w:t>.md"&gt;</w:t>
@@ -1075,19 +1083,14 @@
       </w:r>
     </w:p>
     <w:p>
-      <w:r>
-        <w:t>The activation record for Alice's coffee pot device is:</w:t>
-      </w:r>
-    </w:p>
-    <w:p>
       <w:pPr>
         <w:pStyle w:val="Meta"/>
       </w:pPr>
       <w:r>
-        <w:t>&lt;include="..\Examples\SchemaAlice</w:t>
-      </w:r>
-      <w:r>
-        <w:t>ActivationCoffee</w:t>
+        <w:t>&lt;include="..\Examples\</w:t>
+      </w:r>
+      <w:r>
+        <w:t>SchemaAliceActivationDevice2</w:t>
       </w:r>
       <w:r>
         <w:t>.md"&gt;</w:t>
@@ -1130,14 +1133,61 @@
       </w:r>
     </w:p>
     <w:p>
+      <w:pPr>
+        <w:pStyle w:val="Meta"/>
+      </w:pPr>
+      <w:r>
+        <w:t>&lt;include="..\Examples\</w:t>
+      </w:r>
+      <w:r>
+        <w:t>SchemaAliceConnectionDevice2</w:t>
+      </w:r>
+      <w:r>
+        <w:t>.md"&gt;</w:t>
+      </w:r>
+    </w:p>
+    <w:p>
       <w:r>
         <w:t xml:space="preserve">The </w:t>
       </w:r>
       <w:r>
-        <w:t>connection</w:t>
-      </w:r>
-      <w:r>
-        <w:t xml:space="preserve"> record for Alice's coffee pot device is:</w:t>
+        <w:rPr>
+          <w:u w:val="single"/>
+        </w:rPr>
+        <w:t>ConnectionUser</w:t>
+      </w:r>
+      <w:r>
+        <w:t xml:space="preserve"> </w:t>
+      </w:r>
+      <w:r>
+        <w:t>assertion MAY be used in the same fashion as an X.509v3/PKIX certificate to mediate interactions between devices connected to the same account without the need for interaction with the Mesh service. Thus, a coffee pot device connected to the account can receive and authenticate instructions issued by a voice recognition device connected to that account.</w:t>
+      </w:r>
+    </w:p>
+    <w:p>
+      <w:r>
+        <w:t xml:space="preserve">While the </w:t>
+      </w:r>
+      <w:r>
+        <w:rPr>
+          <w:u w:val="single"/>
+        </w:rPr>
+        <w:t>ConnectionUser</w:t>
+      </w:r>
+      <w:r>
+        <w:t xml:space="preserve"> assertion </w:t>
+      </w:r>
+      <w:r>
+        <w:t>MAY be used to mediate external interactions, this approach is typically undesirable as it provides the external parties with visibility to the internal configuration of the account, in particular which connected devices are being used on which occasions. Furthermore, the lack of the need to interact with the service means that the service is necessarily unable to mediate the exchange and enforce authorization policy on the interactions.</w:t>
+      </w:r>
+    </w:p>
+    <w:p>
+      <w:r>
+        <w:t xml:space="preserve">Device keys are intended to be used to secure communications between devices connected to the same account. All communication between Mesh accounts SHOULD be mediated by a Mesh service. This enables abuse mitigation by applying access control to every outbound and every inbound message. </w:t>
+      </w:r>
+    </w:p>
+    <w:p>
+      <w:r>
+        <w:t>Since Alice's coffee pot does not require the external communication right, the activation record for the coffee pot does not provide access to the account keys required to perform external communications. Alice's watch device does require access to the account keys so it can receive messages and task updates. But since it is a device that Alice has to carry on her person to use, it is a device that might easily be lost or stolen. Accordingly, the activation record for Alice's watch provides access to the account decryption and signature keys but in the form of threshold key shares mediated by the Mesh service. Thus, Alice's watch can sign and read message sent to the account but only under the control of the Mesh service.</w:t>
       </w:r>
     </w:p>
     <w:p>
@@ -1145,7 +1195,492 @@
         <w:pStyle w:val="Meta"/>
       </w:pPr>
       <w:r>
-        <w:t>&lt;include="..\Examples\SchemaConnectionCoffee.md"&gt;</w:t>
+        <w:t>&lt;include="..\Examples\</w:t>
+      </w:r>
+      <w:r>
+        <w:t>SchemaAliceActivationDevice3</w:t>
+      </w:r>
+      <w:r>
+        <w:t>.md"&gt;</w:t>
+      </w:r>
+    </w:p>
+    <w:p>
+      <w:pPr>
+        <w:pStyle w:val="Heading2"/>
+      </w:pPr>
+      <w:r>
+        <w:t>Service</w:t>
+      </w:r>
+    </w:p>
+    <w:p>
+      <w:r>
+        <w:t xml:space="preserve">Mesh services are described by a </w:t>
+      </w:r>
+      <w:r>
+        <w:rPr>
+          <w:u w:val="single"/>
+        </w:rPr>
+        <w:t>ProfileService</w:t>
+      </w:r>
+      <w:r>
+        <w:t>. This specifies the encryption, and signature authentication keys used to interact with the abstract service.</w:t>
+      </w:r>
+    </w:p>
+    <w:p>
+      <w:pPr>
+        <w:pStyle w:val="Meta"/>
+      </w:pPr>
+      <w:r>
+        <w:t>&lt;include="..\Examples\Schema</w:t>
+      </w:r>
+      <w:r>
+        <w:t>ProfileService</w:t>
+      </w:r>
+      <w:r>
+        <w:t>.md"&gt;</w:t>
+      </w:r>
+    </w:p>
+    <w:p>
+      <w:r>
+        <w:t xml:space="preserve">Since Mesh accounts and services are both abstract constructs, they cannot interact directly. A device connected to an account can only interact with a service by interacted with a device authorized to provide services on behalf of one or more accounts connected to the service. Such a device is called a Mesh Host. </w:t>
+      </w:r>
+    </w:p>
+    <w:p>
+      <w:r>
+        <w:t xml:space="preserve">Mesh hosts MAY be managed using the same </w:t>
+      </w:r>
+      <w:r>
+        <w:t>ProfileDevice and device connection mechanism provided for management of user devices or by whatever other management protocols prove convenient. The only part of the Service/Host interaction that is visible to devices connected to a profile and to hosts connected to other services is the ConnectionHost structure that describes the set of device keys to use in interactions with that specific host.</w:t>
+      </w:r>
+    </w:p>
+    <w:p>
+      <w:pPr>
+        <w:pStyle w:val="Meta"/>
+      </w:pPr>
+      <w:r>
+        <w:t>&lt;include="..\Examples\Schema</w:t>
+      </w:r>
+      <w:r>
+        <w:t>ConnectionHost</w:t>
+      </w:r>
+      <w:r>
+        <w:t>.md"&gt;</w:t>
+      </w:r>
+    </w:p>
+    <w:p>
+      <w:pPr>
+        <w:pStyle w:val="Heading1"/>
+      </w:pPr>
+      <w:r>
+        <w:t>Catalogs</w:t>
+      </w:r>
+    </w:p>
+    <w:p>
+      <w:r>
+        <w:t>Catalogs track sets of persistent objects associated with a Mesh Service Account. The Mesh Service has no access to the entries in any Mesh catalog except for the Device and Contacts catalog which are used in device authentication and authorization of inbound messages.</w:t>
+      </w:r>
+    </w:p>
+    <w:p>
+      <w:r>
+        <w:t>Each Mesh Catalog managed by a Mesh Account has a name of the form:</w:t>
+      </w:r>
+    </w:p>
+    <w:p>
+      <w:pPr>
+        <w:rPr>
+          <w:u w:val="single"/>
+        </w:rPr>
+      </w:pPr>
+      <w:r>
+        <w:rPr>
+          <w:u w:val="single"/>
+        </w:rPr>
+        <w:t>&lt;prefix&gt;_&lt;name&gt;</w:t>
+      </w:r>
+    </w:p>
+    <w:p>
+      <w:r>
+        <w:t xml:space="preserve">Where </w:t>
+      </w:r>
+      <w:r>
+        <w:rPr>
+          <w:u w:val="single"/>
+        </w:rPr>
+        <w:t>&lt;prefix&gt;</w:t>
+      </w:r>
+      <w:r>
+        <w:t xml:space="preserve"> is the IANA assigned service name. The assigned service name for the Mathematical Mesh is mmm. Thus, all catalogs specified by the Mesh schema have names prefixed with the sequence </w:t>
+      </w:r>
+      <w:r>
+        <w:rPr>
+          <w:u w:val="single"/>
+        </w:rPr>
+        <w:t>mmm_</w:t>
+      </w:r>
+      <w:r>
+        <w:t>.</w:t>
+      </w:r>
+    </w:p>
+    <w:p>
+      <w:r>
+        <w:t xml:space="preserve">The following catalogs are currently specified within the Mathematical Mesh. </w:t>
+      </w:r>
+    </w:p>
+    <w:p>
+      <w:pPr>
+        <w:pStyle w:val="DT"/>
+      </w:pPr>
+      <w:r>
+        <w:t>Access: mmm_Access</w:t>
+      </w:r>
+    </w:p>
+    <w:p>
+      <w:pPr>
+        <w:pStyle w:val="DD"/>
+      </w:pPr>
+      <w:r>
+        <w:t xml:space="preserve">Describes </w:t>
+      </w:r>
+      <w:r>
+        <w:t>access control policy for performing operations on the account. The Access catalog is the only Mesh catalog whose contents are readable by the Mesh Service under normal circumstances.</w:t>
+      </w:r>
+    </w:p>
+    <w:p>
+      <w:pPr>
+        <w:pStyle w:val="DT"/>
+      </w:pPr>
+      <w:r>
+        <w:t xml:space="preserve">Application: </w:t>
+      </w:r>
+      <w:r>
+        <w:rPr>
+          <w:u w:val="single"/>
+        </w:rPr>
+        <w:t>mmm_Application</w:t>
+      </w:r>
+    </w:p>
+    <w:p>
+      <w:pPr>
+        <w:pStyle w:val="DD"/>
+      </w:pPr>
+      <w:r>
+        <w:t xml:space="preserve">Describes </w:t>
+      </w:r>
+      <w:r>
+        <w:t>configuration information for applications including mail (SMTP, IMAP, OpenPGP, S/MIME, etc) and SSH and for the MeshAccount application itself.</w:t>
+      </w:r>
+    </w:p>
+    <w:p>
+      <w:pPr>
+        <w:pStyle w:val="DT"/>
+      </w:pPr>
+      <w:r>
+        <w:t xml:space="preserve">Bookmark: </w:t>
+      </w:r>
+      <w:r>
+        <w:rPr>
+          <w:u w:val="single"/>
+        </w:rPr>
+        <w:t>mmm_Bookmark</w:t>
+      </w:r>
+    </w:p>
+    <w:p>
+      <w:pPr>
+        <w:pStyle w:val="DD"/>
+      </w:pPr>
+      <w:r>
+        <w:t xml:space="preserve">Describes </w:t>
+      </w:r>
+      <w:r>
+        <w:t>Web bookmarks and other citations allowing them to be shared between devices connected to the profile.</w:t>
+      </w:r>
+    </w:p>
+    <w:p>
+      <w:pPr>
+        <w:pStyle w:val="DT"/>
+      </w:pPr>
+      <w:r>
+        <w:t xml:space="preserve">Contact: </w:t>
+      </w:r>
+      <w:r>
+        <w:rPr>
+          <w:u w:val="single"/>
+        </w:rPr>
+        <w:t>mmm_Contact</w:t>
+      </w:r>
+    </w:p>
+    <w:p>
+      <w:pPr>
+        <w:pStyle w:val="DD"/>
+      </w:pPr>
+      <w:r>
+        <w:t xml:space="preserve">Describes </w:t>
+      </w:r>
+      <w:r>
+        <w:t>logical and physical contact information for people and organizations.</w:t>
+      </w:r>
+    </w:p>
+    <w:p>
+      <w:pPr>
+        <w:pStyle w:val="DT"/>
+      </w:pPr>
+      <w:r>
+        <w:t xml:space="preserve">Credential: </w:t>
+      </w:r>
+      <w:r>
+        <w:rPr>
+          <w:u w:val="single"/>
+        </w:rPr>
+        <w:t>mmm_Credential</w:t>
+      </w:r>
+    </w:p>
+    <w:p>
+      <w:pPr>
+        <w:pStyle w:val="DD"/>
+      </w:pPr>
+      <w:r>
+        <w:t xml:space="preserve">Describes </w:t>
+      </w:r>
+      <w:r>
+        <w:t>credentials used to access network resources.</w:t>
+      </w:r>
+    </w:p>
+    <w:p>
+      <w:pPr>
+        <w:pStyle w:val="DT"/>
+      </w:pPr>
+      <w:r>
+        <w:t xml:space="preserve">Device: </w:t>
+      </w:r>
+      <w:r>
+        <w:rPr>
+          <w:u w:val="single"/>
+        </w:rPr>
+        <w:t>mmm_Device</w:t>
+      </w:r>
+    </w:p>
+    <w:p>
+      <w:pPr>
+        <w:pStyle w:val="DD"/>
+      </w:pPr>
+      <w:r>
+        <w:t xml:space="preserve">Describes </w:t>
+      </w:r>
+      <w:r>
+        <w:t>the set</w:t>
+      </w:r>
+      <w:r>
+        <w:t xml:space="preserve"> of devices connected to the account and the permissions assigned to them</w:t>
+      </w:r>
+    </w:p>
+    <w:p>
+      <w:pPr>
+        <w:pStyle w:val="DT"/>
+      </w:pPr>
+      <w:r>
+        <w:t xml:space="preserve">Network: </w:t>
+      </w:r>
+      <w:r>
+        <w:rPr>
+          <w:u w:val="single"/>
+        </w:rPr>
+        <w:t>mmm_Network</w:t>
+      </w:r>
+    </w:p>
+    <w:p>
+      <w:pPr>
+        <w:pStyle w:val="DD"/>
+      </w:pPr>
+      <w:r>
+        <w:t xml:space="preserve">Describes </w:t>
+      </w:r>
+      <w:r>
+        <w:t>network settings such as WiFi access points, IPSEC and TLS VPN configurations, etc.</w:t>
+      </w:r>
+    </w:p>
+    <w:p>
+      <w:pPr>
+        <w:pStyle w:val="DT"/>
+      </w:pPr>
+      <w:r>
+        <w:t>Member: mmm_Member</w:t>
+      </w:r>
+    </w:p>
+    <w:p>
+      <w:pPr>
+        <w:pStyle w:val="DD"/>
+      </w:pPr>
+      <w:r>
+        <w:t>Describes the set of members connected to a group account.</w:t>
+      </w:r>
+    </w:p>
+    <w:p>
+      <w:pPr>
+        <w:pStyle w:val="DT"/>
+      </w:pPr>
+      <w:r>
+        <w:t xml:space="preserve">Publication: </w:t>
+      </w:r>
+      <w:r>
+        <w:t>mmm_Publication</w:t>
+      </w:r>
+    </w:p>
+    <w:p>
+      <w:pPr>
+        <w:pStyle w:val="DD"/>
+      </w:pPr>
+      <w:r>
+        <w:t>Describes data published under the account context. The data MAY be stored in the publication catalog itself or on a separate service (e.g. a Web server).</w:t>
+      </w:r>
+    </w:p>
+    <w:p>
+      <w:pPr>
+        <w:pStyle w:val="DT"/>
+        <w:rPr>
+          <w:u w:val="single"/>
+        </w:rPr>
+      </w:pPr>
+      <w:r>
+        <w:t xml:space="preserve">Task: </w:t>
+      </w:r>
+      <w:r>
+        <w:rPr>
+          <w:u w:val="single"/>
+        </w:rPr>
+        <w:t>mmm_CatalogTask</w:t>
+      </w:r>
+    </w:p>
+    <w:p>
+      <w:pPr>
+        <w:pStyle w:val="DD"/>
+      </w:pPr>
+      <w:r>
+        <w:t xml:space="preserve">Describes </w:t>
+      </w:r>
+      <w:r>
+        <w:t>tasks assigned to the user including calendar entries and to do lists.</w:t>
+      </w:r>
+    </w:p>
+    <w:p>
+      <w:r>
+        <w:t>The Access, Publication, Device and Member catalogs</w:t>
+      </w:r>
+      <w:r>
+        <w:t xml:space="preserve"> are involved in Mesh Service Protocol interactions</w:t>
+      </w:r>
+      <w:r>
+        <w:t xml:space="preserve">. These </w:t>
+      </w:r>
+      <w:r>
+        <w:t>interaction</w:t>
+      </w:r>
+      <w:r>
+        <w:t>s</w:t>
+      </w:r>
+      <w:r>
+        <w:t xml:space="preserve"> are further described in the Protocol Reference  &lt;norm="draft-hallambaker-mesh-protocol"/&gt;.</w:t>
+      </w:r>
+    </w:p>
+    <w:p>
+      <w:r>
+        <w:t>In many cases, the Mesh Catalog offers capabilities that represent a superset of the capabilities of an existing application. For example, the task catalog supports the appointment tracking functions of a traditional calendar application and the task tracking function of the traditional 'to do list' application. Combining these functions allows tasks to be triggered by other events other than the passage of time such as completion of other tasks, geographical presence, etc.</w:t>
+      </w:r>
+    </w:p>
+    <w:p>
+      <w:r>
+        <w:t>In such cases, the Mesh Catalog entries are designed to provide a superset of the data representation capabilities of the legacy formats and (where available) recent extensions. Where a catalog entry is derived from input presented in a legacy format, the original data representation MAY be attached verbatim to facilitate interoperability.</w:t>
+      </w:r>
+    </w:p>
+    <w:p>
+      <w:pPr>
+        <w:pStyle w:val="Heading2"/>
+      </w:pPr>
+      <w:r>
+        <w:t>Access</w:t>
+      </w:r>
+    </w:p>
+    <w:p>
+      <w:r>
+        <w:t xml:space="preserve">The access catalog </w:t>
+      </w:r>
+      <w:r>
+        <w:rPr>
+          <w:u w:val="single"/>
+        </w:rPr>
+        <w:t>mmm_Access</w:t>
+      </w:r>
+      <w:r>
+        <w:t xml:space="preserve"> contains a list of access control entries granting a party authenticated using a particular cryptographic credential a specific privilege such as:</w:t>
+      </w:r>
+    </w:p>
+    <w:p>
+      <w:pPr>
+        <w:pStyle w:val="li"/>
+      </w:pPr>
+      <w:r>
+        <w:t>Accept Mesh Messages of particular types</w:t>
+      </w:r>
+    </w:p>
+    <w:p>
+      <w:pPr>
+        <w:pStyle w:val="li"/>
+      </w:pPr>
+      <w:r>
+        <w:t>Perform an operation on a private key known to the service.</w:t>
+      </w:r>
+    </w:p>
+    <w:p>
+      <w:r>
+        <w:t>As with the publication catalog, the access catalog provides information that is necessary for the Mesh Service to act on behalf of the user. It is therefore necessary to grant a decryption capability for this catalog during the process of binding the account to a service.</w:t>
+      </w:r>
+    </w:p>
+    <w:p>
+      <w:pPr>
+        <w:pStyle w:val="Heading2"/>
+      </w:pPr>
+      <w:r>
+        <w:t>Application</w:t>
+      </w:r>
+    </w:p>
+    <w:p>
+      <w:r>
+        <w:t xml:space="preserve">The application </w:t>
+      </w:r>
+      <w:r>
+        <w:t xml:space="preserve">catalog </w:t>
+      </w:r>
+      <w:r>
+        <w:rPr>
+          <w:u w:val="single"/>
+        </w:rPr>
+        <w:t>mmm</w:t>
+      </w:r>
+      <w:r>
+        <w:t>_</w:t>
+      </w:r>
+      <w:r>
+        <w:rPr>
+          <w:u w:val="single"/>
+        </w:rPr>
+        <w:t>Application</w:t>
+      </w:r>
+      <w:r>
+        <w:t xml:space="preserve"> </w:t>
+      </w:r>
+      <w:r>
+        <w:t xml:space="preserve">contains </w:t>
+      </w:r>
+      <w:r>
+        <w:rPr>
+          <w:u w:val="single"/>
+        </w:rPr>
+        <w:t>CatalogEntryApplication</w:t>
+      </w:r>
+      <w:r>
+        <w:t xml:space="preserve"> entries which describe</w:t>
+      </w:r>
+      <w:r>
+        <w:t xml:space="preserve"> the use of specific applications under the Mesh Service Account. Multiple application accounts for a single application MAY be connected to a single Mesh Service Account. Each account being specified in a separate entry.</w:t>
       </w:r>
     </w:p>
     <w:p>
@@ -1156,44 +1691,126 @@
         <w:rPr>
           <w:u w:val="single"/>
         </w:rPr>
-        <w:t>ConnectionUser</w:t>
+        <w:t>CatalogEntryApplication</w:t>
+      </w:r>
+      <w:r>
+        <w:t xml:space="preserve"> entries</w:t>
+      </w:r>
+      <w:r>
+        <w:t xml:space="preserve"> only contain configuration information for the application as it applies to the account as a whole. If the application requires separate configuration for individual devices, this is specified in separate activation records specified in the corresponding </w:t>
+      </w:r>
+      <w:r>
+        <w:rPr>
+          <w:u w:val="single"/>
+        </w:rPr>
+        <w:t>ConnectionDevice</w:t>
+      </w:r>
+      <w:r>
+        <w:t>.</w:t>
+      </w:r>
+    </w:p>
+    <w:p>
+      <w:pPr>
+        <w:pStyle w:val="Heading3"/>
+      </w:pPr>
+      <w:r>
+        <w:t>Mesh Account</w:t>
+      </w:r>
+    </w:p>
+    <w:p>
+      <w:r>
+        <w:t xml:space="preserve">Mesh Accounts are described by </w:t>
+      </w:r>
+      <w:r>
+        <w:rPr>
+          <w:u w:val="single"/>
+        </w:rPr>
+        <w:t>CatalogEntryAccount</w:t>
+      </w:r>
+      <w:r>
+        <w:t xml:space="preserve"> entries.</w:t>
       </w:r>
       <w:r>
         <w:t xml:space="preserve"> </w:t>
       </w:r>
       <w:r>
-        <w:t>assertion MAY be used in the same fashion as an X.509v3/PKIX certificate to mediate interactions between devices connected to the same account without the need for interaction with the Mesh service. Thus, a coffee pot device connected to the account can receive and authenticate instructions issued by a voice recognition device connected to that account.</w:t>
-      </w:r>
-    </w:p>
-    <w:p>
-      <w:r>
-        <w:t xml:space="preserve">While the </w:t>
-      </w:r>
-      <w:r>
-        <w:rPr>
-          <w:u w:val="single"/>
-        </w:rPr>
-        <w:t>ConnectionUser</w:t>
-      </w:r>
-      <w:r>
-        <w:t xml:space="preserve"> assertion </w:t>
-      </w:r>
-      <w:r>
-        <w:t>MAY be used to mediate external interactions, this approach is typically undesirable as it provides the external parties with visibility to the internal configuration of the account, in particular which connected devices are being used on which occasions. Furthermore, the lack of the need to interact with the service means that the service is necessarily unable to mediate the exchange and enforce authorization policy on the interactions.</w:t>
-      </w:r>
-    </w:p>
-    <w:p>
-      <w:r>
-        <w:t xml:space="preserve">Device keys are intended to be used to secure communications between devices connected to the same account. All communication between Mesh accounts SHOULD be mediated by a Mesh service. This enables abuse mitigation by applying access control to every outbound and every inbound message. </w:t>
-      </w:r>
-    </w:p>
-    <w:p>
-      <w:r>
-        <w:t xml:space="preserve">Since Alice's coffee pot does not require the external communication right, the activation record for the coffee pot does not provide access to the account keys required to perform external communications. Alice's watch device does require access to the account keys so it can receive messages and task updates. But since it is a device that Alice has to carry on her person to use, it is a device that might easily be lost or stolen. Accordingly, the activation record for Alice's watch provides access to the </w:t>
-      </w:r>
-      <w:r>
-        <w:lastRenderedPageBreak/>
-        <w:t>account decryption and signature keys but in the form of threshold key shares mediated by the Mesh service. Thus, Alice's watch can sign and read message sent to the account but only under the control of the Mesh service.</w:t>
+        <w:t>The corresponding activation records for the connected devices contain the contributions used to derive the private keys for use of the account.</w:t>
+      </w:r>
+    </w:p>
+    <w:p>
+      <w:r>
+        <w:t xml:space="preserve">The </w:t>
+      </w:r>
+      <w:r>
+        <w:rPr>
+          <w:u w:val="single"/>
+        </w:rPr>
+        <w:t>CatalogEntryAccount</w:t>
+      </w:r>
+      <w:r>
+        <w:t xml:space="preserve"> entry is described in the section describing Mesh accounts above.</w:t>
+      </w:r>
+    </w:p>
+    <w:p>
+      <w:pPr>
+        <w:pStyle w:val="Heading3"/>
+      </w:pPr>
+      <w:r>
+        <w:t>SSH</w:t>
+      </w:r>
+    </w:p>
+    <w:p>
+      <w:r>
+        <w:t xml:space="preserve">SSH configuration profiles are </w:t>
+      </w:r>
+      <w:r>
+        <w:t xml:space="preserve">described by </w:t>
+      </w:r>
+      <w:r>
+        <w:rPr>
+          <w:u w:val="single"/>
+        </w:rPr>
+        <w:t>CatalogEntryApplicationSSH</w:t>
+      </w:r>
+      <w:r>
+        <w:t xml:space="preserve"> entr</w:t>
+      </w:r>
+      <w:r>
+        <w:t>ies</w:t>
+      </w:r>
+      <w:r>
+        <w:t>.</w:t>
+      </w:r>
+      <w:r>
+        <w:t xml:space="preserve"> The corresponding activation records for the connected devices contain the contributions used to derive the private keys.</w:t>
+      </w:r>
+    </w:p>
+    <w:p>
+      <w:r>
+        <w:t>A user may have separate SSH configurations for separate purposes within a single Mesh Account. This allows a system administrator servicing multiple clients to maintain separate SSH profiles for each of her customers allowing credentials to be easily (and verifiably) revoked at contract termination.</w:t>
+      </w:r>
+    </w:p>
+    <w:p>
+      <w:r>
+        <w:t xml:space="preserve">The SSH profile contains the information that is stored in the </w:t>
+      </w:r>
+      <w:r>
+        <w:rPr>
+          <w:u w:val="single"/>
+        </w:rPr>
+        <w:t>known_hosts</w:t>
+      </w:r>
+      <w:r>
+        <w:t xml:space="preserve"> and </w:t>
+      </w:r>
+      <w:r>
+        <w:rPr>
+          <w:u w:val="single"/>
+        </w:rPr>
+        <w:t>authorized_keys</w:t>
+      </w:r>
+      <w:r>
+        <w:t xml:space="preserve"> files of SSH clients and servers. </w:t>
       </w:r>
     </w:p>
     <w:p>
@@ -1201,35 +1818,1527 @@
         <w:pStyle w:val="Meta"/>
       </w:pPr>
       <w:r>
-        <w:t>&lt;include="..\Examples\SchemaAliceActivation</w:t>
-      </w:r>
-      <w:r>
-        <w:t>Watch</w:t>
+        <w:t>&lt;include=..\</w:t>
+      </w:r>
+      <w:r>
+        <w:t>Examples\</w:t>
+      </w:r>
+      <w:r>
+        <w:t>SchemaEntrySSH.md&gt;</w:t>
+      </w:r>
+    </w:p>
+    <w:p>
+      <w:pPr>
+        <w:pStyle w:val="Heading3"/>
+      </w:pPr>
+      <w:r>
+        <w:t>Mail</w:t>
+      </w:r>
+    </w:p>
+    <w:p>
+      <w:r>
+        <w:t xml:space="preserve">Mail configuration profiles are </w:t>
+      </w:r>
+      <w:r>
+        <w:t xml:space="preserve">described by </w:t>
+      </w:r>
+      <w:r>
+        <w:t xml:space="preserve">one or </w:t>
+      </w:r>
+      <w:r>
+        <w:t xml:space="preserve">more </w:t>
+      </w:r>
+      <w:r>
+        <w:rPr>
+          <w:u w:val="single"/>
+        </w:rPr>
+        <w:t>CatalogEntryApplicationMail</w:t>
+      </w:r>
+      <w:r>
+        <w:t xml:space="preserve"> entries</w:t>
+      </w:r>
+      <w:r>
+        <w:t>, one for each email account connected to the Mesh profile. The corresponding activation records for the connected devices contain information used to provide the device with the necessary decryption information.</w:t>
+      </w:r>
+    </w:p>
+    <w:p>
+      <w:r>
+        <w:t>Entries specify the email account address(es), the inbound and outbound server configuration and the cryptographic keys to be used for S/MIME and OpenPGP encryption.</w:t>
+      </w:r>
+    </w:p>
+    <w:p>
+      <w:pPr>
+        <w:pStyle w:val="Meta"/>
+      </w:pPr>
+      <w:r>
+        <w:t>&lt;include=..\</w:t>
+      </w:r>
+      <w:r>
+        <w:t>Examples\</w:t>
+      </w:r>
+      <w:r>
+        <w:t>SchemaEntryMail.md&gt;</w:t>
+      </w:r>
+    </w:p>
+    <w:p>
+      <w:pPr>
+        <w:pStyle w:val="Heading2"/>
+      </w:pPr>
+      <w:r>
+        <w:t>Bookmark</w:t>
+      </w:r>
+    </w:p>
+    <w:p>
+      <w:r>
+        <w:t xml:space="preserve">The bookmark </w:t>
+      </w:r>
+      <w:r>
+        <w:t xml:space="preserve">catalog </w:t>
+      </w:r>
+      <w:r>
+        <w:rPr>
+          <w:u w:val="single"/>
+        </w:rPr>
+        <w:t>mmm_bookmark</w:t>
+      </w:r>
+      <w:r>
+        <w:t xml:space="preserve"> </w:t>
+      </w:r>
+      <w:r>
+        <w:t xml:space="preserve">contains </w:t>
+      </w:r>
+      <w:r>
+        <w:rPr>
+          <w:u w:val="single"/>
+        </w:rPr>
+        <w:t>CatalogEntryBookmark</w:t>
+      </w:r>
+      <w:r>
+        <w:t xml:space="preserve"> entries</w:t>
+      </w:r>
+      <w:r>
+        <w:t xml:space="preserve"> which describe Web bookmarks and other citations allowing them to be shared between devices connected to the profile.</w:t>
+      </w:r>
+    </w:p>
+    <w:p>
+      <w:r>
+        <w:t>The fields currently supported by the Bookmarks catalog are currently limited to the fields required for tracking Web bookmarks. Specification of additional fields to track full academic citations is a work in progress.</w:t>
+      </w:r>
+    </w:p>
+    <w:p>
+      <w:pPr>
+        <w:pStyle w:val="Meta"/>
+      </w:pPr>
+      <w:r>
+        <w:t>&lt;include=..\</w:t>
+      </w:r>
+      <w:r>
+        <w:t>Examples\</w:t>
+      </w:r>
+      <w:r>
+        <w:t>SchemaEntryBookmark.md&gt;</w:t>
+      </w:r>
+    </w:p>
+    <w:p>
+      <w:pPr>
+        <w:pStyle w:val="Heading2"/>
+      </w:pPr>
+      <w:r>
+        <w:t>Contact</w:t>
+      </w:r>
+    </w:p>
+    <w:p>
+      <w:r>
+        <w:t xml:space="preserve">The contact catalog </w:t>
+      </w:r>
+      <w:r>
+        <w:rPr>
+          <w:u w:val="single"/>
+        </w:rPr>
+        <w:t>mmm_contact</w:t>
+      </w:r>
+      <w:r>
+        <w:t xml:space="preserve"> </w:t>
+      </w:r>
+      <w:r>
+        <w:t xml:space="preserve">contains </w:t>
+      </w:r>
+      <w:r>
+        <w:rPr>
+          <w:u w:val="single"/>
+        </w:rPr>
+        <w:t>CatalogEntryContact</w:t>
+      </w:r>
+      <w:r>
+        <w:t xml:space="preserve"> entries</w:t>
+      </w:r>
+      <w:r>
+        <w:t xml:space="preserve"> which describe</w:t>
+      </w:r>
+    </w:p>
+    <w:p>
+      <w:pPr>
+        <w:pStyle w:val="Meta"/>
+      </w:pPr>
+      <w:r>
+        <w:t>&lt;include=..\</w:t>
+      </w:r>
+      <w:r>
+        <w:t>Examples\</w:t>
+      </w:r>
+      <w:r>
+        <w:t>SchemaEntryContact.md&gt;</w:t>
+      </w:r>
+    </w:p>
+    <w:p>
+      <w:r>
+        <w:t>The fields of the contact catalog provide a superset of the capabilities of vCard &lt;info="RFC2426"/&gt;.</w:t>
+      </w:r>
+    </w:p>
+    <w:p>
+      <w:r>
+        <w:t>The Contact catalog is typically used by the MeshService as a source of authorization information to perform access control on inbound and outbound message requests. For this reason, Mesh Service SHOULD be granted read access to the contacts catalog by providing a decryption entry for the service.</w:t>
+      </w:r>
+    </w:p>
+    <w:p>
+      <w:pPr>
+        <w:pStyle w:val="Heading2"/>
+      </w:pPr>
+      <w:r>
+        <w:t>Credential</w:t>
+      </w:r>
+    </w:p>
+    <w:p>
+      <w:r>
+        <w:t xml:space="preserve">The credential catalog </w:t>
+      </w:r>
+      <w:r>
+        <w:rPr>
+          <w:u w:val="single"/>
+        </w:rPr>
+        <w:t>mmm_credential</w:t>
+      </w:r>
+      <w:r>
+        <w:t xml:space="preserve"> </w:t>
+      </w:r>
+      <w:r>
+        <w:t xml:space="preserve">contains </w:t>
+      </w:r>
+      <w:r>
+        <w:rPr>
+          <w:u w:val="single"/>
+        </w:rPr>
+        <w:t>CatalogEntryCredential</w:t>
+      </w:r>
+      <w:r>
+        <w:t xml:space="preserve"> entries</w:t>
+      </w:r>
+      <w:r>
+        <w:t xml:space="preserve"> which describe credentials used to access network resources.</w:t>
+      </w:r>
+    </w:p>
+    <w:p>
+      <w:pPr>
+        <w:pStyle w:val="Meta"/>
+      </w:pPr>
+      <w:r>
+        <w:t>&lt;include=..\</w:t>
+      </w:r>
+      <w:r>
+        <w:t>Examples\</w:t>
+      </w:r>
+      <w:r>
+        <w:t>SchemaEntryCredential.md&gt;</w:t>
+      </w:r>
+    </w:p>
+    <w:p>
+      <w:r>
+        <w:t>Only username/password credentials are stored in the credential catalog. If public key credentials are to be used, these SHOULD be managed as an application profile allowing separate credentials to be created for each device.</w:t>
+      </w:r>
+    </w:p>
+    <w:p>
+      <w:pPr>
+        <w:pStyle w:val="Heading2"/>
+      </w:pPr>
+      <w:r>
+        <w:t>Device</w:t>
+      </w:r>
+    </w:p>
+    <w:p>
+      <w:r>
+        <w:t xml:space="preserve">The device catalog </w:t>
+      </w:r>
+      <w:r>
+        <w:rPr>
+          <w:u w:val="single"/>
+        </w:rPr>
+        <w:t>mmm_Device</w:t>
+      </w:r>
+      <w:r>
+        <w:t xml:space="preserve"> </w:t>
+      </w:r>
+      <w:r>
+        <w:t xml:space="preserve">contains </w:t>
+      </w:r>
+      <w:r>
+        <w:rPr>
+          <w:u w:val="single"/>
+        </w:rPr>
+        <w:t>CatalogEntryDevice</w:t>
+      </w:r>
+      <w:r>
+        <w:t xml:space="preserve"> entries </w:t>
+      </w:r>
+      <w:r>
+        <w:t>which describe the devices connected to the account and the permissions assigned to them.</w:t>
+      </w:r>
+    </w:p>
+    <w:p>
+      <w:r>
+        <w:t xml:space="preserve">Each device connected to a Mesh Account has an associated </w:t>
+      </w:r>
+      <w:r>
+        <w:t>CatalogEntryDevice entr</w:t>
+      </w:r>
+      <w:r>
+        <w:t>y that includes the activation and connection records for the account.</w:t>
+      </w:r>
+      <w:r>
+        <w:t xml:space="preserve"> These records are described in further detail in section </w:t>
+      </w:r>
+      <w:r>
+        <w:fldChar w:fldCharType="begin"/>
+      </w:r>
+      <w:r>
+        <w:instrText xml:space="preserve"> REF _Ref54628559 \r \h </w:instrText>
+      </w:r>
+      <w:r>
+        <w:fldChar w:fldCharType="separate"/>
+      </w:r>
+      <w:r>
+        <w:t>0</w:t>
+      </w:r>
+      <w:r>
+        <w:fldChar w:fldCharType="end"/>
+      </w:r>
+      <w:r>
+        <w:t>.</w:t>
+      </w:r>
+    </w:p>
+    <w:p>
+      <w:pPr>
+        <w:pStyle w:val="Heading2"/>
+      </w:pPr>
+      <w:r>
+        <w:t>Network</w:t>
+      </w:r>
+    </w:p>
+    <w:p>
+      <w:r>
+        <w:t xml:space="preserve">The network catalog </w:t>
+      </w:r>
+      <w:r>
+        <w:t xml:space="preserve">contains </w:t>
+      </w:r>
+      <w:r>
+        <w:rPr>
+          <w:u w:val="single"/>
+        </w:rPr>
+        <w:t>CatalogEntryNetwork</w:t>
+      </w:r>
+      <w:r>
+        <w:t xml:space="preserve"> entries which describe</w:t>
+      </w:r>
+      <w:r>
+        <w:t xml:space="preserve"> network settings, IPSEC and TLS VPN configurations, etc.</w:t>
+      </w:r>
+    </w:p>
+    <w:p>
+      <w:pPr>
+        <w:pStyle w:val="Meta"/>
+      </w:pPr>
+      <w:r>
+        <w:t>&lt;include=..\</w:t>
+      </w:r>
+      <w:r>
+        <w:t>Examples\</w:t>
+      </w:r>
+      <w:r>
+        <w:t>SchemaEntryNetwork.md&gt;</w:t>
+      </w:r>
+    </w:p>
+    <w:p>
+      <w:pPr>
+        <w:pStyle w:val="Heading2"/>
+      </w:pPr>
+      <w:r>
+        <w:t>Publication</w:t>
+      </w:r>
+    </w:p>
+    <w:p>
+      <w:r>
+        <w:t xml:space="preserve">The </w:t>
+      </w:r>
+      <w:r>
+        <w:t>publication</w:t>
+      </w:r>
+      <w:r>
+        <w:t xml:space="preserve"> catalog </w:t>
+      </w:r>
+      <w:r>
+        <w:rPr>
+          <w:u w:val="single"/>
+        </w:rPr>
+        <w:t>mmm_</w:t>
+      </w:r>
+      <w:r>
+        <w:rPr>
+          <w:u w:val="single"/>
+        </w:rPr>
+        <w:t>Publication</w:t>
+      </w:r>
+      <w:r>
+        <w:t xml:space="preserve"> </w:t>
+      </w:r>
+      <w:r>
+        <w:t xml:space="preserve">contains </w:t>
+      </w:r>
+      <w:r>
+        <w:rPr>
+          <w:u w:val="single"/>
+        </w:rPr>
+        <w:t>CatalogEntry</w:t>
+      </w:r>
+      <w:r>
+        <w:rPr>
+          <w:u w:val="single"/>
+        </w:rPr>
+        <w:t>Publication</w:t>
+      </w:r>
+      <w:r>
+        <w:t xml:space="preserve"> entries </w:t>
+      </w:r>
+      <w:r>
+        <w:t>which describe content published through the account.</w:t>
+      </w:r>
+    </w:p>
+    <w:p>
+      <w:pPr>
+        <w:pStyle w:val="Heading2"/>
+      </w:pPr>
+      <w:r>
+        <w:t>Task</w:t>
+      </w:r>
+    </w:p>
+    <w:p>
+      <w:r>
+        <w:t xml:space="preserve">The Task </w:t>
+      </w:r>
+      <w:r>
+        <w:t xml:space="preserve">catalog </w:t>
+      </w:r>
+      <w:r>
+        <w:rPr>
+          <w:u w:val="single"/>
+        </w:rPr>
+        <w:t>mmm_Task</w:t>
+      </w:r>
+      <w:r>
+        <w:t xml:space="preserve"> </w:t>
+      </w:r>
+      <w:r>
+        <w:t xml:space="preserve">contains </w:t>
+      </w:r>
+      <w:r>
+        <w:rPr>
+          <w:u w:val="single"/>
+        </w:rPr>
+        <w:t>CatalogEntry</w:t>
+      </w:r>
+      <w:r>
+        <w:rPr>
+          <w:u w:val="single"/>
+        </w:rPr>
+        <w:t>Task</w:t>
+      </w:r>
+      <w:r>
+        <w:t xml:space="preserve"> entries</w:t>
+      </w:r>
+      <w:r>
+        <w:t xml:space="preserve"> which describe tasks assigned to the user including calendar entries and to do lists.</w:t>
+      </w:r>
+    </w:p>
+    <w:p>
+      <w:r>
+        <w:t>The fields of the task catalog currently reflect those offered by the iCalendar specification &lt;info="RFC5545"/&gt;. Specification of additional fields to allow task triggering on geographic location and/or completion of other tasks is a work in progress.</w:t>
+      </w:r>
+    </w:p>
+    <w:p>
+      <w:pPr>
+        <w:pStyle w:val="Meta"/>
+      </w:pPr>
+      <w:r>
+        <w:t>&lt;include=..\</w:t>
+      </w:r>
+      <w:r>
+        <w:t>Examples\</w:t>
+      </w:r>
+      <w:r>
+        <w:t>SchemaEntryTask.md&gt;</w:t>
+      </w:r>
+    </w:p>
+    <w:p>
+      <w:pPr>
+        <w:pStyle w:val="Heading1"/>
+      </w:pPr>
+      <w:r>
+        <w:t>Spools</w:t>
+      </w:r>
+    </w:p>
+    <w:p>
+      <w:r>
+        <w:t>Spools are DARE Containers containing an append only list of messages sent or received by an account. Three spools are currently defined:</w:t>
+      </w:r>
+    </w:p>
+    <w:p>
+      <w:pPr>
+        <w:pStyle w:val="DT"/>
+      </w:pPr>
+      <w:r>
+        <w:t>Inbound</w:t>
+      </w:r>
+    </w:p>
+    <w:p>
+      <w:pPr>
+        <w:pStyle w:val="DD"/>
+      </w:pPr>
+      <w:r>
+        <w:t>Messages sent to the account. These are encrypted under the account encryption keys of the sender and receiver that were current at the time the message was sent.</w:t>
+      </w:r>
+    </w:p>
+    <w:p>
+      <w:pPr>
+        <w:pStyle w:val="DT"/>
+      </w:pPr>
+      <w:r>
+        <w:t>Outbound</w:t>
+      </w:r>
+    </w:p>
+    <w:p>
+      <w:pPr>
+        <w:pStyle w:val="DD"/>
+      </w:pPr>
+      <w:r>
+        <w:t xml:space="preserve">Messages sent </w:t>
+      </w:r>
+      <w:r>
+        <w:t>from</w:t>
+      </w:r>
+      <w:r>
+        <w:t xml:space="preserve"> the account. These are encrypted under the account encryption keys of the sender and receiver that were current at the time the message was sent.</w:t>
+      </w:r>
+      <w:r>
+        <w:t xml:space="preserve"> </w:t>
+      </w:r>
+    </w:p>
+    <w:p>
+      <w:pPr>
+        <w:pStyle w:val="DT"/>
+      </w:pPr>
+      <w:r>
+        <w:t>Local</w:t>
+      </w:r>
+    </w:p>
+    <w:p>
+      <w:pPr>
+        <w:pStyle w:val="DD"/>
+      </w:pPr>
+      <w:r>
+        <w:t xml:space="preserve">Messages sent </w:t>
+      </w:r>
+      <w:r>
+        <w:t xml:space="preserve">from </w:t>
+      </w:r>
+      <w:r>
+        <w:t>the account</w:t>
+      </w:r>
+      <w:r>
+        <w:t xml:space="preserve"> for internal use</w:t>
+      </w:r>
+      <w:r>
+        <w:t>.</w:t>
+      </w:r>
+      <w:r>
+        <w:t xml:space="preserve"> These are encrypted under the encryption key of the intended recipient alone. This is either the account administration encryption key or a device encryption key.</w:t>
+      </w:r>
+    </w:p>
+    <w:p>
+      <w:r>
+        <w:t xml:space="preserve">Every Mesh Message has a unique message identifier. Messages created at the beginning of a new messaging protocol interaction are assigned a random message </w:t>
+      </w:r>
+      <w:r>
+        <w:t>identifier. Responses to previous messages are assigned message identifiers formed from the message identifier to which they respond by means of a message digest function.</w:t>
+      </w:r>
+    </w:p>
+    <w:p>
+      <w:r>
+        <w:t xml:space="preserve">Every Mesh Message stored in a spool is encapsulated in an envelope which bears a unique identifier that is formed by applying a </w:t>
+      </w:r>
+      <w:r>
+        <w:t>message digest function</w:t>
+      </w:r>
+      <w:r>
+        <w:t xml:space="preserve"> to the message identifier. Each stored message has an associated state which is initially set to the state </w:t>
+      </w:r>
+      <w:r>
+        <w:rPr>
+          <w:u w:val="single"/>
+        </w:rPr>
+        <w:t>Initial</w:t>
+      </w:r>
+      <w:r>
+        <w:t xml:space="preserve"> and MAY be subsequently altered by one or more </w:t>
+      </w:r>
+      <w:r>
+        <w:rPr>
+          <w:u w:val="single"/>
+        </w:rPr>
+        <w:t>MessageComplete</w:t>
+      </w:r>
+      <w:r>
+        <w:t xml:space="preserve"> messages subsequently appended to the spool. The allowable message states depending upon the spool in question.</w:t>
+      </w:r>
+    </w:p>
+    <w:p>
+      <w:pPr>
+        <w:pStyle w:val="Heading2"/>
+      </w:pPr>
+      <w:r>
+        <w:t>Outbound</w:t>
+      </w:r>
+    </w:p>
+    <w:p>
+      <w:r>
+        <w:t xml:space="preserve">The outbound spool stores messages that are to be or have been sent and </w:t>
+      </w:r>
+      <w:r>
+        <w:rPr>
+          <w:u w:val="single"/>
+        </w:rPr>
+        <w:t>MessageComplete</w:t>
+      </w:r>
+      <w:r>
+        <w:t xml:space="preserve"> messages reporting changes to the status of the messages stored on the spool</w:t>
+      </w:r>
+      <w:r>
+        <w:t>.</w:t>
+      </w:r>
+      <w:r>
+        <w:t xml:space="preserve"> </w:t>
+      </w:r>
+    </w:p>
+    <w:p>
+      <w:r>
+        <w:t>Messages posted to the outbound spool have the state Initial, Sent, Received or Refused</w:t>
+      </w:r>
+      <w:r>
+        <w:t>:</w:t>
+      </w:r>
+    </w:p>
+    <w:p>
+      <w:pPr>
+        <w:pStyle w:val="DT"/>
+      </w:pPr>
+      <w:r>
+        <w:t>Initial</w:t>
+      </w:r>
+    </w:p>
+    <w:p>
+      <w:pPr>
+        <w:pStyle w:val="DD"/>
+      </w:pPr>
+      <w:r>
+        <w:t>The initial state of a message posted to the spool.</w:t>
+      </w:r>
+    </w:p>
+    <w:p>
+      <w:pPr>
+        <w:pStyle w:val="DT"/>
+      </w:pPr>
+      <w:r>
+        <w:t>Sent</w:t>
+      </w:r>
+    </w:p>
+    <w:p>
+      <w:pPr>
+        <w:pStyle w:val="DD"/>
+      </w:pPr>
+      <w:r>
+        <w:t>The Mesh Service of the sender has delivered the message to the Mesh Service of the recipient which accepted it.</w:t>
+      </w:r>
+    </w:p>
+    <w:p>
+      <w:pPr>
+        <w:pStyle w:val="DT"/>
+      </w:pPr>
+      <w:r>
+        <w:t>Received</w:t>
+      </w:r>
+    </w:p>
+    <w:p>
+      <w:pPr>
+        <w:pStyle w:val="DD"/>
+      </w:pPr>
+      <w:r>
+        <w:t>The Mesh Service of the sender has delivered the message to the Mesh Service of the recipient</w:t>
+      </w:r>
+      <w:r>
+        <w:t xml:space="preserve"> and the recipient has acknowledged receipt.</w:t>
+      </w:r>
+    </w:p>
+    <w:p>
+      <w:pPr>
+        <w:pStyle w:val="DT"/>
+      </w:pPr>
+      <w:r>
+        <w:t>Refused</w:t>
+      </w:r>
+    </w:p>
+    <w:p>
+      <w:pPr>
+        <w:pStyle w:val="DD"/>
+      </w:pPr>
+      <w:r>
+        <w:t>The Mesh Service of the sender has delivered the message to the Mesh Service of the recipient</w:t>
+      </w:r>
+      <w:r>
+        <w:t xml:space="preserve"> which refused to accept it.</w:t>
+      </w:r>
+    </w:p>
+    <w:p>
+      <w:r>
+        <w:rPr>
+          <w:u w:val="single"/>
+        </w:rPr>
+        <w:t>MessageComplete</w:t>
+      </w:r>
+      <w:r>
+        <w:t xml:space="preserve"> </w:t>
+      </w:r>
+      <w:r>
+        <w:t>messages are only valid when posted to the spool by the service.</w:t>
+      </w:r>
+    </w:p>
+    <w:p>
+      <w:pPr>
+        <w:pStyle w:val="Heading2"/>
+      </w:pPr>
+      <w:r>
+        <w:t>Inbound</w:t>
+      </w:r>
+    </w:p>
+    <w:p>
+      <w:r>
+        <w:t xml:space="preserve">The inbound spool stores messages that have been received by the </w:t>
+      </w:r>
+      <w:r>
+        <w:t xml:space="preserve">Mesh service servicing the account and </w:t>
+      </w:r>
+      <w:r>
+        <w:t>MessageComplete messages reporting changes to the status of the messages stored on the spool.</w:t>
+      </w:r>
+    </w:p>
+    <w:p>
+      <w:r>
+        <w:t xml:space="preserve">Messages posted to the outbound spool have the state Initial, </w:t>
+      </w:r>
+      <w:r>
+        <w:t>Read</w:t>
+      </w:r>
+      <w:r>
+        <w:t>:</w:t>
+      </w:r>
+    </w:p>
+    <w:p>
+      <w:pPr>
+        <w:pStyle w:val="DT"/>
+      </w:pPr>
+      <w:r>
+        <w:t>Initial</w:t>
+      </w:r>
+    </w:p>
+    <w:p>
+      <w:pPr>
+        <w:pStyle w:val="DD"/>
+      </w:pPr>
+      <w:r>
+        <w:t>The initial state of a message posted to the spool.</w:t>
+      </w:r>
+    </w:p>
+    <w:p>
+      <w:pPr>
+        <w:pStyle w:val="DT"/>
+      </w:pPr>
+      <w:r>
+        <w:t>Read</w:t>
+      </w:r>
+    </w:p>
+    <w:p>
+      <w:pPr>
+        <w:pStyle w:val="DD"/>
+      </w:pPr>
+      <w:r>
+        <w:t>The message has been read.</w:t>
+      </w:r>
+    </w:p>
+    <w:p>
+      <w:r>
+        <w:t>A message previously marked as read MAY be returned to the unread state by marking it as being in the Initial state.</w:t>
+      </w:r>
+    </w:p>
+    <w:p>
+      <w:pPr>
+        <w:pStyle w:val="Heading2"/>
+      </w:pPr>
+      <w:r>
+        <w:t>Local</w:t>
+      </w:r>
+    </w:p>
+    <w:p>
+      <w:r>
+        <w:t>The local spool stores messages that are used for administrative functions. In normal circumstances, only administrator devices and the Mesh Service require access to the local spool.</w:t>
+      </w:r>
+    </w:p>
+    <w:p>
+      <w:r>
+        <w:t>The local spool is used to store MessagePin messages used to notify administration devices that a PIN code has been registered for some purpose and RespondConnection messages used to inform a device of the result of a connection request.</w:t>
+      </w:r>
+    </w:p>
+    <w:p>
+      <w:r>
+        <w:t>The local spool is used in a device connection operation to provide a device with the activation and connection records required to access the service as an authorized client. Servicing these requests requires that the service be able to access messages stored in the spool by envelope id.</w:t>
+      </w:r>
+    </w:p>
+    <w:p>
+      <w:r>
+        <w:t>Messages posted to the outbound spool have the state</w:t>
+      </w:r>
+      <w:r>
+        <w:t>s</w:t>
+      </w:r>
+      <w:r>
+        <w:t xml:space="preserve"> Initial, </w:t>
+      </w:r>
+      <w:r>
+        <w:t>Closed</w:t>
+      </w:r>
+      <w:r>
+        <w:t>:</w:t>
+      </w:r>
+    </w:p>
+    <w:p>
+      <w:pPr>
+        <w:pStyle w:val="DT"/>
+      </w:pPr>
+      <w:r>
+        <w:t>Initial</w:t>
+      </w:r>
+    </w:p>
+    <w:p>
+      <w:pPr>
+        <w:pStyle w:val="DD"/>
+      </w:pPr>
+      <w:r>
+        <w:t>The initial state of a message posted to the spool.</w:t>
+      </w:r>
+    </w:p>
+    <w:p>
+      <w:pPr>
+        <w:pStyle w:val="DT"/>
+      </w:pPr>
+      <w:r>
+        <w:t>Closed</w:t>
+      </w:r>
+    </w:p>
+    <w:p>
+      <w:pPr>
+        <w:pStyle w:val="DD"/>
+      </w:pPr>
+      <w:r>
+        <w:t xml:space="preserve">The </w:t>
+      </w:r>
+      <w:r>
+        <w:t>action associated with the message has been completed.</w:t>
+      </w:r>
+    </w:p>
+    <w:p>
+      <w:pPr>
+        <w:pStyle w:val="Heading1"/>
+      </w:pPr>
+      <w:r>
+        <w:t>Cryptographic Operations</w:t>
+      </w:r>
+    </w:p>
+    <w:p>
+      <w:r>
+        <w:t>The Mesh makes use of various cryptographic operations including threshold operations. For convenience, these are gathered here and specified as functions that are referenced by other parts of the specification.</w:t>
+      </w:r>
+    </w:p>
+    <w:p>
+      <w:pPr>
+        <w:pStyle w:val="Heading2"/>
+      </w:pPr>
+      <w:r>
+        <w:t>Key Derivation</w:t>
+      </w:r>
+      <w:r>
+        <w:t xml:space="preserve"> from Seed</w:t>
+      </w:r>
+    </w:p>
+    <w:p>
+      <w:r>
+        <w:t>Mesh Keys that derived from a seed value use the mechanism described in &lt;norm="</w:t>
+      </w:r>
+      <w:r>
+        <w:rPr>
+          <w:highlight w:val="white"/>
+        </w:rPr>
+        <w:t>draft-hallambaker-</w:t>
+      </w:r>
+      <w:r>
+        <w:t xml:space="preserve">mesh-udf"/&gt;. Use of the </w:t>
+      </w:r>
+      <w:r>
+        <w:rPr>
+          <w:u w:val="single"/>
+        </w:rPr>
+        <w:t>keyname</w:t>
+      </w:r>
+      <w:r>
+        <w:t xml:space="preserve"> </w:t>
+      </w:r>
+      <w:r>
+        <w:t>parameter allows multiple keys for different uses to be derived from a single key. Thus escrow of a single seed value permits recovery of all the private keys associated with the profile.</w:t>
+      </w:r>
+    </w:p>
+    <w:p>
+      <w:r>
+        <w:t xml:space="preserve">The </w:t>
+      </w:r>
+      <w:r>
+        <w:t xml:space="preserve">keyname </w:t>
+      </w:r>
+      <w:r>
+        <w:t>parameter is a string formed by concatenating identifiers specifying the key type, the actor that will use the key and the key operation:</w:t>
+      </w:r>
+    </w:p>
+    <w:p>
+      <w:pPr>
+        <w:pStyle w:val="Heading2"/>
+      </w:pPr>
+      <w:r>
+        <w:t>Message Envelope and Response Identifiers.</w:t>
+      </w:r>
+    </w:p>
+    <w:p>
+      <w:r>
+        <w:t xml:space="preserve">Every Mesh </w:t>
+      </w:r>
+      <w:r>
+        <w:t xml:space="preserve">message </w:t>
+      </w:r>
+      <w:r>
+        <w:t xml:space="preserve">has a unique </w:t>
+      </w:r>
+      <w:r>
+        <w:t>Message Identifier</w:t>
+      </w:r>
+      <w:r>
+        <w:t xml:space="preserve"> </w:t>
+      </w:r>
+      <w:r>
+        <w:rPr>
+          <w:u w:val="single"/>
+        </w:rPr>
+        <w:t>MessageId</w:t>
+      </w:r>
+      <w:r>
+        <w:t>.</w:t>
+      </w:r>
+      <w:r>
+        <w:t xml:space="preserve"> The </w:t>
+      </w:r>
+      <w:r>
+        <w:rPr>
+          <w:u w:val="single"/>
+        </w:rPr>
+        <w:t>MakeID()</w:t>
+      </w:r>
+      <w:r>
+        <w:t xml:space="preserve"> function is used to calculate the value of Envelope Identifier and Response identifier from the message identifier as follows:</w:t>
+      </w:r>
+    </w:p>
+    <w:p>
+      <w:pPr>
+        <w:pStyle w:val="Meta"/>
+      </w:pPr>
+      <w:r>
+        <w:t>&lt;include="..\Examples\SchemaCode2.md"&gt;</w:t>
+      </w:r>
+    </w:p>
+    <w:p>
+      <w:r>
+        <w:t>Where the values of content are given as follows:</w:t>
+      </w:r>
+    </w:p>
+    <w:p>
+      <w:pPr>
+        <w:pStyle w:val="Meta"/>
+      </w:pPr>
+      <w:r>
+        <w:t>&lt;include="..\Generated\</w:t>
+      </w:r>
+      <w:r>
+        <w:t>Mesh</w:t>
+      </w:r>
+      <w:r>
+        <w:t>Constants</w:t>
+      </w:r>
+      <w:r>
+        <w:t>IdentifierDerrivation.md"&gt;</w:t>
+      </w:r>
+    </w:p>
+    <w:p>
+      <w:r>
+        <w:t>For example:</w:t>
+      </w:r>
+    </w:p>
+    <w:p>
+      <w:pPr>
+        <w:pStyle w:val="Meta"/>
+      </w:pPr>
+      <w:r>
+        <w:t>&lt;include="..\Examples\SchemaMessageIds.md"&gt;</w:t>
+      </w:r>
+    </w:p>
+    <w:p>
+      <w:pPr>
+        <w:pStyle w:val="Heading2"/>
+      </w:pPr>
+      <w:r>
+        <w:t>Proof of Knowledge of PIN</w:t>
+      </w:r>
+    </w:p>
+    <w:p>
+      <w:r>
+        <w:t xml:space="preserve">Mesh Message classes that are subclasses of </w:t>
+      </w:r>
+      <w:r>
+        <w:rPr>
+          <w:u w:val="single"/>
+        </w:rPr>
+        <w:t>MessagePinValidated</w:t>
+      </w:r>
+      <w:r>
+        <w:t xml:space="preserve"> MAY be authenticated by means of a PIN. Currently two such messages are defined: </w:t>
+      </w:r>
+      <w:r>
+        <w:rPr>
+          <w:u w:val="single"/>
+        </w:rPr>
+        <w:t>MessageContact</w:t>
+      </w:r>
+      <w:r>
+        <w:t xml:space="preserve"> </w:t>
+      </w:r>
+      <w:r>
+        <w:t>used in contact exchange</w:t>
+      </w:r>
+      <w:r>
+        <w:t xml:space="preserve"> and </w:t>
+      </w:r>
+      <w:r>
+        <w:rPr>
+          <w:u w:val="single"/>
+        </w:rPr>
+        <w:t>RequestConnection</w:t>
+      </w:r>
+      <w:r>
+        <w:t xml:space="preserve"> message used in device connection.</w:t>
+      </w:r>
+      <w:r>
+        <w:t xml:space="preserve"> </w:t>
+      </w:r>
+    </w:p>
+    <w:p>
+      <w:r>
+        <w:t xml:space="preserve">The PIN codes used to authenticate </w:t>
+      </w:r>
+      <w:r>
+        <w:rPr>
+          <w:u w:val="single"/>
+        </w:rPr>
+        <w:t>MessagePinValidated</w:t>
+      </w:r>
+      <w:r>
+        <w:t xml:space="preserve"> </w:t>
+      </w:r>
+      <w:r>
+        <w:t xml:space="preserve">messages are UDF Authenticator </w:t>
+      </w:r>
+      <w:r>
+        <w:t xml:space="preserve">strings. The type code of the identifier specifies the algorithm to be used to authenticate the PIN code and the </w:t>
+      </w:r>
+      <w:r>
+        <w:t>Binary Data Sequence value</w:t>
+      </w:r>
+      <w:r>
+        <w:t xml:space="preserve"> specifies the key.</w:t>
+      </w:r>
+    </w:p>
+    <w:p>
+      <w:r>
+        <w:t>The inputs to the PIN proof of knowledge functions are:</w:t>
+      </w:r>
+    </w:p>
+    <w:p>
+      <w:pPr>
+        <w:pStyle w:val="DT"/>
+      </w:pPr>
+      <w:r>
+        <w:t>PIN: string</w:t>
+      </w:r>
+    </w:p>
+    <w:p>
+      <w:pPr>
+        <w:pStyle w:val="DD"/>
+      </w:pPr>
+      <w:r>
+        <w:t xml:space="preserve">A </w:t>
+      </w:r>
+      <w:r>
+        <w:t>UDF Authenticator. The type code of the identifier specifies the algorithm to be used to authenticate the PIN code and the Binary Data Sequence value specifies the key.</w:t>
+      </w:r>
+    </w:p>
+    <w:p>
+      <w:pPr>
+        <w:pStyle w:val="DT"/>
+      </w:pPr>
+      <w:r>
+        <w:t>Action</w:t>
+      </w:r>
+      <w:r>
+        <w:t>: string</w:t>
+      </w:r>
+    </w:p>
+    <w:p>
+      <w:pPr>
+        <w:pStyle w:val="DD"/>
+      </w:pPr>
+      <w:r>
+        <w:t>A code determining the specific action that the PIN code MAY be used to authenticate. By convention this is the name of the Mesh message type used to perform the action.</w:t>
+      </w:r>
+    </w:p>
+    <w:p>
+      <w:pPr>
+        <w:pStyle w:val="DT"/>
+      </w:pPr>
+      <w:r>
+        <w:t>Account</w:t>
+      </w:r>
+      <w:r>
+        <w:t>: string</w:t>
+      </w:r>
+    </w:p>
+    <w:p>
+      <w:pPr>
+        <w:pStyle w:val="DD"/>
+      </w:pPr>
+      <w:r>
+        <w:t>The account for which the PIN code is issued.</w:t>
+      </w:r>
+    </w:p>
+    <w:p>
+      <w:pPr>
+        <w:pStyle w:val="DT"/>
+      </w:pPr>
+      <w:r>
+        <w:t>ClientNonce</w:t>
+      </w:r>
+      <w:r>
+        <w:t>: binary</w:t>
+      </w:r>
+    </w:p>
+    <w:p>
+      <w:pPr>
+        <w:pStyle w:val="DD"/>
+      </w:pPr>
+      <w:r>
+        <w:t xml:space="preserve">Nonce value </w:t>
+      </w:r>
+      <w:r>
+        <w:t>generated</w:t>
+      </w:r>
+      <w:r>
+        <w:t xml:space="preserve"> by the client </w:t>
+      </w:r>
+      <w:r>
+        <w:t>using the PIN code to authenticate its message</w:t>
+      </w:r>
+      <w:r>
+        <w:t>.</w:t>
+      </w:r>
+    </w:p>
+    <w:p>
+      <w:pPr>
+        <w:pStyle w:val="DT"/>
+      </w:pPr>
+      <w:r>
+        <w:t>PayloadDigest</w:t>
+      </w:r>
+      <w:r>
+        <w:t>: binary</w:t>
+      </w:r>
+    </w:p>
+    <w:p>
+      <w:pPr>
+        <w:pStyle w:val="DD"/>
+      </w:pPr>
+      <w:r>
+        <w:t xml:space="preserve">The </w:t>
+      </w:r>
+      <w:r>
+        <w:t>PayloadDigest</w:t>
+      </w:r>
+      <w:r>
+        <w:t xml:space="preserve"> </w:t>
+      </w:r>
+      <w:r>
+        <w:t>of a DARE Envelope that</w:t>
+      </w:r>
+      <w:r>
+        <w:t xml:space="preserve"> contains the message to be authenticated. Note that if the envelope is encrypted, th</w:t>
+      </w:r>
+      <w:r>
+        <w:t xml:space="preserve">is </w:t>
+      </w:r>
+      <w:r>
+        <w:t>value is calculated over the ciphertext</w:t>
+      </w:r>
+      <w:r>
+        <w:t xml:space="preserve"> and does not provide proof of knowledge of the plaintext.</w:t>
+      </w:r>
+    </w:p>
+    <w:p>
+      <w:r>
+        <w:t>The following values of Action are currently defined:</w:t>
+      </w:r>
+    </w:p>
+    <w:p>
+      <w:pPr>
+        <w:pStyle w:val="Meta"/>
+      </w:pPr>
+      <w:r>
+        <w:t>&lt;include="..\Generated\</w:t>
+      </w:r>
+      <w:r>
+        <w:t>Mesh</w:t>
+      </w:r>
+      <w:r>
+        <w:t>ConstantsPinActionCodes</w:t>
       </w:r>
       <w:r>
         <w:t>.md"&gt;</w:t>
       </w:r>
     </w:p>
     <w:p>
+      <w:r>
+        <w:t>These inputs are used to derive values as follows:</w:t>
+      </w:r>
+    </w:p>
+    <w:p>
+      <w:pPr>
+        <w:pStyle w:val="Meta"/>
+      </w:pPr>
+      <w:r>
+        <w:t>&lt;include="..\Examples\SchemaCode</w:t>
+      </w:r>
+      <w:r>
+        <w:t>3</w:t>
+      </w:r>
+      <w:r>
+        <w:t>.md"&gt;</w:t>
+      </w:r>
+    </w:p>
+    <w:p>
+      <w:pPr>
+        <w:pStyle w:val="Meta"/>
+      </w:pPr>
+      <w:r>
+        <w:t>&lt;include="..\Examples\SchemaPIN</w:t>
+      </w:r>
+      <w:r>
+        <w:t>Function</w:t>
+      </w:r>
+      <w:r>
+        <w:t>.md"&gt;</w:t>
+      </w:r>
+    </w:p>
+    <w:p>
+      <w:r>
+        <w:t xml:space="preserve">Where </w:t>
+      </w:r>
+      <w:r>
+        <w:rPr>
+          <w:u w:val="single"/>
+        </w:rPr>
+        <w:t>MAC</w:t>
+      </w:r>
+      <w:r>
+        <w:rPr>
+          <w:u w:val="single"/>
+        </w:rPr>
+        <w:t>(data, key)</w:t>
+      </w:r>
+      <w:r>
+        <w:t xml:space="preserve"> is the message authentication code algorithm specified by the value of </w:t>
+      </w:r>
+      <w:r>
+        <w:rPr>
+          <w:u w:val="single"/>
+        </w:rPr>
+        <w:t>alg</w:t>
+      </w:r>
+      <w:r>
+        <w:t>.</w:t>
+      </w:r>
+    </w:p>
+    <w:p>
+      <w:r>
+        <w:t>When an administrative device issues a PIN code, a Message PIN is appended to the local spool</w:t>
+      </w:r>
+      <w:r>
+        <w:t xml:space="preserve">. This </w:t>
+      </w:r>
+      <w:r>
+        <w:t xml:space="preserve">has the MessageId </w:t>
+      </w:r>
+      <w:r>
+        <w:t>PinId</w:t>
+      </w:r>
+      <w:r>
+        <w:t xml:space="preserve"> and specifies </w:t>
+      </w:r>
+      <w:r>
+        <w:t xml:space="preserve">the value </w:t>
+      </w:r>
+      <w:r>
+        <w:rPr>
+          <w:u w:val="single"/>
+        </w:rPr>
+        <w:t>saltedPIN</w:t>
+      </w:r>
+      <w:r>
+        <w:t xml:space="preserve"> </w:t>
+      </w:r>
+      <w:r>
+        <w:t>in the field of that name</w:t>
+      </w:r>
+      <w:r>
+        <w:t>.</w:t>
+      </w:r>
+    </w:p>
+    <w:p>
+      <w:r>
+        <w:t xml:space="preserve">When PIN code authentication is used, a message of type </w:t>
+      </w:r>
+      <w:r>
+        <w:rPr>
+          <w:u w:val="single"/>
+        </w:rPr>
+        <w:t>MessagePinValidated</w:t>
+      </w:r>
+      <w:r>
+        <w:t xml:space="preserve"> </w:t>
+      </w:r>
+      <w:r>
+        <w:t xml:space="preserve">specifies the values </w:t>
+      </w:r>
+      <w:r>
+        <w:rPr>
+          <w:u w:val="single"/>
+        </w:rPr>
+        <w:t>ClientNonce</w:t>
+      </w:r>
+      <w:r>
+        <w:t xml:space="preserve">, </w:t>
+      </w:r>
+      <w:r>
+        <w:rPr>
+          <w:u w:val="single"/>
+        </w:rPr>
+        <w:t>PinWitness</w:t>
+      </w:r>
+      <w:r>
+        <w:t xml:space="preserve"> and </w:t>
+      </w:r>
+      <w:r>
+        <w:rPr>
+          <w:u w:val="single"/>
+        </w:rPr>
+        <w:t>PinId</w:t>
+      </w:r>
+      <w:r>
+        <w:t xml:space="preserve"> in the field</w:t>
+      </w:r>
+      <w:r>
+        <w:t>s</w:t>
+      </w:r>
+      <w:r>
+        <w:t xml:space="preserve"> of th</w:t>
+      </w:r>
+      <w:r>
+        <w:t>ose</w:t>
+      </w:r>
+      <w:r>
+        <w:t xml:space="preserve"> name</w:t>
+      </w:r>
+      <w:r>
+        <w:t>s</w:t>
+      </w:r>
+      <w:r>
+        <w:t>.</w:t>
+      </w:r>
+      <w:r>
+        <w:t xml:space="preserve"> These values are used to authenticate the inner message data specified by the </w:t>
+      </w:r>
+      <w:r>
+        <w:rPr>
+          <w:u w:val="single"/>
+        </w:rPr>
+        <w:t>AuthenticatedData</w:t>
+      </w:r>
+      <w:r>
+        <w:t xml:space="preserve"> field.</w:t>
+      </w:r>
+    </w:p>
+    <w:p>
       <w:pPr>
         <w:pStyle w:val="Heading2"/>
       </w:pPr>
       <w:r>
-        <w:t>Service</w:t>
-      </w:r>
-    </w:p>
-    <w:p>
-      <w:r>
-        <w:t xml:space="preserve">Mesh services are described by a </w:t>
-      </w:r>
-      <w:r>
-        <w:rPr>
-          <w:u w:val="single"/>
-        </w:rPr>
-        <w:t>ProfileService</w:t>
-      </w:r>
-      <w:r>
-        <w:t>. This specifies the encryption, and signature authentication keys used to interact with the abstract service.</w:t>
+        <w:t>EARL</w:t>
+      </w:r>
+    </w:p>
+    <w:p>
+      <w:r>
+        <w:t>The UDF Encrypted Authenticated Resource Locator mechanism is used to publish data and provide means of authentication and access through a static identifier such as a QR code.</w:t>
+      </w:r>
+    </w:p>
+    <w:p>
+      <w:r>
+        <w:t>This mechanism is used to allow contact exchange by means of a QR code printed on a business card and to connect a device to an account using a static identifier printed on the device in the form of a QR code.</w:t>
+      </w:r>
+    </w:p>
+    <w:p>
+      <w:r>
+        <w:t xml:space="preserve">In both cases, the information is passed using the EARL format described in </w:t>
+      </w:r>
+      <w:r>
+        <w:t xml:space="preserve"> &lt;norm="draft-hallambaker-mesh-udf"/&gt;</w:t>
+      </w:r>
+      <w:r>
+        <w:t>.</w:t>
+      </w:r>
+    </w:p>
+    <w:p>
+      <w:pPr>
+        <w:pStyle w:val="Heading2"/>
+      </w:pPr>
+      <w:r>
+        <w:t>Key Agreement</w:t>
+      </w:r>
+    </w:p>
+    <w:p>
+      <w:r>
+        <w:t>All Mesh Protocol requests except for the HelloRequest and every response MUST be authenticated under the device key of the host or device making the request.</w:t>
+      </w:r>
+    </w:p>
+    <w:p>
+      <w:r>
+        <w:t xml:space="preserve">Initial authentication is achieved by performing a Key agreement under the </w:t>
+      </w:r>
+      <w:r>
+        <w:rPr>
+          <w:u w:val="single"/>
+        </w:rPr>
+        <w:t>DeviceAuthentication</w:t>
+      </w:r>
+      <w:r>
+        <w:t xml:space="preserve"> key of each of the hosts and combining the result with nonce values provided by the requestor and respondent using a KDF function as follows:</w:t>
+      </w:r>
+    </w:p>
+    <w:p>
+      <w:r>
+        <w:t>Two bindings are currently planned.</w:t>
+      </w:r>
+    </w:p>
+    <w:p>
+      <w:pPr>
+        <w:pStyle w:val="DT"/>
+      </w:pPr>
+      <w:r>
+        <w:t>DARE Envelope over HTTPS</w:t>
+      </w:r>
+    </w:p>
+    <w:p>
+      <w:pPr>
+        <w:pStyle w:val="DD"/>
+      </w:pPr>
+      <w:r>
+        <w:t xml:space="preserve">The request or response is encapsulated in a DARE Envelope that is exchanged by means of a HTTP POST method over a TLS transport. The </w:t>
+      </w:r>
+      <w:r>
+        <w:t>shared secret is used as the key on Message Authentication Code that authenticates the request payload.</w:t>
+      </w:r>
+    </w:p>
+    <w:p>
+      <w:pPr>
+        <w:pStyle w:val="DT"/>
+      </w:pPr>
+      <w:r>
+        <w:t>UDP Transport</w:t>
+      </w:r>
+    </w:p>
+    <w:p>
+      <w:pPr>
+        <w:pStyle w:val="DD"/>
+      </w:pPr>
+      <w:r>
+        <w:t xml:space="preserve">Presents the same information as for the DARE Envelope over HTTPS case but in a compact encoding using the shared secret </w:t>
+      </w:r>
+      <w:r>
+        <w:t xml:space="preserve">and an authenticated encryption scheme to pass the required information. </w:t>
+      </w:r>
+    </w:p>
+    <w:p>
+      <w:r>
+        <w:t>Once authentication has been performed, the same pair of devices MAY re-authenticate using the previously agreed key.</w:t>
+      </w:r>
+      <w:r>
+        <w:t xml:space="preserve"> To facilitate stateless implementation, a host specifies an opaque </w:t>
+      </w:r>
+      <w:r>
+        <w:t>identifier</w:t>
+      </w:r>
+      <w:r>
+        <w:t xml:space="preserve"> </w:t>
+      </w:r>
+      <w:r>
+        <w:t xml:space="preserve">to be used to identify the shared secret on subsequent uses which MAY be used to recover the shared secret from the </w:t>
+      </w:r>
+      <w:r>
+        <w:t>opaque identifier.</w:t>
       </w:r>
     </w:p>
     <w:p>
@@ -1240,2142 +3349,17 @@
         <w:t>&lt;include="..\Examples\Schema</w:t>
       </w:r>
       <w:r>
-        <w:t>ProfileService</w:t>
+        <w:t>ClientAuthKeyAgreement</w:t>
       </w:r>
       <w:r>
         <w:t>.md"&gt;</w:t>
       </w:r>
     </w:p>
     <w:p>
-      <w:r>
-        <w:t xml:space="preserve">Since Mesh accounts and services are both abstract constructs, they cannot interact directly. A device connected to an account can only interact with a service by interacted with a device authorized to provide services on behalf of one or more accounts connected to the service. Such a device is called a Mesh Host. </w:t>
-      </w:r>
-    </w:p>
-    <w:p>
-      <w:r>
-        <w:t xml:space="preserve">Mesh hosts MAY be managed using the same </w:t>
-      </w:r>
-      <w:r>
-        <w:t>ProfileDevice and device connection mechanism provided for management of user devices or by whatever other management protocols prove convenient. The only part of the Service/Host interaction that is visible to devices connected to a profile and to hosts connected to other services is the ConnectionHost structure that describes the set of device keys to use in interactions with that specific host.</w:t>
-      </w:r>
-    </w:p>
-    <w:p>
-      <w:pPr>
-        <w:pStyle w:val="Meta"/>
-      </w:pPr>
-      <w:r>
-        <w:t>&lt;include="..\Examples\Schema</w:t>
-      </w:r>
-      <w:r>
-        <w:t>ConnectionHost</w:t>
-      </w:r>
-      <w:r>
-        <w:t>.md"&gt;</w:t>
-      </w:r>
-    </w:p>
-    <w:p>
-      <w:pPr>
-        <w:pStyle w:val="Heading1"/>
-      </w:pPr>
-      <w:r>
-        <w:t>Catalogs</w:t>
-      </w:r>
-    </w:p>
-    <w:p>
-      <w:r>
-        <w:t>Catalogs track sets of persistent objects associated with a Mesh Service Account. The Mesh Service has no access to the entries in any Mesh catalog except for the Device and Contacts catalog which are used in device authentication and authorization of inbound messages.</w:t>
-      </w:r>
-    </w:p>
-    <w:p>
-      <w:r>
-        <w:t>Each Mesh Catalog managed by a Mesh Account has a name of the form:</w:t>
-      </w:r>
-    </w:p>
-    <w:p>
-      <w:pPr>
-        <w:rPr>
-          <w:u w:val="single"/>
-        </w:rPr>
-      </w:pPr>
-      <w:r>
-        <w:rPr>
-          <w:u w:val="single"/>
-        </w:rPr>
-        <w:t>&lt;prefix&gt;_&lt;name&gt;</w:t>
-      </w:r>
-    </w:p>
-    <w:p>
-      <w:r>
-        <w:t xml:space="preserve">Where </w:t>
-      </w:r>
-      <w:r>
-        <w:rPr>
-          <w:u w:val="single"/>
-        </w:rPr>
-        <w:t>&lt;prefix&gt;</w:t>
-      </w:r>
-      <w:r>
-        <w:t xml:space="preserve"> is the IANA assigned service name. The assigned service name for the Mathematical Mesh is mmm. Thus, all catalogs specified by the Mesh schema have names prefixed with the sequence </w:t>
-      </w:r>
-      <w:r>
-        <w:rPr>
-          <w:u w:val="single"/>
-        </w:rPr>
-        <w:t>mmm_</w:t>
-      </w:r>
-      <w:r>
-        <w:t>.</w:t>
-      </w:r>
-    </w:p>
-    <w:p>
-      <w:r>
-        <w:t xml:space="preserve">The following catalogs are currently specified within the Mathematical Mesh. </w:t>
-      </w:r>
-    </w:p>
-    <w:p>
-      <w:pPr>
-        <w:pStyle w:val="DT"/>
-      </w:pPr>
-      <w:r>
-        <w:t>Access: mmm_Access</w:t>
-      </w:r>
-    </w:p>
-    <w:p>
-      <w:pPr>
-        <w:pStyle w:val="DD"/>
-      </w:pPr>
-      <w:r>
-        <w:t xml:space="preserve">Describes </w:t>
-      </w:r>
-      <w:r>
-        <w:t>access control policy for performing operations on the account. The Access catalog is the only Mesh catalog whose contents are readable by the Mesh Service under normal circumstances.</w:t>
-      </w:r>
-    </w:p>
-    <w:p>
-      <w:pPr>
-        <w:pStyle w:val="DT"/>
-      </w:pPr>
-      <w:r>
-        <w:t xml:space="preserve">Application: </w:t>
-      </w:r>
-      <w:r>
-        <w:rPr>
-          <w:u w:val="single"/>
-        </w:rPr>
-        <w:t>mmm_Application</w:t>
-      </w:r>
-    </w:p>
-    <w:p>
-      <w:pPr>
-        <w:pStyle w:val="DD"/>
-      </w:pPr>
-      <w:r>
-        <w:t xml:space="preserve">Describes </w:t>
-      </w:r>
-      <w:r>
-        <w:t>configuration information for applications including mail (SMTP, IMAP, OpenPGP, S/MIME, etc) and SSH and for the MeshAccount application itself.</w:t>
-      </w:r>
-    </w:p>
-    <w:p>
-      <w:pPr>
-        <w:pStyle w:val="DT"/>
-      </w:pPr>
-      <w:r>
-        <w:t xml:space="preserve">Bookmark: </w:t>
-      </w:r>
-      <w:r>
-        <w:rPr>
-          <w:u w:val="single"/>
-        </w:rPr>
-        <w:t>mmm_Bookmark</w:t>
-      </w:r>
-    </w:p>
-    <w:p>
-      <w:pPr>
-        <w:pStyle w:val="DD"/>
-      </w:pPr>
-      <w:r>
-        <w:lastRenderedPageBreak/>
-        <w:t xml:space="preserve">Describes </w:t>
-      </w:r>
-      <w:r>
-        <w:t>Web bookmarks and other citations allowing them to be shared between devices connected to the profile.</w:t>
-      </w:r>
-    </w:p>
-    <w:p>
-      <w:pPr>
-        <w:pStyle w:val="DT"/>
-      </w:pPr>
-      <w:r>
-        <w:t xml:space="preserve">Contact: </w:t>
-      </w:r>
-      <w:r>
-        <w:rPr>
-          <w:u w:val="single"/>
-        </w:rPr>
-        <w:t>mmm_Contact</w:t>
-      </w:r>
-    </w:p>
-    <w:p>
-      <w:pPr>
-        <w:pStyle w:val="DD"/>
-      </w:pPr>
-      <w:r>
-        <w:t xml:space="preserve">Describes </w:t>
-      </w:r>
-      <w:r>
-        <w:t>logical and physical contact information for people and organizations.</w:t>
-      </w:r>
-    </w:p>
-    <w:p>
-      <w:pPr>
-        <w:pStyle w:val="DT"/>
-      </w:pPr>
-      <w:r>
-        <w:t xml:space="preserve">Credential: </w:t>
-      </w:r>
-      <w:r>
-        <w:rPr>
-          <w:u w:val="single"/>
-        </w:rPr>
-        <w:t>mmm_Credential</w:t>
-      </w:r>
-    </w:p>
-    <w:p>
-      <w:pPr>
-        <w:pStyle w:val="DD"/>
-      </w:pPr>
-      <w:r>
-        <w:t xml:space="preserve">Describes </w:t>
-      </w:r>
-      <w:r>
-        <w:t>credentials used to access network resources.</w:t>
-      </w:r>
-    </w:p>
-    <w:p>
-      <w:pPr>
-        <w:pStyle w:val="DT"/>
-      </w:pPr>
-      <w:r>
-        <w:t xml:space="preserve">Device: </w:t>
-      </w:r>
-      <w:r>
-        <w:rPr>
-          <w:u w:val="single"/>
-        </w:rPr>
-        <w:t>mmm_Device</w:t>
-      </w:r>
-    </w:p>
-    <w:p>
-      <w:pPr>
-        <w:pStyle w:val="DD"/>
-      </w:pPr>
-      <w:r>
-        <w:t xml:space="preserve">Describes </w:t>
-      </w:r>
-      <w:r>
-        <w:t>the set</w:t>
-      </w:r>
-      <w:r>
-        <w:t xml:space="preserve"> of devices connected to the account and the permissions assigned to them</w:t>
-      </w:r>
-    </w:p>
-    <w:p>
-      <w:pPr>
-        <w:pStyle w:val="DT"/>
-      </w:pPr>
-      <w:r>
-        <w:t xml:space="preserve">Network: </w:t>
-      </w:r>
-      <w:r>
-        <w:rPr>
-          <w:u w:val="single"/>
-        </w:rPr>
-        <w:t>mmm_Network</w:t>
-      </w:r>
-    </w:p>
-    <w:p>
-      <w:pPr>
-        <w:pStyle w:val="DD"/>
-      </w:pPr>
-      <w:r>
-        <w:t xml:space="preserve">Describes </w:t>
-      </w:r>
-      <w:r>
-        <w:t>network settings such as WiFi access points, IPSEC and TLS VPN configurations, etc.</w:t>
-      </w:r>
-    </w:p>
-    <w:p>
-      <w:pPr>
-        <w:pStyle w:val="DT"/>
-      </w:pPr>
-      <w:r>
-        <w:t>Member: mmm_Member</w:t>
-      </w:r>
-    </w:p>
-    <w:p>
-      <w:pPr>
-        <w:pStyle w:val="DD"/>
-      </w:pPr>
-      <w:r>
-        <w:t>Describes the set of members connected to a group account.</w:t>
-      </w:r>
-    </w:p>
-    <w:p>
-      <w:pPr>
-        <w:pStyle w:val="DT"/>
-      </w:pPr>
-      <w:r>
-        <w:t xml:space="preserve">Publication: </w:t>
-      </w:r>
-      <w:r>
-        <w:t>mmm_Publication</w:t>
-      </w:r>
-    </w:p>
-    <w:p>
-      <w:pPr>
-        <w:pStyle w:val="DD"/>
-      </w:pPr>
-      <w:r>
-        <w:t>Describes data published under the account context. The data MAY be stored in the publication catalog itself or on a separate service (e.g. a Web server).</w:t>
-      </w:r>
-    </w:p>
-    <w:p>
-      <w:pPr>
-        <w:pStyle w:val="DT"/>
-        <w:rPr>
-          <w:u w:val="single"/>
-        </w:rPr>
-      </w:pPr>
-      <w:r>
-        <w:t xml:space="preserve">Task: </w:t>
-      </w:r>
-      <w:r>
-        <w:rPr>
-          <w:u w:val="single"/>
-        </w:rPr>
-        <w:t>mmm_CatalogTask</w:t>
-      </w:r>
-    </w:p>
-    <w:p>
-      <w:pPr>
-        <w:pStyle w:val="DD"/>
-      </w:pPr>
-      <w:r>
-        <w:t xml:space="preserve">Describes </w:t>
-      </w:r>
-      <w:r>
-        <w:t>tasks assigned to the user including calendar entries and to do lists.</w:t>
-      </w:r>
-    </w:p>
-    <w:p>
-      <w:r>
-        <w:t>The Access, Publication, Device and Member catalogs</w:t>
-      </w:r>
-      <w:r>
-        <w:t xml:space="preserve"> are involved in Mesh Service Protocol interactions</w:t>
-      </w:r>
-      <w:r>
-        <w:t xml:space="preserve">. These </w:t>
-      </w:r>
-      <w:r>
-        <w:t>interaction</w:t>
-      </w:r>
-      <w:r>
-        <w:t>s</w:t>
-      </w:r>
-      <w:r>
-        <w:t xml:space="preserve"> are further described in the Protocol Reference  &lt;norm="draft-hallambaker-mesh-protocol"/&gt;.</w:t>
-      </w:r>
-    </w:p>
-    <w:p>
-      <w:r>
-        <w:t>In many cases, the Mesh Catalog offers capabilities that represent a superset of the capabilities of an existing application. For example, the task catalog supports the appointment tracking functions of a traditional calendar application and the task tracking function of the traditional 'to do list' application. Combining these functions allows tasks to be triggered by other events other than the passage of time such as completion of other tasks, geographical presence, etc.</w:t>
-      </w:r>
-    </w:p>
-    <w:p>
-      <w:r>
-        <w:t>In such cases, the Mesh Catalog entries are designed to provide a superset of the data representation capabilities of the legacy formats and (where available) recent extensions. Where a catalog entry is derived from input presented in a legacy format, the original data representation MAY be attached verbatim to facilitate interoperability.</w:t>
-      </w:r>
-    </w:p>
-    <w:p>
       <w:pPr>
         <w:pStyle w:val="Heading2"/>
       </w:pPr>
       <w:r>
-        <w:t>Access</w:t>
-      </w:r>
-    </w:p>
-    <w:p>
-      <w:r>
-        <w:t xml:space="preserve">The access catalog </w:t>
-      </w:r>
-      <w:r>
-        <w:rPr>
-          <w:u w:val="single"/>
-        </w:rPr>
-        <w:t>mmm_Access</w:t>
-      </w:r>
-      <w:r>
-        <w:t xml:space="preserve"> contains a list of access control entries granting a party authenticated using a particular cryptographic credential a specific privilege such as:</w:t>
-      </w:r>
-    </w:p>
-    <w:p>
-      <w:pPr>
-        <w:pStyle w:val="li"/>
-      </w:pPr>
-      <w:r>
-        <w:t>Accept Mesh Messages of particular types</w:t>
-      </w:r>
-    </w:p>
-    <w:p>
-      <w:pPr>
-        <w:pStyle w:val="li"/>
-      </w:pPr>
-      <w:r>
-        <w:t>Perform an operation on a private key known to the service.</w:t>
-      </w:r>
-    </w:p>
-    <w:p>
-      <w:r>
-        <w:t>As with the publication catalog, the access catalog provides information that is necessary for the Mesh Service to act on behalf of the user. It is therefore necessary to grant a decryption capability for this catalog during the process of binding the account to a service.</w:t>
-      </w:r>
-    </w:p>
-    <w:p>
-      <w:pPr>
-        <w:pStyle w:val="Heading2"/>
-      </w:pPr>
-      <w:r>
-        <w:t>Application</w:t>
-      </w:r>
-    </w:p>
-    <w:p>
-      <w:r>
-        <w:t xml:space="preserve">The application </w:t>
-      </w:r>
-      <w:r>
-        <w:t xml:space="preserve">catalog </w:t>
-      </w:r>
-      <w:r>
-        <w:rPr>
-          <w:u w:val="single"/>
-        </w:rPr>
-        <w:t>mmm</w:t>
-      </w:r>
-      <w:r>
-        <w:t>_</w:t>
-      </w:r>
-      <w:r>
-        <w:rPr>
-          <w:u w:val="single"/>
-        </w:rPr>
-        <w:t>Application</w:t>
-      </w:r>
-      <w:r>
-        <w:t xml:space="preserve"> </w:t>
-      </w:r>
-      <w:r>
-        <w:t xml:space="preserve">contains </w:t>
-      </w:r>
-      <w:r>
-        <w:rPr>
-          <w:u w:val="single"/>
-        </w:rPr>
-        <w:t>CatalogEntryApplication</w:t>
-      </w:r>
-      <w:r>
-        <w:t xml:space="preserve"> entries which describe</w:t>
-      </w:r>
-      <w:r>
-        <w:t xml:space="preserve"> the use of specific applications under the Mesh Service Account. Multiple application accounts for a single </w:t>
-      </w:r>
-      <w:r>
-        <w:lastRenderedPageBreak/>
-        <w:t>application MAY be connected to a single Mesh Service Account. Each account being specified in a separate entry.</w:t>
-      </w:r>
-    </w:p>
-    <w:p>
-      <w:r>
-        <w:t xml:space="preserve">The </w:t>
-      </w:r>
-      <w:r>
-        <w:rPr>
-          <w:u w:val="single"/>
-        </w:rPr>
-        <w:t>CatalogEntryApplication</w:t>
-      </w:r>
-      <w:r>
-        <w:t xml:space="preserve"> entries</w:t>
-      </w:r>
-      <w:r>
-        <w:t xml:space="preserve"> only contain configuration information for the application as it applies to the account as a whole. If the application requires separate configuration for individual devices, this is specified in separate activation records specified in the corresponding </w:t>
-      </w:r>
-      <w:r>
-        <w:rPr>
-          <w:u w:val="single"/>
-        </w:rPr>
-        <w:t>ConnectionDevice</w:t>
-      </w:r>
-      <w:r>
-        <w:t>.</w:t>
-      </w:r>
-    </w:p>
-    <w:p>
-      <w:pPr>
-        <w:pStyle w:val="Heading3"/>
-      </w:pPr>
-      <w:r>
-        <w:t>Mesh Account</w:t>
-      </w:r>
-    </w:p>
-    <w:p>
-      <w:r>
-        <w:t xml:space="preserve">Mesh Accounts are described by </w:t>
-      </w:r>
-      <w:r>
-        <w:rPr>
-          <w:u w:val="single"/>
-        </w:rPr>
-        <w:t>CatalogEntryAccount</w:t>
-      </w:r>
-      <w:r>
-        <w:t xml:space="preserve"> entries.</w:t>
-      </w:r>
-      <w:r>
-        <w:t xml:space="preserve"> </w:t>
-      </w:r>
-      <w:r>
-        <w:t>The corresponding activation records for the connected devices contain the contributions used to derive the private keys for use of the account.</w:t>
-      </w:r>
-    </w:p>
-    <w:p>
-      <w:r>
-        <w:t xml:space="preserve">The </w:t>
-      </w:r>
-      <w:r>
-        <w:rPr>
-          <w:u w:val="single"/>
-        </w:rPr>
-        <w:t>CatalogEntryAccount</w:t>
-      </w:r>
-      <w:r>
-        <w:t xml:space="preserve"> entry is described in the section describing Mesh accounts above.</w:t>
-      </w:r>
-    </w:p>
-    <w:p>
-      <w:pPr>
-        <w:pStyle w:val="Heading3"/>
-      </w:pPr>
-      <w:r>
-        <w:t>SSH</w:t>
-      </w:r>
-    </w:p>
-    <w:p>
-      <w:r>
-        <w:t xml:space="preserve">SSH configuration profiles are </w:t>
-      </w:r>
-      <w:r>
-        <w:t xml:space="preserve">described by </w:t>
-      </w:r>
-      <w:r>
-        <w:rPr>
-          <w:u w:val="single"/>
-        </w:rPr>
-        <w:t>CatalogEntryApplicationSSH</w:t>
-      </w:r>
-      <w:r>
-        <w:t xml:space="preserve"> entr</w:t>
-      </w:r>
-      <w:r>
-        <w:t>ies</w:t>
-      </w:r>
-      <w:r>
-        <w:t>.</w:t>
-      </w:r>
-      <w:r>
-        <w:t xml:space="preserve"> The corresponding activation records for the connected devices contain the contributions used to derive the private keys.</w:t>
-      </w:r>
-    </w:p>
-    <w:p>
-      <w:r>
-        <w:t>A user may have separate SSH configurations for separate purposes within a single Mesh Account. This allows a system administrator servicing multiple clients to maintain separate SSH profiles for each of her customers allowing credentials to be easily (and verifiably) revoked at contract termination.</w:t>
-      </w:r>
-    </w:p>
-    <w:p>
-      <w:r>
-        <w:t xml:space="preserve">The SSH profile contains the information that is stored in the </w:t>
-      </w:r>
-      <w:r>
-        <w:rPr>
-          <w:u w:val="single"/>
-        </w:rPr>
-        <w:t>known_hosts</w:t>
-      </w:r>
-      <w:r>
-        <w:t xml:space="preserve"> and </w:t>
-      </w:r>
-      <w:r>
-        <w:rPr>
-          <w:u w:val="single"/>
-        </w:rPr>
-        <w:t>authorized_keys</w:t>
-      </w:r>
-      <w:r>
-        <w:t xml:space="preserve"> files of SSH clients and servers. </w:t>
-      </w:r>
-    </w:p>
-    <w:p>
-      <w:pPr>
-        <w:pStyle w:val="Meta"/>
-      </w:pPr>
-      <w:r>
-        <w:t>&lt;include=..\</w:t>
-      </w:r>
-      <w:r>
-        <w:t>Examples\</w:t>
-      </w:r>
-      <w:r>
-        <w:t>SchemaEntrySSH.md&gt;</w:t>
-      </w:r>
-    </w:p>
-    <w:p>
-      <w:pPr>
-        <w:pStyle w:val="Heading3"/>
-      </w:pPr>
-      <w:r>
-        <w:t>Mail</w:t>
-      </w:r>
-    </w:p>
-    <w:p>
-      <w:r>
-        <w:t xml:space="preserve">Mail configuration profiles are </w:t>
-      </w:r>
-      <w:r>
-        <w:t xml:space="preserve">described by </w:t>
-      </w:r>
-      <w:r>
-        <w:t xml:space="preserve">one or </w:t>
-      </w:r>
-      <w:r>
-        <w:t xml:space="preserve">more </w:t>
-      </w:r>
-      <w:r>
-        <w:rPr>
-          <w:u w:val="single"/>
-        </w:rPr>
-        <w:t>CatalogEntryApplicationMail</w:t>
-      </w:r>
-      <w:r>
-        <w:t xml:space="preserve"> entries</w:t>
-      </w:r>
-      <w:r>
-        <w:t>, one for each email account connected to the Mesh profile. The corresponding activation records for the connected devices contain information used to provide the device with the necessary decryption information.</w:t>
-      </w:r>
-    </w:p>
-    <w:p>
-      <w:r>
-        <w:t>Entries specify the email account address(es), the inbound and outbound server configuration and the cryptographic keys to be used for S/MIME and OpenPGP encryption.</w:t>
-      </w:r>
-    </w:p>
-    <w:p>
-      <w:pPr>
-        <w:pStyle w:val="Meta"/>
-      </w:pPr>
-      <w:r>
-        <w:t>&lt;include=..\</w:t>
-      </w:r>
-      <w:r>
-        <w:t>Examples\</w:t>
-      </w:r>
-      <w:r>
-        <w:t>SchemaEntryMail.md&gt;</w:t>
-      </w:r>
-    </w:p>
-    <w:p>
-      <w:pPr>
-        <w:pStyle w:val="Heading2"/>
-      </w:pPr>
-      <w:r>
-        <w:t>Bookmark</w:t>
-      </w:r>
-    </w:p>
-    <w:p>
-      <w:r>
-        <w:t xml:space="preserve">The bookmark </w:t>
-      </w:r>
-      <w:r>
-        <w:t xml:space="preserve">catalog </w:t>
-      </w:r>
-      <w:r>
-        <w:rPr>
-          <w:u w:val="single"/>
-        </w:rPr>
-        <w:t>mmm_bookmark</w:t>
-      </w:r>
-      <w:r>
-        <w:t xml:space="preserve"> </w:t>
-      </w:r>
-      <w:r>
-        <w:t xml:space="preserve">contains </w:t>
-      </w:r>
-      <w:r>
-        <w:rPr>
-          <w:u w:val="single"/>
-        </w:rPr>
-        <w:t>CatalogEntryBookmark</w:t>
-      </w:r>
-      <w:r>
-        <w:t xml:space="preserve"> entries</w:t>
-      </w:r>
-      <w:r>
-        <w:t xml:space="preserve"> which describe Web bookmarks and other citations allowing them to be shared between devices connected to the profile.</w:t>
-      </w:r>
-    </w:p>
-    <w:p>
-      <w:r>
-        <w:t>The fields currently supported by the Bookmarks catalog are currently limited to the fields required for tracking Web bookmarks. Specification of additional fields to track full academic citations is a work in progress.</w:t>
-      </w:r>
-    </w:p>
-    <w:p>
-      <w:pPr>
-        <w:pStyle w:val="Meta"/>
-      </w:pPr>
-      <w:r>
-        <w:t>&lt;include=..\</w:t>
-      </w:r>
-      <w:r>
-        <w:t>Examples\</w:t>
-      </w:r>
-      <w:r>
-        <w:t>SchemaEntryBookmark.md&gt;</w:t>
-      </w:r>
-    </w:p>
-    <w:p>
-      <w:pPr>
-        <w:pStyle w:val="Heading2"/>
-      </w:pPr>
-      <w:r>
-        <w:t>Contact</w:t>
-      </w:r>
-    </w:p>
-    <w:p>
-      <w:r>
-        <w:t xml:space="preserve">The contact catalog </w:t>
-      </w:r>
-      <w:r>
-        <w:rPr>
-          <w:u w:val="single"/>
-        </w:rPr>
-        <w:t>mmm_contact</w:t>
-      </w:r>
-      <w:r>
-        <w:t xml:space="preserve"> </w:t>
-      </w:r>
-      <w:r>
-        <w:t xml:space="preserve">contains </w:t>
-      </w:r>
-      <w:r>
-        <w:rPr>
-          <w:u w:val="single"/>
-        </w:rPr>
-        <w:t>CatalogEntryContact</w:t>
-      </w:r>
-      <w:r>
-        <w:t xml:space="preserve"> entries</w:t>
-      </w:r>
-      <w:r>
-        <w:t xml:space="preserve"> which describe</w:t>
-      </w:r>
-    </w:p>
-    <w:p>
-      <w:pPr>
-        <w:pStyle w:val="Meta"/>
-      </w:pPr>
-      <w:r>
-        <w:lastRenderedPageBreak/>
-        <w:t>&lt;include=..\</w:t>
-      </w:r>
-      <w:r>
-        <w:t>Examples\</w:t>
-      </w:r>
-      <w:r>
-        <w:t>SchemaEntryContact.md&gt;</w:t>
-      </w:r>
-    </w:p>
-    <w:p>
-      <w:r>
-        <w:t>The fields of the contact catalog provide a superset of the capabilities of vCard &lt;info="RFC2426"/&gt;.</w:t>
-      </w:r>
-    </w:p>
-    <w:p>
-      <w:r>
-        <w:t>The Contact catalog is typically used by the MeshService as a source of authorization information to perform access control on inbound and outbound message requests. For this reason, Mesh Service SHOULD be granted read access to the contacts catalog by providing a decryption entry for the service.</w:t>
-      </w:r>
-    </w:p>
-    <w:p>
-      <w:pPr>
-        <w:pStyle w:val="Heading2"/>
-      </w:pPr>
-      <w:r>
-        <w:t>Credential</w:t>
-      </w:r>
-    </w:p>
-    <w:p>
-      <w:r>
-        <w:t xml:space="preserve">The credential catalog </w:t>
-      </w:r>
-      <w:r>
-        <w:rPr>
-          <w:u w:val="single"/>
-        </w:rPr>
-        <w:t>mmm_credential</w:t>
-      </w:r>
-      <w:r>
-        <w:t xml:space="preserve"> </w:t>
-      </w:r>
-      <w:r>
-        <w:t xml:space="preserve">contains </w:t>
-      </w:r>
-      <w:r>
-        <w:rPr>
-          <w:u w:val="single"/>
-        </w:rPr>
-        <w:t>CatalogEntryCredential</w:t>
-      </w:r>
-      <w:r>
-        <w:t xml:space="preserve"> entries</w:t>
-      </w:r>
-      <w:r>
-        <w:t xml:space="preserve"> which describe credentials used to access network resources.</w:t>
-      </w:r>
-    </w:p>
-    <w:p>
-      <w:pPr>
-        <w:pStyle w:val="Meta"/>
-      </w:pPr>
-      <w:r>
-        <w:t>&lt;include=..\</w:t>
-      </w:r>
-      <w:r>
-        <w:t>Examples\</w:t>
-      </w:r>
-      <w:r>
-        <w:t>SchemaEntryCredential.md&gt;</w:t>
-      </w:r>
-    </w:p>
-    <w:p>
-      <w:r>
-        <w:t>Only username/password credentials are stored in the credential catalog. If public key credentials are to be used, these SHOULD be managed as an application profile allowing separate credentials to be created for each device.</w:t>
-      </w:r>
-    </w:p>
-    <w:p>
-      <w:pPr>
-        <w:pStyle w:val="Heading2"/>
-      </w:pPr>
-      <w:r>
-        <w:t>Device</w:t>
-      </w:r>
-    </w:p>
-    <w:p>
-      <w:r>
-        <w:t xml:space="preserve">The device catalog </w:t>
-      </w:r>
-      <w:r>
-        <w:rPr>
-          <w:u w:val="single"/>
-        </w:rPr>
-        <w:t>mmm_Device</w:t>
-      </w:r>
-      <w:r>
-        <w:t xml:space="preserve"> </w:t>
-      </w:r>
-      <w:r>
-        <w:t xml:space="preserve">contains </w:t>
-      </w:r>
-      <w:r>
-        <w:rPr>
-          <w:u w:val="single"/>
-        </w:rPr>
-        <w:t>CatalogEntryDevice</w:t>
-      </w:r>
-      <w:r>
-        <w:t xml:space="preserve"> entries </w:t>
-      </w:r>
-      <w:r>
-        <w:t>which describe the devices connected to the account and the permissions assigned to them.</w:t>
-      </w:r>
-    </w:p>
-    <w:p>
-      <w:r>
-        <w:t xml:space="preserve">Each device connected to a Mesh Account has an associated </w:t>
-      </w:r>
-      <w:r>
-        <w:t>CatalogEntryDevice entr</w:t>
-      </w:r>
-      <w:r>
-        <w:t>y that includes the activation and connection records for the account.</w:t>
-      </w:r>
-      <w:r>
-        <w:t xml:space="preserve"> These records are described in further detail in section </w:t>
-      </w:r>
-      <w:r>
-        <w:fldChar w:fldCharType="begin"/>
-      </w:r>
-      <w:r>
-        <w:instrText xml:space="preserve"> REF _Ref54628559 \r \h </w:instrText>
-      </w:r>
-      <w:r>
-        <w:fldChar w:fldCharType="separate"/>
-      </w:r>
-      <w:r>
-        <w:t>0</w:t>
-      </w:r>
-      <w:r>
-        <w:fldChar w:fldCharType="end"/>
-      </w:r>
-      <w:r>
-        <w:t>.</w:t>
-      </w:r>
-    </w:p>
-    <w:p>
-      <w:pPr>
-        <w:pStyle w:val="Heading2"/>
-      </w:pPr>
-      <w:r>
-        <w:t>Network</w:t>
-      </w:r>
-    </w:p>
-    <w:p>
-      <w:r>
-        <w:t xml:space="preserve">The network catalog </w:t>
-      </w:r>
-      <w:r>
-        <w:t xml:space="preserve">contains </w:t>
-      </w:r>
-      <w:r>
-        <w:rPr>
-          <w:u w:val="single"/>
-        </w:rPr>
-        <w:t>CatalogEntryNetwork</w:t>
-      </w:r>
-      <w:r>
-        <w:t xml:space="preserve"> entries which describe</w:t>
-      </w:r>
-      <w:r>
-        <w:t xml:space="preserve"> network settings, IPSEC and TLS VPN configurations, etc.</w:t>
-      </w:r>
-    </w:p>
-    <w:p>
-      <w:pPr>
-        <w:pStyle w:val="Meta"/>
-      </w:pPr>
-      <w:r>
-        <w:t>&lt;include=..\</w:t>
-      </w:r>
-      <w:r>
-        <w:t>Examples\</w:t>
-      </w:r>
-      <w:r>
-        <w:t>SchemaEntryNetwork.md&gt;</w:t>
-      </w:r>
-    </w:p>
-    <w:p>
-      <w:pPr>
-        <w:pStyle w:val="Heading2"/>
-      </w:pPr>
-      <w:r>
-        <w:t>Publication</w:t>
-      </w:r>
-    </w:p>
-    <w:p>
-      <w:r>
-        <w:t xml:space="preserve">The </w:t>
-      </w:r>
-      <w:r>
-        <w:t>publication</w:t>
-      </w:r>
-      <w:r>
-        <w:t xml:space="preserve"> catalog </w:t>
-      </w:r>
-      <w:r>
-        <w:rPr>
-          <w:u w:val="single"/>
-        </w:rPr>
-        <w:t>mmm_</w:t>
-      </w:r>
-      <w:r>
-        <w:rPr>
-          <w:u w:val="single"/>
-        </w:rPr>
-        <w:t>Publication</w:t>
-      </w:r>
-      <w:r>
-        <w:t xml:space="preserve"> </w:t>
-      </w:r>
-      <w:r>
-        <w:t xml:space="preserve">contains </w:t>
-      </w:r>
-      <w:r>
-        <w:rPr>
-          <w:u w:val="single"/>
-        </w:rPr>
-        <w:t>CatalogEntry</w:t>
-      </w:r>
-      <w:r>
-        <w:rPr>
-          <w:u w:val="single"/>
-        </w:rPr>
-        <w:t>Publication</w:t>
-      </w:r>
-      <w:r>
-        <w:t xml:space="preserve"> entries </w:t>
-      </w:r>
-      <w:r>
-        <w:t>which describe content published through the account.</w:t>
-      </w:r>
-    </w:p>
-    <w:p>
-      <w:pPr>
-        <w:pStyle w:val="Heading2"/>
-      </w:pPr>
-      <w:r>
-        <w:t>Task</w:t>
-      </w:r>
-    </w:p>
-    <w:p>
-      <w:r>
-        <w:t xml:space="preserve">The Task </w:t>
-      </w:r>
-      <w:r>
-        <w:t xml:space="preserve">catalog </w:t>
-      </w:r>
-      <w:r>
-        <w:rPr>
-          <w:u w:val="single"/>
-        </w:rPr>
-        <w:t>mmm_Task</w:t>
-      </w:r>
-      <w:r>
-        <w:t xml:space="preserve"> </w:t>
-      </w:r>
-      <w:r>
-        <w:t xml:space="preserve">contains </w:t>
-      </w:r>
-      <w:r>
-        <w:rPr>
-          <w:u w:val="single"/>
-        </w:rPr>
-        <w:t>CatalogEntry</w:t>
-      </w:r>
-      <w:r>
-        <w:rPr>
-          <w:u w:val="single"/>
-        </w:rPr>
-        <w:t>Task</w:t>
-      </w:r>
-      <w:r>
-        <w:t xml:space="preserve"> entries</w:t>
-      </w:r>
-      <w:r>
-        <w:t xml:space="preserve"> which describe tasks assigned to the user including calendar entries and to do lists.</w:t>
-      </w:r>
-    </w:p>
-    <w:p>
-      <w:r>
-        <w:t>The fields of the task catalog currently reflect those offered by the iCalendar specification &lt;info="RFC5545"/&gt;. Specification of additional fields to allow task triggering on geographic location and/or completion of other tasks is a work in progress.</w:t>
-      </w:r>
-    </w:p>
-    <w:p>
-      <w:pPr>
-        <w:pStyle w:val="Meta"/>
-      </w:pPr>
-      <w:r>
-        <w:t>&lt;include=..\</w:t>
-      </w:r>
-      <w:r>
-        <w:t>Examples\</w:t>
-      </w:r>
-      <w:r>
-        <w:t>SchemaEntryTask.md&gt;</w:t>
-      </w:r>
-    </w:p>
-    <w:p>
-      <w:pPr>
-        <w:pStyle w:val="Heading1"/>
-      </w:pPr>
-      <w:r>
-        <w:t>Spools</w:t>
-      </w:r>
-    </w:p>
-    <w:p>
-      <w:r>
-        <w:t>Spools are DARE Containers containing an append only list of messages sent or received by an account. Three spools are currently defined:</w:t>
-      </w:r>
-    </w:p>
-    <w:p>
-      <w:pPr>
-        <w:pStyle w:val="DT"/>
-      </w:pPr>
-      <w:r>
-        <w:lastRenderedPageBreak/>
-        <w:t>Inbound</w:t>
-      </w:r>
-    </w:p>
-    <w:p>
-      <w:pPr>
-        <w:pStyle w:val="DD"/>
-      </w:pPr>
-      <w:r>
-        <w:t>Messages sent to the account. These are encrypted under the account encryption keys of the sender and receiver that were current at the time the message was sent.</w:t>
-      </w:r>
-    </w:p>
-    <w:p>
-      <w:pPr>
-        <w:pStyle w:val="DT"/>
-      </w:pPr>
-      <w:r>
-        <w:t>Outbound</w:t>
-      </w:r>
-    </w:p>
-    <w:p>
-      <w:pPr>
-        <w:pStyle w:val="DD"/>
-      </w:pPr>
-      <w:r>
-        <w:t xml:space="preserve">Messages sent </w:t>
-      </w:r>
-      <w:r>
-        <w:t>from</w:t>
-      </w:r>
-      <w:r>
-        <w:t xml:space="preserve"> the account. These are encrypted under the account encryption keys of the sender and receiver that were current at the time the message was sent.</w:t>
-      </w:r>
-      <w:r>
-        <w:t xml:space="preserve"> </w:t>
-      </w:r>
-    </w:p>
-    <w:p>
-      <w:pPr>
-        <w:pStyle w:val="DT"/>
-      </w:pPr>
-      <w:r>
-        <w:t>Local</w:t>
-      </w:r>
-    </w:p>
-    <w:p>
-      <w:pPr>
-        <w:pStyle w:val="DD"/>
-      </w:pPr>
-      <w:r>
-        <w:t xml:space="preserve">Messages sent </w:t>
-      </w:r>
-      <w:r>
-        <w:t xml:space="preserve">from </w:t>
-      </w:r>
-      <w:r>
-        <w:t>the account</w:t>
-      </w:r>
-      <w:r>
-        <w:t xml:space="preserve"> for internal use</w:t>
-      </w:r>
-      <w:r>
-        <w:t>.</w:t>
-      </w:r>
-      <w:r>
-        <w:t xml:space="preserve"> These are encrypted under the encryption key of the intended recipient alone. This is either the account administration encryption key or a device encryption key.</w:t>
-      </w:r>
-    </w:p>
-    <w:p>
-      <w:r>
-        <w:t xml:space="preserve">Every Mesh Message has a unique message identifier. Messages created at the beginning of a new messaging protocol interaction are assigned a random message </w:t>
-      </w:r>
-      <w:r>
-        <w:t>identifier. Responses to previous messages are assigned message identifiers formed from the message identifier to which they respond by means of a message digest function.</w:t>
-      </w:r>
-    </w:p>
-    <w:p>
-      <w:r>
-        <w:t xml:space="preserve">Every Mesh Message stored in a spool is encapsulated in an envelope which bears a unique identifier that is formed by applying a </w:t>
-      </w:r>
-      <w:r>
-        <w:t>message digest function</w:t>
-      </w:r>
-      <w:r>
-        <w:t xml:space="preserve"> to the message identifier. Each stored message has an associated state which is initially set to the state </w:t>
-      </w:r>
-      <w:r>
-        <w:rPr>
-          <w:u w:val="single"/>
-        </w:rPr>
-        <w:t>Initial</w:t>
-      </w:r>
-      <w:r>
-        <w:t xml:space="preserve"> and MAY be subsequently altered by one or more </w:t>
-      </w:r>
-      <w:r>
-        <w:rPr>
-          <w:u w:val="single"/>
-        </w:rPr>
-        <w:t>MessageComplete</w:t>
-      </w:r>
-      <w:r>
-        <w:t xml:space="preserve"> messages subsequently appended to the spool. The allowable message states depending upon the spool in question.</w:t>
-      </w:r>
-    </w:p>
-    <w:p>
-      <w:pPr>
-        <w:pStyle w:val="Heading2"/>
-      </w:pPr>
-      <w:r>
-        <w:t>Outbound</w:t>
-      </w:r>
-    </w:p>
-    <w:p>
-      <w:r>
-        <w:t xml:space="preserve">The outbound spool stores messages that are to be or have been sent and </w:t>
-      </w:r>
-      <w:r>
-        <w:rPr>
-          <w:u w:val="single"/>
-        </w:rPr>
-        <w:t>MessageComplete</w:t>
-      </w:r>
-      <w:r>
-        <w:t xml:space="preserve"> messages reporting changes to the status of the messages stored on the spool</w:t>
-      </w:r>
-      <w:r>
-        <w:t>.</w:t>
-      </w:r>
-      <w:r>
-        <w:t xml:space="preserve"> </w:t>
-      </w:r>
-    </w:p>
-    <w:p>
-      <w:r>
-        <w:t>Messages posted to the outbound spool have the state Initial, Sent, Received or Refused</w:t>
-      </w:r>
-      <w:r>
-        <w:t>:</w:t>
-      </w:r>
-    </w:p>
-    <w:p>
-      <w:pPr>
-        <w:pStyle w:val="DT"/>
-      </w:pPr>
-      <w:r>
-        <w:t>Initial</w:t>
-      </w:r>
-    </w:p>
-    <w:p>
-      <w:pPr>
-        <w:pStyle w:val="DD"/>
-      </w:pPr>
-      <w:r>
-        <w:t>The initial state of a message posted to the spool.</w:t>
-      </w:r>
-    </w:p>
-    <w:p>
-      <w:pPr>
-        <w:pStyle w:val="DT"/>
-      </w:pPr>
-      <w:r>
-        <w:t>Sent</w:t>
-      </w:r>
-    </w:p>
-    <w:p>
-      <w:pPr>
-        <w:pStyle w:val="DD"/>
-      </w:pPr>
-      <w:r>
-        <w:t>The Mesh Service of the sender has delivered the message to the Mesh Service of the recipient which accepted it.</w:t>
-      </w:r>
-    </w:p>
-    <w:p>
-      <w:pPr>
-        <w:pStyle w:val="DT"/>
-      </w:pPr>
-      <w:r>
-        <w:t>Received</w:t>
-      </w:r>
-    </w:p>
-    <w:p>
-      <w:pPr>
-        <w:pStyle w:val="DD"/>
-      </w:pPr>
-      <w:r>
-        <w:t>The Mesh Service of the sender has delivered the message to the Mesh Service of the recipient</w:t>
-      </w:r>
-      <w:r>
-        <w:t xml:space="preserve"> and the recipient has acknowledged receipt.</w:t>
-      </w:r>
-    </w:p>
-    <w:p>
-      <w:pPr>
-        <w:pStyle w:val="DT"/>
-      </w:pPr>
-      <w:r>
-        <w:t>Refused</w:t>
-      </w:r>
-    </w:p>
-    <w:p>
-      <w:pPr>
-        <w:pStyle w:val="DD"/>
-      </w:pPr>
-      <w:r>
-        <w:t>The Mesh Service of the sender has delivered the message to the Mesh Service of the recipient</w:t>
-      </w:r>
-      <w:r>
-        <w:t xml:space="preserve"> which refused to accept it.</w:t>
-      </w:r>
-    </w:p>
-    <w:p>
-      <w:r>
-        <w:rPr>
-          <w:u w:val="single"/>
-        </w:rPr>
-        <w:t>MessageComplete</w:t>
-      </w:r>
-      <w:r>
-        <w:t xml:space="preserve"> </w:t>
-      </w:r>
-      <w:r>
-        <w:t>messages are only valid when posted to the spool by the service.</w:t>
-      </w:r>
-    </w:p>
-    <w:p>
-      <w:pPr>
-        <w:pStyle w:val="Heading2"/>
-      </w:pPr>
-      <w:r>
-        <w:t>Inbound</w:t>
-      </w:r>
-    </w:p>
-    <w:p>
-      <w:r>
-        <w:t xml:space="preserve">The inbound spool stores messages that have been received by the </w:t>
-      </w:r>
-      <w:r>
-        <w:t xml:space="preserve">Mesh service servicing the account and </w:t>
-      </w:r>
-      <w:r>
-        <w:t>MessageComplete messages reporting changes to the status of the messages stored on the spool.</w:t>
-      </w:r>
-    </w:p>
-    <w:p>
-      <w:r>
-        <w:t xml:space="preserve">Messages posted to the outbound spool have the state Initial, </w:t>
-      </w:r>
-      <w:r>
-        <w:t>Read</w:t>
-      </w:r>
-      <w:r>
-        <w:t>:</w:t>
-      </w:r>
-    </w:p>
-    <w:p>
-      <w:pPr>
-        <w:pStyle w:val="DT"/>
-      </w:pPr>
-      <w:r>
-        <w:t>Initial</w:t>
-      </w:r>
-    </w:p>
-    <w:p>
-      <w:pPr>
-        <w:pStyle w:val="DD"/>
-      </w:pPr>
-      <w:r>
-        <w:lastRenderedPageBreak/>
-        <w:t>The initial state of a message posted to the spool.</w:t>
-      </w:r>
-    </w:p>
-    <w:p>
-      <w:pPr>
-        <w:pStyle w:val="DT"/>
-      </w:pPr>
-      <w:r>
-        <w:t>Read</w:t>
-      </w:r>
-    </w:p>
-    <w:p>
-      <w:pPr>
-        <w:pStyle w:val="DD"/>
-      </w:pPr>
-      <w:r>
-        <w:t>The message has been read.</w:t>
-      </w:r>
-    </w:p>
-    <w:p>
-      <w:r>
-        <w:t>A message previously marked as read MAY be returned to the unread state by marking it as being in the Initial state.</w:t>
-      </w:r>
-    </w:p>
-    <w:p>
-      <w:pPr>
-        <w:pStyle w:val="Heading2"/>
-      </w:pPr>
-      <w:r>
-        <w:t>Local</w:t>
-      </w:r>
-    </w:p>
-    <w:p>
-      <w:r>
-        <w:t>The local spool stores messages that are used for administrative functions. In normal circumstances, only administrator devices and the Mesh Service require access to the local spool.</w:t>
-      </w:r>
-    </w:p>
-    <w:p>
-      <w:r>
-        <w:t>The local spool is used to store MessagePin messages used to notify administration devices that a PIN code has been registered for some purpose and RespondConnection messages used to inform a device of the result of a connection request.</w:t>
-      </w:r>
-    </w:p>
-    <w:p>
-      <w:r>
-        <w:t>The local spool is used in a device connection operation to provide a device with the activation and connection records required to access the service as an authorized client. Servicing these requests requires that the service be able to access messages stored in the spool by envelope id.</w:t>
-      </w:r>
-    </w:p>
-    <w:p>
-      <w:r>
-        <w:t>Messages posted to the outbound spool have the state</w:t>
-      </w:r>
-      <w:r>
-        <w:t>s</w:t>
-      </w:r>
-      <w:r>
-        <w:t xml:space="preserve"> Initial, </w:t>
-      </w:r>
-      <w:r>
-        <w:t>Closed</w:t>
-      </w:r>
-      <w:r>
-        <w:t>:</w:t>
-      </w:r>
-    </w:p>
-    <w:p>
-      <w:pPr>
-        <w:pStyle w:val="DT"/>
-      </w:pPr>
-      <w:r>
-        <w:t>Initial</w:t>
-      </w:r>
-    </w:p>
-    <w:p>
-      <w:pPr>
-        <w:pStyle w:val="DD"/>
-      </w:pPr>
-      <w:r>
-        <w:t>The initial state of a message posted to the spool.</w:t>
-      </w:r>
-    </w:p>
-    <w:p>
-      <w:pPr>
-        <w:pStyle w:val="DT"/>
-      </w:pPr>
-      <w:r>
-        <w:t>Closed</w:t>
-      </w:r>
-    </w:p>
-    <w:p>
-      <w:pPr>
-        <w:pStyle w:val="DD"/>
-      </w:pPr>
-      <w:r>
-        <w:t xml:space="preserve">The </w:t>
-      </w:r>
-      <w:r>
-        <w:t>action associated with the message has been completed.</w:t>
-      </w:r>
-    </w:p>
-    <w:p>
-      <w:pPr>
-        <w:pStyle w:val="Heading1"/>
-      </w:pPr>
-      <w:r>
-        <w:t>Cryptographic Operations</w:t>
-      </w:r>
-    </w:p>
-    <w:p>
-      <w:r>
-        <w:t>The Mesh makes use of various cryptographic operations including threshold operations. For convenience, these are gathered here and specified as functions that are referenced by other parts of the specification.</w:t>
-      </w:r>
-    </w:p>
-    <w:p>
-      <w:pPr>
-        <w:pStyle w:val="Heading2"/>
-      </w:pPr>
-      <w:r>
-        <w:t>Key Derivation</w:t>
-      </w:r>
-      <w:r>
-        <w:t xml:space="preserve"> from Seed</w:t>
-      </w:r>
-    </w:p>
-    <w:p>
-      <w:r>
-        <w:t>Mesh Keys that derived from a seed value use the mechanism described in &lt;norm="</w:t>
-      </w:r>
-      <w:r>
-        <w:rPr>
-          <w:highlight w:val="white"/>
-        </w:rPr>
-        <w:t>draft-hallambaker-</w:t>
-      </w:r>
-      <w:r>
-        <w:t xml:space="preserve">mesh-udf"/&gt;. Use of the </w:t>
-      </w:r>
-      <w:r>
-        <w:rPr>
-          <w:u w:val="single"/>
-        </w:rPr>
-        <w:t>keyname</w:t>
-      </w:r>
-      <w:r>
-        <w:t xml:space="preserve"> </w:t>
-      </w:r>
-      <w:r>
-        <w:t>parameter allows multiple keys for different uses to be derived from a single key. Thus escrow of a single seed value permits recovery of all the private keys associated with the profile.</w:t>
-      </w:r>
-    </w:p>
-    <w:p>
-      <w:r>
-        <w:t xml:space="preserve">The </w:t>
-      </w:r>
-      <w:r>
-        <w:t xml:space="preserve">keyname </w:t>
-      </w:r>
-      <w:r>
-        <w:t>parameter is a string formed by concatenating identifiers specifying the key type, the actor that will use the key and the key operation:</w:t>
-      </w:r>
-    </w:p>
-    <w:p>
-      <w:pPr>
-        <w:pStyle w:val="Heading2"/>
-      </w:pPr>
-      <w:r>
-        <w:t>Message Envelope and Response Identifiers.</w:t>
-      </w:r>
-    </w:p>
-    <w:p>
-      <w:r>
-        <w:t xml:space="preserve">Every Mesh </w:t>
-      </w:r>
-      <w:r>
-        <w:t xml:space="preserve">message </w:t>
-      </w:r>
-      <w:r>
-        <w:t xml:space="preserve">has a unique </w:t>
-      </w:r>
-      <w:r>
-        <w:t>Message Identifier</w:t>
-      </w:r>
-      <w:r>
-        <w:t xml:space="preserve"> </w:t>
-      </w:r>
-      <w:r>
-        <w:rPr>
-          <w:u w:val="single"/>
-        </w:rPr>
-        <w:t>MessageId</w:t>
-      </w:r>
-      <w:r>
-        <w:t>.</w:t>
-      </w:r>
-      <w:r>
-        <w:t xml:space="preserve"> The </w:t>
-      </w:r>
-      <w:r>
-        <w:rPr>
-          <w:u w:val="single"/>
-        </w:rPr>
-        <w:t>MakeID()</w:t>
-      </w:r>
-      <w:r>
-        <w:t xml:space="preserve"> function is used to calculate the value of Envelope Identifier and Response identifier from the message identifier as follows:</w:t>
-      </w:r>
-    </w:p>
-    <w:p>
-      <w:pPr>
-        <w:pStyle w:val="Meta"/>
-      </w:pPr>
-      <w:r>
-        <w:t>&lt;include="..\Examples\SchemaCode2.md"&gt;</w:t>
-      </w:r>
-    </w:p>
-    <w:p>
-      <w:r>
-        <w:t>Where the values of content are given as follows:</w:t>
-      </w:r>
-    </w:p>
-    <w:p>
-      <w:pPr>
-        <w:pStyle w:val="Meta"/>
-      </w:pPr>
-      <w:r>
-        <w:t>&lt;include="..\Generated\</w:t>
-      </w:r>
-      <w:r>
-        <w:t>Mesh</w:t>
-      </w:r>
-      <w:r>
-        <w:t>Constants</w:t>
-      </w:r>
-      <w:r>
-        <w:t>IdentifierDerrivation.md"&gt;</w:t>
-      </w:r>
-    </w:p>
-    <w:p>
-      <w:r>
-        <w:lastRenderedPageBreak/>
-        <w:t>For example:</w:t>
-      </w:r>
-    </w:p>
-    <w:p>
-      <w:pPr>
-        <w:pStyle w:val="Meta"/>
-      </w:pPr>
-      <w:r>
-        <w:t>&lt;include="..\Examples\SchemaMessageIds.md"&gt;</w:t>
-      </w:r>
-    </w:p>
-    <w:p>
-      <w:pPr>
-        <w:pStyle w:val="Heading2"/>
-      </w:pPr>
-      <w:r>
-        <w:t>Proof of Knowledge of PIN</w:t>
-      </w:r>
-    </w:p>
-    <w:p>
-      <w:r>
-        <w:t xml:space="preserve">Mesh Message classes that are subclasses of </w:t>
-      </w:r>
-      <w:r>
-        <w:rPr>
-          <w:u w:val="single"/>
-        </w:rPr>
-        <w:t>MessagePinValidated</w:t>
-      </w:r>
-      <w:r>
-        <w:t xml:space="preserve"> MAY be authenticated by means of a PIN. Currently two such messages are defined: </w:t>
-      </w:r>
-      <w:r>
-        <w:rPr>
-          <w:u w:val="single"/>
-        </w:rPr>
-        <w:t>MessageContact</w:t>
-      </w:r>
-      <w:r>
-        <w:t xml:space="preserve"> </w:t>
-      </w:r>
-      <w:r>
-        <w:t>used in contact exchange</w:t>
-      </w:r>
-      <w:r>
-        <w:t xml:space="preserve"> and </w:t>
-      </w:r>
-      <w:r>
-        <w:rPr>
-          <w:u w:val="single"/>
-        </w:rPr>
-        <w:t>RequestConnection</w:t>
-      </w:r>
-      <w:r>
-        <w:t xml:space="preserve"> message used in device connection.</w:t>
-      </w:r>
-      <w:r>
-        <w:t xml:space="preserve"> </w:t>
-      </w:r>
-    </w:p>
-    <w:p>
-      <w:r>
-        <w:t xml:space="preserve">The PIN codes used to authenticate </w:t>
-      </w:r>
-      <w:r>
-        <w:rPr>
-          <w:u w:val="single"/>
-        </w:rPr>
-        <w:t>MessagePinValidated</w:t>
-      </w:r>
-      <w:r>
-        <w:t xml:space="preserve"> </w:t>
-      </w:r>
-      <w:r>
-        <w:t xml:space="preserve">messages are UDF Authenticator </w:t>
-      </w:r>
-      <w:r>
-        <w:t xml:space="preserve">strings. The type code of the identifier specifies the algorithm to be used to authenticate the PIN code and the </w:t>
-      </w:r>
-      <w:r>
-        <w:t>Binary Data Sequence value</w:t>
-      </w:r>
-      <w:r>
-        <w:t xml:space="preserve"> specifies the key.</w:t>
-      </w:r>
-    </w:p>
-    <w:p>
-      <w:r>
-        <w:t>The inputs to the PIN proof of knowledge functions are:</w:t>
-      </w:r>
-    </w:p>
-    <w:p>
-      <w:pPr>
-        <w:pStyle w:val="DT"/>
-      </w:pPr>
-      <w:r>
-        <w:t>PIN: string</w:t>
-      </w:r>
-    </w:p>
-    <w:p>
-      <w:pPr>
-        <w:pStyle w:val="DD"/>
-      </w:pPr>
-      <w:r>
-        <w:t xml:space="preserve">A </w:t>
-      </w:r>
-      <w:r>
-        <w:t>UDF Authenticator. The type code of the identifier specifies the algorithm to be used to authenticate the PIN code and the Binary Data Sequence value specifies the key.</w:t>
-      </w:r>
-    </w:p>
-    <w:p>
-      <w:pPr>
-        <w:pStyle w:val="DT"/>
-      </w:pPr>
-      <w:r>
-        <w:t>Action</w:t>
-      </w:r>
-      <w:r>
-        <w:t>: string</w:t>
-      </w:r>
-    </w:p>
-    <w:p>
-      <w:pPr>
-        <w:pStyle w:val="DD"/>
-      </w:pPr>
-      <w:r>
-        <w:t>A code determining the specific action that the PIN code MAY be used to authenticate. By convention this is the name of the Mesh message type used to perform the action.</w:t>
-      </w:r>
-    </w:p>
-    <w:p>
-      <w:pPr>
-        <w:pStyle w:val="DT"/>
-      </w:pPr>
-      <w:r>
-        <w:t>Account</w:t>
-      </w:r>
-      <w:r>
-        <w:t>: string</w:t>
-      </w:r>
-    </w:p>
-    <w:p>
-      <w:pPr>
-        <w:pStyle w:val="DD"/>
-      </w:pPr>
-      <w:r>
-        <w:t>The account for which the PIN code is issued.</w:t>
-      </w:r>
-    </w:p>
-    <w:p>
-      <w:pPr>
-        <w:pStyle w:val="DT"/>
-      </w:pPr>
-      <w:r>
-        <w:t>ClientNonce</w:t>
-      </w:r>
-      <w:r>
-        <w:t>: binary</w:t>
-      </w:r>
-    </w:p>
-    <w:p>
-      <w:pPr>
-        <w:pStyle w:val="DD"/>
-      </w:pPr>
-      <w:r>
-        <w:t xml:space="preserve">Nonce value </w:t>
-      </w:r>
-      <w:r>
-        <w:t>generated</w:t>
-      </w:r>
-      <w:r>
-        <w:t xml:space="preserve"> by the client </w:t>
-      </w:r>
-      <w:r>
-        <w:t>using the PIN code to authenticate its message</w:t>
-      </w:r>
-      <w:r>
-        <w:t>.</w:t>
-      </w:r>
-    </w:p>
-    <w:p>
-      <w:pPr>
-        <w:pStyle w:val="DT"/>
-      </w:pPr>
-      <w:r>
-        <w:t>PayloadDigest</w:t>
-      </w:r>
-      <w:r>
-        <w:t>: binary</w:t>
-      </w:r>
-    </w:p>
-    <w:p>
-      <w:pPr>
-        <w:pStyle w:val="DD"/>
-      </w:pPr>
-      <w:r>
-        <w:t xml:space="preserve">The </w:t>
-      </w:r>
-      <w:r>
-        <w:t>PayloadDigest</w:t>
-      </w:r>
-      <w:r>
-        <w:t xml:space="preserve"> </w:t>
-      </w:r>
-      <w:r>
-        <w:t>of a DARE Envelope that</w:t>
-      </w:r>
-      <w:r>
-        <w:t xml:space="preserve"> contains the message to be authenticated. Note that if the envelope is encrypted, th</w:t>
-      </w:r>
-      <w:r>
-        <w:t xml:space="preserve">is </w:t>
-      </w:r>
-      <w:r>
-        <w:t>value is calculated over the ciphertext</w:t>
-      </w:r>
-      <w:r>
-        <w:t xml:space="preserve"> and does not provide proof of knowledge of the plaintext.</w:t>
-      </w:r>
-    </w:p>
-    <w:p>
-      <w:r>
-        <w:t>The following values of Action are currently defined:</w:t>
-      </w:r>
-    </w:p>
-    <w:p>
-      <w:pPr>
-        <w:pStyle w:val="Meta"/>
-      </w:pPr>
-      <w:r>
-        <w:t>&lt;include="..\Generated\</w:t>
-      </w:r>
-      <w:r>
-        <w:t>Mesh</w:t>
-      </w:r>
-      <w:r>
-        <w:t>ConstantsPinActionCodes</w:t>
-      </w:r>
-      <w:r>
-        <w:t>.md"&gt;</w:t>
-      </w:r>
-    </w:p>
-    <w:p>
-      <w:r>
-        <w:t>These inputs are used to derive values as follows:</w:t>
-      </w:r>
-    </w:p>
-    <w:p>
-      <w:pPr>
-        <w:pStyle w:val="Meta"/>
-      </w:pPr>
-      <w:r>
-        <w:t>&lt;include="..\Examples\SchemaCode</w:t>
-      </w:r>
-      <w:r>
-        <w:t>3</w:t>
-      </w:r>
-      <w:r>
-        <w:t>.md"&gt;</w:t>
-      </w:r>
-    </w:p>
-    <w:p>
-      <w:pPr>
-        <w:pStyle w:val="Meta"/>
-      </w:pPr>
-      <w:r>
-        <w:t>&lt;include="..\Examples\SchemaPIN</w:t>
-      </w:r>
-      <w:r>
-        <w:t>Function</w:t>
-      </w:r>
-      <w:r>
-        <w:t>.md"&gt;</w:t>
-      </w:r>
-    </w:p>
-    <w:p>
-      <w:r>
-        <w:t xml:space="preserve">Where </w:t>
-      </w:r>
-      <w:r>
-        <w:rPr>
-          <w:u w:val="single"/>
-        </w:rPr>
-        <w:t>MAC</w:t>
-      </w:r>
-      <w:r>
-        <w:rPr>
-          <w:u w:val="single"/>
-        </w:rPr>
-        <w:t>(data, key)</w:t>
-      </w:r>
-      <w:r>
-        <w:t xml:space="preserve"> is the message authentication code algorithm specified by the value of </w:t>
-      </w:r>
-      <w:r>
-        <w:rPr>
-          <w:u w:val="single"/>
-        </w:rPr>
-        <w:t>alg</w:t>
-      </w:r>
-      <w:r>
-        <w:t>.</w:t>
-      </w:r>
-    </w:p>
-    <w:p>
-      <w:r>
-        <w:t>When an administrative device issues a PIN code, a Message PIN is appended to the local spool</w:t>
-      </w:r>
-      <w:r>
-        <w:t xml:space="preserve">. This </w:t>
-      </w:r>
-      <w:r>
-        <w:t xml:space="preserve">has the MessageId </w:t>
-      </w:r>
-      <w:r>
-        <w:t>PinId</w:t>
-      </w:r>
-      <w:r>
-        <w:t xml:space="preserve"> and specifies </w:t>
-      </w:r>
-      <w:r>
-        <w:t xml:space="preserve">the value </w:t>
-      </w:r>
-      <w:r>
-        <w:rPr>
-          <w:u w:val="single"/>
-        </w:rPr>
-        <w:t>saltedPIN</w:t>
-      </w:r>
-      <w:r>
-        <w:t xml:space="preserve"> </w:t>
-      </w:r>
-      <w:r>
-        <w:t>in the field of that name</w:t>
-      </w:r>
-      <w:r>
-        <w:t>.</w:t>
-      </w:r>
-    </w:p>
-    <w:p>
-      <w:r>
-        <w:t xml:space="preserve">When PIN code authentication is used, a message of type </w:t>
-      </w:r>
-      <w:r>
-        <w:rPr>
-          <w:u w:val="single"/>
-        </w:rPr>
-        <w:t>MessagePinValidated</w:t>
-      </w:r>
-      <w:r>
-        <w:t xml:space="preserve"> </w:t>
-      </w:r>
-      <w:r>
-        <w:t xml:space="preserve">specifies the values </w:t>
-      </w:r>
-      <w:r>
-        <w:rPr>
-          <w:u w:val="single"/>
-        </w:rPr>
-        <w:t>ClientNonce</w:t>
-      </w:r>
-      <w:r>
-        <w:t xml:space="preserve">, </w:t>
-      </w:r>
-      <w:r>
-        <w:rPr>
-          <w:u w:val="single"/>
-        </w:rPr>
-        <w:t>PinWitness</w:t>
-      </w:r>
-      <w:r>
-        <w:t xml:space="preserve"> and </w:t>
-      </w:r>
-      <w:r>
-        <w:rPr>
-          <w:u w:val="single"/>
-        </w:rPr>
-        <w:t>PinId</w:t>
-      </w:r>
-      <w:r>
-        <w:t xml:space="preserve"> in the field</w:t>
-      </w:r>
-      <w:r>
-        <w:t>s</w:t>
-      </w:r>
-      <w:r>
-        <w:t xml:space="preserve"> of th</w:t>
-      </w:r>
-      <w:r>
-        <w:t>ose</w:t>
-      </w:r>
-      <w:r>
-        <w:t xml:space="preserve"> name</w:t>
-      </w:r>
-      <w:r>
-        <w:t>s</w:t>
-      </w:r>
-      <w:r>
-        <w:t>.</w:t>
-      </w:r>
-      <w:r>
-        <w:t xml:space="preserve"> These values are used to authenticate the inner message data specified by the </w:t>
-      </w:r>
-      <w:r>
-        <w:rPr>
-          <w:u w:val="single"/>
-        </w:rPr>
-        <w:t>AuthenticatedData</w:t>
-      </w:r>
-      <w:r>
-        <w:t xml:space="preserve"> field.</w:t>
-      </w:r>
-    </w:p>
-    <w:p>
-      <w:pPr>
-        <w:pStyle w:val="Heading2"/>
-      </w:pPr>
-      <w:r>
-        <w:lastRenderedPageBreak/>
-        <w:t>EARL</w:t>
-      </w:r>
-    </w:p>
-    <w:p>
-      <w:r>
-        <w:t>The UDF Encrypted Authenticated Resource Locator mechanism is used to publish data and provide means of authentication and access through a static identifier such as a QR code.</w:t>
-      </w:r>
-    </w:p>
-    <w:p>
-      <w:r>
-        <w:t>This mechanism is used to allow contact exchange by means of a QR code printed on a business card and to connect a device to an account using a static identifier printed on the device in the form of a QR code.</w:t>
-      </w:r>
-    </w:p>
-    <w:p>
-      <w:r>
-        <w:t xml:space="preserve">In both cases, the information is passed using the EARL format described in </w:t>
-      </w:r>
-      <w:r>
-        <w:t xml:space="preserve"> &lt;norm="draft-hallambaker-mesh-udf"/&gt;</w:t>
-      </w:r>
-      <w:r>
-        <w:t>.</w:t>
-      </w:r>
-    </w:p>
-    <w:p>
-      <w:pPr>
-        <w:pStyle w:val="Heading2"/>
-      </w:pPr>
-      <w:r>
-        <w:t>Key Agreement</w:t>
-      </w:r>
-    </w:p>
-    <w:p>
-      <w:r>
-        <w:t>All Mesh Protocol requests except for the HelloRequest and every response MUST be authenticated under the device key of the host or device making the request.</w:t>
-      </w:r>
-    </w:p>
-    <w:p>
-      <w:r>
-        <w:t xml:space="preserve">Initial authentication is achieved by performing a Key agreement under the </w:t>
-      </w:r>
-      <w:r>
-        <w:rPr>
-          <w:u w:val="single"/>
-        </w:rPr>
-        <w:t>DeviceAuthentication</w:t>
-      </w:r>
-      <w:r>
-        <w:t xml:space="preserve"> key of each of the hosts and combining the result with nonce values provided by the requestor and respondent using a KDF function as follows:</w:t>
-      </w:r>
-    </w:p>
-    <w:p>
-      <w:r>
-        <w:t>Two bindings are currently planned.</w:t>
-      </w:r>
-    </w:p>
-    <w:p>
-      <w:pPr>
-        <w:pStyle w:val="DT"/>
-      </w:pPr>
-      <w:r>
-        <w:t>DARE Envelope over HTTPS</w:t>
-      </w:r>
-    </w:p>
-    <w:p>
-      <w:pPr>
-        <w:pStyle w:val="DD"/>
-      </w:pPr>
-      <w:r>
-        <w:t xml:space="preserve">The request or response is encapsulated in a DARE Envelope that is exchanged by means of a HTTP POST method over a TLS transport. The </w:t>
-      </w:r>
-      <w:r>
-        <w:t>shared secret is used as the key on Message Authentication Code that authenticates the request payload.</w:t>
-      </w:r>
-    </w:p>
-    <w:p>
-      <w:pPr>
-        <w:pStyle w:val="DT"/>
-      </w:pPr>
-      <w:r>
-        <w:t>UDP Transport</w:t>
-      </w:r>
-    </w:p>
-    <w:p>
-      <w:pPr>
-        <w:pStyle w:val="DD"/>
-      </w:pPr>
-      <w:r>
-        <w:t xml:space="preserve">Presents the same information as for the DARE Envelope over HTTPS case but in a compact encoding using the shared secret </w:t>
-      </w:r>
-      <w:r>
-        <w:t xml:space="preserve">and an authenticated encryption scheme to pass the required information. </w:t>
-      </w:r>
-    </w:p>
-    <w:p>
-      <w:r>
-        <w:t>Once authentication has been performed, the same pair of devices MAY re-authenticate using the previously agreed key.</w:t>
-      </w:r>
-      <w:r>
-        <w:t xml:space="preserve"> To facilitate stateless implementation, a host specifies an opaque </w:t>
-      </w:r>
-      <w:r>
-        <w:t>identifier</w:t>
-      </w:r>
-      <w:r>
-        <w:t xml:space="preserve"> </w:t>
-      </w:r>
-      <w:r>
-        <w:t xml:space="preserve">to be used to identify the shared secret on subsequent uses which MAY be used to recover the shared secret from the </w:t>
-      </w:r>
-      <w:r>
-        <w:t>opaque identifier.</w:t>
-      </w:r>
-    </w:p>
-    <w:p>
-      <w:pPr>
-        <w:pStyle w:val="Meta"/>
-      </w:pPr>
-      <w:r>
-        <w:t>&lt;include="..\Examples\Schema</w:t>
-      </w:r>
-      <w:r>
-        <w:t>ClientAuthKeyAgreement</w:t>
-      </w:r>
-      <w:r>
-        <w:t>.md"&gt;</w:t>
-      </w:r>
-    </w:p>
-    <w:p>
-      <w:pPr>
-        <w:pStyle w:val="Heading2"/>
-      </w:pPr>
-      <w:r>
         <w:t>Service Cryptographic</w:t>
       </w:r>
       <w:r>
@@ -3394,11 +3378,7 @@
     </w:p>
     <w:p>
       <w:r>
-        <w:t xml:space="preserve">Note that this approach limits rather than eliminates trust in the service. As with services presenting themselves as 'zero trust', a Mesh service becomes a trusted service after a sufficient number of </w:t>
-      </w:r>
-      <w:r>
-        <w:lastRenderedPageBreak/>
-        <w:t>breaches in other parts of the system have occurred. And the user trusts the service to provide availability of the service</w:t>
+        <w:t>Note that this approach limits rather than eliminates trust in the service. As with services presenting themselves as 'zero trust', a Mesh service becomes a trusted service after a sufficient number of breaches in other parts of the system have occurred. And the user trusts the service to provide availability of the service</w:t>
       </w:r>
       <w:r>
         <w:t>.</w:t>
@@ -3749,7 +3729,6 @@
     </w:p>
     <w:p>
       <w:r>
-        <w:lastRenderedPageBreak/>
         <w:t>Note that the implementation of Conditions differs significantly from that of SAML. Relying parties are required to process condition clauses in a SAML assertion to determine validity. Mesh Relying parties MAY verify the conditions clauses or rely on the trustworthiness of the provider.</w:t>
       </w:r>
     </w:p>
@@ -4028,7 +4007,6 @@
         <w:pStyle w:val="li"/>
       </w:pPr>
       <w:r>
-        <w:lastRenderedPageBreak/>
         <w:t>Any conditions specified in the profile are met</w:t>
       </w:r>
     </w:p>
@@ -4303,11 +4281,7 @@
     </w:p>
     <w:p>
       <w:r>
-        <w:t xml:space="preserve">By definition a Mesh Account is active if it is serviced by a Mesh Service and inactive otherwise. A Mesh user MAY change their service provider at any time. An active Mesh Account is serviced by exactly one </w:t>
-      </w:r>
-      <w:r>
-        <w:lastRenderedPageBreak/>
-        <w:t>Mesh Service at once but a user MAY register a 'backup' service provider to their account in the same manner as adding an advice. This ensures that the backup service is pre-populated with all the information required to allow the user to switch to the new provider without interruption of service.</w:t>
+        <w:t>By definition a Mesh Account is active if it is serviced by a Mesh Service and inactive otherwise. A Mesh user MAY change their service provider at any time. An active Mesh Account is serviced by exactly one Mesh Service at once but a user MAY register a 'backup' service provider to their account in the same manner as adding an advice. This ensures that the backup service is pre-populated with all the information required to allow the user to switch to the new provider without interruption of service.</w:t>
       </w:r>
     </w:p>
     <w:p>
@@ -4546,7 +4520,6 @@
         <w:pStyle w:val="Heading3"/>
       </w:pPr>
       <w:r>
-        <w:lastRenderedPageBreak/>
         <w:t>The Device Catalog</w:t>
       </w:r>
     </w:p>
@@ -4811,7 +4784,6 @@
         <w:pStyle w:val="Heading4"/>
       </w:pPr>
       <w:r>
-        <w:lastRenderedPageBreak/>
         <w:t>Connection to a Personal Mesh</w:t>
       </w:r>
     </w:p>
@@ -5046,7 +5018,6 @@
     </w:p>
     <w:p>
       <w:r>
-        <w:lastRenderedPageBreak/>
         <w:t>This document only describes the representation of the messages within the message spool. The Mesh Service protocol by which the messages are exchanged between devices and services and between services is described in &lt;norm="draft-hallambaker-mesh-protocol"/&gt;.</w:t>
       </w:r>
     </w:p>
@@ -5273,7 +5244,6 @@
     </w:p>
     <w:p>
       <w:r>
-        <w:lastRenderedPageBreak/>
         <w:t xml:space="preserve">The limitation of the message size </w:t>
       </w:r>
       <w:r>
@@ -5464,7 +5434,6 @@
         <w:pStyle w:val="Heading1"/>
       </w:pPr>
       <w:r>
-        <w:lastRenderedPageBreak/>
         <w:t>Schema</w:t>
       </w:r>
     </w:p>
@@ -5548,7 +5517,6 @@
         <w:pageBreakBefore/>
       </w:pPr>
       <w:r>
-        <w:lastRenderedPageBreak/>
         <w:t>Appendix A: Example Container Organization (not normative)</w:t>
       </w:r>
     </w:p>
@@ -5837,7 +5805,6 @@
         <w:pageBreakBefore/>
       </w:pPr>
       <w:r>
-        <w:lastRenderedPageBreak/>
         <w:t xml:space="preserve">Appendix B: </w:t>
       </w:r>
       <w:r>
@@ -6202,7 +6169,7 @@
 </file>
 
 <file path=word/numbering.xml><?xml version="1.0" encoding="utf-8"?>
-<w:numbering xmlns:wpc="http://schemas.microsoft.com/office/word/2010/wordprocessingCanvas" xmlns:cx="http://schemas.microsoft.com/office/drawing/2014/chartex" xmlns:cx1="http://schemas.microsoft.com/office/drawing/2015/9/8/chartex" xmlns:cx2="http://schemas.microsoft.com/office/drawing/2015/10/21/chartex" xmlns:cx3="http://schemas.microsoft.com/office/drawing/2016/5/9/chartex" xmlns:cx4="http://schemas.microsoft.com/office/drawing/2016/5/10/chartex" xmlns:cx5="http://schemas.microsoft.com/office/drawing/2016/5/11/chartex" xmlns:cx6="http://schemas.microsoft.com/office/drawing/2016/5/12/chartex" xmlns:cx7="http://schemas.microsoft.com/office/drawing/2016/5/13/chartex" xmlns:cx8="http://schemas.microsoft.com/office/drawing/2016/5/14/chartex" xmlns:mc="http://schemas.openxmlformats.org/markup-compatibility/2006" xmlns:aink="http://schemas.microsoft.com/office/drawing/2016/ink" xmlns:am3d="http://schemas.microsoft.com/office/drawing/2017/model3d" xmlns:o="urn:schemas-microsoft-com:office:office" xmlns:r="http://schemas.openxmlformats.org/officeDocument/2006/relationships" xmlns:m="http://schemas.openxmlformats.org/officeDocument/2006/math" xmlns:v="urn:schemas-microsoft-com:vml" xmlns:wp14="http://schemas.microsoft.com/office/word/2010/wordprocessingDrawing" xmlns:wp="http://schemas.openxmlformats.org/drawingml/2006/wordprocessingDrawing" xmlns:w10="urn:schemas-microsoft-com:office:word" xmlns:w="http://schemas.openxmlformats.org/wordprocessingml/2006/main" xmlns:w14="http://schemas.microsoft.com/office/word/2010/wordml" xmlns:w15="http://schemas.microsoft.com/office/word/2012/wordml" xmlns:w16cex="http://schemas.microsoft.com/office/word/2018/wordml/cex" xmlns:w16cid="http://schemas.microsoft.com/office/word/2016/wordml/cid" xmlns:w16="http://schemas.microsoft.com/office/word/2018/wordml" xmlns:w16se="http://schemas.microsoft.com/office/word/2015/wordml/symex" xmlns:wpg="http://schemas.microsoft.com/office/word/2010/wordprocessingGroup" xmlns:wpi="http://schemas.microsoft.com/office/word/2010/wordprocessingInk" xmlns:wne="http://schemas.microsoft.com/office/word/2006/wordml" xmlns:wps="http://schemas.microsoft.com/office/word/2010/wordprocessingShape" mc:Ignorable="w14 w15 w16se w16cid w16 w16cex wp14">
+<w:numbering xmlns:wpc="http://schemas.microsoft.com/office/word/2010/wordprocessingCanvas" xmlns:cx="http://schemas.microsoft.com/office/drawing/2014/chartex" xmlns:cx1="http://schemas.microsoft.com/office/drawing/2015/9/8/chartex" xmlns:cx2="http://schemas.microsoft.com/office/drawing/2015/10/21/chartex" xmlns:cx3="http://schemas.microsoft.com/office/drawing/2016/5/9/chartex" xmlns:cx4="http://schemas.microsoft.com/office/drawing/2016/5/10/chartex" xmlns:cx5="http://schemas.microsoft.com/office/drawing/2016/5/11/chartex" xmlns:cx6="http://schemas.microsoft.com/office/drawing/2016/5/12/chartex" xmlns:cx7="http://schemas.microsoft.com/office/drawing/2016/5/13/chartex" xmlns:cx8="http://schemas.microsoft.com/office/drawing/2016/5/14/chartex" xmlns:mc="http://schemas.openxmlformats.org/markup-compatibility/2006" xmlns:aink="http://schemas.microsoft.com/office/drawing/2016/ink" xmlns:am3d="http://schemas.microsoft.com/office/drawing/2017/model3d" xmlns:o="urn:schemas-microsoft-com:office:office" xmlns:r="http://schemas.openxmlformats.org/officeDocument/2006/relationships" xmlns:m="http://schemas.openxmlformats.org/officeDocument/2006/math" xmlns:v="urn:schemas-microsoft-com:vml" xmlns:wp14="http://schemas.microsoft.com/office/word/2010/wordprocessingDrawing" xmlns:wp="http://schemas.openxmlformats.org/drawingml/2006/wordprocessingDrawing" xmlns:w10="urn:schemas-microsoft-com:office:word" xmlns:w="http://schemas.openxmlformats.org/wordprocessingml/2006/main" xmlns:w14="http://schemas.microsoft.com/office/word/2010/wordml" xmlns:w15="http://schemas.microsoft.com/office/word/2012/wordml" xmlns:w16cex="http://schemas.microsoft.com/office/word/2018/wordml/cex" xmlns:w16cid="http://schemas.microsoft.com/office/word/2016/wordml/cid" xmlns:w16="http://schemas.microsoft.com/office/word/2018/wordml" xmlns:w16sdtdh="http://schemas.microsoft.com/office/word/2020/wordml/sdtdatahash" xmlns:w16se="http://schemas.microsoft.com/office/word/2015/wordml/symex" xmlns:wpg="http://schemas.microsoft.com/office/word/2010/wordprocessingGroup" xmlns:wpi="http://schemas.microsoft.com/office/word/2010/wordprocessingInk" xmlns:wne="http://schemas.microsoft.com/office/word/2006/wordml" xmlns:wps="http://schemas.microsoft.com/office/word/2010/wordprocessingShape" mc:Ignorable="w14 w15 w16se w16cid w16 w16cex w16sdtdh wp14">
   <w:abstractNum w:abstractNumId="0" w15:restartNumberingAfterBreak="0">
     <w:nsid w:val="FFFFFF7C"/>
     <w:multiLevelType w:val="singleLevel"/>
@@ -7269,7 +7236,7 @@
 </file>
 
 <file path=word/styles.xml><?xml version="1.0" encoding="utf-8"?>
-<w:styles xmlns:mc="http://schemas.openxmlformats.org/markup-compatibility/2006" xmlns:r="http://schemas.openxmlformats.org/officeDocument/2006/relationships" xmlns:w="http://schemas.openxmlformats.org/wordprocessingml/2006/main" xmlns:w14="http://schemas.microsoft.com/office/word/2010/wordml" xmlns:w15="http://schemas.microsoft.com/office/word/2012/wordml" xmlns:w16cex="http://schemas.microsoft.com/office/word/2018/wordml/cex" xmlns:w16cid="http://schemas.microsoft.com/office/word/2016/wordml/cid" xmlns:w16="http://schemas.microsoft.com/office/word/2018/wordml" xmlns:w16se="http://schemas.microsoft.com/office/word/2015/wordml/symex" mc:Ignorable="w14 w15 w16se w16cid w16 w16cex">
+<w:styles xmlns:mc="http://schemas.openxmlformats.org/markup-compatibility/2006" xmlns:r="http://schemas.openxmlformats.org/officeDocument/2006/relationships" xmlns:w="http://schemas.openxmlformats.org/wordprocessingml/2006/main" xmlns:w14="http://schemas.microsoft.com/office/word/2010/wordml" xmlns:w15="http://schemas.microsoft.com/office/word/2012/wordml" xmlns:w16cex="http://schemas.microsoft.com/office/word/2018/wordml/cex" xmlns:w16cid="http://schemas.microsoft.com/office/word/2016/wordml/cid" xmlns:w16="http://schemas.microsoft.com/office/word/2018/wordml" xmlns:w16sdtdh="http://schemas.microsoft.com/office/word/2020/wordml/sdtdatahash" xmlns:w16se="http://schemas.microsoft.com/office/word/2015/wordml/symex" mc:Ignorable="w14 w15 w16se w16cid w16 w16cex w16sdtdh">
   <w:docDefaults>
     <w:rPrDefault>
       <w:rPr>

</xml_diff>

<commit_message>
Clear most remaining schema/protocol documentation issues, remove active from auth entry
</commit_message>
<xml_diff>
--- a/Outputs/Documents/Word/hallambaker-mesh-4-schema.docx
+++ b/Outputs/Documents/Word/hallambaker-mesh-4-schema.docx
@@ -341,7 +341,16 @@
         <w:t>assertions</w:t>
       </w:r>
       <w:r>
-        <w:t>, catalog entry and messages in use</w:t>
+        <w:t>, catalog entr</w:t>
+      </w:r>
+      <w:r>
+        <w:t>ies</w:t>
+      </w:r>
+      <w:r>
+        <w:t xml:space="preserve"> and messages </w:t>
+      </w:r>
+      <w:r>
+        <w:t>and their use</w:t>
       </w:r>
       <w:r>
         <w:t xml:space="preserve">. The second section contains </w:t>
@@ -950,7 +959,7 @@
         <w:pStyle w:val="DT"/>
       </w:pPr>
       <w:r>
-        <w:t>BaseEncryption</w:t>
+        <w:t>Encryption</w:t>
       </w:r>
     </w:p>
     <w:p>
@@ -987,7 +996,7 @@
         <w:pStyle w:val="DT"/>
       </w:pPr>
       <w:r>
-        <w:t>BaseAuthentication</w:t>
+        <w:t>Authentication</w:t>
       </w:r>
     </w:p>
     <w:p>
@@ -1027,7 +1036,7 @@
         <w:pStyle w:val="DT"/>
       </w:pPr>
       <w:r>
-        <w:t>BaseSignature</w:t>
+        <w:t>Signature</w:t>
       </w:r>
     </w:p>
     <w:p>
@@ -1041,18 +1050,19 @@
         <w:t>signature</w:t>
       </w:r>
       <w:r>
-        <w:t xml:space="preserve"> key used as a share contribution to generation of device authentication keys to be used in the context of a</w:t>
+        <w:t xml:space="preserve"> key used as a share contribution to generation of device </w:t>
+      </w:r>
+      <w:r>
+        <w:t>signature</w:t>
+      </w:r>
+      <w:r>
+        <w:t xml:space="preserve"> keys to be used in the context of a</w:t>
       </w:r>
       <w:r>
         <w:t>n account.</w:t>
       </w:r>
     </w:p>
     <w:p>
-      <w:r>
-        <w:t>For example, the device profile corresponding to Alice's coffee pot device is:</w:t>
-      </w:r>
-    </w:p>
-    <w:p>
       <w:pPr>
         <w:pStyle w:val="Meta"/>
       </w:pPr>
@@ -1119,17 +1129,55 @@
       </w:r>
     </w:p>
     <w:p>
-      <w:r>
-        <w:t xml:space="preserve">The public keys corresponding to the composite keys generated during the connection process are described in a </w:t>
-      </w:r>
-      <w:r>
-        <w:rPr>
-          <w:u w:val="single"/>
-        </w:rPr>
-        <w:t>ConnectionUser</w:t>
-      </w:r>
-      <w:r>
-        <w:t xml:space="preserve"> assertion signed by the administration key of the corresponding account.</w:t>
+      <w:pPr>
+        <w:pStyle w:val="Heading3"/>
+      </w:pPr>
+      <w:r>
+        <w:t>Connection Assertion</w:t>
+      </w:r>
+    </w:p>
+    <w:p>
+      <w:r>
+        <w:t xml:space="preserve">The administration device combines the public keys specified in the device profile with the public components of the keys specified in the activation record to calculate the public keys of the device operating in the context of the account. These public keys are then used to create at </w:t>
+      </w:r>
+      <w:r>
+        <w:t>a</w:t>
+      </w:r>
+      <w:r>
+        <w:t xml:space="preserve"> </w:t>
+      </w:r>
+      <w:r>
+        <w:rPr>
+          <w:u w:val="single"/>
+        </w:rPr>
+        <w:t>Connection</w:t>
+      </w:r>
+      <w:r>
+        <w:rPr>
+          <w:u w:val="single"/>
+        </w:rPr>
+        <w:t>Device</w:t>
+      </w:r>
+      <w:r>
+        <w:t xml:space="preserve"> </w:t>
+      </w:r>
+      <w:r>
+        <w:t xml:space="preserve">and a </w:t>
+      </w:r>
+      <w:r>
+        <w:rPr>
+          <w:u w:val="single"/>
+        </w:rPr>
+        <w:t>ConnectionService</w:t>
+      </w:r>
+      <w:r>
+        <w:t xml:space="preserve"> </w:t>
+      </w:r>
+      <w:r>
+        <w:t xml:space="preserve">assertion </w:t>
+      </w:r>
+      <w:r>
+        <w:t>signed by the account administration signature key.</w:t>
       </w:r>
     </w:p>
     <w:p>
@@ -1154,40 +1202,752 @@
         <w:rPr>
           <w:u w:val="single"/>
         </w:rPr>
-        <w:t>ConnectionUser</w:t>
+        <w:t xml:space="preserve">ConnectionDevice </w:t>
+      </w:r>
+      <w:r>
+        <w:t>assertion MAY be used in the same fashion as an X.509v3/PKIX certificate to mediate interactions between devices connected to the same account without the need for interaction with the Mesh service. Thus, a coffee pot device connected to the account can receive and authenticate instructions issued by a voice recognition device connected to that account.</w:t>
+      </w:r>
+    </w:p>
+    <w:p>
+      <w:r>
+        <w:t xml:space="preserve">While the </w:t>
+      </w:r>
+      <w:r>
+        <w:rPr>
+          <w:u w:val="single"/>
+        </w:rPr>
+        <w:t xml:space="preserve">ConnectionDevice </w:t>
+      </w:r>
+      <w:r>
+        <w:t xml:space="preserve">assertion </w:t>
+      </w:r>
+      <w:r>
+        <w:t>MAY be used to mediate external interactions, this approach is typically undesirable as it provides the external parties with visibility to the internal configuration of the account, in particular which connected devices are being used on which occasions. Furthermore, the lack of the need to interact with the service means that the service is necessarily unable to mediate the exchange and enforce authorization policy on the interactions.</w:t>
+      </w:r>
+    </w:p>
+    <w:p>
+      <w:r>
+        <w:t xml:space="preserve">Device keys are intended to be used to secure communications between devices connected to the same account. All communication between Mesh accounts SHOULD be mediated by a Mesh service. This enables abuse mitigation by applying access control to every outbound and every inbound message. </w:t>
+      </w:r>
+    </w:p>
+    <w:p>
+      <w:pPr>
+        <w:pStyle w:val="Heading2"/>
+      </w:pPr>
+      <w:r>
+        <w:t>Service</w:t>
+      </w:r>
+    </w:p>
+    <w:p>
+      <w:r>
+        <w:t xml:space="preserve">Mesh services are described by a </w:t>
+      </w:r>
+      <w:r>
+        <w:rPr>
+          <w:u w:val="single"/>
+        </w:rPr>
+        <w:t>ProfileService</w:t>
+      </w:r>
+      <w:r>
+        <w:t>. This specifies the encryption, and signature authentication keys used to interact with the abstract service.</w:t>
+      </w:r>
+    </w:p>
+    <w:p>
+      <w:pPr>
+        <w:pStyle w:val="Meta"/>
+      </w:pPr>
+      <w:r>
+        <w:t>&lt;include="..\Examples\Schema</w:t>
+      </w:r>
+      <w:r>
+        <w:t>ProfileService</w:t>
+      </w:r>
+      <w:r>
+        <w:t>.md"&gt;</w:t>
+      </w:r>
+    </w:p>
+    <w:p>
+      <w:r>
+        <w:t xml:space="preserve">Since Mesh accounts and services are both abstract constructs, they cannot interact directly. A device connected to an account can only interact with a service by interacted with a device authorized to provide services on behalf of one or more accounts connected to the service. Such a device is called a Mesh Host. </w:t>
+      </w:r>
+    </w:p>
+    <w:p>
+      <w:r>
+        <w:t xml:space="preserve">Mesh hosts MAY be managed using the same </w:t>
+      </w:r>
+      <w:r>
+        <w:t xml:space="preserve">ProfileDevice and device connection mechanism provided for management of user devices or by whatever other management protocols prove convenient. The only part of the Service/Host interaction that is visible to devices connected to a profile and to hosts connected to other services </w:t>
+      </w:r>
+      <w:r>
+        <w:t xml:space="preserve">is </w:t>
+      </w:r>
+      <w:r>
+        <w:t>the ConnectionHost structure that describes the set of device keys to use in interactions with that specific host.</w:t>
+      </w:r>
+    </w:p>
+    <w:p>
+      <w:pPr>
+        <w:pStyle w:val="Meta"/>
+      </w:pPr>
+      <w:r>
+        <w:t>&lt;include="..\Examples\Schema</w:t>
+      </w:r>
+      <w:r>
+        <w:t>ConnectionHost</w:t>
+      </w:r>
+      <w:r>
+        <w:t>.md"&gt;</w:t>
+      </w:r>
+    </w:p>
+    <w:p>
+      <w:r>
+        <w:t>Mesh Services MAY make use of the profile and activation mechanism used to connect devices to accounts to manage the connection of hosts to services. But this is optional. It is never necessary for a device to publish a ProfileHost assertion.</w:t>
+      </w:r>
+    </w:p>
+    <w:p>
+      <w:pPr>
+        <w:pStyle w:val="Heading1"/>
+      </w:pPr>
+      <w:r>
+        <w:t>Catalogs</w:t>
+      </w:r>
+    </w:p>
+    <w:p>
+      <w:r>
+        <w:t>Catalogs track sets of persistent objects associated with a Mesh Service Account. The Mesh Service has no access to the entries in any Mesh catalog except for the Device and Contacts catalog which are used in device authentication and authorization of inbound messages.</w:t>
+      </w:r>
+    </w:p>
+    <w:p>
+      <w:r>
+        <w:t>Each Mesh Catalog managed by a Mesh Account has a name of the form:</w:t>
+      </w:r>
+    </w:p>
+    <w:p>
+      <w:pPr>
+        <w:rPr>
+          <w:u w:val="single"/>
+        </w:rPr>
+      </w:pPr>
+      <w:r>
+        <w:rPr>
+          <w:u w:val="single"/>
+        </w:rPr>
+        <w:t>&lt;prefix&gt;_&lt;name&gt;</w:t>
+      </w:r>
+    </w:p>
+    <w:p>
+      <w:r>
+        <w:t xml:space="preserve">Where </w:t>
+      </w:r>
+      <w:r>
+        <w:rPr>
+          <w:u w:val="single"/>
+        </w:rPr>
+        <w:t>&lt;prefix&gt;</w:t>
+      </w:r>
+      <w:r>
+        <w:t xml:space="preserve"> is the IANA assigned service name. The assigned service name for the Mathematical Mesh is mmm. Thus, all catalogs specified by the Mesh schema have names prefixed with the sequence </w:t>
+      </w:r>
+      <w:r>
+        <w:rPr>
+          <w:u w:val="single"/>
+        </w:rPr>
+        <w:t>mmm_</w:t>
+      </w:r>
+      <w:r>
+        <w:t>.</w:t>
+      </w:r>
+    </w:p>
+    <w:p>
+      <w:r>
+        <w:t xml:space="preserve">The following catalogs are currently specified within the Mathematical Mesh. </w:t>
+      </w:r>
+    </w:p>
+    <w:p>
+      <w:pPr>
+        <w:pStyle w:val="DT"/>
+      </w:pPr>
+      <w:r>
+        <w:t>Access: mmm_Access</w:t>
+      </w:r>
+    </w:p>
+    <w:p>
+      <w:pPr>
+        <w:pStyle w:val="DD"/>
+      </w:pPr>
+      <w:r>
+        <w:t xml:space="preserve">Describes </w:t>
+      </w:r>
+      <w:r>
+        <w:t>access control policy for performing operations on the account. The Access catalog is the only Mesh catalog whose contents are readable by the Mesh Service under normal circumstances.</w:t>
+      </w:r>
+    </w:p>
+    <w:p>
+      <w:pPr>
+        <w:pStyle w:val="DT"/>
+      </w:pPr>
+      <w:r>
+        <w:t xml:space="preserve">Application: </w:t>
+      </w:r>
+      <w:r>
+        <w:rPr>
+          <w:u w:val="single"/>
+        </w:rPr>
+        <w:t>mmm_Application</w:t>
+      </w:r>
+    </w:p>
+    <w:p>
+      <w:pPr>
+        <w:pStyle w:val="DD"/>
+      </w:pPr>
+      <w:r>
+        <w:t xml:space="preserve">Describes </w:t>
+      </w:r>
+      <w:r>
+        <w:t>configuration information for applications including mail (SMTP, IMAP, OpenPGP, S/MIME, etc) and SSH and for the MeshAccount application itself.</w:t>
+      </w:r>
+    </w:p>
+    <w:p>
+      <w:pPr>
+        <w:pStyle w:val="DT"/>
+      </w:pPr>
+      <w:r>
+        <w:t xml:space="preserve">Bookmark: </w:t>
+      </w:r>
+      <w:r>
+        <w:rPr>
+          <w:u w:val="single"/>
+        </w:rPr>
+        <w:t>mmm_Bookmark</w:t>
+      </w:r>
+    </w:p>
+    <w:p>
+      <w:pPr>
+        <w:pStyle w:val="DD"/>
+      </w:pPr>
+      <w:r>
+        <w:t xml:space="preserve">Describes </w:t>
+      </w:r>
+      <w:r>
+        <w:t>Web bookmarks and other citations allowing them to be shared between devices connected to the profile.</w:t>
+      </w:r>
+    </w:p>
+    <w:p>
+      <w:pPr>
+        <w:pStyle w:val="DT"/>
+      </w:pPr>
+      <w:r>
+        <w:t xml:space="preserve">Contact: </w:t>
+      </w:r>
+      <w:r>
+        <w:rPr>
+          <w:u w:val="single"/>
+        </w:rPr>
+        <w:t>mmm_Contact</w:t>
+      </w:r>
+    </w:p>
+    <w:p>
+      <w:pPr>
+        <w:pStyle w:val="DD"/>
+      </w:pPr>
+      <w:r>
+        <w:t xml:space="preserve">Describes </w:t>
+      </w:r>
+      <w:r>
+        <w:t>logical and physical contact information for people and organizations.</w:t>
+      </w:r>
+    </w:p>
+    <w:p>
+      <w:pPr>
+        <w:pStyle w:val="DT"/>
+      </w:pPr>
+      <w:r>
+        <w:t xml:space="preserve">Credential: </w:t>
+      </w:r>
+      <w:r>
+        <w:rPr>
+          <w:u w:val="single"/>
+        </w:rPr>
+        <w:t>mmm_Credential</w:t>
+      </w:r>
+    </w:p>
+    <w:p>
+      <w:pPr>
+        <w:pStyle w:val="DD"/>
+      </w:pPr>
+      <w:r>
+        <w:t xml:space="preserve">Describes </w:t>
+      </w:r>
+      <w:r>
+        <w:t>credentials used to access network resources.</w:t>
+      </w:r>
+    </w:p>
+    <w:p>
+      <w:pPr>
+        <w:pStyle w:val="DT"/>
+      </w:pPr>
+      <w:r>
+        <w:t xml:space="preserve">Device: </w:t>
+      </w:r>
+      <w:r>
+        <w:rPr>
+          <w:u w:val="single"/>
+        </w:rPr>
+        <w:t>mmm_Device</w:t>
+      </w:r>
+    </w:p>
+    <w:p>
+      <w:pPr>
+        <w:pStyle w:val="DD"/>
+      </w:pPr>
+      <w:r>
+        <w:t xml:space="preserve">Describes </w:t>
+      </w:r>
+      <w:r>
+        <w:t>the set</w:t>
+      </w:r>
+      <w:r>
+        <w:t xml:space="preserve"> of devices connected to the account and the permissions assigned to them</w:t>
+      </w:r>
+    </w:p>
+    <w:p>
+      <w:pPr>
+        <w:pStyle w:val="DT"/>
+      </w:pPr>
+      <w:r>
+        <w:t xml:space="preserve">Network: </w:t>
+      </w:r>
+      <w:r>
+        <w:rPr>
+          <w:u w:val="single"/>
+        </w:rPr>
+        <w:t>mmm_Network</w:t>
+      </w:r>
+    </w:p>
+    <w:p>
+      <w:pPr>
+        <w:pStyle w:val="DD"/>
+      </w:pPr>
+      <w:r>
+        <w:t xml:space="preserve">Describes </w:t>
+      </w:r>
+      <w:r>
+        <w:t>network settings such as WiFi access points, IPSEC and TLS VPN configurations, etc.</w:t>
+      </w:r>
+    </w:p>
+    <w:p>
+      <w:pPr>
+        <w:pStyle w:val="DT"/>
+      </w:pPr>
+      <w:r>
+        <w:t>Member: mmm_Member</w:t>
+      </w:r>
+    </w:p>
+    <w:p>
+      <w:pPr>
+        <w:pStyle w:val="DD"/>
+      </w:pPr>
+      <w:r>
+        <w:t>Describes the set of members connected to a group account.</w:t>
+      </w:r>
+    </w:p>
+    <w:p>
+      <w:pPr>
+        <w:pStyle w:val="DT"/>
+      </w:pPr>
+      <w:r>
+        <w:t xml:space="preserve">Publication: </w:t>
+      </w:r>
+      <w:r>
+        <w:t>mmm_Publication</w:t>
+      </w:r>
+    </w:p>
+    <w:p>
+      <w:pPr>
+        <w:pStyle w:val="DD"/>
+      </w:pPr>
+      <w:r>
+        <w:t>Describes data published under the account context. The data MAY be stored in the publication catalog itself or on a separate service (e.g. a Web server).</w:t>
+      </w:r>
+    </w:p>
+    <w:p>
+      <w:pPr>
+        <w:pStyle w:val="DT"/>
+        <w:rPr>
+          <w:u w:val="single"/>
+        </w:rPr>
+      </w:pPr>
+      <w:r>
+        <w:t xml:space="preserve">Task: </w:t>
+      </w:r>
+      <w:r>
+        <w:rPr>
+          <w:u w:val="single"/>
+        </w:rPr>
+        <w:t>mmm_CatalogTask</w:t>
+      </w:r>
+    </w:p>
+    <w:p>
+      <w:pPr>
+        <w:pStyle w:val="DD"/>
+      </w:pPr>
+      <w:r>
+        <w:t xml:space="preserve">Describes </w:t>
+      </w:r>
+      <w:r>
+        <w:t>tasks assigned to the user including calendar entries and to do lists.</w:t>
+      </w:r>
+    </w:p>
+    <w:p>
+      <w:r>
+        <w:t xml:space="preserve">The Access, </w:t>
+      </w:r>
+      <w:r>
+        <w:t xml:space="preserve">and </w:t>
+      </w:r>
+      <w:r>
+        <w:t>Publication</w:t>
       </w:r>
       <w:r>
         <w:t xml:space="preserve"> </w:t>
       </w:r>
       <w:r>
-        <w:t>assertion MAY be used in the same fashion as an X.509v3/PKIX certificate to mediate interactions between devices connected to the same account without the need for interaction with the Mesh service. Thus, a coffee pot device connected to the account can receive and authenticate instructions issued by a voice recognition device connected to that account.</w:t>
-      </w:r>
-    </w:p>
-    <w:p>
-      <w:r>
-        <w:t xml:space="preserve">While the </w:t>
-      </w:r>
-      <w:r>
-        <w:rPr>
-          <w:u w:val="single"/>
-        </w:rPr>
-        <w:t>ConnectionUser</w:t>
-      </w:r>
-      <w:r>
-        <w:t xml:space="preserve"> assertion </w:t>
-      </w:r>
-      <w:r>
-        <w:t>MAY be used to mediate external interactions, this approach is typically undesirable as it provides the external parties with visibility to the internal configuration of the account, in particular which connected devices are being used on which occasions. Furthermore, the lack of the need to interact with the service means that the service is necessarily unable to mediate the exchange and enforce authorization policy on the interactions.</w:t>
-      </w:r>
-    </w:p>
-    <w:p>
-      <w:r>
-        <w:t xml:space="preserve">Device keys are intended to be used to secure communications between devices connected to the same account. All communication between Mesh accounts SHOULD be mediated by a Mesh service. This enables abuse mitigation by applying access control to every outbound and every inbound message. </w:t>
-      </w:r>
-    </w:p>
-    <w:p>
-      <w:r>
-        <w:t>Since Alice's coffee pot does not require the external communication right, the activation record for the coffee pot does not provide access to the account keys required to perform external communications. Alice's watch device does require access to the account keys so it can receive messages and task updates. But since it is a device that Alice has to carry on her person to use, it is a device that might easily be lost or stolen. Accordingly, the activation record for Alice's watch provides access to the account decryption and signature keys but in the form of threshold key shares mediated by the Mesh service. Thus, Alice's watch can sign and read message sent to the account but only under the control of the Mesh service.</w:t>
+        <w:t>catalogs</w:t>
+      </w:r>
+      <w:r>
+        <w:t xml:space="preserve"> are </w:t>
+      </w:r>
+      <w:r>
+        <w:t>used by the service in certain</w:t>
+      </w:r>
+      <w:r>
+        <w:t xml:space="preserve"> Mesh Service Protocol interactions</w:t>
+      </w:r>
+      <w:r>
+        <w:t xml:space="preserve">. </w:t>
+      </w:r>
+      <w:r>
+        <w:t xml:space="preserve">The Device and Member catalogs are used to track the connection of devices to a user account and members to a group for administrative purposes. </w:t>
+      </w:r>
+      <w:r>
+        <w:t xml:space="preserve">These interactions are further described </w:t>
+      </w:r>
+      <w:r>
+        <w:t>below</w:t>
+      </w:r>
+      <w:r>
+        <w:t>.</w:t>
+      </w:r>
+    </w:p>
+    <w:p>
+      <w:r>
+        <w:t>In many cases, the Mesh Catalog offers capabilities that represent a superset of the capabilities of an existing application. For example, the task catalog supports the appointment tracking functions of a traditional calendar application and the task tracking function of the traditional 'to do list' application. Combining these functions allows tasks to be triggered by other events other than the passage of time such as completion of other tasks, geographical presence, etc.</w:t>
+      </w:r>
+    </w:p>
+    <w:p>
+      <w:r>
+        <w:t>In such cases, the Mesh Catalog entries are designed to provide a superset of the data representation capabilities of the legacy formats and (where available) recent extensions. Where a catalog entry is derived from input presented in a legacy format, the original data representation MAY be attached verbatim to facilitate interoperability.</w:t>
+      </w:r>
+    </w:p>
+    <w:p>
+      <w:pPr>
+        <w:pStyle w:val="Heading2"/>
+      </w:pPr>
+      <w:r>
+        <w:t>Access</w:t>
+      </w:r>
+    </w:p>
+    <w:p>
+      <w:r>
+        <w:t xml:space="preserve">The access catalog </w:t>
+      </w:r>
+      <w:r>
+        <w:rPr>
+          <w:u w:val="single"/>
+        </w:rPr>
+        <w:t>mmm_Access</w:t>
+      </w:r>
+      <w:r>
+        <w:t xml:space="preserve"> contains a list of access control entries </w:t>
+      </w:r>
+      <w:r>
+        <w:t xml:space="preserve">providing authorization to devices authenticated by a particular credential. </w:t>
+      </w:r>
+      <w:r>
+        <w:t>T</w:t>
+      </w:r>
+      <w:r>
+        <w:t>he access catalog provides information that is necessary for the Mesh Service to act on behalf of the user. It is therefore necessary for the service to be able to decrypt entries in the catalog.</w:t>
+      </w:r>
+    </w:p>
+    <w:p>
+      <w:r>
+        <w:t xml:space="preserve">The entries in the catalog have type </w:t>
+      </w:r>
+      <w:r>
+        <w:t>CatalogedAccess</w:t>
+      </w:r>
+      <w:r>
+        <w:t xml:space="preserve"> and specify a capability. The following capabilities are defined:</w:t>
+      </w:r>
+    </w:p>
+    <w:p>
+      <w:pPr>
+        <w:pStyle w:val="DT"/>
+      </w:pPr>
+      <w:r>
+        <w:t>AccessCapability</w:t>
+      </w:r>
+    </w:p>
+    <w:p>
+      <w:pPr>
+        <w:pStyle w:val="DD"/>
+      </w:pPr>
+      <w:r>
+        <w:t>Authorizes a device authenticated by means of a specified authentication key to request privileged account operations. For example, requesting the status of an account catalog.</w:t>
+      </w:r>
+    </w:p>
+    <w:p>
+      <w:pPr>
+        <w:pStyle w:val="DT"/>
+      </w:pPr>
+      <w:r>
+        <w:t>CryptographicCapability</w:t>
+      </w:r>
+    </w:p>
+    <w:p>
+      <w:pPr>
+        <w:pStyle w:val="DD"/>
+      </w:pPr>
+      <w:r>
+        <w:t>Specifies a private key encrypted under the encryption key of the service</w:t>
+      </w:r>
+      <w:r>
+        <w:t xml:space="preserve"> and criteria specifying the parties authorized to request use of the key.</w:t>
+      </w:r>
+    </w:p>
+    <w:p>
+      <w:r>
+        <w:t xml:space="preserve">The </w:t>
+      </w:r>
+      <w:r>
+        <w:t xml:space="preserve">Cryptographic operations are described in section </w:t>
+      </w:r>
+      <w:r>
+        <w:fldChar w:fldCharType="begin"/>
+      </w:r>
+      <w:r>
+        <w:instrText xml:space="preserve"> REF _Ref83047198 \r \p </w:instrText>
+      </w:r>
+      <w:r>
+        <w:fldChar w:fldCharType="separate"/>
+      </w:r>
+      <w:r>
+        <w:t>0 below</w:t>
+      </w:r>
+      <w:r>
+        <w:fldChar w:fldCharType="end"/>
+      </w:r>
+      <w:r>
+        <w:t>.</w:t>
+      </w:r>
+    </w:p>
+    <w:p>
+      <w:pPr>
+        <w:pStyle w:val="Heading2"/>
+      </w:pPr>
+      <w:r>
+        <w:t>Application</w:t>
+      </w:r>
+    </w:p>
+    <w:p>
+      <w:r>
+        <w:t xml:space="preserve">The application </w:t>
+      </w:r>
+      <w:r>
+        <w:t xml:space="preserve">catalog </w:t>
+      </w:r>
+      <w:r>
+        <w:rPr>
+          <w:u w:val="single"/>
+        </w:rPr>
+        <w:t>mmm</w:t>
+      </w:r>
+      <w:r>
+        <w:t>_</w:t>
+      </w:r>
+      <w:r>
+        <w:rPr>
+          <w:u w:val="single"/>
+        </w:rPr>
+        <w:t>Application</w:t>
+      </w:r>
+      <w:r>
+        <w:t xml:space="preserve"> </w:t>
+      </w:r>
+      <w:r>
+        <w:t xml:space="preserve">contains </w:t>
+      </w:r>
+      <w:r>
+        <w:rPr>
+          <w:u w:val="single"/>
+        </w:rPr>
+        <w:t>CatalogEntryApplication</w:t>
+      </w:r>
+      <w:r>
+        <w:t xml:space="preserve"> entries which describe</w:t>
+      </w:r>
+      <w:r>
+        <w:t xml:space="preserve"> the use of specific applications under the Mesh Service Account. Multiple application accounts for a single application MAY be connected to a single Mesh Service Account. Each account being specified in a separate entry.</w:t>
+      </w:r>
+    </w:p>
+    <w:p>
+      <w:r>
+        <w:t xml:space="preserve">The </w:t>
+      </w:r>
+      <w:r>
+        <w:rPr>
+          <w:u w:val="single"/>
+        </w:rPr>
+        <w:t>CatalogEntryApplication</w:t>
+      </w:r>
+      <w:r>
+        <w:t xml:space="preserve"> entries</w:t>
+      </w:r>
+      <w:r>
+        <w:t xml:space="preserve"> only contain configuration information for the application as it applies to the account as a whole. If the application requires separate configuration for individual devices, this is specified in </w:t>
+      </w:r>
+      <w:r>
+        <w:t>the device activation record</w:t>
+      </w:r>
+      <w:r>
+        <w:t>.</w:t>
+      </w:r>
+    </w:p>
+    <w:p>
+      <w:r>
+        <w:t>Two applications are currently defined:</w:t>
+      </w:r>
+    </w:p>
+    <w:p>
+      <w:pPr>
+        <w:pStyle w:val="DT"/>
+      </w:pPr>
+      <w:r>
+        <w:t>Mail</w:t>
+      </w:r>
+    </w:p>
+    <w:p>
+      <w:pPr>
+        <w:pStyle w:val="DD"/>
+      </w:pPr>
+      <w:r>
+        <w:t>An SMTP email account and associated encryption and signature keys for S/MIME and OpenPGP.</w:t>
+      </w:r>
+    </w:p>
+    <w:p>
+      <w:pPr>
+        <w:pStyle w:val="DT"/>
+      </w:pPr>
+      <w:r>
+        <w:t>SSH</w:t>
+      </w:r>
+    </w:p>
+    <w:p>
+      <w:pPr>
+        <w:pStyle w:val="DD"/>
+      </w:pPr>
+      <w:r>
+        <w:t>Secure Shell Client.</w:t>
+      </w:r>
+    </w:p>
+    <w:p>
+      <w:r>
+        <w:t>Accounts MAY specify multiple instances of each but each application instance is considered as describing a single application account. Thus</w:t>
+      </w:r>
+      <w:r>
+        <w:t>,</w:t>
+      </w:r>
+      <w:r>
+        <w:t xml:space="preserve"> if Alice has email accounts </w:t>
+      </w:r>
+      <w:r>
+        <w:rPr>
+          <w:u w:val="single"/>
+        </w:rPr>
+        <w:t>alice@example.com</w:t>
+      </w:r>
+      <w:r>
+        <w:t xml:space="preserve"> and </w:t>
+      </w:r>
+      <w:r>
+        <w:rPr>
+          <w:u w:val="single"/>
+        </w:rPr>
+        <w:t>alice@example.net</w:t>
+      </w:r>
+      <w:r>
+        <w:t>, she will have application entries for each</w:t>
+      </w:r>
+      <w:r>
+        <w:t>. Accounts connected to Alice's Mesh account may be authorized to use either, both or none of the email accounts.</w:t>
+      </w:r>
+    </w:p>
+    <w:p>
+      <w:r>
+        <w:rPr>
+          <w:b/>
+          <w:bCs/>
+        </w:rPr>
+        <w:t>Note</w:t>
+      </w:r>
+      <w:r>
+        <w:t>: T</w:t>
+      </w:r>
+      <w:r>
+        <w:t>he implementation of these features in the current specification is considered to be a 'proof of concept' rather than a proposed final form. There are many issues that need to be considered when integrating a legacy protocol with</w:t>
+      </w:r>
+      <w:r>
+        <w:t xml:space="preserve"> extensive deployment into a new platform. </w:t>
+      </w:r>
+    </w:p>
+    <w:p>
+      <w:pPr>
+        <w:pStyle w:val="Heading3"/>
+      </w:pPr>
+      <w:r>
+        <w:t>Mail</w:t>
+      </w:r>
+    </w:p>
+    <w:p>
+      <w:r>
+        <w:t xml:space="preserve">Mail configuration profiles are </w:t>
+      </w:r>
+      <w:r>
+        <w:t xml:space="preserve">described by </w:t>
+      </w:r>
+      <w:r>
+        <w:t xml:space="preserve">one or </w:t>
+      </w:r>
+      <w:r>
+        <w:t xml:space="preserve">more </w:t>
+      </w:r>
+      <w:r>
+        <w:rPr>
+          <w:u w:val="single"/>
+        </w:rPr>
+        <w:t>CatalogEntryApplicationMail</w:t>
+      </w:r>
+      <w:r>
+        <w:t xml:space="preserve"> entries</w:t>
+      </w:r>
+      <w:r>
+        <w:t>, one for each email account connected to the Mesh profile. The corresponding activation records for the connected devices contain information used to provide the device with the necessary decryption information.</w:t>
+      </w:r>
+    </w:p>
+    <w:p>
+      <w:r>
+        <w:t>Entries specify the email account address(es), the inbound and outbound server configuration and the cryptographic keys to be used for S/MIME and OpenPGP encryption.</w:t>
       </w:r>
     </w:p>
     <w:p>
@@ -1195,2176 +1955,1517 @@
         <w:pStyle w:val="Meta"/>
       </w:pPr>
       <w:r>
-        <w:t>&lt;include="..\Examples\</w:t>
-      </w:r>
-      <w:r>
-        <w:t>SchemaAliceActivationDevice3</w:t>
+        <w:t>&lt;include=..\</w:t>
+      </w:r>
+      <w:r>
+        <w:t>Examples\</w:t>
+      </w:r>
+      <w:r>
+        <w:t>SchemaEntryMail.md&gt;</w:t>
+      </w:r>
+    </w:p>
+    <w:p>
+      <w:r>
+        <w:t>Note that the</w:t>
+      </w:r>
+      <w:r>
+        <w:t xml:space="preserve"> inbound and outbound server configuration</w:t>
+      </w:r>
+      <w:r>
+        <w:t xml:space="preserve"> does not specify the access credentials to be used to access the service. These are specified in the Credential catalog.</w:t>
+      </w:r>
+    </w:p>
+    <w:p>
+      <w:r>
+        <w:t>Future: The mail application should support automated means of credentialling the public key including obtaining an X.509v3 certificate or uploading the key to a key service.</w:t>
+      </w:r>
+    </w:p>
+    <w:p>
+      <w:pPr>
+        <w:pStyle w:val="Heading3"/>
+      </w:pPr>
+      <w:r>
+        <w:t>SSH</w:t>
+      </w:r>
+    </w:p>
+    <w:p>
+      <w:r>
+        <w:t xml:space="preserve">SSH configuration profiles are </w:t>
+      </w:r>
+      <w:r>
+        <w:t xml:space="preserve">described by </w:t>
+      </w:r>
+      <w:r>
+        <w:rPr>
+          <w:u w:val="single"/>
+        </w:rPr>
+        <w:t>CatalogEntryApplicationSSH</w:t>
+      </w:r>
+      <w:r>
+        <w:t xml:space="preserve"> entr</w:t>
+      </w:r>
+      <w:r>
+        <w:t>ies</w:t>
+      </w:r>
+      <w:r>
+        <w:t>.</w:t>
+      </w:r>
+      <w:r>
+        <w:t xml:space="preserve"> The corresponding activation records for the connected devices contain the contributions used to derive the private keys.</w:t>
+      </w:r>
+    </w:p>
+    <w:p>
+      <w:r>
+        <w:t>A user may have separate SSH configurations for separate purposes within a single Mesh Account. This allows a system administrator servicing multiple clients to maintain separate SSH profiles for each of her customers allowing credentials to be easily (and verifiably) revoked at contract termination.</w:t>
+      </w:r>
+    </w:p>
+    <w:p>
+      <w:pPr>
+        <w:pStyle w:val="Meta"/>
+      </w:pPr>
+      <w:r>
+        <w:t>&lt;include=..\</w:t>
+      </w:r>
+      <w:r>
+        <w:t>Examples\</w:t>
+      </w:r>
+      <w:r>
+        <w:t>SchemaEntrySSH.md&gt;</w:t>
+      </w:r>
+    </w:p>
+    <w:p>
+      <w:r>
+        <w:t xml:space="preserve">Future: The SSH application is only used to track the SSH client private key which is the same for all of a user's devices. This approach is obviously not ideal from the point of view of cryptographic hygiene: we would much prefer to specify a different client key for every device. </w:t>
+      </w:r>
+    </w:p>
+    <w:p>
+      <w:r>
+        <w:t>Future: The present specification only manages client keys. In the context of managing IoT devices, the ability to manage service keys is highly desirable.</w:t>
+      </w:r>
+    </w:p>
+    <w:p>
+      <w:pPr>
+        <w:pStyle w:val="Heading2"/>
+      </w:pPr>
+      <w:r>
+        <w:t>Bookmark</w:t>
+      </w:r>
+    </w:p>
+    <w:p>
+      <w:r>
+        <w:t xml:space="preserve">The bookmark </w:t>
+      </w:r>
+      <w:r>
+        <w:t xml:space="preserve">catalog </w:t>
+      </w:r>
+      <w:r>
+        <w:rPr>
+          <w:u w:val="single"/>
+        </w:rPr>
+        <w:t>mmm_bookmark</w:t>
+      </w:r>
+      <w:r>
+        <w:t xml:space="preserve"> </w:t>
+      </w:r>
+      <w:r>
+        <w:t xml:space="preserve">contains </w:t>
+      </w:r>
+      <w:r>
+        <w:rPr>
+          <w:u w:val="single"/>
+        </w:rPr>
+        <w:t>CatalogEntryBookmark</w:t>
+      </w:r>
+      <w:r>
+        <w:t xml:space="preserve"> entries</w:t>
+      </w:r>
+      <w:r>
+        <w:t xml:space="preserve"> which describe Web bookmarks and other citations allowing them to be shared between devices connected to the profile.</w:t>
+      </w:r>
+    </w:p>
+    <w:p>
+      <w:r>
+        <w:t>The fields currently supported by the Bookmarks catalog are currently limited to the fields required for tracking Web bookmarks. Specification of additional fields to track full academic citations is a work in progress.</w:t>
+      </w:r>
+    </w:p>
+    <w:p>
+      <w:pPr>
+        <w:pStyle w:val="Meta"/>
+      </w:pPr>
+      <w:r>
+        <w:t>&lt;include=..\</w:t>
+      </w:r>
+      <w:r>
+        <w:t>Examples\</w:t>
+      </w:r>
+      <w:r>
+        <w:t>SchemaEntryBookmark.md&gt;</w:t>
+      </w:r>
+    </w:p>
+    <w:p>
+      <w:pPr>
+        <w:pStyle w:val="Heading2"/>
+      </w:pPr>
+      <w:r>
+        <w:t>Contact</w:t>
+      </w:r>
+    </w:p>
+    <w:p>
+      <w:r>
+        <w:t xml:space="preserve">The contact catalog </w:t>
+      </w:r>
+      <w:r>
+        <w:rPr>
+          <w:u w:val="single"/>
+        </w:rPr>
+        <w:t>mmm_contact</w:t>
+      </w:r>
+      <w:r>
+        <w:t xml:space="preserve"> </w:t>
+      </w:r>
+      <w:r>
+        <w:t xml:space="preserve">contains </w:t>
+      </w:r>
+      <w:r>
+        <w:rPr>
+          <w:u w:val="single"/>
+        </w:rPr>
+        <w:t>CatalogEntryContact</w:t>
+      </w:r>
+      <w:r>
+        <w:t xml:space="preserve"> entries</w:t>
+      </w:r>
+      <w:r>
+        <w:t xml:space="preserve"> which describe</w:t>
+      </w:r>
+      <w:r>
+        <w:t xml:space="preserve"> the person, organization or location described.</w:t>
+      </w:r>
+    </w:p>
+    <w:p>
+      <w:r>
+        <w:t>The fields of the contact catalog provide a superset of the capabilities of vCard &lt;info="RFC2426"/&gt;.</w:t>
+      </w:r>
+    </w:p>
+    <w:p>
+      <w:pPr>
+        <w:pStyle w:val="Meta"/>
+      </w:pPr>
+      <w:r>
+        <w:t>&lt;include=..\</w:t>
+      </w:r>
+      <w:r>
+        <w:t>Examples\</w:t>
+      </w:r>
+      <w:r>
+        <w:t>SchemaEntryContact.md&gt;</w:t>
+      </w:r>
+    </w:p>
+    <w:p>
+      <w:r>
+        <w:t>The Contact catalog is typically used by the MeshService as a source of authorization information to perform access control on inbound and outbound message requests. For this reason, Mesh Service SHOULD be granted read access to the contacts catalog by providing a decryption entry for the service.</w:t>
+      </w:r>
+    </w:p>
+    <w:p>
+      <w:pPr>
+        <w:pStyle w:val="Heading2"/>
+      </w:pPr>
+      <w:r>
+        <w:t>Credential</w:t>
+      </w:r>
+    </w:p>
+    <w:p>
+      <w:r>
+        <w:t xml:space="preserve">The credential catalog </w:t>
+      </w:r>
+      <w:r>
+        <w:rPr>
+          <w:u w:val="single"/>
+        </w:rPr>
+        <w:t>mmm_credential</w:t>
+      </w:r>
+      <w:r>
+        <w:t xml:space="preserve"> </w:t>
+      </w:r>
+      <w:r>
+        <w:t xml:space="preserve">contains </w:t>
+      </w:r>
+      <w:r>
+        <w:rPr>
+          <w:u w:val="single"/>
+        </w:rPr>
+        <w:t>CatalogEntryCredential</w:t>
+      </w:r>
+      <w:r>
+        <w:t xml:space="preserve"> entries</w:t>
+      </w:r>
+      <w:r>
+        <w:t xml:space="preserve"> which describe credentials used to access network resources.</w:t>
+      </w:r>
+    </w:p>
+    <w:p>
+      <w:pPr>
+        <w:pStyle w:val="Meta"/>
+      </w:pPr>
+      <w:r>
+        <w:t>&lt;include=..\</w:t>
+      </w:r>
+      <w:r>
+        <w:t>Examples\</w:t>
+      </w:r>
+      <w:r>
+        <w:t>SchemaEntryCredential.md&gt;</w:t>
+      </w:r>
+    </w:p>
+    <w:p>
+      <w:r>
+        <w:t>Only username/password credentials are stored in the credential catalog. If public key credentials are to be used, these SHOULD be managed as an application profile allowing separate credentials to be created for each device.</w:t>
+      </w:r>
+    </w:p>
+    <w:p>
+      <w:pPr>
+        <w:pStyle w:val="Heading2"/>
+      </w:pPr>
+      <w:r>
+        <w:t>Device</w:t>
+      </w:r>
+    </w:p>
+    <w:p>
+      <w:r>
+        <w:t xml:space="preserve">The device catalog </w:t>
+      </w:r>
+      <w:r>
+        <w:rPr>
+          <w:u w:val="single"/>
+        </w:rPr>
+        <w:t>mmm_Device</w:t>
+      </w:r>
+      <w:r>
+        <w:t xml:space="preserve"> </w:t>
+      </w:r>
+      <w:r>
+        <w:t xml:space="preserve">contains </w:t>
+      </w:r>
+      <w:r>
+        <w:rPr>
+          <w:u w:val="single"/>
+        </w:rPr>
+        <w:t>CatalogEntryDevice</w:t>
+      </w:r>
+      <w:r>
+        <w:t xml:space="preserve"> entries </w:t>
+      </w:r>
+      <w:r>
+        <w:t>which describe the devices connected to the account and the permissions assigned to them.</w:t>
+      </w:r>
+    </w:p>
+    <w:p>
+      <w:r>
+        <w:t xml:space="preserve">Each device connected to a Mesh Account has an associated </w:t>
+      </w:r>
+      <w:r>
+        <w:t>CatalogEntryDevice entr</w:t>
+      </w:r>
+      <w:r>
+        <w:t>y that includes the activation and connection records for the account.</w:t>
+      </w:r>
+      <w:r>
+        <w:t xml:space="preserve"> These records are described in further detail in section </w:t>
+      </w:r>
+      <w:r>
+        <w:fldChar w:fldCharType="begin"/>
+      </w:r>
+      <w:r>
+        <w:instrText xml:space="preserve"> REF _Ref54628559 \r \h </w:instrText>
+      </w:r>
+      <w:r>
+        <w:fldChar w:fldCharType="separate"/>
+      </w:r>
+      <w:r>
+        <w:t>0</w:t>
+      </w:r>
+      <w:r>
+        <w:fldChar w:fldCharType="end"/>
+      </w:r>
+      <w:r>
+        <w:t>.</w:t>
+      </w:r>
+    </w:p>
+    <w:p>
+      <w:pPr>
+        <w:pStyle w:val="Heading2"/>
+      </w:pPr>
+      <w:r>
+        <w:t>Network</w:t>
+      </w:r>
+    </w:p>
+    <w:p>
+      <w:r>
+        <w:t xml:space="preserve">The network catalog </w:t>
+      </w:r>
+      <w:r>
+        <w:t xml:space="preserve">contains </w:t>
+      </w:r>
+      <w:r>
+        <w:rPr>
+          <w:u w:val="single"/>
+        </w:rPr>
+        <w:t>CatalogEntryNetwork</w:t>
+      </w:r>
+      <w:r>
+        <w:t xml:space="preserve"> entries which describe</w:t>
+      </w:r>
+      <w:r>
+        <w:t xml:space="preserve"> network settings, IPSEC and TLS VPN configurations, etc.</w:t>
+      </w:r>
+    </w:p>
+    <w:p>
+      <w:pPr>
+        <w:pStyle w:val="Meta"/>
+      </w:pPr>
+      <w:r>
+        <w:t>&lt;include=..\</w:t>
+      </w:r>
+      <w:r>
+        <w:t>Examples\</w:t>
+      </w:r>
+      <w:r>
+        <w:t>SchemaEntryNetwork.md&gt;</w:t>
+      </w:r>
+    </w:p>
+    <w:p>
+      <w:pPr>
+        <w:pStyle w:val="Heading2"/>
+      </w:pPr>
+      <w:r>
+        <w:t>Publication</w:t>
+      </w:r>
+    </w:p>
+    <w:p>
+      <w:r>
+        <w:t xml:space="preserve">The </w:t>
+      </w:r>
+      <w:r>
+        <w:t>publication</w:t>
+      </w:r>
+      <w:r>
+        <w:t xml:space="preserve"> catalog </w:t>
+      </w:r>
+      <w:r>
+        <w:rPr>
+          <w:u w:val="single"/>
+        </w:rPr>
+        <w:t>mmm_</w:t>
+      </w:r>
+      <w:r>
+        <w:rPr>
+          <w:u w:val="single"/>
+        </w:rPr>
+        <w:t>Publication</w:t>
+      </w:r>
+      <w:r>
+        <w:t xml:space="preserve"> </w:t>
+      </w:r>
+      <w:r>
+        <w:t xml:space="preserve">contains </w:t>
+      </w:r>
+      <w:r>
+        <w:rPr>
+          <w:u w:val="single"/>
+        </w:rPr>
+        <w:t>CatalogEntry</w:t>
+      </w:r>
+      <w:r>
+        <w:rPr>
+          <w:u w:val="single"/>
+        </w:rPr>
+        <w:t>Publication</w:t>
+      </w:r>
+      <w:r>
+        <w:t xml:space="preserve"> entries </w:t>
+      </w:r>
+      <w:r>
+        <w:t>which describe content published through the account.</w:t>
+      </w:r>
+    </w:p>
+    <w:p>
+      <w:r>
+        <w:t xml:space="preserve">If the data being published is small, it MAY be specified in the </w:t>
+      </w:r>
+      <w:r>
+        <w:t xml:space="preserve">CatalogEntryPublication </w:t>
+      </w:r>
+      <w:r>
+        <w:t>entry itself as enveloped data. Otherwise a link to the external content is required.</w:t>
+      </w:r>
+    </w:p>
+    <w:p>
+      <w:r>
+        <w:t>The Publication catalog is used to publish contact information and to publish device descriptions used in the static QR Code device connection interaction.</w:t>
+      </w:r>
+    </w:p>
+    <w:p>
+      <w:pPr>
+        <w:pStyle w:val="Meta"/>
+      </w:pPr>
+      <w:r>
+        <w:t>&lt;include=..\Examples\SchemaEntry</w:t>
+      </w:r>
+      <w:r>
+        <w:t>Publication</w:t>
+      </w:r>
+      <w:r>
+        <w:t>.md&gt;</w:t>
+      </w:r>
+    </w:p>
+    <w:p>
+      <w:pPr>
+        <w:pStyle w:val="Heading2"/>
+      </w:pPr>
+      <w:r>
+        <w:t>Task</w:t>
+      </w:r>
+    </w:p>
+    <w:p>
+      <w:r>
+        <w:t xml:space="preserve">The Task </w:t>
+      </w:r>
+      <w:r>
+        <w:t xml:space="preserve">catalog </w:t>
+      </w:r>
+      <w:r>
+        <w:rPr>
+          <w:u w:val="single"/>
+        </w:rPr>
+        <w:t>mmm_Task</w:t>
+      </w:r>
+      <w:r>
+        <w:t xml:space="preserve"> </w:t>
+      </w:r>
+      <w:r>
+        <w:t xml:space="preserve">contains </w:t>
+      </w:r>
+      <w:r>
+        <w:rPr>
+          <w:u w:val="single"/>
+        </w:rPr>
+        <w:t>CatalogEntry</w:t>
+      </w:r>
+      <w:r>
+        <w:rPr>
+          <w:u w:val="single"/>
+        </w:rPr>
+        <w:t>Task</w:t>
+      </w:r>
+      <w:r>
+        <w:t xml:space="preserve"> entries</w:t>
+      </w:r>
+      <w:r>
+        <w:t xml:space="preserve"> which describe tasks assigned to the user including calendar entries and to do lists.</w:t>
+      </w:r>
+    </w:p>
+    <w:p>
+      <w:r>
+        <w:t>The fields of the task catalog currently reflect those offered by the iCalendar specification &lt;info="RFC5545"/&gt;. Specification of additional fields to allow task triggering on geographic location and/or completion of other tasks is a work in progress.</w:t>
+      </w:r>
+    </w:p>
+    <w:p>
+      <w:pPr>
+        <w:pStyle w:val="Meta"/>
+      </w:pPr>
+      <w:r>
+        <w:t>&lt;include=..\</w:t>
+      </w:r>
+      <w:r>
+        <w:t>Examples\</w:t>
+      </w:r>
+      <w:r>
+        <w:t>SchemaEntryTask.md&gt;</w:t>
+      </w:r>
+    </w:p>
+    <w:p>
+      <w:pPr>
+        <w:pStyle w:val="Heading1"/>
+      </w:pPr>
+      <w:r>
+        <w:t>Spools</w:t>
+      </w:r>
+    </w:p>
+    <w:p>
+      <w:r>
+        <w:t>Spools are DARE Containers containing an append only list of messages sent or received by an account. Three spools are currently defined:</w:t>
+      </w:r>
+    </w:p>
+    <w:p>
+      <w:pPr>
+        <w:pStyle w:val="DT"/>
+      </w:pPr>
+      <w:r>
+        <w:t>Inbound</w:t>
+      </w:r>
+    </w:p>
+    <w:p>
+      <w:pPr>
+        <w:pStyle w:val="DD"/>
+      </w:pPr>
+      <w:r>
+        <w:t>Messages sent to the account. These are encrypted under the account encryption keys of the sender and receiver that were current at the time the message was sent.</w:t>
+      </w:r>
+    </w:p>
+    <w:p>
+      <w:pPr>
+        <w:pStyle w:val="DT"/>
+      </w:pPr>
+      <w:r>
+        <w:t>Outbound</w:t>
+      </w:r>
+    </w:p>
+    <w:p>
+      <w:pPr>
+        <w:pStyle w:val="DD"/>
+      </w:pPr>
+      <w:r>
+        <w:t xml:space="preserve">Messages sent </w:t>
+      </w:r>
+      <w:r>
+        <w:t>from</w:t>
+      </w:r>
+      <w:r>
+        <w:t xml:space="preserve"> the account. These are encrypted under the account encryption keys of the sender and receiver that were current at the time the message was sent.</w:t>
+      </w:r>
+      <w:r>
+        <w:t xml:space="preserve"> </w:t>
+      </w:r>
+    </w:p>
+    <w:p>
+      <w:pPr>
+        <w:pStyle w:val="DT"/>
+      </w:pPr>
+      <w:r>
+        <w:t>Local</w:t>
+      </w:r>
+    </w:p>
+    <w:p>
+      <w:pPr>
+        <w:pStyle w:val="DD"/>
+      </w:pPr>
+      <w:r>
+        <w:t xml:space="preserve">Messages sent </w:t>
+      </w:r>
+      <w:r>
+        <w:t xml:space="preserve">from </w:t>
+      </w:r>
+      <w:r>
+        <w:t>the account</w:t>
+      </w:r>
+      <w:r>
+        <w:t xml:space="preserve"> for internal use</w:t>
+      </w:r>
+      <w:r>
+        <w:t>.</w:t>
+      </w:r>
+      <w:r>
+        <w:t xml:space="preserve"> These are encrypted under the encryption key of the intended recipient alone. This is either the account administration encryption key or a device encryption key.</w:t>
+      </w:r>
+    </w:p>
+    <w:p>
+      <w:r>
+        <w:t xml:space="preserve">Every Mesh Message has a unique message identifier. Messages created at the beginning of a new messaging protocol interaction are assigned a random message </w:t>
+      </w:r>
+      <w:r>
+        <w:t>identifier. Responses to previous messages are assigned message identifiers formed from the message identifier to which they respond by means of a message digest function.</w:t>
+      </w:r>
+    </w:p>
+    <w:p>
+      <w:r>
+        <w:t xml:space="preserve">Every Mesh Message stored in a spool is encapsulated in an envelope which bears a unique identifier that is formed by applying a </w:t>
+      </w:r>
+      <w:r>
+        <w:t>message digest function</w:t>
+      </w:r>
+      <w:r>
+        <w:t xml:space="preserve"> to the message identifier. Each stored message has an associated state which is initially set to the state </w:t>
+      </w:r>
+      <w:r>
+        <w:rPr>
+          <w:u w:val="single"/>
+        </w:rPr>
+        <w:t>Initial</w:t>
+      </w:r>
+      <w:r>
+        <w:t xml:space="preserve"> and MAY be subsequently altered by one or more </w:t>
+      </w:r>
+      <w:r>
+        <w:rPr>
+          <w:u w:val="single"/>
+        </w:rPr>
+        <w:t>MessageComplete</w:t>
+      </w:r>
+      <w:r>
+        <w:t xml:space="preserve"> messages subsequently appended to the spool. The allowable message states depending upon the spool in question.</w:t>
+      </w:r>
+    </w:p>
+    <w:p>
+      <w:pPr>
+        <w:pStyle w:val="Heading2"/>
+      </w:pPr>
+      <w:r>
+        <w:t>Outbound</w:t>
+      </w:r>
+    </w:p>
+    <w:p>
+      <w:r>
+        <w:t xml:space="preserve">The outbound spool stores messages that are to be or have been sent and </w:t>
+      </w:r>
+      <w:r>
+        <w:rPr>
+          <w:u w:val="single"/>
+        </w:rPr>
+        <w:t>MessageComplete</w:t>
+      </w:r>
+      <w:r>
+        <w:t xml:space="preserve"> messages reporting changes to the status of the messages stored on the spool</w:t>
+      </w:r>
+      <w:r>
+        <w:t>.</w:t>
+      </w:r>
+      <w:r>
+        <w:t xml:space="preserve"> </w:t>
+      </w:r>
+    </w:p>
+    <w:p>
+      <w:r>
+        <w:t>Messages posted to the outbound spool have the state Initial, Sent, Received or Refused</w:t>
+      </w:r>
+      <w:r>
+        <w:t>:</w:t>
+      </w:r>
+    </w:p>
+    <w:p>
+      <w:pPr>
+        <w:pStyle w:val="DT"/>
+      </w:pPr>
+      <w:r>
+        <w:t>Initial</w:t>
+      </w:r>
+    </w:p>
+    <w:p>
+      <w:pPr>
+        <w:pStyle w:val="DD"/>
+      </w:pPr>
+      <w:r>
+        <w:t>The initial state of a message posted to the spool.</w:t>
+      </w:r>
+    </w:p>
+    <w:p>
+      <w:pPr>
+        <w:pStyle w:val="DT"/>
+      </w:pPr>
+      <w:r>
+        <w:t>Sent</w:t>
+      </w:r>
+    </w:p>
+    <w:p>
+      <w:pPr>
+        <w:pStyle w:val="DD"/>
+      </w:pPr>
+      <w:r>
+        <w:t>The Mesh Service of the sender has delivered the message to the Mesh Service of the recipient which accepted it.</w:t>
+      </w:r>
+    </w:p>
+    <w:p>
+      <w:pPr>
+        <w:pStyle w:val="DT"/>
+      </w:pPr>
+      <w:r>
+        <w:t>Received</w:t>
+      </w:r>
+    </w:p>
+    <w:p>
+      <w:pPr>
+        <w:pStyle w:val="DD"/>
+      </w:pPr>
+      <w:r>
+        <w:t>The Mesh Service of the sender has delivered the message to the Mesh Service of the recipient</w:t>
+      </w:r>
+      <w:r>
+        <w:t xml:space="preserve"> and the recipient has acknowledged receipt.</w:t>
+      </w:r>
+    </w:p>
+    <w:p>
+      <w:pPr>
+        <w:pStyle w:val="DT"/>
+      </w:pPr>
+      <w:r>
+        <w:t>Refused</w:t>
+      </w:r>
+    </w:p>
+    <w:p>
+      <w:pPr>
+        <w:pStyle w:val="DD"/>
+      </w:pPr>
+      <w:r>
+        <w:t>The Mesh Service of the sender has delivered the message to the Mesh Service of the recipient</w:t>
+      </w:r>
+      <w:r>
+        <w:t xml:space="preserve"> which refused to accept it.</w:t>
+      </w:r>
+    </w:p>
+    <w:p>
+      <w:r>
+        <w:rPr>
+          <w:u w:val="single"/>
+        </w:rPr>
+        <w:t>MessageComplete</w:t>
+      </w:r>
+      <w:r>
+        <w:t xml:space="preserve"> </w:t>
+      </w:r>
+      <w:r>
+        <w:t>messages are only valid when posted to the spool by the service.</w:t>
+      </w:r>
+    </w:p>
+    <w:p>
+      <w:pPr>
+        <w:pStyle w:val="Heading2"/>
+      </w:pPr>
+      <w:r>
+        <w:t>Inbound</w:t>
+      </w:r>
+    </w:p>
+    <w:p>
+      <w:r>
+        <w:t xml:space="preserve">The inbound spool stores messages that have been received by the </w:t>
+      </w:r>
+      <w:r>
+        <w:t xml:space="preserve">Mesh service servicing the account and </w:t>
+      </w:r>
+      <w:r>
+        <w:t>MessageComplete messages reporting changes to the status of the messages stored on the spool.</w:t>
+      </w:r>
+    </w:p>
+    <w:p>
+      <w:r>
+        <w:t xml:space="preserve">Messages posted to the outbound spool have the state Initial, </w:t>
+      </w:r>
+      <w:r>
+        <w:t>Read</w:t>
+      </w:r>
+      <w:r>
+        <w:t>:</w:t>
+      </w:r>
+    </w:p>
+    <w:p>
+      <w:pPr>
+        <w:pStyle w:val="DT"/>
+      </w:pPr>
+      <w:r>
+        <w:t>Initial</w:t>
+      </w:r>
+    </w:p>
+    <w:p>
+      <w:pPr>
+        <w:pStyle w:val="DD"/>
+      </w:pPr>
+      <w:r>
+        <w:t>The initial state of a message posted to the spool.</w:t>
+      </w:r>
+    </w:p>
+    <w:p>
+      <w:pPr>
+        <w:pStyle w:val="DT"/>
+      </w:pPr>
+      <w:r>
+        <w:t>Read</w:t>
+      </w:r>
+    </w:p>
+    <w:p>
+      <w:pPr>
+        <w:pStyle w:val="DD"/>
+      </w:pPr>
+      <w:r>
+        <w:t>The message has been read.</w:t>
+      </w:r>
+    </w:p>
+    <w:p>
+      <w:r>
+        <w:t>A message previously marked as read MAY be returned to the unread state by marking it as being in the Initial state.</w:t>
+      </w:r>
+    </w:p>
+    <w:p>
+      <w:pPr>
+        <w:pStyle w:val="Heading2"/>
+      </w:pPr>
+      <w:r>
+        <w:t>Local</w:t>
+      </w:r>
+    </w:p>
+    <w:p>
+      <w:r>
+        <w:t>The local spool stores messages that are used for administrative functions. In normal circumstances, only administrator devices and the Mesh Service require access to the local spool.</w:t>
+      </w:r>
+    </w:p>
+    <w:p>
+      <w:r>
+        <w:t>The local spool is used to store MessagePin messages used to notify administration devices that a PIN code has been registered for some purpose and RespondConnection messages used to inform a device of the result of a connection request.</w:t>
+      </w:r>
+    </w:p>
+    <w:p>
+      <w:r>
+        <w:t>The local spool is used in a device connection operation to provide a device with the activation and connection records required to access the service as an authorized client. Servicing these requests requires that the service be able to access messages stored in the spool by envelope id.</w:t>
+      </w:r>
+    </w:p>
+    <w:p>
+      <w:r>
+        <w:t>Messages posted to the outbound spool have the state</w:t>
+      </w:r>
+      <w:r>
+        <w:t>s</w:t>
+      </w:r>
+      <w:r>
+        <w:t xml:space="preserve"> Initial, </w:t>
+      </w:r>
+      <w:r>
+        <w:t>Closed</w:t>
+      </w:r>
+      <w:r>
+        <w:t>:</w:t>
+      </w:r>
+    </w:p>
+    <w:p>
+      <w:pPr>
+        <w:pStyle w:val="DT"/>
+      </w:pPr>
+      <w:r>
+        <w:t>Initial</w:t>
+      </w:r>
+    </w:p>
+    <w:p>
+      <w:pPr>
+        <w:pStyle w:val="DD"/>
+      </w:pPr>
+      <w:r>
+        <w:t>The initial state of a message posted to the spool.</w:t>
+      </w:r>
+    </w:p>
+    <w:p>
+      <w:pPr>
+        <w:pStyle w:val="DT"/>
+      </w:pPr>
+      <w:r>
+        <w:t>Closed</w:t>
+      </w:r>
+    </w:p>
+    <w:p>
+      <w:pPr>
+        <w:pStyle w:val="DD"/>
+      </w:pPr>
+      <w:r>
+        <w:t xml:space="preserve">The </w:t>
+      </w:r>
+      <w:r>
+        <w:t>action associated with the message has been completed.</w:t>
+      </w:r>
+    </w:p>
+    <w:p>
+      <w:r>
+        <w:t>Future: Redefining the role of the Local spool would allow the Claim/PollClaim operations used in device connection to be eliminated and greater consistency achieved between the device connection interactions.</w:t>
+      </w:r>
+    </w:p>
+    <w:p>
+      <w:pPr>
+        <w:pStyle w:val="Heading1"/>
+      </w:pPr>
+      <w:bookmarkStart w:id="4" w:name="_Ref83047009"/>
+      <w:r>
+        <w:t>Cryptographic Operations</w:t>
+      </w:r>
+      <w:bookmarkEnd w:id="4"/>
+    </w:p>
+    <w:p>
+      <w:r>
+        <w:t>The Mesh makes use of various cryptographic operations including threshold operations. For convenience, these are gathered here and specified as functions that are referenced by other parts of the specification.</w:t>
+      </w:r>
+    </w:p>
+    <w:p>
+      <w:pPr>
+        <w:pStyle w:val="Heading2"/>
+      </w:pPr>
+      <w:r>
+        <w:t>Key Derivation</w:t>
+      </w:r>
+      <w:r>
+        <w:t xml:space="preserve"> from Seed</w:t>
+      </w:r>
+    </w:p>
+    <w:p>
+      <w:r>
+        <w:t>Mesh Keys that derived from a seed value use the mechanism described in &lt;norm="</w:t>
+      </w:r>
+      <w:r>
+        <w:rPr>
+          <w:highlight w:val="white"/>
+        </w:rPr>
+        <w:t>draft-hallambaker-</w:t>
+      </w:r>
+      <w:r>
+        <w:t xml:space="preserve">mesh-udf"/&gt;. Use of the </w:t>
+      </w:r>
+      <w:r>
+        <w:rPr>
+          <w:u w:val="single"/>
+        </w:rPr>
+        <w:t>keyname</w:t>
+      </w:r>
+      <w:r>
+        <w:t xml:space="preserve"> </w:t>
+      </w:r>
+      <w:r>
+        <w:t>parameter allows multiple keys for different uses to be derived from a single key. Thus escrow of a single seed value permits recovery of all the private keys associated with the profile.</w:t>
+      </w:r>
+    </w:p>
+    <w:p>
+      <w:r>
+        <w:t xml:space="preserve">The </w:t>
+      </w:r>
+      <w:r>
+        <w:t xml:space="preserve">keyname </w:t>
+      </w:r>
+      <w:r>
+        <w:t>parameter is a string formed by concatenating identifiers specifying the key type, the actor that will use the key and the key operation:</w:t>
+      </w:r>
+    </w:p>
+    <w:p>
+      <w:pPr>
+        <w:pStyle w:val="Heading2"/>
+      </w:pPr>
+      <w:r>
+        <w:t>Message Envelope and Response Identifiers.</w:t>
+      </w:r>
+    </w:p>
+    <w:p>
+      <w:r>
+        <w:t xml:space="preserve">Every Mesh </w:t>
+      </w:r>
+      <w:r>
+        <w:t xml:space="preserve">message </w:t>
+      </w:r>
+      <w:r>
+        <w:t xml:space="preserve">has a unique </w:t>
+      </w:r>
+      <w:r>
+        <w:t>Message Identifier</w:t>
+      </w:r>
+      <w:r>
+        <w:t xml:space="preserve"> </w:t>
+      </w:r>
+      <w:r>
+        <w:rPr>
+          <w:u w:val="single"/>
+        </w:rPr>
+        <w:t>MessageId</w:t>
+      </w:r>
+      <w:r>
+        <w:t>.</w:t>
+      </w:r>
+      <w:r>
+        <w:t xml:space="preserve"> The </w:t>
+      </w:r>
+      <w:r>
+        <w:rPr>
+          <w:u w:val="single"/>
+        </w:rPr>
+        <w:t>MakeID()</w:t>
+      </w:r>
+      <w:r>
+        <w:t xml:space="preserve"> function is used to calculate the value of Envelope Identifier and Response identifier from the message identifier as follows:</w:t>
+      </w:r>
+    </w:p>
+    <w:p>
+      <w:pPr>
+        <w:pStyle w:val="Meta"/>
+      </w:pPr>
+      <w:r>
+        <w:t>&lt;include="..\Examples\SchemaCode2.md"&gt;</w:t>
+      </w:r>
+    </w:p>
+    <w:p>
+      <w:r>
+        <w:t>Where the values of content are given as follows:</w:t>
+      </w:r>
+    </w:p>
+    <w:p>
+      <w:pPr>
+        <w:pStyle w:val="Meta"/>
+      </w:pPr>
+      <w:r>
+        <w:t>&lt;include="..\Generated\</w:t>
+      </w:r>
+      <w:r>
+        <w:t>Mesh</w:t>
+      </w:r>
+      <w:r>
+        <w:t>Constants</w:t>
+      </w:r>
+      <w:r>
+        <w:t>IdentifierDerrivation.md"&gt;</w:t>
+      </w:r>
+    </w:p>
+    <w:p>
+      <w:r>
+        <w:t>For example:</w:t>
+      </w:r>
+    </w:p>
+    <w:p>
+      <w:pPr>
+        <w:pStyle w:val="Meta"/>
+      </w:pPr>
+      <w:r>
+        <w:t>&lt;include="..\Examples\SchemaMessageIds.md"&gt;</w:t>
+      </w:r>
+    </w:p>
+    <w:p>
+      <w:pPr>
+        <w:pStyle w:val="Heading2"/>
+      </w:pPr>
+      <w:r>
+        <w:t>Proof of Knowledge of PIN</w:t>
+      </w:r>
+    </w:p>
+    <w:p>
+      <w:r>
+        <w:t xml:space="preserve">Mesh Message classes that are subclasses of </w:t>
+      </w:r>
+      <w:r>
+        <w:rPr>
+          <w:u w:val="single"/>
+        </w:rPr>
+        <w:t>MessagePinValidated</w:t>
+      </w:r>
+      <w:r>
+        <w:t xml:space="preserve"> MAY be authenticated by means of a PIN. Currently two such messages are defined: </w:t>
+      </w:r>
+      <w:r>
+        <w:rPr>
+          <w:u w:val="single"/>
+        </w:rPr>
+        <w:t>MessageContact</w:t>
+      </w:r>
+      <w:r>
+        <w:t xml:space="preserve"> </w:t>
+      </w:r>
+      <w:r>
+        <w:t>used in contact exchange</w:t>
+      </w:r>
+      <w:r>
+        <w:t xml:space="preserve"> and </w:t>
+      </w:r>
+      <w:r>
+        <w:rPr>
+          <w:u w:val="single"/>
+        </w:rPr>
+        <w:t>RequestConnection</w:t>
+      </w:r>
+      <w:r>
+        <w:t xml:space="preserve"> message used in device connection.</w:t>
+      </w:r>
+      <w:r>
+        <w:t xml:space="preserve"> </w:t>
+      </w:r>
+    </w:p>
+    <w:p>
+      <w:r>
+        <w:t xml:space="preserve">The PIN codes used to authenticate </w:t>
+      </w:r>
+      <w:r>
+        <w:rPr>
+          <w:u w:val="single"/>
+        </w:rPr>
+        <w:t>MessagePinValidated</w:t>
+      </w:r>
+      <w:r>
+        <w:t xml:space="preserve"> </w:t>
+      </w:r>
+      <w:r>
+        <w:t xml:space="preserve">messages are UDF Authenticator </w:t>
+      </w:r>
+      <w:r>
+        <w:t xml:space="preserve">strings. The type code of the identifier specifies the algorithm to be used to authenticate the PIN code and the </w:t>
+      </w:r>
+      <w:r>
+        <w:t>Binary Data Sequence value</w:t>
+      </w:r>
+      <w:r>
+        <w:t xml:space="preserve"> specifies the key.</w:t>
+      </w:r>
+    </w:p>
+    <w:p>
+      <w:r>
+        <w:t>The inputs to the PIN proof of knowledge functions are:</w:t>
+      </w:r>
+    </w:p>
+    <w:p>
+      <w:pPr>
+        <w:pStyle w:val="DT"/>
+      </w:pPr>
+      <w:r>
+        <w:t>PIN: string</w:t>
+      </w:r>
+    </w:p>
+    <w:p>
+      <w:pPr>
+        <w:pStyle w:val="DD"/>
+      </w:pPr>
+      <w:r>
+        <w:t xml:space="preserve">A </w:t>
+      </w:r>
+      <w:r>
+        <w:t>UDF Authenticator. The type code of the identifier specifies the algorithm to be used to authenticate the PIN code and the Binary Data Sequence value specifies the key.</w:t>
+      </w:r>
+    </w:p>
+    <w:p>
+      <w:pPr>
+        <w:pStyle w:val="DT"/>
+      </w:pPr>
+      <w:r>
+        <w:t>Action</w:t>
+      </w:r>
+      <w:r>
+        <w:t>: string</w:t>
+      </w:r>
+    </w:p>
+    <w:p>
+      <w:pPr>
+        <w:pStyle w:val="DD"/>
+      </w:pPr>
+      <w:r>
+        <w:t>A code determining the specific action that the PIN code MAY be used to authenticate. By convention this is the name of the Mesh message type used to perform the action.</w:t>
+      </w:r>
+    </w:p>
+    <w:p>
+      <w:pPr>
+        <w:pStyle w:val="DT"/>
+      </w:pPr>
+      <w:r>
+        <w:t>Account</w:t>
+      </w:r>
+      <w:r>
+        <w:t>: string</w:t>
+      </w:r>
+    </w:p>
+    <w:p>
+      <w:pPr>
+        <w:pStyle w:val="DD"/>
+      </w:pPr>
+      <w:r>
+        <w:t>The account for which the PIN code is issued.</w:t>
+      </w:r>
+    </w:p>
+    <w:p>
+      <w:pPr>
+        <w:pStyle w:val="DT"/>
+      </w:pPr>
+      <w:r>
+        <w:t>ClientNonce</w:t>
+      </w:r>
+      <w:r>
+        <w:t>: binary</w:t>
+      </w:r>
+    </w:p>
+    <w:p>
+      <w:pPr>
+        <w:pStyle w:val="DD"/>
+      </w:pPr>
+      <w:r>
+        <w:t xml:space="preserve">Nonce value </w:t>
+      </w:r>
+      <w:r>
+        <w:t>generated</w:t>
+      </w:r>
+      <w:r>
+        <w:t xml:space="preserve"> by the client </w:t>
+      </w:r>
+      <w:r>
+        <w:t>using the PIN code to authenticate its message</w:t>
+      </w:r>
+      <w:r>
+        <w:t>.</w:t>
+      </w:r>
+    </w:p>
+    <w:p>
+      <w:pPr>
+        <w:pStyle w:val="DT"/>
+      </w:pPr>
+      <w:r>
+        <w:t>PayloadDigest</w:t>
+      </w:r>
+      <w:r>
+        <w:t>: binary</w:t>
+      </w:r>
+    </w:p>
+    <w:p>
+      <w:pPr>
+        <w:pStyle w:val="DD"/>
+      </w:pPr>
+      <w:r>
+        <w:t xml:space="preserve">The </w:t>
+      </w:r>
+      <w:r>
+        <w:t>PayloadDigest</w:t>
+      </w:r>
+      <w:r>
+        <w:t xml:space="preserve"> </w:t>
+      </w:r>
+      <w:r>
+        <w:t>of a DARE Envelope that</w:t>
+      </w:r>
+      <w:r>
+        <w:t xml:space="preserve"> contains the message to be authenticated. Note that if the envelope is encrypted, th</w:t>
+      </w:r>
+      <w:r>
+        <w:t xml:space="preserve">is </w:t>
+      </w:r>
+      <w:r>
+        <w:t>value is calculated over the ciphertext</w:t>
+      </w:r>
+      <w:r>
+        <w:t xml:space="preserve"> and does not provide proof of knowledge of the plaintext.</w:t>
+      </w:r>
+    </w:p>
+    <w:p>
+      <w:r>
+        <w:t>The following values of Action are currently defined:</w:t>
+      </w:r>
+    </w:p>
+    <w:p>
+      <w:pPr>
+        <w:pStyle w:val="Meta"/>
+      </w:pPr>
+      <w:r>
+        <w:t>&lt;include="..\Generated\</w:t>
+      </w:r>
+      <w:r>
+        <w:t>Mesh</w:t>
+      </w:r>
+      <w:r>
+        <w:t>ConstantsPinActionCodes</w:t>
       </w:r>
       <w:r>
         <w:t>.md"&gt;</w:t>
       </w:r>
     </w:p>
     <w:p>
+      <w:r>
+        <w:t>These inputs are used to derive values as follows:</w:t>
+      </w:r>
+    </w:p>
+    <w:p>
+      <w:pPr>
+        <w:pStyle w:val="Meta"/>
+      </w:pPr>
+      <w:r>
+        <w:t>&lt;include="..\Examples\SchemaCode</w:t>
+      </w:r>
+      <w:r>
+        <w:t>3</w:t>
+      </w:r>
+      <w:r>
+        <w:t>.md"&gt;</w:t>
+      </w:r>
+    </w:p>
+    <w:p>
+      <w:pPr>
+        <w:pStyle w:val="Meta"/>
+      </w:pPr>
+      <w:r>
+        <w:t>&lt;include="..\Examples\SchemaPIN</w:t>
+      </w:r>
+      <w:r>
+        <w:t>Function</w:t>
+      </w:r>
+      <w:r>
+        <w:t>.md"&gt;</w:t>
+      </w:r>
+    </w:p>
+    <w:p>
+      <w:r>
+        <w:t xml:space="preserve">Where </w:t>
+      </w:r>
+      <w:r>
+        <w:rPr>
+          <w:u w:val="single"/>
+        </w:rPr>
+        <w:t>MAC</w:t>
+      </w:r>
+      <w:r>
+        <w:rPr>
+          <w:u w:val="single"/>
+        </w:rPr>
+        <w:t>(data, key)</w:t>
+      </w:r>
+      <w:r>
+        <w:t xml:space="preserve"> is the message authentication code algorithm specified by the value of </w:t>
+      </w:r>
+      <w:r>
+        <w:rPr>
+          <w:u w:val="single"/>
+        </w:rPr>
+        <w:t>alg</w:t>
+      </w:r>
+      <w:r>
+        <w:t>.</w:t>
+      </w:r>
+    </w:p>
+    <w:p>
+      <w:r>
+        <w:t>When an administrative device issues a PIN code, a Message PIN is appended to the local spool</w:t>
+      </w:r>
+      <w:r>
+        <w:t xml:space="preserve">. This </w:t>
+      </w:r>
+      <w:r>
+        <w:t xml:space="preserve">has the MessageId </w:t>
+      </w:r>
+      <w:r>
+        <w:t>PinId</w:t>
+      </w:r>
+      <w:r>
+        <w:t xml:space="preserve"> and specifies </w:t>
+      </w:r>
+      <w:r>
+        <w:t xml:space="preserve">the value </w:t>
+      </w:r>
+      <w:r>
+        <w:rPr>
+          <w:u w:val="single"/>
+        </w:rPr>
+        <w:t>saltedPIN</w:t>
+      </w:r>
+      <w:r>
+        <w:t xml:space="preserve"> </w:t>
+      </w:r>
+      <w:r>
+        <w:t>in the field of that name</w:t>
+      </w:r>
+      <w:r>
+        <w:t>.</w:t>
+      </w:r>
+    </w:p>
+    <w:p>
+      <w:r>
+        <w:t xml:space="preserve">When PIN code authentication is used, a message of type </w:t>
+      </w:r>
+      <w:r>
+        <w:rPr>
+          <w:u w:val="single"/>
+        </w:rPr>
+        <w:t>MessagePinValidated</w:t>
+      </w:r>
+      <w:r>
+        <w:t xml:space="preserve"> </w:t>
+      </w:r>
+      <w:r>
+        <w:t xml:space="preserve">specifies the values </w:t>
+      </w:r>
+      <w:r>
+        <w:rPr>
+          <w:u w:val="single"/>
+        </w:rPr>
+        <w:t>ClientNonce</w:t>
+      </w:r>
+      <w:r>
+        <w:t xml:space="preserve">, </w:t>
+      </w:r>
+      <w:r>
+        <w:rPr>
+          <w:u w:val="single"/>
+        </w:rPr>
+        <w:t>PinWitness</w:t>
+      </w:r>
+      <w:r>
+        <w:t xml:space="preserve"> and </w:t>
+      </w:r>
+      <w:r>
+        <w:rPr>
+          <w:u w:val="single"/>
+        </w:rPr>
+        <w:t>PinId</w:t>
+      </w:r>
+      <w:r>
+        <w:t xml:space="preserve"> in the field</w:t>
+      </w:r>
+      <w:r>
+        <w:t>s</w:t>
+      </w:r>
+      <w:r>
+        <w:t xml:space="preserve"> of th</w:t>
+      </w:r>
+      <w:r>
+        <w:t>ose</w:t>
+      </w:r>
+      <w:r>
+        <w:t xml:space="preserve"> name</w:t>
+      </w:r>
+      <w:r>
+        <w:t>s</w:t>
+      </w:r>
+      <w:r>
+        <w:t>.</w:t>
+      </w:r>
+      <w:r>
+        <w:t xml:space="preserve"> These values are used to authenticate the inner message data specified by the </w:t>
+      </w:r>
+      <w:r>
+        <w:rPr>
+          <w:u w:val="single"/>
+        </w:rPr>
+        <w:t>AuthenticatedData</w:t>
+      </w:r>
+      <w:r>
+        <w:t xml:space="preserve"> field.</w:t>
+      </w:r>
+    </w:p>
+    <w:p>
       <w:pPr>
         <w:pStyle w:val="Heading2"/>
       </w:pPr>
       <w:r>
-        <w:t>Service</w:t>
-      </w:r>
-    </w:p>
-    <w:p>
-      <w:r>
-        <w:t xml:space="preserve">Mesh services are described by a </w:t>
-      </w:r>
-      <w:r>
-        <w:rPr>
-          <w:u w:val="single"/>
-        </w:rPr>
-        <w:t>ProfileService</w:t>
-      </w:r>
-      <w:r>
-        <w:t>. This specifies the encryption, and signature authentication keys used to interact with the abstract service.</w:t>
-      </w:r>
-    </w:p>
-    <w:p>
-      <w:pPr>
-        <w:pStyle w:val="Meta"/>
-      </w:pPr>
-      <w:r>
-        <w:t>&lt;include="..\Examples\Schema</w:t>
-      </w:r>
-      <w:r>
-        <w:t>ProfileService</w:t>
-      </w:r>
-      <w:r>
-        <w:t>.md"&gt;</w:t>
-      </w:r>
-    </w:p>
-    <w:p>
-      <w:r>
-        <w:t xml:space="preserve">Since Mesh accounts and services are both abstract constructs, they cannot interact directly. A device connected to an account can only interact with a service by interacted with a device authorized to provide services on behalf of one or more accounts connected to the service. Such a device is called a Mesh Host. </w:t>
-      </w:r>
-    </w:p>
-    <w:p>
-      <w:r>
-        <w:t xml:space="preserve">Mesh hosts MAY be managed using the same </w:t>
-      </w:r>
-      <w:r>
-        <w:t>ProfileDevice and device connection mechanism provided for management of user devices or by whatever other management protocols prove convenient. The only part of the Service/Host interaction that is visible to devices connected to a profile and to hosts connected to other services is the ConnectionHost structure that describes the set of device keys to use in interactions with that specific host.</w:t>
-      </w:r>
-    </w:p>
-    <w:p>
-      <w:pPr>
-        <w:pStyle w:val="Meta"/>
-      </w:pPr>
-      <w:r>
-        <w:t>&lt;include="..\Examples\Schema</w:t>
-      </w:r>
-      <w:r>
-        <w:t>ConnectionHost</w:t>
-      </w:r>
-      <w:r>
-        <w:t>.md"&gt;</w:t>
-      </w:r>
-    </w:p>
-    <w:p>
-      <w:pPr>
-        <w:pStyle w:val="Heading1"/>
-      </w:pPr>
-      <w:r>
-        <w:t>Catalogs</w:t>
-      </w:r>
-    </w:p>
-    <w:p>
-      <w:r>
-        <w:t>Catalogs track sets of persistent objects associated with a Mesh Service Account. The Mesh Service has no access to the entries in any Mesh catalog except for the Device and Contacts catalog which are used in device authentication and authorization of inbound messages.</w:t>
-      </w:r>
-    </w:p>
-    <w:p>
-      <w:r>
-        <w:t>Each Mesh Catalog managed by a Mesh Account has a name of the form:</w:t>
-      </w:r>
-    </w:p>
-    <w:p>
-      <w:pPr>
-        <w:rPr>
-          <w:u w:val="single"/>
-        </w:rPr>
-      </w:pPr>
-      <w:r>
-        <w:rPr>
-          <w:u w:val="single"/>
-        </w:rPr>
-        <w:t>&lt;prefix&gt;_&lt;name&gt;</w:t>
-      </w:r>
-    </w:p>
-    <w:p>
-      <w:r>
-        <w:t xml:space="preserve">Where </w:t>
-      </w:r>
-      <w:r>
-        <w:rPr>
-          <w:u w:val="single"/>
-        </w:rPr>
-        <w:t>&lt;prefix&gt;</w:t>
-      </w:r>
-      <w:r>
-        <w:t xml:space="preserve"> is the IANA assigned service name. The assigned service name for the Mathematical Mesh is mmm. Thus, all catalogs specified by the Mesh schema have names prefixed with the sequence </w:t>
-      </w:r>
-      <w:r>
-        <w:rPr>
-          <w:u w:val="single"/>
-        </w:rPr>
-        <w:t>mmm_</w:t>
+        <w:t>EARL</w:t>
+      </w:r>
+    </w:p>
+    <w:p>
+      <w:r>
+        <w:t>The UDF Encrypted Authenticated Resource Locator mechanism is used to publish data and provide means of authentication and access through a static identifier such as a QR code.</w:t>
+      </w:r>
+    </w:p>
+    <w:p>
+      <w:r>
+        <w:t>This mechanism is used to allow contact exchange by means of a QR code printed on a business card and to connect a device to an account using a static identifier printed on the device in the form of a QR code.</w:t>
+      </w:r>
+    </w:p>
+    <w:p>
+      <w:r>
+        <w:t xml:space="preserve">In both cases, the information is passed using the EARL format described in </w:t>
+      </w:r>
+      <w:r>
+        <w:t xml:space="preserve"> &lt;norm="draft-hallambaker-mesh-udf"/&gt;</w:t>
       </w:r>
       <w:r>
         <w:t>.</w:t>
       </w:r>
     </w:p>
     <w:p>
-      <w:r>
-        <w:t xml:space="preserve">The following catalogs are currently specified within the Mathematical Mesh. </w:t>
-      </w:r>
-    </w:p>
-    <w:p>
-      <w:pPr>
-        <w:pStyle w:val="DT"/>
-      </w:pPr>
-      <w:r>
-        <w:t>Access: mmm_Access</w:t>
-      </w:r>
-    </w:p>
-    <w:p>
-      <w:pPr>
-        <w:pStyle w:val="DD"/>
-      </w:pPr>
-      <w:r>
-        <w:t xml:space="preserve">Describes </w:t>
-      </w:r>
-      <w:r>
-        <w:t>access control policy for performing operations on the account. The Access catalog is the only Mesh catalog whose contents are readable by the Mesh Service under normal circumstances.</w:t>
-      </w:r>
-    </w:p>
-    <w:p>
-      <w:pPr>
-        <w:pStyle w:val="DT"/>
-      </w:pPr>
-      <w:r>
-        <w:t xml:space="preserve">Application: </w:t>
-      </w:r>
-      <w:r>
-        <w:rPr>
-          <w:u w:val="single"/>
-        </w:rPr>
-        <w:t>mmm_Application</w:t>
-      </w:r>
-    </w:p>
-    <w:p>
-      <w:pPr>
-        <w:pStyle w:val="DD"/>
-      </w:pPr>
-      <w:r>
-        <w:t xml:space="preserve">Describes </w:t>
-      </w:r>
-      <w:r>
-        <w:t>configuration information for applications including mail (SMTP, IMAP, OpenPGP, S/MIME, etc) and SSH and for the MeshAccount application itself.</w:t>
-      </w:r>
-    </w:p>
-    <w:p>
-      <w:pPr>
-        <w:pStyle w:val="DT"/>
-      </w:pPr>
-      <w:r>
-        <w:t xml:space="preserve">Bookmark: </w:t>
-      </w:r>
-      <w:r>
-        <w:rPr>
-          <w:u w:val="single"/>
-        </w:rPr>
-        <w:t>mmm_Bookmark</w:t>
-      </w:r>
-    </w:p>
-    <w:p>
-      <w:pPr>
-        <w:pStyle w:val="DD"/>
-      </w:pPr>
-      <w:r>
-        <w:t xml:space="preserve">Describes </w:t>
-      </w:r>
-      <w:r>
-        <w:t>Web bookmarks and other citations allowing them to be shared between devices connected to the profile.</w:t>
-      </w:r>
-    </w:p>
-    <w:p>
-      <w:pPr>
-        <w:pStyle w:val="DT"/>
-      </w:pPr>
-      <w:r>
-        <w:t xml:space="preserve">Contact: </w:t>
-      </w:r>
-      <w:r>
-        <w:rPr>
-          <w:u w:val="single"/>
-        </w:rPr>
-        <w:t>mmm_Contact</w:t>
-      </w:r>
-    </w:p>
-    <w:p>
-      <w:pPr>
-        <w:pStyle w:val="DD"/>
-      </w:pPr>
-      <w:r>
-        <w:t xml:space="preserve">Describes </w:t>
-      </w:r>
-      <w:r>
-        <w:t>logical and physical contact information for people and organizations.</w:t>
-      </w:r>
-    </w:p>
-    <w:p>
-      <w:pPr>
-        <w:pStyle w:val="DT"/>
-      </w:pPr>
-      <w:r>
-        <w:t xml:space="preserve">Credential: </w:t>
-      </w:r>
-      <w:r>
-        <w:rPr>
-          <w:u w:val="single"/>
-        </w:rPr>
-        <w:t>mmm_Credential</w:t>
-      </w:r>
-    </w:p>
-    <w:p>
-      <w:pPr>
-        <w:pStyle w:val="DD"/>
-      </w:pPr>
-      <w:r>
-        <w:t xml:space="preserve">Describes </w:t>
-      </w:r>
-      <w:r>
-        <w:t>credentials used to access network resources.</w:t>
-      </w:r>
-    </w:p>
-    <w:p>
-      <w:pPr>
-        <w:pStyle w:val="DT"/>
-      </w:pPr>
-      <w:r>
-        <w:t xml:space="preserve">Device: </w:t>
-      </w:r>
-      <w:r>
-        <w:rPr>
-          <w:u w:val="single"/>
-        </w:rPr>
-        <w:t>mmm_Device</w:t>
-      </w:r>
-    </w:p>
-    <w:p>
-      <w:pPr>
-        <w:pStyle w:val="DD"/>
-      </w:pPr>
-      <w:r>
-        <w:t xml:space="preserve">Describes </w:t>
-      </w:r>
-      <w:r>
-        <w:t>the set</w:t>
-      </w:r>
-      <w:r>
-        <w:t xml:space="preserve"> of devices connected to the account and the permissions assigned to them</w:t>
-      </w:r>
-    </w:p>
-    <w:p>
-      <w:pPr>
-        <w:pStyle w:val="DT"/>
-      </w:pPr>
-      <w:r>
-        <w:t xml:space="preserve">Network: </w:t>
-      </w:r>
-      <w:r>
-        <w:rPr>
-          <w:u w:val="single"/>
-        </w:rPr>
-        <w:t>mmm_Network</w:t>
-      </w:r>
-    </w:p>
-    <w:p>
-      <w:pPr>
-        <w:pStyle w:val="DD"/>
-      </w:pPr>
-      <w:r>
-        <w:t xml:space="preserve">Describes </w:t>
-      </w:r>
-      <w:r>
-        <w:t>network settings such as WiFi access points, IPSEC and TLS VPN configurations, etc.</w:t>
-      </w:r>
-    </w:p>
-    <w:p>
-      <w:pPr>
-        <w:pStyle w:val="DT"/>
-      </w:pPr>
-      <w:r>
-        <w:t>Member: mmm_Member</w:t>
-      </w:r>
-    </w:p>
-    <w:p>
-      <w:pPr>
-        <w:pStyle w:val="DD"/>
-      </w:pPr>
-      <w:r>
-        <w:t>Describes the set of members connected to a group account.</w:t>
-      </w:r>
-    </w:p>
-    <w:p>
-      <w:pPr>
-        <w:pStyle w:val="DT"/>
-      </w:pPr>
-      <w:r>
-        <w:t xml:space="preserve">Publication: </w:t>
-      </w:r>
-      <w:r>
-        <w:t>mmm_Publication</w:t>
-      </w:r>
-    </w:p>
-    <w:p>
-      <w:pPr>
-        <w:pStyle w:val="DD"/>
-      </w:pPr>
-      <w:r>
-        <w:t>Describes data published under the account context. The data MAY be stored in the publication catalog itself or on a separate service (e.g. a Web server).</w:t>
-      </w:r>
-    </w:p>
-    <w:p>
-      <w:pPr>
-        <w:pStyle w:val="DT"/>
-        <w:rPr>
-          <w:u w:val="single"/>
-        </w:rPr>
-      </w:pPr>
-      <w:r>
-        <w:t xml:space="preserve">Task: </w:t>
-      </w:r>
-      <w:r>
-        <w:rPr>
-          <w:u w:val="single"/>
-        </w:rPr>
-        <w:t>mmm_CatalogTask</w:t>
-      </w:r>
-    </w:p>
-    <w:p>
-      <w:pPr>
-        <w:pStyle w:val="DD"/>
-      </w:pPr>
-      <w:r>
-        <w:t xml:space="preserve">Describes </w:t>
-      </w:r>
-      <w:r>
-        <w:t>tasks assigned to the user including calendar entries and to do lists.</w:t>
-      </w:r>
-    </w:p>
-    <w:p>
-      <w:r>
-        <w:t>The Access, Publication, Device and Member catalogs</w:t>
-      </w:r>
-      <w:r>
-        <w:t xml:space="preserve"> are involved in Mesh Service Protocol interactions</w:t>
-      </w:r>
-      <w:r>
-        <w:t xml:space="preserve">. These </w:t>
-      </w:r>
-      <w:r>
-        <w:t>interaction</w:t>
-      </w:r>
-      <w:r>
-        <w:t>s</w:t>
-      </w:r>
-      <w:r>
-        <w:t xml:space="preserve"> are further described in the Protocol Reference  &lt;norm="draft-hallambaker-mesh-protocol"/&gt;.</w:t>
-      </w:r>
-    </w:p>
-    <w:p>
-      <w:r>
-        <w:t>In many cases, the Mesh Catalog offers capabilities that represent a superset of the capabilities of an existing application. For example, the task catalog supports the appointment tracking functions of a traditional calendar application and the task tracking function of the traditional 'to do list' application. Combining these functions allows tasks to be triggered by other events other than the passage of time such as completion of other tasks, geographical presence, etc.</w:t>
-      </w:r>
-    </w:p>
-    <w:p>
-      <w:r>
-        <w:t>In such cases, the Mesh Catalog entries are designed to provide a superset of the data representation capabilities of the legacy formats and (where available) recent extensions. Where a catalog entry is derived from input presented in a legacy format, the original data representation MAY be attached verbatim to facilitate interoperability.</w:t>
-      </w:r>
-    </w:p>
-    <w:p>
       <w:pPr>
         <w:pStyle w:val="Heading2"/>
       </w:pPr>
-      <w:r>
-        <w:t>Access</w:t>
-      </w:r>
-    </w:p>
-    <w:p>
-      <w:r>
-        <w:t xml:space="preserve">The access catalog </w:t>
-      </w:r>
-      <w:r>
-        <w:rPr>
-          <w:u w:val="single"/>
-        </w:rPr>
-        <w:t>mmm_Access</w:t>
-      </w:r>
-      <w:r>
-        <w:t xml:space="preserve"> contains a list of access control entries granting a party authenticated using a particular cryptographic credential a specific privilege such as:</w:t>
-      </w:r>
-    </w:p>
-    <w:p>
-      <w:pPr>
-        <w:pStyle w:val="li"/>
-      </w:pPr>
-      <w:r>
-        <w:t>Accept Mesh Messages of particular types</w:t>
-      </w:r>
-    </w:p>
-    <w:p>
-      <w:pPr>
-        <w:pStyle w:val="li"/>
-      </w:pPr>
-      <w:r>
-        <w:t>Perform an operation on a private key known to the service.</w:t>
-      </w:r>
-    </w:p>
-    <w:p>
-      <w:r>
-        <w:t>As with the publication catalog, the access catalog provides information that is necessary for the Mesh Service to act on behalf of the user. It is therefore necessary to grant a decryption capability for this catalog during the process of binding the account to a service.</w:t>
-      </w:r>
-    </w:p>
-    <w:p>
-      <w:pPr>
-        <w:pStyle w:val="Heading2"/>
-      </w:pPr>
-      <w:r>
-        <w:t>Application</w:t>
-      </w:r>
-    </w:p>
-    <w:p>
-      <w:r>
-        <w:t xml:space="preserve">The application </w:t>
-      </w:r>
-      <w:r>
-        <w:t xml:space="preserve">catalog </w:t>
-      </w:r>
-      <w:r>
-        <w:rPr>
-          <w:u w:val="single"/>
-        </w:rPr>
-        <w:t>mmm</w:t>
-      </w:r>
-      <w:r>
-        <w:t>_</w:t>
-      </w:r>
-      <w:r>
-        <w:rPr>
-          <w:u w:val="single"/>
-        </w:rPr>
-        <w:t>Application</w:t>
-      </w:r>
-      <w:r>
-        <w:t xml:space="preserve"> </w:t>
-      </w:r>
-      <w:r>
-        <w:t xml:space="preserve">contains </w:t>
-      </w:r>
-      <w:r>
-        <w:rPr>
-          <w:u w:val="single"/>
-        </w:rPr>
-        <w:t>CatalogEntryApplication</w:t>
-      </w:r>
-      <w:r>
-        <w:t xml:space="preserve"> entries which describe</w:t>
-      </w:r>
-      <w:r>
-        <w:t xml:space="preserve"> the use of specific applications under the Mesh Service Account. Multiple application accounts for a single application MAY be connected to a single Mesh Service Account. Each account being specified in a separate entry.</w:t>
-      </w:r>
-    </w:p>
-    <w:p>
-      <w:r>
-        <w:t xml:space="preserve">The </w:t>
-      </w:r>
-      <w:r>
-        <w:rPr>
-          <w:u w:val="single"/>
-        </w:rPr>
-        <w:t>CatalogEntryApplication</w:t>
-      </w:r>
-      <w:r>
-        <w:t xml:space="preserve"> entries</w:t>
-      </w:r>
-      <w:r>
-        <w:t xml:space="preserve"> only contain configuration information for the application as it applies to the account as a whole. If the application requires separate configuration for individual devices, this is specified in separate activation records specified in the corresponding </w:t>
-      </w:r>
-      <w:r>
-        <w:rPr>
-          <w:u w:val="single"/>
-        </w:rPr>
-        <w:t>ConnectionDevice</w:t>
-      </w:r>
-      <w:r>
-        <w:t>.</w:t>
-      </w:r>
-    </w:p>
-    <w:p>
-      <w:pPr>
-        <w:pStyle w:val="Heading3"/>
-      </w:pPr>
-      <w:r>
-        <w:t>Mesh Account</w:t>
-      </w:r>
-    </w:p>
-    <w:p>
-      <w:r>
-        <w:t xml:space="preserve">Mesh Accounts are described by </w:t>
-      </w:r>
-      <w:r>
-        <w:rPr>
-          <w:u w:val="single"/>
-        </w:rPr>
-        <w:t>CatalogEntryAccount</w:t>
-      </w:r>
-      <w:r>
-        <w:t xml:space="preserve"> entries.</w:t>
-      </w:r>
-      <w:r>
-        <w:t xml:space="preserve"> </w:t>
-      </w:r>
-      <w:r>
-        <w:t>The corresponding activation records for the connected devices contain the contributions used to derive the private keys for use of the account.</w:t>
-      </w:r>
-    </w:p>
-    <w:p>
-      <w:r>
-        <w:t xml:space="preserve">The </w:t>
-      </w:r>
-      <w:r>
-        <w:rPr>
-          <w:u w:val="single"/>
-        </w:rPr>
-        <w:t>CatalogEntryAccount</w:t>
-      </w:r>
-      <w:r>
-        <w:t xml:space="preserve"> entry is described in the section describing Mesh accounts above.</w:t>
-      </w:r>
-    </w:p>
-    <w:p>
-      <w:pPr>
-        <w:pStyle w:val="Heading3"/>
-      </w:pPr>
-      <w:r>
-        <w:t>SSH</w:t>
-      </w:r>
-    </w:p>
-    <w:p>
-      <w:r>
-        <w:t xml:space="preserve">SSH configuration profiles are </w:t>
-      </w:r>
-      <w:r>
-        <w:t xml:space="preserve">described by </w:t>
-      </w:r>
-      <w:r>
-        <w:rPr>
-          <w:u w:val="single"/>
-        </w:rPr>
-        <w:t>CatalogEntryApplicationSSH</w:t>
-      </w:r>
-      <w:r>
-        <w:t xml:space="preserve"> entr</w:t>
-      </w:r>
-      <w:r>
-        <w:t>ies</w:t>
-      </w:r>
-      <w:r>
-        <w:t>.</w:t>
-      </w:r>
-      <w:r>
-        <w:t xml:space="preserve"> The corresponding activation records for the connected devices contain the contributions used to derive the private keys.</w:t>
-      </w:r>
-    </w:p>
-    <w:p>
-      <w:r>
-        <w:t>A user may have separate SSH configurations for separate purposes within a single Mesh Account. This allows a system administrator servicing multiple clients to maintain separate SSH profiles for each of her customers allowing credentials to be easily (and verifiably) revoked at contract termination.</w:t>
-      </w:r>
-    </w:p>
-    <w:p>
-      <w:r>
-        <w:t xml:space="preserve">The SSH profile contains the information that is stored in the </w:t>
-      </w:r>
-      <w:r>
-        <w:rPr>
-          <w:u w:val="single"/>
-        </w:rPr>
-        <w:t>known_hosts</w:t>
-      </w:r>
-      <w:r>
-        <w:t xml:space="preserve"> and </w:t>
-      </w:r>
-      <w:r>
-        <w:rPr>
-          <w:u w:val="single"/>
-        </w:rPr>
-        <w:t>authorized_keys</w:t>
-      </w:r>
-      <w:r>
-        <w:t xml:space="preserve"> files of SSH clients and servers. </w:t>
-      </w:r>
-    </w:p>
-    <w:p>
-      <w:pPr>
-        <w:pStyle w:val="Meta"/>
-      </w:pPr>
-      <w:r>
-        <w:t>&lt;include=..\</w:t>
-      </w:r>
-      <w:r>
-        <w:t>Examples\</w:t>
-      </w:r>
-      <w:r>
-        <w:t>SchemaEntrySSH.md&gt;</w:t>
-      </w:r>
-    </w:p>
-    <w:p>
-      <w:pPr>
-        <w:pStyle w:val="Heading3"/>
-      </w:pPr>
-      <w:r>
-        <w:t>Mail</w:t>
-      </w:r>
-    </w:p>
-    <w:p>
-      <w:r>
-        <w:t xml:space="preserve">Mail configuration profiles are </w:t>
-      </w:r>
-      <w:r>
-        <w:t xml:space="preserve">described by </w:t>
-      </w:r>
-      <w:r>
-        <w:t xml:space="preserve">one or </w:t>
-      </w:r>
-      <w:r>
-        <w:t xml:space="preserve">more </w:t>
-      </w:r>
-      <w:r>
-        <w:rPr>
-          <w:u w:val="single"/>
-        </w:rPr>
-        <w:t>CatalogEntryApplicationMail</w:t>
-      </w:r>
-      <w:r>
-        <w:t xml:space="preserve"> entries</w:t>
-      </w:r>
-      <w:r>
-        <w:t>, one for each email account connected to the Mesh profile. The corresponding activation records for the connected devices contain information used to provide the device with the necessary decryption information.</w:t>
-      </w:r>
-    </w:p>
-    <w:p>
-      <w:r>
-        <w:t>Entries specify the email account address(es), the inbound and outbound server configuration and the cryptographic keys to be used for S/MIME and OpenPGP encryption.</w:t>
-      </w:r>
-    </w:p>
-    <w:p>
-      <w:pPr>
-        <w:pStyle w:val="Meta"/>
-      </w:pPr>
-      <w:r>
-        <w:t>&lt;include=..\</w:t>
-      </w:r>
-      <w:r>
-        <w:t>Examples\</w:t>
-      </w:r>
-      <w:r>
-        <w:t>SchemaEntryMail.md&gt;</w:t>
-      </w:r>
-    </w:p>
-    <w:p>
-      <w:pPr>
-        <w:pStyle w:val="Heading2"/>
-      </w:pPr>
-      <w:r>
-        <w:t>Bookmark</w:t>
-      </w:r>
-    </w:p>
-    <w:p>
-      <w:r>
-        <w:t xml:space="preserve">The bookmark </w:t>
-      </w:r>
-      <w:r>
-        <w:t xml:space="preserve">catalog </w:t>
-      </w:r>
-      <w:r>
-        <w:rPr>
-          <w:u w:val="single"/>
-        </w:rPr>
-        <w:t>mmm_bookmark</w:t>
-      </w:r>
-      <w:r>
-        <w:t xml:space="preserve"> </w:t>
-      </w:r>
-      <w:r>
-        <w:t xml:space="preserve">contains </w:t>
-      </w:r>
-      <w:r>
-        <w:rPr>
-          <w:u w:val="single"/>
-        </w:rPr>
-        <w:t>CatalogEntryBookmark</w:t>
-      </w:r>
-      <w:r>
-        <w:t xml:space="preserve"> entries</w:t>
-      </w:r>
-      <w:r>
-        <w:t xml:space="preserve"> which describe Web bookmarks and other citations allowing them to be shared between devices connected to the profile.</w:t>
-      </w:r>
-    </w:p>
-    <w:p>
-      <w:r>
-        <w:t>The fields currently supported by the Bookmarks catalog are currently limited to the fields required for tracking Web bookmarks. Specification of additional fields to track full academic citations is a work in progress.</w:t>
-      </w:r>
-    </w:p>
-    <w:p>
-      <w:pPr>
-        <w:pStyle w:val="Meta"/>
-      </w:pPr>
-      <w:r>
-        <w:t>&lt;include=..\</w:t>
-      </w:r>
-      <w:r>
-        <w:t>Examples\</w:t>
-      </w:r>
-      <w:r>
-        <w:t>SchemaEntryBookmark.md&gt;</w:t>
-      </w:r>
-    </w:p>
-    <w:p>
-      <w:pPr>
-        <w:pStyle w:val="Heading2"/>
-      </w:pPr>
-      <w:r>
-        <w:t>Contact</w:t>
-      </w:r>
-    </w:p>
-    <w:p>
-      <w:r>
-        <w:t xml:space="preserve">The contact catalog </w:t>
-      </w:r>
-      <w:r>
-        <w:rPr>
-          <w:u w:val="single"/>
-        </w:rPr>
-        <w:t>mmm_contact</w:t>
-      </w:r>
-      <w:r>
-        <w:t xml:space="preserve"> </w:t>
-      </w:r>
-      <w:r>
-        <w:t xml:space="preserve">contains </w:t>
-      </w:r>
-      <w:r>
-        <w:rPr>
-          <w:u w:val="single"/>
-        </w:rPr>
-        <w:t>CatalogEntryContact</w:t>
-      </w:r>
-      <w:r>
-        <w:t xml:space="preserve"> entries</w:t>
-      </w:r>
-      <w:r>
-        <w:t xml:space="preserve"> which describe</w:t>
-      </w:r>
-    </w:p>
-    <w:p>
-      <w:pPr>
-        <w:pStyle w:val="Meta"/>
-      </w:pPr>
-      <w:r>
-        <w:t>&lt;include=..\</w:t>
-      </w:r>
-      <w:r>
-        <w:t>Examples\</w:t>
-      </w:r>
-      <w:r>
-        <w:t>SchemaEntryContact.md&gt;</w:t>
-      </w:r>
-    </w:p>
-    <w:p>
-      <w:r>
-        <w:t>The fields of the contact catalog provide a superset of the capabilities of vCard &lt;info="RFC2426"/&gt;.</w:t>
-      </w:r>
-    </w:p>
-    <w:p>
-      <w:r>
-        <w:t>The Contact catalog is typically used by the MeshService as a source of authorization information to perform access control on inbound and outbound message requests. For this reason, Mesh Service SHOULD be granted read access to the contacts catalog by providing a decryption entry for the service.</w:t>
-      </w:r>
-    </w:p>
-    <w:p>
-      <w:pPr>
-        <w:pStyle w:val="Heading2"/>
-      </w:pPr>
-      <w:r>
-        <w:t>Credential</w:t>
-      </w:r>
-    </w:p>
-    <w:p>
-      <w:r>
-        <w:t xml:space="preserve">The credential catalog </w:t>
-      </w:r>
-      <w:r>
-        <w:rPr>
-          <w:u w:val="single"/>
-        </w:rPr>
-        <w:t>mmm_credential</w:t>
-      </w:r>
-      <w:r>
-        <w:t xml:space="preserve"> </w:t>
-      </w:r>
-      <w:r>
-        <w:t xml:space="preserve">contains </w:t>
-      </w:r>
-      <w:r>
-        <w:rPr>
-          <w:u w:val="single"/>
-        </w:rPr>
-        <w:t>CatalogEntryCredential</w:t>
-      </w:r>
-      <w:r>
-        <w:t xml:space="preserve"> entries</w:t>
-      </w:r>
-      <w:r>
-        <w:t xml:space="preserve"> which describe credentials used to access network resources.</w:t>
-      </w:r>
-    </w:p>
-    <w:p>
-      <w:pPr>
-        <w:pStyle w:val="Meta"/>
-      </w:pPr>
-      <w:r>
-        <w:t>&lt;include=..\</w:t>
-      </w:r>
-      <w:r>
-        <w:t>Examples\</w:t>
-      </w:r>
-      <w:r>
-        <w:t>SchemaEntryCredential.md&gt;</w:t>
-      </w:r>
-    </w:p>
-    <w:p>
-      <w:r>
-        <w:t>Only username/password credentials are stored in the credential catalog. If public key credentials are to be used, these SHOULD be managed as an application profile allowing separate credentials to be created for each device.</w:t>
-      </w:r>
-    </w:p>
-    <w:p>
-      <w:pPr>
-        <w:pStyle w:val="Heading2"/>
-      </w:pPr>
-      <w:r>
-        <w:t>Device</w:t>
-      </w:r>
-    </w:p>
-    <w:p>
-      <w:r>
-        <w:t xml:space="preserve">The device catalog </w:t>
-      </w:r>
-      <w:r>
-        <w:rPr>
-          <w:u w:val="single"/>
-        </w:rPr>
-        <w:t>mmm_Device</w:t>
-      </w:r>
-      <w:r>
-        <w:t xml:space="preserve"> </w:t>
-      </w:r>
-      <w:r>
-        <w:t xml:space="preserve">contains </w:t>
-      </w:r>
-      <w:r>
-        <w:rPr>
-          <w:u w:val="single"/>
-        </w:rPr>
-        <w:t>CatalogEntryDevice</w:t>
-      </w:r>
-      <w:r>
-        <w:t xml:space="preserve"> entries </w:t>
-      </w:r>
-      <w:r>
-        <w:t>which describe the devices connected to the account and the permissions assigned to them.</w:t>
-      </w:r>
-    </w:p>
-    <w:p>
-      <w:r>
-        <w:t xml:space="preserve">Each device connected to a Mesh Account has an associated </w:t>
-      </w:r>
-      <w:r>
-        <w:t>CatalogEntryDevice entr</w:t>
-      </w:r>
-      <w:r>
-        <w:t>y that includes the activation and connection records for the account.</w:t>
-      </w:r>
-      <w:r>
-        <w:t xml:space="preserve"> These records are described in further detail in section </w:t>
-      </w:r>
-      <w:r>
-        <w:fldChar w:fldCharType="begin"/>
-      </w:r>
-      <w:r>
-        <w:instrText xml:space="preserve"> REF _Ref54628559 \r \h </w:instrText>
-      </w:r>
-      <w:r>
-        <w:fldChar w:fldCharType="separate"/>
-      </w:r>
-      <w:r>
-        <w:t>0</w:t>
-      </w:r>
-      <w:r>
-        <w:fldChar w:fldCharType="end"/>
-      </w:r>
-      <w:r>
-        <w:t>.</w:t>
-      </w:r>
-    </w:p>
-    <w:p>
-      <w:pPr>
-        <w:pStyle w:val="Heading2"/>
-      </w:pPr>
-      <w:r>
-        <w:t>Network</w:t>
-      </w:r>
-    </w:p>
-    <w:p>
-      <w:r>
-        <w:t xml:space="preserve">The network catalog </w:t>
-      </w:r>
-      <w:r>
-        <w:t xml:space="preserve">contains </w:t>
-      </w:r>
-      <w:r>
-        <w:rPr>
-          <w:u w:val="single"/>
-        </w:rPr>
-        <w:t>CatalogEntryNetwork</w:t>
-      </w:r>
-      <w:r>
-        <w:t xml:space="preserve"> entries which describe</w:t>
-      </w:r>
-      <w:r>
-        <w:t xml:space="preserve"> network settings, IPSEC and TLS VPN configurations, etc.</w:t>
-      </w:r>
-    </w:p>
-    <w:p>
-      <w:pPr>
-        <w:pStyle w:val="Meta"/>
-      </w:pPr>
-      <w:r>
-        <w:t>&lt;include=..\</w:t>
-      </w:r>
-      <w:r>
-        <w:t>Examples\</w:t>
-      </w:r>
-      <w:r>
-        <w:t>SchemaEntryNetwork.md&gt;</w:t>
-      </w:r>
-    </w:p>
-    <w:p>
-      <w:pPr>
-        <w:pStyle w:val="Heading2"/>
-      </w:pPr>
-      <w:r>
-        <w:t>Publication</w:t>
-      </w:r>
-    </w:p>
-    <w:p>
-      <w:r>
-        <w:t xml:space="preserve">The </w:t>
-      </w:r>
-      <w:r>
-        <w:t>publication</w:t>
-      </w:r>
-      <w:r>
-        <w:t xml:space="preserve"> catalog </w:t>
-      </w:r>
-      <w:r>
-        <w:rPr>
-          <w:u w:val="single"/>
-        </w:rPr>
-        <w:t>mmm_</w:t>
-      </w:r>
-      <w:r>
-        <w:rPr>
-          <w:u w:val="single"/>
-        </w:rPr>
-        <w:t>Publication</w:t>
-      </w:r>
-      <w:r>
-        <w:t xml:space="preserve"> </w:t>
-      </w:r>
-      <w:r>
-        <w:t xml:space="preserve">contains </w:t>
-      </w:r>
-      <w:r>
-        <w:rPr>
-          <w:u w:val="single"/>
-        </w:rPr>
-        <w:t>CatalogEntry</w:t>
-      </w:r>
-      <w:r>
-        <w:rPr>
-          <w:u w:val="single"/>
-        </w:rPr>
-        <w:t>Publication</w:t>
-      </w:r>
-      <w:r>
-        <w:t xml:space="preserve"> entries </w:t>
-      </w:r>
-      <w:r>
-        <w:t>which describe content published through the account.</w:t>
-      </w:r>
-    </w:p>
-    <w:p>
-      <w:pPr>
-        <w:pStyle w:val="Heading2"/>
-      </w:pPr>
-      <w:r>
-        <w:t>Task</w:t>
-      </w:r>
-    </w:p>
-    <w:p>
-      <w:r>
-        <w:t xml:space="preserve">The Task </w:t>
-      </w:r>
-      <w:r>
-        <w:t xml:space="preserve">catalog </w:t>
-      </w:r>
-      <w:r>
-        <w:rPr>
-          <w:u w:val="single"/>
-        </w:rPr>
-        <w:t>mmm_Task</w:t>
-      </w:r>
-      <w:r>
-        <w:t xml:space="preserve"> </w:t>
-      </w:r>
-      <w:r>
-        <w:t xml:space="preserve">contains </w:t>
-      </w:r>
-      <w:r>
-        <w:rPr>
-          <w:u w:val="single"/>
-        </w:rPr>
-        <w:t>CatalogEntry</w:t>
-      </w:r>
-      <w:r>
-        <w:rPr>
-          <w:u w:val="single"/>
-        </w:rPr>
-        <w:t>Task</w:t>
-      </w:r>
-      <w:r>
-        <w:t xml:space="preserve"> entries</w:t>
-      </w:r>
-      <w:r>
-        <w:t xml:space="preserve"> which describe tasks assigned to the user including calendar entries and to do lists.</w:t>
-      </w:r>
-    </w:p>
-    <w:p>
-      <w:r>
-        <w:t>The fields of the task catalog currently reflect those offered by the iCalendar specification &lt;info="RFC5545"/&gt;. Specification of additional fields to allow task triggering on geographic location and/or completion of other tasks is a work in progress.</w:t>
-      </w:r>
-    </w:p>
-    <w:p>
-      <w:pPr>
-        <w:pStyle w:val="Meta"/>
-      </w:pPr>
-      <w:r>
-        <w:t>&lt;include=..\</w:t>
-      </w:r>
-      <w:r>
-        <w:t>Examples\</w:t>
-      </w:r>
-      <w:r>
-        <w:t>SchemaEntryTask.md&gt;</w:t>
-      </w:r>
-    </w:p>
-    <w:p>
-      <w:pPr>
-        <w:pStyle w:val="Heading1"/>
-      </w:pPr>
-      <w:r>
-        <w:t>Spools</w:t>
-      </w:r>
-    </w:p>
-    <w:p>
-      <w:r>
-        <w:t>Spools are DARE Containers containing an append only list of messages sent or received by an account. Three spools are currently defined:</w:t>
-      </w:r>
-    </w:p>
-    <w:p>
-      <w:pPr>
-        <w:pStyle w:val="DT"/>
-      </w:pPr>
-      <w:r>
-        <w:t>Inbound</w:t>
-      </w:r>
-    </w:p>
-    <w:p>
-      <w:pPr>
-        <w:pStyle w:val="DD"/>
-      </w:pPr>
-      <w:r>
-        <w:t>Messages sent to the account. These are encrypted under the account encryption keys of the sender and receiver that were current at the time the message was sent.</w:t>
-      </w:r>
-    </w:p>
-    <w:p>
-      <w:pPr>
-        <w:pStyle w:val="DT"/>
-      </w:pPr>
-      <w:r>
-        <w:t>Outbound</w:t>
-      </w:r>
-    </w:p>
-    <w:p>
-      <w:pPr>
-        <w:pStyle w:val="DD"/>
-      </w:pPr>
-      <w:r>
-        <w:t xml:space="preserve">Messages sent </w:t>
-      </w:r>
-      <w:r>
-        <w:t>from</w:t>
-      </w:r>
-      <w:r>
-        <w:t xml:space="preserve"> the account. These are encrypted under the account encryption keys of the sender and receiver that were current at the time the message was sent.</w:t>
-      </w:r>
-      <w:r>
-        <w:t xml:space="preserve"> </w:t>
-      </w:r>
-    </w:p>
-    <w:p>
-      <w:pPr>
-        <w:pStyle w:val="DT"/>
-      </w:pPr>
-      <w:r>
-        <w:t>Local</w:t>
-      </w:r>
-    </w:p>
-    <w:p>
-      <w:pPr>
-        <w:pStyle w:val="DD"/>
-      </w:pPr>
-      <w:r>
-        <w:t xml:space="preserve">Messages sent </w:t>
-      </w:r>
-      <w:r>
-        <w:t xml:space="preserve">from </w:t>
-      </w:r>
-      <w:r>
-        <w:t>the account</w:t>
-      </w:r>
-      <w:r>
-        <w:t xml:space="preserve"> for internal use</w:t>
-      </w:r>
-      <w:r>
-        <w:t>.</w:t>
-      </w:r>
-      <w:r>
-        <w:t xml:space="preserve"> These are encrypted under the encryption key of the intended recipient alone. This is either the account administration encryption key or a device encryption key.</w:t>
-      </w:r>
-    </w:p>
-    <w:p>
-      <w:r>
-        <w:t xml:space="preserve">Every Mesh Message has a unique message identifier. Messages created at the beginning of a new messaging protocol interaction are assigned a random message </w:t>
-      </w:r>
-      <w:r>
-        <w:t>identifier. Responses to previous messages are assigned message identifiers formed from the message identifier to which they respond by means of a message digest function.</w:t>
-      </w:r>
-    </w:p>
-    <w:p>
-      <w:r>
-        <w:t xml:space="preserve">Every Mesh Message stored in a spool is encapsulated in an envelope which bears a unique identifier that is formed by applying a </w:t>
-      </w:r>
-      <w:r>
-        <w:t>message digest function</w:t>
-      </w:r>
-      <w:r>
-        <w:t xml:space="preserve"> to the message identifier. Each stored message has an associated state which is initially set to the state </w:t>
-      </w:r>
-      <w:r>
-        <w:rPr>
-          <w:u w:val="single"/>
-        </w:rPr>
-        <w:t>Initial</w:t>
-      </w:r>
-      <w:r>
-        <w:t xml:space="preserve"> and MAY be subsequently altered by one or more </w:t>
-      </w:r>
-      <w:r>
-        <w:rPr>
-          <w:u w:val="single"/>
-        </w:rPr>
-        <w:t>MessageComplete</w:t>
-      </w:r>
-      <w:r>
-        <w:t xml:space="preserve"> messages subsequently appended to the spool. The allowable message states depending upon the spool in question.</w:t>
-      </w:r>
-    </w:p>
-    <w:p>
-      <w:pPr>
-        <w:pStyle w:val="Heading2"/>
-      </w:pPr>
-      <w:r>
-        <w:t>Outbound</w:t>
-      </w:r>
-    </w:p>
-    <w:p>
-      <w:r>
-        <w:t xml:space="preserve">The outbound spool stores messages that are to be or have been sent and </w:t>
-      </w:r>
-      <w:r>
-        <w:rPr>
-          <w:u w:val="single"/>
-        </w:rPr>
-        <w:t>MessageComplete</w:t>
-      </w:r>
-      <w:r>
-        <w:t xml:space="preserve"> messages reporting changes to the status of the messages stored on the spool</w:t>
-      </w:r>
-      <w:r>
-        <w:t>.</w:t>
-      </w:r>
-      <w:r>
-        <w:t xml:space="preserve"> </w:t>
-      </w:r>
-    </w:p>
-    <w:p>
-      <w:r>
-        <w:t>Messages posted to the outbound spool have the state Initial, Sent, Received or Refused</w:t>
-      </w:r>
-      <w:r>
-        <w:t>:</w:t>
-      </w:r>
-    </w:p>
-    <w:p>
-      <w:pPr>
-        <w:pStyle w:val="DT"/>
-      </w:pPr>
-      <w:r>
-        <w:t>Initial</w:t>
-      </w:r>
-    </w:p>
-    <w:p>
-      <w:pPr>
-        <w:pStyle w:val="DD"/>
-      </w:pPr>
-      <w:r>
-        <w:t>The initial state of a message posted to the spool.</w:t>
-      </w:r>
-    </w:p>
-    <w:p>
-      <w:pPr>
-        <w:pStyle w:val="DT"/>
-      </w:pPr>
-      <w:r>
-        <w:t>Sent</w:t>
-      </w:r>
-    </w:p>
-    <w:p>
-      <w:pPr>
-        <w:pStyle w:val="DD"/>
-      </w:pPr>
-      <w:r>
-        <w:t>The Mesh Service of the sender has delivered the message to the Mesh Service of the recipient which accepted it.</w:t>
-      </w:r>
-    </w:p>
-    <w:p>
-      <w:pPr>
-        <w:pStyle w:val="DT"/>
-      </w:pPr>
-      <w:r>
-        <w:t>Received</w:t>
-      </w:r>
-    </w:p>
-    <w:p>
-      <w:pPr>
-        <w:pStyle w:val="DD"/>
-      </w:pPr>
-      <w:r>
-        <w:t>The Mesh Service of the sender has delivered the message to the Mesh Service of the recipient</w:t>
-      </w:r>
-      <w:r>
-        <w:t xml:space="preserve"> and the recipient has acknowledged receipt.</w:t>
-      </w:r>
-    </w:p>
-    <w:p>
-      <w:pPr>
-        <w:pStyle w:val="DT"/>
-      </w:pPr>
-      <w:r>
-        <w:t>Refused</w:t>
-      </w:r>
-    </w:p>
-    <w:p>
-      <w:pPr>
-        <w:pStyle w:val="DD"/>
-      </w:pPr>
-      <w:r>
-        <w:t>The Mesh Service of the sender has delivered the message to the Mesh Service of the recipient</w:t>
-      </w:r>
-      <w:r>
-        <w:t xml:space="preserve"> which refused to accept it.</w:t>
-      </w:r>
-    </w:p>
-    <w:p>
-      <w:r>
-        <w:rPr>
-          <w:u w:val="single"/>
-        </w:rPr>
-        <w:t>MessageComplete</w:t>
-      </w:r>
-      <w:r>
-        <w:t xml:space="preserve"> </w:t>
-      </w:r>
-      <w:r>
-        <w:t>messages are only valid when posted to the spool by the service.</w:t>
-      </w:r>
-    </w:p>
-    <w:p>
-      <w:pPr>
-        <w:pStyle w:val="Heading2"/>
-      </w:pPr>
-      <w:r>
-        <w:t>Inbound</w:t>
-      </w:r>
-    </w:p>
-    <w:p>
-      <w:r>
-        <w:t xml:space="preserve">The inbound spool stores messages that have been received by the </w:t>
-      </w:r>
-      <w:r>
-        <w:t xml:space="preserve">Mesh service servicing the account and </w:t>
-      </w:r>
-      <w:r>
-        <w:t>MessageComplete messages reporting changes to the status of the messages stored on the spool.</w:t>
-      </w:r>
-    </w:p>
-    <w:p>
-      <w:r>
-        <w:t xml:space="preserve">Messages posted to the outbound spool have the state Initial, </w:t>
-      </w:r>
-      <w:r>
-        <w:t>Read</w:t>
-      </w:r>
-      <w:r>
-        <w:t>:</w:t>
-      </w:r>
-    </w:p>
-    <w:p>
-      <w:pPr>
-        <w:pStyle w:val="DT"/>
-      </w:pPr>
-      <w:r>
-        <w:t>Initial</w:t>
-      </w:r>
-    </w:p>
-    <w:p>
-      <w:pPr>
-        <w:pStyle w:val="DD"/>
-      </w:pPr>
-      <w:r>
-        <w:t>The initial state of a message posted to the spool.</w:t>
-      </w:r>
-    </w:p>
-    <w:p>
-      <w:pPr>
-        <w:pStyle w:val="DT"/>
-      </w:pPr>
-      <w:r>
-        <w:t>Read</w:t>
-      </w:r>
-    </w:p>
-    <w:p>
-      <w:pPr>
-        <w:pStyle w:val="DD"/>
-      </w:pPr>
-      <w:r>
-        <w:t>The message has been read.</w:t>
-      </w:r>
-    </w:p>
-    <w:p>
-      <w:r>
-        <w:t>A message previously marked as read MAY be returned to the unread state by marking it as being in the Initial state.</w:t>
-      </w:r>
-    </w:p>
-    <w:p>
-      <w:pPr>
-        <w:pStyle w:val="Heading2"/>
-      </w:pPr>
-      <w:r>
-        <w:t>Local</w:t>
-      </w:r>
-    </w:p>
-    <w:p>
-      <w:r>
-        <w:t>The local spool stores messages that are used for administrative functions. In normal circumstances, only administrator devices and the Mesh Service require access to the local spool.</w:t>
-      </w:r>
-    </w:p>
-    <w:p>
-      <w:r>
-        <w:t>The local spool is used to store MessagePin messages used to notify administration devices that a PIN code has been registered for some purpose and RespondConnection messages used to inform a device of the result of a connection request.</w:t>
-      </w:r>
-    </w:p>
-    <w:p>
-      <w:r>
-        <w:t>The local spool is used in a device connection operation to provide a device with the activation and connection records required to access the service as an authorized client. Servicing these requests requires that the service be able to access messages stored in the spool by envelope id.</w:t>
-      </w:r>
-    </w:p>
-    <w:p>
-      <w:r>
-        <w:t>Messages posted to the outbound spool have the state</w:t>
-      </w:r>
-      <w:r>
-        <w:t>s</w:t>
-      </w:r>
-      <w:r>
-        <w:t xml:space="preserve"> Initial, </w:t>
-      </w:r>
-      <w:r>
-        <w:t>Closed</w:t>
-      </w:r>
-      <w:r>
-        <w:t>:</w:t>
-      </w:r>
-    </w:p>
-    <w:p>
-      <w:pPr>
-        <w:pStyle w:val="DT"/>
-      </w:pPr>
-      <w:r>
-        <w:t>Initial</w:t>
-      </w:r>
-    </w:p>
-    <w:p>
-      <w:pPr>
-        <w:pStyle w:val="DD"/>
-      </w:pPr>
-      <w:r>
-        <w:t>The initial state of a message posted to the spool.</w:t>
-      </w:r>
-    </w:p>
-    <w:p>
-      <w:pPr>
-        <w:pStyle w:val="DT"/>
-      </w:pPr>
-      <w:r>
-        <w:t>Closed</w:t>
-      </w:r>
-    </w:p>
-    <w:p>
-      <w:pPr>
-        <w:pStyle w:val="DD"/>
-      </w:pPr>
-      <w:r>
-        <w:t xml:space="preserve">The </w:t>
-      </w:r>
-      <w:r>
-        <w:t>action associated with the message has been completed.</w:t>
-      </w:r>
-    </w:p>
-    <w:p>
-      <w:pPr>
-        <w:pStyle w:val="Heading1"/>
-      </w:pPr>
-      <w:r>
-        <w:t>Cryptographic Operations</w:t>
-      </w:r>
-    </w:p>
-    <w:p>
-      <w:r>
-        <w:t>The Mesh makes use of various cryptographic operations including threshold operations. For convenience, these are gathered here and specified as functions that are referenced by other parts of the specification.</w:t>
-      </w:r>
-    </w:p>
-    <w:p>
-      <w:pPr>
-        <w:pStyle w:val="Heading2"/>
-      </w:pPr>
-      <w:r>
-        <w:t>Key Derivation</w:t>
-      </w:r>
-      <w:r>
-        <w:t xml:space="preserve"> from Seed</w:t>
-      </w:r>
-    </w:p>
-    <w:p>
-      <w:r>
-        <w:t>Mesh Keys that derived from a seed value use the mechanism described in &lt;norm="</w:t>
-      </w:r>
-      <w:r>
-        <w:rPr>
-          <w:highlight w:val="white"/>
-        </w:rPr>
-        <w:t>draft-hallambaker-</w:t>
-      </w:r>
-      <w:r>
-        <w:t xml:space="preserve">mesh-udf"/&gt;. Use of the </w:t>
-      </w:r>
-      <w:r>
-        <w:rPr>
-          <w:u w:val="single"/>
-        </w:rPr>
-        <w:t>keyname</w:t>
-      </w:r>
-      <w:r>
-        <w:t xml:space="preserve"> </w:t>
-      </w:r>
-      <w:r>
-        <w:t>parameter allows multiple keys for different uses to be derived from a single key. Thus escrow of a single seed value permits recovery of all the private keys associated with the profile.</w:t>
-      </w:r>
-    </w:p>
-    <w:p>
-      <w:r>
-        <w:t xml:space="preserve">The </w:t>
-      </w:r>
-      <w:r>
-        <w:t xml:space="preserve">keyname </w:t>
-      </w:r>
-      <w:r>
-        <w:t>parameter is a string formed by concatenating identifiers specifying the key type, the actor that will use the key and the key operation:</w:t>
-      </w:r>
-    </w:p>
-    <w:p>
-      <w:pPr>
-        <w:pStyle w:val="Heading2"/>
-      </w:pPr>
-      <w:r>
-        <w:t>Message Envelope and Response Identifiers.</w:t>
-      </w:r>
-    </w:p>
-    <w:p>
-      <w:r>
-        <w:t xml:space="preserve">Every Mesh </w:t>
-      </w:r>
-      <w:r>
-        <w:t xml:space="preserve">message </w:t>
-      </w:r>
-      <w:r>
-        <w:t xml:space="preserve">has a unique </w:t>
-      </w:r>
-      <w:r>
-        <w:t>Message Identifier</w:t>
-      </w:r>
-      <w:r>
-        <w:t xml:space="preserve"> </w:t>
-      </w:r>
-      <w:r>
-        <w:rPr>
-          <w:u w:val="single"/>
-        </w:rPr>
-        <w:t>MessageId</w:t>
-      </w:r>
-      <w:r>
-        <w:t>.</w:t>
-      </w:r>
-      <w:r>
-        <w:t xml:space="preserve"> The </w:t>
-      </w:r>
-      <w:r>
-        <w:rPr>
-          <w:u w:val="single"/>
-        </w:rPr>
-        <w:t>MakeID()</w:t>
-      </w:r>
-      <w:r>
-        <w:t xml:space="preserve"> function is used to calculate the value of Envelope Identifier and Response identifier from the message identifier as follows:</w:t>
-      </w:r>
-    </w:p>
-    <w:p>
-      <w:pPr>
-        <w:pStyle w:val="Meta"/>
-      </w:pPr>
-      <w:r>
-        <w:t>&lt;include="..\Examples\SchemaCode2.md"&gt;</w:t>
-      </w:r>
-    </w:p>
-    <w:p>
-      <w:r>
-        <w:t>Where the values of content are given as follows:</w:t>
-      </w:r>
-    </w:p>
-    <w:p>
-      <w:pPr>
-        <w:pStyle w:val="Meta"/>
-      </w:pPr>
-      <w:r>
-        <w:t>&lt;include="..\Generated\</w:t>
-      </w:r>
-      <w:r>
-        <w:t>Mesh</w:t>
-      </w:r>
-      <w:r>
-        <w:t>Constants</w:t>
-      </w:r>
-      <w:r>
-        <w:t>IdentifierDerrivation.md"&gt;</w:t>
-      </w:r>
-    </w:p>
-    <w:p>
-      <w:r>
-        <w:t>For example:</w:t>
-      </w:r>
-    </w:p>
-    <w:p>
-      <w:pPr>
-        <w:pStyle w:val="Meta"/>
-      </w:pPr>
-      <w:r>
-        <w:t>&lt;include="..\Examples\SchemaMessageIds.md"&gt;</w:t>
-      </w:r>
-    </w:p>
-    <w:p>
-      <w:pPr>
-        <w:pStyle w:val="Heading2"/>
-      </w:pPr>
-      <w:r>
-        <w:t>Proof of Knowledge of PIN</w:t>
-      </w:r>
-    </w:p>
-    <w:p>
-      <w:r>
-        <w:t xml:space="preserve">Mesh Message classes that are subclasses of </w:t>
-      </w:r>
-      <w:r>
-        <w:rPr>
-          <w:u w:val="single"/>
-        </w:rPr>
-        <w:t>MessagePinValidated</w:t>
-      </w:r>
-      <w:r>
-        <w:t xml:space="preserve"> MAY be authenticated by means of a PIN. Currently two such messages are defined: </w:t>
-      </w:r>
-      <w:r>
-        <w:rPr>
-          <w:u w:val="single"/>
-        </w:rPr>
-        <w:t>MessageContact</w:t>
-      </w:r>
-      <w:r>
-        <w:t xml:space="preserve"> </w:t>
-      </w:r>
-      <w:r>
-        <w:t>used in contact exchange</w:t>
-      </w:r>
-      <w:r>
-        <w:t xml:space="preserve"> and </w:t>
-      </w:r>
-      <w:r>
-        <w:rPr>
-          <w:u w:val="single"/>
-        </w:rPr>
-        <w:t>RequestConnection</w:t>
-      </w:r>
-      <w:r>
-        <w:t xml:space="preserve"> message used in device connection.</w:t>
-      </w:r>
-      <w:r>
-        <w:t xml:space="preserve"> </w:t>
-      </w:r>
-    </w:p>
-    <w:p>
-      <w:r>
-        <w:t xml:space="preserve">The PIN codes used to authenticate </w:t>
-      </w:r>
-      <w:r>
-        <w:rPr>
-          <w:u w:val="single"/>
-        </w:rPr>
-        <w:t>MessagePinValidated</w:t>
-      </w:r>
-      <w:r>
-        <w:t xml:space="preserve"> </w:t>
-      </w:r>
-      <w:r>
-        <w:t xml:space="preserve">messages are UDF Authenticator </w:t>
-      </w:r>
-      <w:r>
-        <w:t xml:space="preserve">strings. The type code of the identifier specifies the algorithm to be used to authenticate the PIN code and the </w:t>
-      </w:r>
-      <w:r>
-        <w:t>Binary Data Sequence value</w:t>
-      </w:r>
-      <w:r>
-        <w:t xml:space="preserve"> specifies the key.</w:t>
-      </w:r>
-    </w:p>
-    <w:p>
-      <w:r>
-        <w:t>The inputs to the PIN proof of knowledge functions are:</w:t>
-      </w:r>
-    </w:p>
-    <w:p>
-      <w:pPr>
-        <w:pStyle w:val="DT"/>
-      </w:pPr>
-      <w:r>
-        <w:t>PIN: string</w:t>
-      </w:r>
-    </w:p>
-    <w:p>
-      <w:pPr>
-        <w:pStyle w:val="DD"/>
-      </w:pPr>
-      <w:r>
-        <w:t xml:space="preserve">A </w:t>
-      </w:r>
-      <w:r>
-        <w:t>UDF Authenticator. The type code of the identifier specifies the algorithm to be used to authenticate the PIN code and the Binary Data Sequence value specifies the key.</w:t>
-      </w:r>
-    </w:p>
-    <w:p>
-      <w:pPr>
-        <w:pStyle w:val="DT"/>
-      </w:pPr>
-      <w:r>
-        <w:t>Action</w:t>
-      </w:r>
-      <w:r>
-        <w:t>: string</w:t>
-      </w:r>
-    </w:p>
-    <w:p>
-      <w:pPr>
-        <w:pStyle w:val="DD"/>
-      </w:pPr>
-      <w:r>
-        <w:t>A code determining the specific action that the PIN code MAY be used to authenticate. By convention this is the name of the Mesh message type used to perform the action.</w:t>
-      </w:r>
-    </w:p>
-    <w:p>
-      <w:pPr>
-        <w:pStyle w:val="DT"/>
-      </w:pPr>
-      <w:r>
-        <w:t>Account</w:t>
-      </w:r>
-      <w:r>
-        <w:t>: string</w:t>
-      </w:r>
-    </w:p>
-    <w:p>
-      <w:pPr>
-        <w:pStyle w:val="DD"/>
-      </w:pPr>
-      <w:r>
-        <w:t>The account for which the PIN code is issued.</w:t>
-      </w:r>
-    </w:p>
-    <w:p>
-      <w:pPr>
-        <w:pStyle w:val="DT"/>
-      </w:pPr>
-      <w:r>
-        <w:t>ClientNonce</w:t>
-      </w:r>
-      <w:r>
-        <w:t>: binary</w:t>
-      </w:r>
-    </w:p>
-    <w:p>
-      <w:pPr>
-        <w:pStyle w:val="DD"/>
-      </w:pPr>
-      <w:r>
-        <w:t xml:space="preserve">Nonce value </w:t>
-      </w:r>
-      <w:r>
-        <w:t>generated</w:t>
-      </w:r>
-      <w:r>
-        <w:t xml:space="preserve"> by the client </w:t>
-      </w:r>
-      <w:r>
-        <w:t>using the PIN code to authenticate its message</w:t>
-      </w:r>
-      <w:r>
-        <w:t>.</w:t>
-      </w:r>
-    </w:p>
-    <w:p>
-      <w:pPr>
-        <w:pStyle w:val="DT"/>
-      </w:pPr>
-      <w:r>
-        <w:t>PayloadDigest</w:t>
-      </w:r>
-      <w:r>
-        <w:t>: binary</w:t>
-      </w:r>
-    </w:p>
-    <w:p>
-      <w:pPr>
-        <w:pStyle w:val="DD"/>
-      </w:pPr>
-      <w:r>
-        <w:t xml:space="preserve">The </w:t>
-      </w:r>
-      <w:r>
-        <w:t>PayloadDigest</w:t>
-      </w:r>
-      <w:r>
-        <w:t xml:space="preserve"> </w:t>
-      </w:r>
-      <w:r>
-        <w:t>of a DARE Envelope that</w:t>
-      </w:r>
-      <w:r>
-        <w:t xml:space="preserve"> contains the message to be authenticated. Note that if the envelope is encrypted, th</w:t>
-      </w:r>
-      <w:r>
-        <w:t xml:space="preserve">is </w:t>
-      </w:r>
-      <w:r>
-        <w:t>value is calculated over the ciphertext</w:t>
-      </w:r>
-      <w:r>
-        <w:t xml:space="preserve"> and does not provide proof of knowledge of the plaintext.</w:t>
-      </w:r>
-    </w:p>
-    <w:p>
-      <w:r>
-        <w:t>The following values of Action are currently defined:</w:t>
-      </w:r>
-    </w:p>
-    <w:p>
-      <w:pPr>
-        <w:pStyle w:val="Meta"/>
-      </w:pPr>
-      <w:r>
-        <w:t>&lt;include="..\Generated\</w:t>
-      </w:r>
-      <w:r>
-        <w:t>Mesh</w:t>
-      </w:r>
-      <w:r>
-        <w:t>ConstantsPinActionCodes</w:t>
-      </w:r>
-      <w:r>
-        <w:t>.md"&gt;</w:t>
-      </w:r>
-    </w:p>
-    <w:p>
-      <w:r>
-        <w:t>These inputs are used to derive values as follows:</w:t>
-      </w:r>
-    </w:p>
-    <w:p>
-      <w:pPr>
-        <w:pStyle w:val="Meta"/>
-      </w:pPr>
-      <w:r>
-        <w:t>&lt;include="..\Examples\SchemaCode</w:t>
-      </w:r>
-      <w:r>
-        <w:t>3</w:t>
-      </w:r>
-      <w:r>
-        <w:t>.md"&gt;</w:t>
-      </w:r>
-    </w:p>
-    <w:p>
-      <w:pPr>
-        <w:pStyle w:val="Meta"/>
-      </w:pPr>
-      <w:r>
-        <w:t>&lt;include="..\Examples\SchemaPIN</w:t>
-      </w:r>
-      <w:r>
-        <w:t>Function</w:t>
-      </w:r>
-      <w:r>
-        <w:t>.md"&gt;</w:t>
-      </w:r>
-    </w:p>
-    <w:p>
-      <w:r>
-        <w:t xml:space="preserve">Where </w:t>
-      </w:r>
-      <w:r>
-        <w:rPr>
-          <w:u w:val="single"/>
-        </w:rPr>
-        <w:t>MAC</w:t>
-      </w:r>
-      <w:r>
-        <w:rPr>
-          <w:u w:val="single"/>
-        </w:rPr>
-        <w:t>(data, key)</w:t>
-      </w:r>
-      <w:r>
-        <w:t xml:space="preserve"> is the message authentication code algorithm specified by the value of </w:t>
-      </w:r>
-      <w:r>
-        <w:rPr>
-          <w:u w:val="single"/>
-        </w:rPr>
-        <w:t>alg</w:t>
-      </w:r>
-      <w:r>
-        <w:t>.</w:t>
-      </w:r>
-    </w:p>
-    <w:p>
-      <w:r>
-        <w:t>When an administrative device issues a PIN code, a Message PIN is appended to the local spool</w:t>
-      </w:r>
-      <w:r>
-        <w:t xml:space="preserve">. This </w:t>
-      </w:r>
-      <w:r>
-        <w:t xml:space="preserve">has the MessageId </w:t>
-      </w:r>
-      <w:r>
-        <w:t>PinId</w:t>
-      </w:r>
-      <w:r>
-        <w:t xml:space="preserve"> and specifies </w:t>
-      </w:r>
-      <w:r>
-        <w:t xml:space="preserve">the value </w:t>
-      </w:r>
-      <w:r>
-        <w:rPr>
-          <w:u w:val="single"/>
-        </w:rPr>
-        <w:t>saltedPIN</w:t>
-      </w:r>
-      <w:r>
-        <w:t xml:space="preserve"> </w:t>
-      </w:r>
-      <w:r>
-        <w:t>in the field of that name</w:t>
-      </w:r>
-      <w:r>
-        <w:t>.</w:t>
-      </w:r>
-    </w:p>
-    <w:p>
-      <w:r>
-        <w:t xml:space="preserve">When PIN code authentication is used, a message of type </w:t>
-      </w:r>
-      <w:r>
-        <w:rPr>
-          <w:u w:val="single"/>
-        </w:rPr>
-        <w:t>MessagePinValidated</w:t>
-      </w:r>
-      <w:r>
-        <w:t xml:space="preserve"> </w:t>
-      </w:r>
-      <w:r>
-        <w:t xml:space="preserve">specifies the values </w:t>
-      </w:r>
-      <w:r>
-        <w:rPr>
-          <w:u w:val="single"/>
-        </w:rPr>
-        <w:t>ClientNonce</w:t>
-      </w:r>
-      <w:r>
-        <w:t xml:space="preserve">, </w:t>
-      </w:r>
-      <w:r>
-        <w:rPr>
-          <w:u w:val="single"/>
-        </w:rPr>
-        <w:t>PinWitness</w:t>
-      </w:r>
-      <w:r>
-        <w:t xml:space="preserve"> and </w:t>
-      </w:r>
-      <w:r>
-        <w:rPr>
-          <w:u w:val="single"/>
-        </w:rPr>
-        <w:t>PinId</w:t>
-      </w:r>
-      <w:r>
-        <w:t xml:space="preserve"> in the field</w:t>
-      </w:r>
-      <w:r>
-        <w:t>s</w:t>
-      </w:r>
-      <w:r>
-        <w:t xml:space="preserve"> of th</w:t>
-      </w:r>
-      <w:r>
-        <w:t>ose</w:t>
-      </w:r>
-      <w:r>
-        <w:t xml:space="preserve"> name</w:t>
-      </w:r>
-      <w:r>
-        <w:t>s</w:t>
-      </w:r>
-      <w:r>
-        <w:t>.</w:t>
-      </w:r>
-      <w:r>
-        <w:t xml:space="preserve"> These values are used to authenticate the inner message data specified by the </w:t>
-      </w:r>
-      <w:r>
-        <w:rPr>
-          <w:u w:val="single"/>
-        </w:rPr>
-        <w:t>AuthenticatedData</w:t>
-      </w:r>
-      <w:r>
-        <w:t xml:space="preserve"> field.</w:t>
-      </w:r>
-    </w:p>
-    <w:p>
-      <w:pPr>
-        <w:pStyle w:val="Heading2"/>
-      </w:pPr>
-      <w:r>
-        <w:t>EARL</w:t>
-      </w:r>
-    </w:p>
-    <w:p>
-      <w:r>
-        <w:t>The UDF Encrypted Authenticated Resource Locator mechanism is used to publish data and provide means of authentication and access through a static identifier such as a QR code.</w:t>
-      </w:r>
-    </w:p>
-    <w:p>
-      <w:r>
-        <w:t>This mechanism is used to allow contact exchange by means of a QR code printed on a business card and to connect a device to an account using a static identifier printed on the device in the form of a QR code.</w:t>
-      </w:r>
-    </w:p>
-    <w:p>
-      <w:r>
-        <w:t xml:space="preserve">In both cases, the information is passed using the EARL format described in </w:t>
-      </w:r>
-      <w:r>
-        <w:t xml:space="preserve"> &lt;norm="draft-hallambaker-mesh-udf"/&gt;</w:t>
-      </w:r>
-      <w:r>
-        <w:t>.</w:t>
-      </w:r>
-    </w:p>
-    <w:p>
-      <w:pPr>
-        <w:pStyle w:val="Heading2"/>
-      </w:pPr>
-      <w:r>
-        <w:t>Key Agreement</w:t>
-      </w:r>
-    </w:p>
-    <w:p>
-      <w:r>
-        <w:t>All Mesh Protocol requests except for the HelloRequest and every response MUST be authenticated under the device key of the host or device making the request.</w:t>
-      </w:r>
-    </w:p>
-    <w:p>
-      <w:r>
-        <w:t xml:space="preserve">Initial authentication is achieved by performing a Key agreement under the </w:t>
-      </w:r>
-      <w:r>
-        <w:rPr>
-          <w:u w:val="single"/>
-        </w:rPr>
-        <w:t>DeviceAuthentication</w:t>
-      </w:r>
-      <w:r>
-        <w:t xml:space="preserve"> key of each of the hosts and combining the result with nonce values provided by the requestor and respondent using a KDF function as follows:</w:t>
-      </w:r>
-    </w:p>
-    <w:p>
-      <w:r>
-        <w:t>Two bindings are currently planned.</w:t>
-      </w:r>
-    </w:p>
-    <w:p>
-      <w:pPr>
-        <w:pStyle w:val="DT"/>
-      </w:pPr>
-      <w:r>
-        <w:t>DARE Envelope over HTTPS</w:t>
-      </w:r>
-    </w:p>
-    <w:p>
-      <w:pPr>
-        <w:pStyle w:val="DD"/>
-      </w:pPr>
-      <w:r>
-        <w:t xml:space="preserve">The request or response is encapsulated in a DARE Envelope that is exchanged by means of a HTTP POST method over a TLS transport. The </w:t>
-      </w:r>
-      <w:r>
-        <w:t>shared secret is used as the key on Message Authentication Code that authenticates the request payload.</w:t>
-      </w:r>
-    </w:p>
-    <w:p>
-      <w:pPr>
-        <w:pStyle w:val="DT"/>
-      </w:pPr>
-      <w:r>
-        <w:t>UDP Transport</w:t>
-      </w:r>
-    </w:p>
-    <w:p>
-      <w:pPr>
-        <w:pStyle w:val="DD"/>
-      </w:pPr>
-      <w:r>
-        <w:t xml:space="preserve">Presents the same information as for the DARE Envelope over HTTPS case but in a compact encoding using the shared secret </w:t>
-      </w:r>
-      <w:r>
-        <w:t xml:space="preserve">and an authenticated encryption scheme to pass the required information. </w:t>
-      </w:r>
-    </w:p>
-    <w:p>
-      <w:r>
-        <w:t>Once authentication has been performed, the same pair of devices MAY re-authenticate using the previously agreed key.</w:t>
-      </w:r>
-      <w:r>
-        <w:t xml:space="preserve"> To facilitate stateless implementation, a host specifies an opaque </w:t>
-      </w:r>
-      <w:r>
-        <w:t>identifier</w:t>
-      </w:r>
-      <w:r>
-        <w:t xml:space="preserve"> </w:t>
-      </w:r>
-      <w:r>
-        <w:t xml:space="preserve">to be used to identify the shared secret on subsequent uses which MAY be used to recover the shared secret from the </w:t>
-      </w:r>
-      <w:r>
-        <w:t>opaque identifier.</w:t>
-      </w:r>
-    </w:p>
-    <w:p>
-      <w:pPr>
-        <w:pStyle w:val="Meta"/>
-      </w:pPr>
-      <w:r>
-        <w:t>&lt;include="..\Examples\Schema</w:t>
-      </w:r>
-      <w:r>
-        <w:t>ClientAuthKeyAgreement</w:t>
-      </w:r>
-      <w:r>
-        <w:t>.md"&gt;</w:t>
-      </w:r>
-    </w:p>
-    <w:p>
-      <w:pPr>
-        <w:pStyle w:val="Heading2"/>
-      </w:pPr>
+      <w:bookmarkStart w:id="5" w:name="_Ref83047198"/>
       <w:r>
         <w:t>Service Cryptographic</w:t>
       </w:r>
       <w:r>
         <w:t xml:space="preserve"> Operations</w:t>
       </w:r>
+      <w:bookmarkEnd w:id="5"/>
     </w:p>
     <w:p>
       <w:r>
@@ -4103,11 +4204,11 @@
       <w:pPr>
         <w:pStyle w:val="Heading1"/>
       </w:pPr>
-      <w:bookmarkStart w:id="4" w:name="_Ref54628559"/>
+      <w:bookmarkStart w:id="6" w:name="_Ref54628559"/>
       <w:r>
         <w:t>Architecture</w:t>
       </w:r>
-      <w:bookmarkEnd w:id="4"/>
+      <w:bookmarkEnd w:id="6"/>
     </w:p>
     <w:p>
       <w:r>
@@ -4620,40 +4721,6 @@
     </w:p>
     <w:p>
       <w:pPr>
-        <w:pStyle w:val="Meta"/>
-      </w:pPr>
-      <w:r>
-        <w:t>&lt;include=..\</w:t>
-      </w:r>
-      <w:r>
-        <w:t>Examples\</w:t>
-      </w:r>
-      <w:r>
-        <w:t>SchemaDevice.md&gt;</w:t>
-      </w:r>
-    </w:p>
-    <w:p>
-      <w:r>
-        <w:t>The derivation of the Connection encryption and signature keys from the Profile and</w:t>
-      </w:r>
-      <w:r>
-        <w:t xml:space="preserve"> </w:t>
-      </w:r>
-      <w:r>
-        <w:t xml:space="preserve">Private contributions </w:t>
-      </w:r>
-      <w:r>
-        <w:t xml:space="preserve">in this example </w:t>
-      </w:r>
-      <w:r>
-        <w:t>is shown in &lt;norm="draft-hallambaker-mesh-cryptography"/&gt;</w:t>
-      </w:r>
-      <w:r>
-        <w:t>.</w:t>
-      </w:r>
-    </w:p>
-    <w:p>
-      <w:pPr>
         <w:pStyle w:val="Heading4"/>
       </w:pPr>
       <w:r>
@@ -5025,7 +5092,7 @@
       <w:pPr>
         <w:pStyle w:val="Heading3"/>
       </w:pPr>
-      <w:bookmarkStart w:id="5" w:name="_Hlk61258777"/>
+      <w:bookmarkStart w:id="7" w:name="_Hlk61258777"/>
       <w:r>
         <w:t>Message Status</w:t>
       </w:r>
@@ -5080,7 +5147,7 @@
         <w:t>Services MAY erase or redact messages in accordance with local site policy. Since messages are not removed from the spool on being marked deleted, they may be undeleted by marking them as read or unread. Marking a message deleted MAY make it more likely that the message will be removed if the sequence is subsequently purged.</w:t>
       </w:r>
     </w:p>
-    <w:bookmarkEnd w:id="5"/>
+    <w:bookmarkEnd w:id="7"/>
     <w:p>
       <w:pPr>
         <w:pStyle w:val="Heading3"/>
@@ -5406,27 +5473,6 @@
       </w:r>
       <w:r>
         <w:t>.</w:t>
-      </w:r>
-    </w:p>
-    <w:p>
-      <w:pPr>
-        <w:pStyle w:val="Heading2"/>
-      </w:pPr>
-      <w:r>
-        <w:t>Device Description</w:t>
-      </w:r>
-    </w:p>
-    <w:p>
-      <w:r>
-        <w:t xml:space="preserve">The device description publication is a JSON Record that describes a device </w:t>
-      </w:r>
-      <w:r>
-        <w:t>that is available for connection.</w:t>
-      </w:r>
-    </w:p>
-    <w:p>
-      <w:r>
-        <w:t>[Not yet implemented.]</w:t>
       </w:r>
     </w:p>
     <w:p>

</xml_diff>